<commit_message>
Fixes on indentations - 3rd time
</commit_message>
<xml_diff>
--- a/Analysis_Document.docx
+++ b/Analysis_Document.docx
@@ -1,6 +1,6 @@
 
 <file path=word/document.xml><?xml version="1.0" encoding="utf-8"?>
-<w:document xmlns:wpc="http://schemas.microsoft.com/office/word/2010/wordprocessingCanvas" xmlns:mc="http://schemas.openxmlformats.org/markup-compatibility/2006" xmlns:o="urn:schemas-microsoft-com:office:office" xmlns:r="http://schemas.openxmlformats.org/officeDocument/2006/relationships" xmlns:m="http://schemas.openxmlformats.org/officeDocument/2006/math" xmlns:v="urn:schemas-microsoft-com:vml" xmlns:wp14="http://schemas.microsoft.com/office/word/2010/wordprocessingDrawing" xmlns:wp="http://schemas.openxmlformats.org/drawingml/2006/wordprocessingDrawing" xmlns:w10="urn:schemas-microsoft-com:office:word" xmlns:w="http://schemas.openxmlformats.org/wordprocessingml/2006/main" xmlns:w14="http://schemas.microsoft.com/office/word/2010/wordml" xmlns:wpg="http://schemas.microsoft.com/office/word/2010/wordprocessingGroup" xmlns:wpi="http://schemas.microsoft.com/office/word/2010/wordprocessingInk" xmlns:wne="http://schemas.microsoft.com/office/word/2006/wordml" xmlns:wps="http://schemas.microsoft.com/office/word/2010/wordprocessingShape" mc:Ignorable="w14 wp14">
+<w:document xmlns:ve="http://schemas.openxmlformats.org/markup-compatibility/2006" xmlns:o="urn:schemas-microsoft-com:office:office" xmlns:r="http://schemas.openxmlformats.org/officeDocument/2006/relationships" xmlns:m="http://schemas.openxmlformats.org/officeDocument/2006/math" xmlns:v="urn:schemas-microsoft-com:vml" xmlns:wp="http://schemas.openxmlformats.org/drawingml/2006/wordprocessingDrawing" xmlns:w10="urn:schemas-microsoft-com:office:word" xmlns:w="http://schemas.openxmlformats.org/wordprocessingml/2006/main" xmlns:wne="http://schemas.microsoft.com/office/word/2006/wordml">
   <w:body>
     <w:p/>
     <w:p/>
@@ -94,7 +94,6 @@
           <w:docPartUnique/>
         </w:docPartObj>
       </w:sdtPr>
-      <w:sdtEndPr/>
       <w:sdtContent>
         <w:p>
           <w:pPr>
@@ -2310,15 +2309,7 @@
     <w:p/>
     <w:p>
       <w:r>
-        <w:t xml:space="preserve">Our client “Sunshine Car Dealer </w:t>
-      </w:r>
-      <w:proofErr w:type="spellStart"/>
-      <w:r>
-        <w:t>Inc</w:t>
-      </w:r>
-      <w:proofErr w:type="spellEnd"/>
-      <w:r>
-        <w:t>” is in the business of selling cars.  They want to extend their business model to include an online car sales system that they wish to call “Sunshine Online Car Dealer Inc.”.    Sunshine Car Dealer understands that having a web site and an ecommerce solution will be extremely important to continue to stay competitive in the car selling industry.  As part of their ecommerce business model they want to provide a different buying experience to their customers in the comfort of their home.  In addition they wish to cut down on personnel expenses so being able to offload some part of their sales to an online shopping experience will help them achieve that objective.  Sunshine Car Dealer also wishes to be able to consolidate their inventory from all of their car selling agencies and an online solution will help them with that as well.</w:t>
+        <w:t>Our client “Sunshine Car Dealer Inc” is in the business of selling cars.  They want to extend their business model to include an online car sales system that they wish to call “Sunshine Online Car Dealer Inc.”.    Sunshine Car Dealer understands that having a web site and an ecommerce solution will be extremely important to continue to stay competitive in the car selling industry.  As part of their ecommerce business model they want to provide a different buying experience to their customers in the comfort of their home.  In addition they wish to cut down on personnel expenses so being able to offload some part of their sales to an online shopping experience will help them achieve that objective.  Sunshine Car Dealer also wishes to be able to consolidate their inventory from all of their car selling agencies and an online solution will help them with that as well.</w:t>
       </w:r>
     </w:p>
     <w:p/>
@@ -2359,23 +2350,7 @@
         <w:suppressAutoHyphens w:val="0"/>
       </w:pPr>
       <w:r>
-        <w:t>Ask Professor what should go here</w:t>
-      </w:r>
-      <w:proofErr w:type="gramStart"/>
-      <w:r>
-        <w:t>.(</w:t>
-      </w:r>
-      <w:proofErr w:type="gramEnd"/>
-      <w:r>
-        <w:t xml:space="preserve">Johann </w:t>
-      </w:r>
-      <w:proofErr w:type="spellStart"/>
-      <w:r>
-        <w:t>Henao</w:t>
-      </w:r>
-      <w:proofErr w:type="spellEnd"/>
-      <w:r>
-        <w:t>)</w:t>
+        <w:t>Ask Professor what should go here.(Johann Henao)</w:t>
       </w:r>
       <w:r>
         <w:br w:type="page"/>
@@ -2471,15 +2446,7 @@
         <w:ind w:left="720"/>
       </w:pPr>
       <w:r>
-        <w:t xml:space="preserve">4 - The system shall allow the user to request </w:t>
-      </w:r>
-      <w:proofErr w:type="gramStart"/>
-      <w:r>
-        <w:t>a more</w:t>
-      </w:r>
-      <w:proofErr w:type="gramEnd"/>
-      <w:r>
-        <w:t xml:space="preserve"> detailed car information per car within the search results from functional requirement 3, which will return a page with pictures of the car, basic car information and additional notes.  </w:t>
+        <w:t xml:space="preserve">4 - The system shall allow the user to request a more detailed car information per car within the search results from functional requirement 3, which will return a page with pictures of the car, basic car information and additional notes.  </w:t>
       </w:r>
     </w:p>
     <w:p>
@@ -2632,17 +2599,7 @@
         <w:ind w:left="1440"/>
       </w:pPr>
       <w:r>
-        <w:t xml:space="preserve">The Sunshine Online Car Dealer System will only provide for sale whatever is available in </w:t>
-      </w:r>
-      <w:proofErr w:type="spellStart"/>
-      <w:proofErr w:type="gramStart"/>
-      <w:r>
-        <w:t>it’s</w:t>
-      </w:r>
-      <w:proofErr w:type="spellEnd"/>
-      <w:proofErr w:type="gramEnd"/>
-      <w:r>
-        <w:t xml:space="preserve"> inventory. </w:t>
+        <w:t xml:space="preserve">The Sunshine Online Car Dealer System will only provide for sale whatever is available in it’s inventory. </w:t>
       </w:r>
     </w:p>
     <w:p>
@@ -2680,15 +2637,7 @@
         <w:ind w:left="1440"/>
       </w:pPr>
       <w:r>
-        <w:t xml:space="preserve">Very portable since every device (i.e.: Smartphone or Tablet) with a browser will be able to access the Sunshine Online Car Dealer </w:t>
-      </w:r>
-      <w:proofErr w:type="gramStart"/>
-      <w:r>
-        <w:t>System .</w:t>
-      </w:r>
-      <w:proofErr w:type="gramEnd"/>
-      <w:r>
-        <w:t xml:space="preserve"> </w:t>
+        <w:t>Very portable since every device (i.e.: Smartphone or Tablet) with a browser will be able to access the Sunshine Online Car Dealer System .</w:t>
       </w:r>
     </w:p>
     <w:p>
@@ -2740,23 +2689,10 @@
         <w:t>Sunshine Online Car Dea</w:t>
       </w:r>
       <w:r>
-        <w:t xml:space="preserve">ler System must contain a </w:t>
-      </w:r>
-      <w:proofErr w:type="spellStart"/>
-      <w:r>
-        <w:t>mySQL</w:t>
-      </w:r>
-      <w:proofErr w:type="spellEnd"/>
-      <w:r>
-        <w:t xml:space="preserve"> </w:t>
-      </w:r>
-      <w:proofErr w:type="gramStart"/>
-      <w:r>
-        <w:t>database  with</w:t>
-      </w:r>
-      <w:proofErr w:type="gramEnd"/>
-      <w:r>
-        <w:t xml:space="preserve"> at least one user as Administrator.</w:t>
+        <w:t>ler System must contain a mySQL</w:t>
+      </w:r>
+      <w:r>
+        <w:t>database  with at least one user as Administrator.</w:t>
       </w:r>
     </w:p>
     <w:p>
@@ -2848,9 +2784,9 @@
             <o:lock v:ext="edit" aspectratio="t"/>
           </v:shapetype>
           <v:shape id="_x0000_i1025" type="#_x0000_t75" style="width:498pt;height:282.75pt" o:ole="">
-            <v:imagedata r:id="rId9" o:title=""/>
+            <v:imagedata r:id="rId8" o:title=""/>
           </v:shape>
-          <o:OLEObject Type="Embed" ProgID="SmartDraw.2" ShapeID="_x0000_i1025" DrawAspect="Content" ObjectID="_1454186458" r:id="rId10"/>
+          <o:OLEObject Type="Embed" ProgID="SmartDraw.2" ShapeID="_x0000_i1025" DrawAspect="Content" ObjectID="_1454187588" r:id="rId9"/>
         </w:object>
       </w:r>
     </w:p>
@@ -2899,17 +2835,11 @@
       </w:r>
       <w:bookmarkEnd w:id="10"/>
     </w:p>
-    <w:p/>
-    <w:p>
-      <w:pPr>
-        <w:rPr>
-          <w:rFonts w:ascii="Arial" w:hAnsi="Arial" w:cs="Arial"/>
-        </w:rPr>
-      </w:pPr>
-      <w:r>
-        <w:rPr>
-          <w:rFonts w:ascii="Arial" w:hAnsi="Arial" w:cs="Arial"/>
-        </w:rPr>
+    <w:p>
+      <w:pPr>
+        <w:pStyle w:val="Heading3"/>
+      </w:pPr>
+      <w:r>
         <w:t>Use Case 1</w:t>
       </w:r>
     </w:p>
@@ -2920,9 +2850,12 @@
           <w:numId w:val="2"/>
         </w:numPr>
         <w:tabs>
-          <w:tab w:val="clear" w:pos="1069"/>
-        </w:tabs>
-        <w:ind w:left="720"/>
+          <w:tab w:val="clear" w:pos="709"/>
+          <w:tab w:val="clear" w:pos="1907"/>
+          <w:tab w:val="left" w:pos="720"/>
+          <w:tab w:val="num" w:pos="1080"/>
+        </w:tabs>
+        <w:ind w:left="720" w:firstLine="0"/>
       </w:pPr>
       <w:r>
         <w:t>Name: Login</w:t>
@@ -2935,9 +2868,10 @@
           <w:numId w:val="2"/>
         </w:numPr>
         <w:tabs>
-          <w:tab w:val="clear" w:pos="1069"/>
-        </w:tabs>
-        <w:ind w:left="720"/>
+          <w:tab w:val="clear" w:pos="1907"/>
+          <w:tab w:val="num" w:pos="1080"/>
+        </w:tabs>
+        <w:ind w:left="720" w:firstLine="0"/>
       </w:pPr>
       <w:r>
         <w:t>Actor: User/Admin</w:t>
@@ -2950,9 +2884,10 @@
           <w:numId w:val="2"/>
         </w:numPr>
         <w:tabs>
-          <w:tab w:val="clear" w:pos="1069"/>
-        </w:tabs>
-        <w:ind w:left="720"/>
+          <w:tab w:val="clear" w:pos="1907"/>
+          <w:tab w:val="num" w:pos="1080"/>
+        </w:tabs>
+        <w:ind w:left="720" w:firstLine="0"/>
       </w:pPr>
       <w:r>
         <w:t xml:space="preserve">Entry Condition: </w:t>
@@ -2965,10 +2900,10 @@
           <w:numId w:val="2"/>
         </w:numPr>
         <w:tabs>
-          <w:tab w:val="clear" w:pos="1789"/>
+          <w:tab w:val="num" w:pos="1080"/>
           <w:tab w:val="num" w:pos="1440"/>
         </w:tabs>
-        <w:ind w:left="1440"/>
+        <w:ind w:left="1440" w:firstLine="0"/>
       </w:pPr>
       <w:r>
         <w:t>User/Admin must be at the login web page of Sunshine Online Car Dealer System.</w:t>
@@ -2981,10 +2916,10 @@
           <w:numId w:val="2"/>
         </w:numPr>
         <w:tabs>
-          <w:tab w:val="clear" w:pos="1789"/>
+          <w:tab w:val="num" w:pos="1080"/>
           <w:tab w:val="num" w:pos="1440"/>
         </w:tabs>
-        <w:ind w:left="1440"/>
+        <w:ind w:left="1440" w:firstLine="0"/>
       </w:pPr>
       <w:r>
         <w:lastRenderedPageBreak/>
@@ -2998,9 +2933,10 @@
           <w:numId w:val="2"/>
         </w:numPr>
         <w:tabs>
-          <w:tab w:val="clear" w:pos="1069"/>
-        </w:tabs>
-        <w:ind w:left="720"/>
+          <w:tab w:val="clear" w:pos="1907"/>
+          <w:tab w:val="num" w:pos="1080"/>
+        </w:tabs>
+        <w:ind w:left="720" w:firstLine="0"/>
       </w:pPr>
       <w:r>
         <w:t xml:space="preserve">Event Flow: </w:t>
@@ -3013,10 +2949,10 @@
           <w:numId w:val="2"/>
         </w:numPr>
         <w:tabs>
-          <w:tab w:val="clear" w:pos="1789"/>
+          <w:tab w:val="num" w:pos="1080"/>
           <w:tab w:val="num" w:pos="1440"/>
         </w:tabs>
-        <w:ind w:left="1440"/>
+        <w:ind w:left="1440" w:firstLine="0"/>
       </w:pPr>
       <w:r>
         <w:t>User/Admin input username and password into the Login web page.</w:t>
@@ -3029,10 +2965,10 @@
           <w:numId w:val="2"/>
         </w:numPr>
         <w:tabs>
-          <w:tab w:val="clear" w:pos="1789"/>
+          <w:tab w:val="num" w:pos="1080"/>
           <w:tab w:val="num" w:pos="1440"/>
         </w:tabs>
-        <w:ind w:left="1440"/>
+        <w:ind w:left="1440" w:firstLine="0"/>
       </w:pPr>
       <w:r>
         <w:t>Sunshine Online Car Dealer System match username/password entered with list of stored users/admin.</w:t>
@@ -3045,10 +2981,10 @@
           <w:numId w:val="2"/>
         </w:numPr>
         <w:tabs>
-          <w:tab w:val="clear" w:pos="1789"/>
+          <w:tab w:val="num" w:pos="1080"/>
           <w:tab w:val="num" w:pos="1440"/>
         </w:tabs>
-        <w:ind w:left="1440"/>
+        <w:ind w:left="1440" w:firstLine="0"/>
       </w:pPr>
       <w:r>
         <w:t>Sunshine Online Car Dealer System logs User/Admin into the system.</w:t>
@@ -3061,10 +2997,10 @@
           <w:numId w:val="2"/>
         </w:numPr>
         <w:tabs>
-          <w:tab w:val="clear" w:pos="1789"/>
+          <w:tab w:val="num" w:pos="1080"/>
           <w:tab w:val="num" w:pos="1440"/>
         </w:tabs>
-        <w:ind w:left="1440"/>
+        <w:ind w:left="1440" w:firstLine="0"/>
       </w:pPr>
       <w:r>
         <w:t>User/Admin are redirected to home/index web page or into the requested page showing a logged in status.</w:t>
@@ -3077,9 +3013,10 @@
           <w:numId w:val="2"/>
         </w:numPr>
         <w:tabs>
-          <w:tab w:val="clear" w:pos="1069"/>
-        </w:tabs>
-        <w:ind w:left="720"/>
+          <w:tab w:val="clear" w:pos="1907"/>
+          <w:tab w:val="num" w:pos="1080"/>
+        </w:tabs>
+        <w:ind w:left="720" w:firstLine="0"/>
       </w:pPr>
       <w:r>
         <w:t>Exit Condition: User/Admin is logged into Sunshine Online Car Dealer System.</w:t>
@@ -3092,9 +3029,10 @@
           <w:numId w:val="2"/>
         </w:numPr>
         <w:tabs>
-          <w:tab w:val="clear" w:pos="1069"/>
-        </w:tabs>
-        <w:ind w:left="720"/>
+          <w:tab w:val="clear" w:pos="1907"/>
+          <w:tab w:val="num" w:pos="1080"/>
+        </w:tabs>
+        <w:ind w:left="720" w:firstLine="0"/>
       </w:pPr>
       <w:r>
         <w:t xml:space="preserve">Exceptions: </w:t>
@@ -3107,10 +3045,10 @@
           <w:numId w:val="2"/>
         </w:numPr>
         <w:tabs>
-          <w:tab w:val="clear" w:pos="1789"/>
+          <w:tab w:val="num" w:pos="1080"/>
           <w:tab w:val="num" w:pos="1440"/>
         </w:tabs>
-        <w:ind w:left="1440"/>
+        <w:ind w:left="1440" w:firstLine="0"/>
       </w:pPr>
       <w:r>
         <w:t>Cancel</w:t>
@@ -3123,10 +3061,10 @@
           <w:numId w:val="2"/>
         </w:numPr>
         <w:tabs>
-          <w:tab w:val="clear" w:pos="1789"/>
+          <w:tab w:val="num" w:pos="1080"/>
           <w:tab w:val="num" w:pos="1440"/>
         </w:tabs>
-        <w:ind w:left="1440"/>
+        <w:ind w:left="1440" w:firstLine="0"/>
       </w:pPr>
       <w:r>
         <w:t>“Wrong Username/Password”</w:t>
@@ -3139,26 +3077,20 @@
           <w:numId w:val="2"/>
         </w:numPr>
         <w:tabs>
-          <w:tab w:val="clear" w:pos="1789"/>
+          <w:tab w:val="num" w:pos="1080"/>
           <w:tab w:val="num" w:pos="1440"/>
         </w:tabs>
-        <w:ind w:left="1440"/>
+        <w:ind w:left="1440" w:firstLine="0"/>
       </w:pPr>
       <w:r>
         <w:t>“No connectivity”</w:t>
       </w:r>
     </w:p>
-    <w:p/>
-    <w:p>
-      <w:pPr>
-        <w:rPr>
-          <w:rFonts w:ascii="Arial" w:hAnsi="Arial" w:cs="Arial"/>
-        </w:rPr>
-      </w:pPr>
-      <w:r>
-        <w:rPr>
-          <w:rFonts w:ascii="Arial" w:hAnsi="Arial" w:cs="Arial"/>
-        </w:rPr>
+    <w:p>
+      <w:pPr>
+        <w:pStyle w:val="Heading3"/>
+      </w:pPr>
+      <w:r>
         <w:t>Use Case 2</w:t>
       </w:r>
     </w:p>
@@ -3168,10 +3100,7 @@
           <w:ilvl w:val="0"/>
           <w:numId w:val="3"/>
         </w:numPr>
-        <w:tabs>
-          <w:tab w:val="clear" w:pos="1069"/>
-        </w:tabs>
-        <w:ind w:left="720"/>
+        <w:ind w:left="720" w:firstLine="0"/>
       </w:pPr>
       <w:r>
         <w:t>Name: Purchase A Car</w:t>
@@ -3183,10 +3112,7 @@
           <w:ilvl w:val="0"/>
           <w:numId w:val="3"/>
         </w:numPr>
-        <w:tabs>
-          <w:tab w:val="clear" w:pos="1069"/>
-        </w:tabs>
-        <w:ind w:left="720"/>
+        <w:ind w:left="720" w:firstLine="0"/>
       </w:pPr>
       <w:r>
         <w:t>Actor: User</w:t>
@@ -3198,10 +3124,7 @@
           <w:ilvl w:val="0"/>
           <w:numId w:val="3"/>
         </w:numPr>
-        <w:tabs>
-          <w:tab w:val="clear" w:pos="1069"/>
-        </w:tabs>
-        <w:ind w:left="720"/>
+        <w:ind w:left="720" w:firstLine="0"/>
       </w:pPr>
       <w:r>
         <w:t>Entry Condition:</w:t>
@@ -3214,10 +3137,9 @@
           <w:numId w:val="3"/>
         </w:numPr>
         <w:tabs>
-          <w:tab w:val="clear" w:pos="1789"/>
           <w:tab w:val="num" w:pos="1440"/>
         </w:tabs>
-        <w:ind w:left="1440"/>
+        <w:ind w:left="1440" w:firstLine="0"/>
       </w:pPr>
       <w:r>
         <w:t>User must be at a web page of Sunshine Online Car Dealer System displaying a list of cars.</w:t>
@@ -3230,10 +3152,9 @@
           <w:numId w:val="3"/>
         </w:numPr>
         <w:tabs>
-          <w:tab w:val="clear" w:pos="1789"/>
           <w:tab w:val="num" w:pos="1440"/>
         </w:tabs>
-        <w:ind w:left="1440"/>
+        <w:ind w:left="1440" w:firstLine="0"/>
       </w:pPr>
       <w:r>
         <w:t>User must be logged in.</w:t>
@@ -3245,10 +3166,7 @@
           <w:ilvl w:val="0"/>
           <w:numId w:val="3"/>
         </w:numPr>
-        <w:tabs>
-          <w:tab w:val="clear" w:pos="1069"/>
-        </w:tabs>
-        <w:ind w:left="720"/>
+        <w:ind w:left="720" w:firstLine="0"/>
       </w:pPr>
       <w:r>
         <w:t>Event Flow:</w:t>
@@ -3261,10 +3179,9 @@
           <w:numId w:val="3"/>
         </w:numPr>
         <w:tabs>
-          <w:tab w:val="clear" w:pos="1789"/>
           <w:tab w:val="num" w:pos="1440"/>
         </w:tabs>
-        <w:ind w:left="1440"/>
+        <w:ind w:left="1440" w:firstLine="0"/>
       </w:pPr>
       <w:r>
         <w:t>User selects car to be purchased.</w:t>
@@ -3277,10 +3194,9 @@
           <w:numId w:val="3"/>
         </w:numPr>
         <w:tabs>
-          <w:tab w:val="clear" w:pos="1789"/>
           <w:tab w:val="num" w:pos="1440"/>
         </w:tabs>
-        <w:ind w:left="1440"/>
+        <w:ind w:left="1440" w:firstLine="0"/>
       </w:pPr>
       <w:r>
         <w:t>Sunshine Online Car Dealer System displays the car details including price.</w:t>
@@ -3293,10 +3209,9 @@
           <w:numId w:val="3"/>
         </w:numPr>
         <w:tabs>
-          <w:tab w:val="clear" w:pos="1789"/>
           <w:tab w:val="num" w:pos="1440"/>
         </w:tabs>
-        <w:ind w:left="1440"/>
+        <w:ind w:left="1440" w:firstLine="0"/>
       </w:pPr>
       <w:r>
         <w:t>User selects Purchase option.</w:t>
@@ -3309,13 +3224,11 @@
           <w:numId w:val="3"/>
         </w:numPr>
         <w:tabs>
-          <w:tab w:val="clear" w:pos="1789"/>
           <w:tab w:val="num" w:pos="1440"/>
         </w:tabs>
-        <w:ind w:left="1440"/>
-      </w:pPr>
-      <w:r>
-        <w:lastRenderedPageBreak/>
+        <w:ind w:left="1440" w:firstLine="0"/>
+      </w:pPr>
+      <w:r>
         <w:t>User enters the credit card information to purchase the selected car.</w:t>
       </w:r>
     </w:p>
@@ -3326,13 +3239,16 @@
           <w:numId w:val="3"/>
         </w:numPr>
         <w:tabs>
-          <w:tab w:val="clear" w:pos="1789"/>
           <w:tab w:val="num" w:pos="1440"/>
         </w:tabs>
-        <w:ind w:left="1440"/>
-      </w:pPr>
-      <w:r>
-        <w:t>Sunshine Online Car Dealer System shows a confirmation web page with transaction details and delivery date.</w:t>
+        <w:ind w:left="1440" w:firstLine="0"/>
+      </w:pPr>
+      <w:r>
+        <w:t xml:space="preserve">Sunshine Online Car Dealer System shows a confirmation web page with </w:t>
+      </w:r>
+      <w:r>
+        <w:lastRenderedPageBreak/>
+        <w:t>transaction details and delivery date.</w:t>
       </w:r>
     </w:p>
     <w:p>
@@ -3341,10 +3257,7 @@
           <w:ilvl w:val="0"/>
           <w:numId w:val="3"/>
         </w:numPr>
-        <w:tabs>
-          <w:tab w:val="clear" w:pos="1069"/>
-        </w:tabs>
-        <w:ind w:left="720"/>
+        <w:ind w:left="720" w:firstLine="0"/>
       </w:pPr>
       <w:r>
         <w:t>Exit Condition: User purchased a car.</w:t>
@@ -3356,10 +3269,7 @@
           <w:ilvl w:val="0"/>
           <w:numId w:val="3"/>
         </w:numPr>
-        <w:tabs>
-          <w:tab w:val="clear" w:pos="1069"/>
-        </w:tabs>
-        <w:ind w:left="720"/>
+        <w:ind w:left="720" w:firstLine="0"/>
       </w:pPr>
       <w:r>
         <w:t>Exceptions:</w:t>
@@ -3372,10 +3282,9 @@
           <w:numId w:val="3"/>
         </w:numPr>
         <w:tabs>
-          <w:tab w:val="clear" w:pos="1789"/>
           <w:tab w:val="num" w:pos="1440"/>
         </w:tabs>
-        <w:ind w:left="1440"/>
+        <w:ind w:left="1440" w:firstLine="0"/>
       </w:pPr>
       <w:r>
         <w:t>Cancel</w:t>
@@ -3388,10 +3297,9 @@
           <w:numId w:val="3"/>
         </w:numPr>
         <w:tabs>
-          <w:tab w:val="clear" w:pos="1789"/>
           <w:tab w:val="num" w:pos="1440"/>
         </w:tabs>
-        <w:ind w:left="1440"/>
+        <w:ind w:left="1440" w:firstLine="0"/>
       </w:pPr>
       <w:r>
         <w:t>Invalid Credit Card Information</w:t>
@@ -3404,26 +3312,19 @@
           <w:numId w:val="3"/>
         </w:numPr>
         <w:tabs>
-          <w:tab w:val="clear" w:pos="1789"/>
           <w:tab w:val="num" w:pos="1440"/>
         </w:tabs>
-        <w:ind w:left="1440"/>
+        <w:ind w:left="1440" w:firstLine="0"/>
       </w:pPr>
       <w:r>
         <w:t>Sold to another faster customer</w:t>
       </w:r>
     </w:p>
-    <w:p/>
-    <w:p>
-      <w:pPr>
-        <w:rPr>
-          <w:rFonts w:ascii="Arial" w:hAnsi="Arial" w:cs="Arial"/>
-        </w:rPr>
-      </w:pPr>
-      <w:r>
-        <w:rPr>
-          <w:rFonts w:ascii="Arial" w:hAnsi="Arial" w:cs="Arial"/>
-        </w:rPr>
+    <w:p>
+      <w:pPr>
+        <w:pStyle w:val="Heading3"/>
+      </w:pPr>
+      <w:r>
         <w:t>Use Case 3</w:t>
       </w:r>
     </w:p>
@@ -3433,10 +3334,7 @@
           <w:ilvl w:val="0"/>
           <w:numId w:val="4"/>
         </w:numPr>
-        <w:tabs>
-          <w:tab w:val="clear" w:pos="1069"/>
-        </w:tabs>
-        <w:ind w:left="720"/>
+        <w:ind w:left="720" w:firstLine="0"/>
       </w:pPr>
       <w:r>
         <w:t>Name: Edit A Car</w:t>
@@ -3448,10 +3346,7 @@
           <w:ilvl w:val="0"/>
           <w:numId w:val="4"/>
         </w:numPr>
-        <w:tabs>
-          <w:tab w:val="clear" w:pos="1069"/>
-        </w:tabs>
-        <w:ind w:left="720"/>
+        <w:ind w:left="720" w:firstLine="0"/>
       </w:pPr>
       <w:r>
         <w:t>Actor: Admin</w:t>
@@ -3463,10 +3358,7 @@
           <w:ilvl w:val="0"/>
           <w:numId w:val="4"/>
         </w:numPr>
-        <w:tabs>
-          <w:tab w:val="clear" w:pos="1069"/>
-        </w:tabs>
-        <w:ind w:left="720"/>
+        <w:ind w:left="720" w:firstLine="0"/>
       </w:pPr>
       <w:r>
         <w:t xml:space="preserve">Entry Condition: </w:t>
@@ -3479,10 +3371,9 @@
           <w:numId w:val="4"/>
         </w:numPr>
         <w:tabs>
-          <w:tab w:val="clear" w:pos="1789"/>
           <w:tab w:val="num" w:pos="1440"/>
         </w:tabs>
-        <w:ind w:left="1440"/>
+        <w:ind w:left="1440" w:firstLine="0"/>
       </w:pPr>
       <w:r>
         <w:t xml:space="preserve">Logged in as admin </w:t>
@@ -3495,10 +3386,9 @@
           <w:numId w:val="4"/>
         </w:numPr>
         <w:tabs>
-          <w:tab w:val="clear" w:pos="1789"/>
           <w:tab w:val="num" w:pos="1440"/>
         </w:tabs>
-        <w:ind w:left="1440"/>
+        <w:ind w:left="1440" w:firstLine="0"/>
       </w:pPr>
       <w:r>
         <w:t>On the page with the “Edit a Car</w:t>
@@ -3513,10 +3403,7 @@
           <w:ilvl w:val="0"/>
           <w:numId w:val="4"/>
         </w:numPr>
-        <w:tabs>
-          <w:tab w:val="clear" w:pos="1069"/>
-        </w:tabs>
-        <w:ind w:left="720"/>
+        <w:ind w:left="720" w:firstLine="0"/>
       </w:pPr>
       <w:r>
         <w:t xml:space="preserve">Event Flow: </w:t>
@@ -3529,10 +3416,9 @@
           <w:numId w:val="4"/>
         </w:numPr>
         <w:tabs>
-          <w:tab w:val="clear" w:pos="1789"/>
           <w:tab w:val="num" w:pos="1440"/>
         </w:tabs>
-        <w:ind w:left="1440"/>
+        <w:ind w:left="1440" w:firstLine="0"/>
       </w:pPr>
       <w:r>
         <w:t xml:space="preserve">Admin choose to do “Edit </w:t>
@@ -3551,10 +3437,9 @@
           <w:numId w:val="4"/>
         </w:numPr>
         <w:tabs>
-          <w:tab w:val="clear" w:pos="1789"/>
           <w:tab w:val="num" w:pos="1440"/>
         </w:tabs>
-        <w:ind w:left="1440"/>
+        <w:ind w:left="1440" w:firstLine="0"/>
       </w:pPr>
       <w:r>
         <w:t>Edit the information of the car</w:t>
@@ -3570,10 +3455,9 @@
           <w:numId w:val="4"/>
         </w:numPr>
         <w:tabs>
-          <w:tab w:val="clear" w:pos="1789"/>
           <w:tab w:val="num" w:pos="1440"/>
         </w:tabs>
-        <w:ind w:left="1440"/>
+        <w:ind w:left="1440" w:firstLine="0"/>
       </w:pPr>
       <w:r>
         <w:t>Submit to update the car’s information</w:t>
@@ -3585,10 +3469,7 @@
           <w:ilvl w:val="0"/>
           <w:numId w:val="4"/>
         </w:numPr>
-        <w:tabs>
-          <w:tab w:val="clear" w:pos="1069"/>
-        </w:tabs>
-        <w:ind w:left="720"/>
+        <w:ind w:left="720" w:firstLine="0"/>
       </w:pPr>
       <w:r>
         <w:t xml:space="preserve">Exit Condition: Admin updated </w:t>
@@ -3612,10 +3493,7 @@
           <w:ilvl w:val="0"/>
           <w:numId w:val="4"/>
         </w:numPr>
-        <w:tabs>
-          <w:tab w:val="clear" w:pos="1069"/>
-        </w:tabs>
-        <w:ind w:left="720"/>
+        <w:ind w:left="720" w:firstLine="0"/>
       </w:pPr>
       <w:r>
         <w:t xml:space="preserve">Exceptions: </w:t>
@@ -3628,10 +3506,9 @@
           <w:numId w:val="4"/>
         </w:numPr>
         <w:tabs>
-          <w:tab w:val="clear" w:pos="1789"/>
           <w:tab w:val="num" w:pos="1440"/>
         </w:tabs>
-        <w:ind w:left="1440"/>
+        <w:ind w:left="1440" w:firstLine="0"/>
       </w:pPr>
       <w:r>
         <w:t>Cancel</w:t>
@@ -3644,10 +3521,9 @@
           <w:numId w:val="4"/>
         </w:numPr>
         <w:tabs>
-          <w:tab w:val="clear" w:pos="1789"/>
           <w:tab w:val="num" w:pos="1440"/>
         </w:tabs>
-        <w:ind w:left="1440"/>
+        <w:ind w:left="1440" w:firstLine="0"/>
       </w:pPr>
       <w:r>
         <w:t>Repeated Unique values</w:t>
@@ -3655,21 +3531,9 @@
     </w:p>
     <w:p>
       <w:pPr>
-        <w:tabs>
-          <w:tab w:val="clear" w:pos="709"/>
-        </w:tabs>
-      </w:pPr>
-    </w:p>
-    <w:p>
-      <w:pPr>
-        <w:rPr>
-          <w:rFonts w:ascii="Arial" w:hAnsi="Arial" w:cs="Arial"/>
-        </w:rPr>
-      </w:pPr>
-      <w:r>
-        <w:rPr>
-          <w:rFonts w:ascii="Arial" w:hAnsi="Arial" w:cs="Arial"/>
-        </w:rPr>
+        <w:pStyle w:val="Heading3"/>
+      </w:pPr>
+      <w:r>
         <w:t>Use Case 4</w:t>
       </w:r>
     </w:p>
@@ -3679,13 +3543,9 @@
           <w:ilvl w:val="0"/>
           <w:numId w:val="5"/>
         </w:numPr>
-        <w:tabs>
-          <w:tab w:val="clear" w:pos="1069"/>
-        </w:tabs>
-        <w:ind w:left="720"/>
-      </w:pPr>
-      <w:r>
-        <w:lastRenderedPageBreak/>
+        <w:ind w:left="720" w:firstLine="0"/>
+      </w:pPr>
+      <w:r>
         <w:t xml:space="preserve">Name: Add </w:t>
       </w:r>
       <w:r>
@@ -3698,10 +3558,7 @@
           <w:ilvl w:val="0"/>
           <w:numId w:val="5"/>
         </w:numPr>
-        <w:tabs>
-          <w:tab w:val="clear" w:pos="1069"/>
-        </w:tabs>
-        <w:ind w:left="720"/>
+        <w:ind w:left="720" w:firstLine="0"/>
       </w:pPr>
       <w:r>
         <w:t>Actor: Admin</w:t>
@@ -3713,10 +3570,7 @@
           <w:ilvl w:val="0"/>
           <w:numId w:val="5"/>
         </w:numPr>
-        <w:tabs>
-          <w:tab w:val="clear" w:pos="1069"/>
-        </w:tabs>
-        <w:ind w:left="720"/>
+        <w:ind w:left="720" w:firstLine="0"/>
       </w:pPr>
       <w:r>
         <w:t xml:space="preserve">Entry Condition: </w:t>
@@ -3729,10 +3583,9 @@
           <w:numId w:val="5"/>
         </w:numPr>
         <w:tabs>
-          <w:tab w:val="clear" w:pos="1789"/>
           <w:tab w:val="num" w:pos="1440"/>
         </w:tabs>
-        <w:ind w:left="1440"/>
+        <w:ind w:left="1440" w:firstLine="0"/>
       </w:pPr>
       <w:r>
         <w:t xml:space="preserve">Logged in as admin </w:t>
@@ -3745,12 +3598,12 @@
           <w:numId w:val="5"/>
         </w:numPr>
         <w:tabs>
-          <w:tab w:val="clear" w:pos="1789"/>
           <w:tab w:val="num" w:pos="1440"/>
         </w:tabs>
-        <w:ind w:left="1440"/>
-      </w:pPr>
-      <w:r>
+        <w:ind w:left="1440" w:firstLine="0"/>
+      </w:pPr>
+      <w:r>
+        <w:lastRenderedPageBreak/>
         <w:t xml:space="preserve">On the page with the “Add </w:t>
       </w:r>
       <w:r>
@@ -3766,10 +3619,7 @@
           <w:ilvl w:val="0"/>
           <w:numId w:val="5"/>
         </w:numPr>
-        <w:tabs>
-          <w:tab w:val="clear" w:pos="1069"/>
-        </w:tabs>
-        <w:ind w:left="720"/>
+        <w:ind w:left="720" w:firstLine="0"/>
       </w:pPr>
       <w:r>
         <w:t xml:space="preserve">Event Flow: </w:t>
@@ -3782,10 +3632,9 @@
           <w:numId w:val="5"/>
         </w:numPr>
         <w:tabs>
-          <w:tab w:val="clear" w:pos="1789"/>
           <w:tab w:val="num" w:pos="1440"/>
         </w:tabs>
-        <w:ind w:left="1440"/>
+        <w:ind w:left="1440" w:firstLine="0"/>
       </w:pPr>
       <w:r>
         <w:t xml:space="preserve">Admin choose to do the “Add </w:t>
@@ -3804,10 +3653,9 @@
           <w:numId w:val="5"/>
         </w:numPr>
         <w:tabs>
-          <w:tab w:val="clear" w:pos="1789"/>
           <w:tab w:val="num" w:pos="1440"/>
         </w:tabs>
-        <w:ind w:left="1440"/>
+        <w:ind w:left="1440" w:firstLine="0"/>
       </w:pPr>
       <w:r>
         <w:t xml:space="preserve">Enter the information of the new </w:t>
@@ -3826,10 +3674,9 @@
           <w:numId w:val="5"/>
         </w:numPr>
         <w:tabs>
-          <w:tab w:val="clear" w:pos="1789"/>
           <w:tab w:val="num" w:pos="1440"/>
         </w:tabs>
-        <w:ind w:left="1440"/>
+        <w:ind w:left="1440" w:firstLine="0"/>
       </w:pPr>
       <w:r>
         <w:t xml:space="preserve">Submit it to create the new </w:t>
@@ -3844,10 +3691,7 @@
           <w:ilvl w:val="0"/>
           <w:numId w:val="5"/>
         </w:numPr>
-        <w:tabs>
-          <w:tab w:val="clear" w:pos="1069"/>
-        </w:tabs>
-        <w:ind w:left="720"/>
+        <w:ind w:left="720" w:firstLine="0"/>
       </w:pPr>
       <w:r>
         <w:t xml:space="preserve">Exit Condition: A new </w:t>
@@ -3865,10 +3709,7 @@
           <w:ilvl w:val="0"/>
           <w:numId w:val="5"/>
         </w:numPr>
-        <w:tabs>
-          <w:tab w:val="clear" w:pos="1069"/>
-        </w:tabs>
-        <w:ind w:left="720"/>
+        <w:ind w:left="720" w:firstLine="0"/>
       </w:pPr>
       <w:r>
         <w:t xml:space="preserve">Exceptions: </w:t>
@@ -3881,10 +3722,9 @@
           <w:numId w:val="5"/>
         </w:numPr>
         <w:tabs>
-          <w:tab w:val="clear" w:pos="1789"/>
           <w:tab w:val="num" w:pos="1440"/>
         </w:tabs>
-        <w:ind w:left="1440"/>
+        <w:ind w:left="1440" w:firstLine="0"/>
       </w:pPr>
       <w:r>
         <w:t>Cancel</w:t>
@@ -3897,26 +3737,19 @@
           <w:numId w:val="5"/>
         </w:numPr>
         <w:tabs>
-          <w:tab w:val="clear" w:pos="1789"/>
           <w:tab w:val="num" w:pos="1440"/>
         </w:tabs>
-        <w:ind w:left="1440"/>
+        <w:ind w:left="1440" w:firstLine="0"/>
       </w:pPr>
       <w:r>
         <w:t>“Username already exists”</w:t>
       </w:r>
     </w:p>
-    <w:p/>
-    <w:p>
-      <w:pPr>
-        <w:rPr>
-          <w:rFonts w:ascii="Arial" w:hAnsi="Arial" w:cs="Arial"/>
-        </w:rPr>
-      </w:pPr>
-      <w:r>
-        <w:rPr>
-          <w:rFonts w:ascii="Arial" w:hAnsi="Arial" w:cs="Arial"/>
-        </w:rPr>
+    <w:p>
+      <w:pPr>
+        <w:pStyle w:val="Heading3"/>
+      </w:pPr>
+      <w:r>
         <w:t>Use Case 5</w:t>
       </w:r>
     </w:p>
@@ -3926,10 +3759,7 @@
           <w:ilvl w:val="0"/>
           <w:numId w:val="4"/>
         </w:numPr>
-        <w:tabs>
-          <w:tab w:val="clear" w:pos="1069"/>
-        </w:tabs>
-        <w:ind w:left="720"/>
+        <w:ind w:left="720" w:firstLine="0"/>
       </w:pPr>
       <w:r>
         <w:t xml:space="preserve">Name: </w:t>
@@ -3944,10 +3774,7 @@
           <w:ilvl w:val="0"/>
           <w:numId w:val="4"/>
         </w:numPr>
-        <w:tabs>
-          <w:tab w:val="clear" w:pos="1069"/>
-        </w:tabs>
-        <w:ind w:left="720"/>
+        <w:ind w:left="720" w:firstLine="0"/>
       </w:pPr>
       <w:r>
         <w:t>Actor: Admin</w:t>
@@ -3962,10 +3789,7 @@
           <w:ilvl w:val="0"/>
           <w:numId w:val="4"/>
         </w:numPr>
-        <w:tabs>
-          <w:tab w:val="clear" w:pos="1069"/>
-        </w:tabs>
-        <w:ind w:left="720"/>
+        <w:ind w:left="720" w:firstLine="0"/>
       </w:pPr>
       <w:r>
         <w:t xml:space="preserve">Entry Condition: </w:t>
@@ -3978,10 +3802,9 @@
           <w:numId w:val="4"/>
         </w:numPr>
         <w:tabs>
-          <w:tab w:val="clear" w:pos="1789"/>
           <w:tab w:val="num" w:pos="1440"/>
         </w:tabs>
-        <w:ind w:left="1440"/>
+        <w:ind w:left="1440" w:firstLine="0"/>
       </w:pPr>
       <w:r>
         <w:t>Logged in</w:t>
@@ -3994,10 +3817,9 @@
           <w:numId w:val="4"/>
         </w:numPr>
         <w:tabs>
-          <w:tab w:val="clear" w:pos="1789"/>
           <w:tab w:val="num" w:pos="1440"/>
         </w:tabs>
-        <w:ind w:left="1440"/>
+        <w:ind w:left="1440" w:firstLine="0"/>
       </w:pPr>
       <w:r>
         <w:t>On the page with the “</w:t>
@@ -4015,10 +3837,7 @@
           <w:ilvl w:val="0"/>
           <w:numId w:val="4"/>
         </w:numPr>
-        <w:tabs>
-          <w:tab w:val="clear" w:pos="1069"/>
-        </w:tabs>
-        <w:ind w:left="720"/>
+        <w:ind w:left="720" w:firstLine="0"/>
       </w:pPr>
       <w:r>
         <w:t xml:space="preserve">Event Flow: </w:t>
@@ -4031,10 +3850,9 @@
           <w:numId w:val="4"/>
         </w:numPr>
         <w:tabs>
-          <w:tab w:val="clear" w:pos="1789"/>
           <w:tab w:val="num" w:pos="1440"/>
         </w:tabs>
-        <w:ind w:left="1440"/>
+        <w:ind w:left="1440" w:firstLine="0"/>
       </w:pPr>
       <w:r>
         <w:t>Admin</w:t>
@@ -4056,10 +3874,9 @@
           <w:numId w:val="4"/>
         </w:numPr>
         <w:tabs>
-          <w:tab w:val="clear" w:pos="1789"/>
           <w:tab w:val="num" w:pos="1440"/>
         </w:tabs>
-        <w:ind w:left="1440"/>
+        <w:ind w:left="1440" w:firstLine="0"/>
       </w:pPr>
       <w:r>
         <w:t xml:space="preserve">Edit the information </w:t>
@@ -4072,10 +3889,9 @@
           <w:numId w:val="4"/>
         </w:numPr>
         <w:tabs>
-          <w:tab w:val="clear" w:pos="1789"/>
           <w:tab w:val="num" w:pos="1440"/>
         </w:tabs>
-        <w:ind w:left="1440"/>
+        <w:ind w:left="1440" w:firstLine="0"/>
       </w:pPr>
       <w:r>
         <w:t xml:space="preserve">Submit to update the </w:t>
@@ -4093,87 +3909,470 @@
           <w:ilvl w:val="0"/>
           <w:numId w:val="4"/>
         </w:numPr>
-        <w:tabs>
-          <w:tab w:val="clear" w:pos="1069"/>
-        </w:tabs>
-        <w:ind w:left="720"/>
+        <w:ind w:left="720" w:firstLine="0"/>
+      </w:pPr>
+      <w:r>
+        <w:t xml:space="preserve">Exit Condition: </w:t>
+      </w:r>
+      <w:r>
+        <w:t>User’s  profile information is updated</w:t>
+      </w:r>
+    </w:p>
+    <w:p>
+      <w:pPr>
+        <w:numPr>
+          <w:ilvl w:val="0"/>
+          <w:numId w:val="4"/>
+        </w:numPr>
+        <w:ind w:left="720" w:firstLine="0"/>
+      </w:pPr>
+      <w:r>
+        <w:t xml:space="preserve">Exceptions: </w:t>
+      </w:r>
+    </w:p>
+    <w:p>
+      <w:pPr>
+        <w:numPr>
+          <w:ilvl w:val="1"/>
+          <w:numId w:val="4"/>
+        </w:numPr>
+        <w:tabs>
+          <w:tab w:val="num" w:pos="1440"/>
+        </w:tabs>
+        <w:ind w:left="1440" w:firstLine="0"/>
+      </w:pPr>
+      <w:r>
+        <w:t>Cancel</w:t>
+      </w:r>
+    </w:p>
+    <w:p>
+      <w:pPr>
+        <w:numPr>
+          <w:ilvl w:val="1"/>
+          <w:numId w:val="4"/>
+        </w:numPr>
+        <w:tabs>
+          <w:tab w:val="num" w:pos="1440"/>
+        </w:tabs>
+        <w:ind w:left="1440" w:firstLine="0"/>
+      </w:pPr>
+      <w:r>
+        <w:t>Repeated Unique values</w:t>
+      </w:r>
+    </w:p>
+    <w:p>
+      <w:pPr>
+        <w:tabs>
+          <w:tab w:val="clear" w:pos="709"/>
+        </w:tabs>
+      </w:pPr>
+    </w:p>
+    <w:p>
+      <w:pPr>
+        <w:pStyle w:val="Heading3"/>
+      </w:pPr>
+      <w:r>
+        <w:lastRenderedPageBreak/>
+        <w:t>Use Case 6</w:t>
+      </w:r>
+    </w:p>
+    <w:p>
+      <w:pPr>
+        <w:numPr>
+          <w:ilvl w:val="0"/>
+          <w:numId w:val="5"/>
+        </w:numPr>
+        <w:ind w:left="720" w:firstLine="0"/>
+      </w:pPr>
+      <w:r>
+        <w:t xml:space="preserve">Name: Add </w:t>
+      </w:r>
+      <w:r>
+        <w:t>A Car</w:t>
+      </w:r>
+    </w:p>
+    <w:p>
+      <w:pPr>
+        <w:numPr>
+          <w:ilvl w:val="0"/>
+          <w:numId w:val="5"/>
+        </w:numPr>
+        <w:ind w:left="720" w:firstLine="0"/>
+      </w:pPr>
+      <w:r>
+        <w:t>Actor: Admin</w:t>
+      </w:r>
+    </w:p>
+    <w:p>
+      <w:pPr>
+        <w:numPr>
+          <w:ilvl w:val="0"/>
+          <w:numId w:val="5"/>
+        </w:numPr>
+        <w:ind w:left="720" w:firstLine="0"/>
+      </w:pPr>
+      <w:r>
+        <w:t xml:space="preserve">Entry Condition: </w:t>
+      </w:r>
+    </w:p>
+    <w:p>
+      <w:pPr>
+        <w:numPr>
+          <w:ilvl w:val="1"/>
+          <w:numId w:val="5"/>
+        </w:numPr>
+        <w:tabs>
+          <w:tab w:val="num" w:pos="1440"/>
+        </w:tabs>
+        <w:ind w:left="1440" w:firstLine="0"/>
+      </w:pPr>
+      <w:r>
+        <w:t xml:space="preserve">Logged in as admin </w:t>
+      </w:r>
+    </w:p>
+    <w:p>
+      <w:pPr>
+        <w:numPr>
+          <w:ilvl w:val="1"/>
+          <w:numId w:val="5"/>
+        </w:numPr>
+        <w:tabs>
+          <w:tab w:val="num" w:pos="1440"/>
+        </w:tabs>
+        <w:ind w:left="1440" w:firstLine="0"/>
+      </w:pPr>
+      <w:r>
+        <w:t xml:space="preserve">On the page with the “Add </w:t>
+      </w:r>
+      <w:r>
+        <w:t>A Car</w:t>
+      </w:r>
+      <w:r>
+        <w:t>” function</w:t>
+      </w:r>
+    </w:p>
+    <w:p>
+      <w:pPr>
+        <w:numPr>
+          <w:ilvl w:val="0"/>
+          <w:numId w:val="5"/>
+        </w:numPr>
+        <w:ind w:left="720" w:firstLine="0"/>
+      </w:pPr>
+      <w:r>
+        <w:t xml:space="preserve">Event Flow: </w:t>
+      </w:r>
+    </w:p>
+    <w:p>
+      <w:pPr>
+        <w:numPr>
+          <w:ilvl w:val="1"/>
+          <w:numId w:val="5"/>
+        </w:numPr>
+        <w:tabs>
+          <w:tab w:val="num" w:pos="1440"/>
+        </w:tabs>
+        <w:ind w:left="1440" w:firstLine="0"/>
+      </w:pPr>
+      <w:r>
+        <w:t>Admin selects the “</w:t>
+      </w:r>
+      <w:r>
+        <w:t xml:space="preserve">Add </w:t>
+      </w:r>
+      <w:r>
+        <w:t>A Car”function</w:t>
+      </w:r>
+    </w:p>
+    <w:p>
+      <w:pPr>
+        <w:numPr>
+          <w:ilvl w:val="1"/>
+          <w:numId w:val="5"/>
+        </w:numPr>
+        <w:tabs>
+          <w:tab w:val="num" w:pos="1440"/>
+        </w:tabs>
+        <w:ind w:left="1440" w:firstLine="0"/>
+      </w:pPr>
+      <w:r>
+        <w:t xml:space="preserve">Enter the information of the new </w:t>
+      </w:r>
+      <w:r>
+        <w:t>car</w:t>
+      </w:r>
+      <w:r>
+        <w:t xml:space="preserve"> that needs to be added</w:t>
+      </w:r>
+    </w:p>
+    <w:p>
+      <w:pPr>
+        <w:numPr>
+          <w:ilvl w:val="1"/>
+          <w:numId w:val="5"/>
+        </w:numPr>
+        <w:tabs>
+          <w:tab w:val="num" w:pos="1440"/>
+        </w:tabs>
+        <w:ind w:left="1440" w:firstLine="0"/>
+      </w:pPr>
+      <w:r>
+        <w:t xml:space="preserve">Submit it to create the new </w:t>
+      </w:r>
+      <w:r>
+        <w:t>car</w:t>
+      </w:r>
+    </w:p>
+    <w:p>
+      <w:pPr>
+        <w:numPr>
+          <w:ilvl w:val="0"/>
+          <w:numId w:val="5"/>
+        </w:numPr>
+        <w:ind w:left="720" w:firstLine="0"/>
+      </w:pPr>
+      <w:r>
+        <w:t xml:space="preserve">Exit Condition: A new </w:t>
+      </w:r>
+      <w:r>
+        <w:t>car</w:t>
+      </w:r>
+      <w:r>
+        <w:t xml:space="preserve"> is </w:t>
+      </w:r>
+      <w:r>
+        <w:t>added</w:t>
+      </w:r>
+      <w:r>
+        <w:t xml:space="preserve"> in the system.</w:t>
+      </w:r>
+    </w:p>
+    <w:p>
+      <w:pPr>
+        <w:numPr>
+          <w:ilvl w:val="0"/>
+          <w:numId w:val="5"/>
+        </w:numPr>
+        <w:ind w:left="720" w:firstLine="0"/>
+      </w:pPr>
+      <w:r>
+        <w:t xml:space="preserve">Exceptions: </w:t>
+      </w:r>
+    </w:p>
+    <w:p>
+      <w:pPr>
+        <w:numPr>
+          <w:ilvl w:val="1"/>
+          <w:numId w:val="5"/>
+        </w:numPr>
+        <w:tabs>
+          <w:tab w:val="num" w:pos="1440"/>
+        </w:tabs>
+        <w:ind w:left="1440" w:firstLine="0"/>
+      </w:pPr>
+      <w:r>
+        <w:t>Cancel</w:t>
+      </w:r>
+    </w:p>
+    <w:p>
+      <w:pPr>
+        <w:numPr>
+          <w:ilvl w:val="1"/>
+          <w:numId w:val="5"/>
+        </w:numPr>
+        <w:tabs>
+          <w:tab w:val="num" w:pos="1440"/>
+        </w:tabs>
+        <w:ind w:left="1440" w:firstLine="0"/>
+      </w:pPr>
+      <w:r>
+        <w:t>Repeated Unique values</w:t>
+      </w:r>
+    </w:p>
+    <w:p>
+      <w:pPr>
+        <w:pStyle w:val="Heading3"/>
+      </w:pPr>
+      <w:r>
+        <w:t>Use Case 7</w:t>
+      </w:r>
+    </w:p>
+    <w:p>
+      <w:pPr>
+        <w:numPr>
+          <w:ilvl w:val="0"/>
+          <w:numId w:val="5"/>
+        </w:numPr>
+        <w:ind w:left="720" w:firstLine="0"/>
+      </w:pPr>
+      <w:r>
+        <w:t xml:space="preserve">Name: </w:t>
+      </w:r>
+      <w:r>
+        <w:t>RemoveA User</w:t>
+      </w:r>
+    </w:p>
+    <w:p>
+      <w:pPr>
+        <w:numPr>
+          <w:ilvl w:val="0"/>
+          <w:numId w:val="5"/>
+        </w:numPr>
+        <w:ind w:left="720" w:firstLine="0"/>
+      </w:pPr>
+      <w:r>
+        <w:t>Actor: Admin</w:t>
+      </w:r>
+    </w:p>
+    <w:p>
+      <w:pPr>
+        <w:numPr>
+          <w:ilvl w:val="0"/>
+          <w:numId w:val="5"/>
+        </w:numPr>
+        <w:ind w:left="720" w:firstLine="0"/>
+      </w:pPr>
+      <w:r>
+        <w:t xml:space="preserve">Entry Condition: </w:t>
+      </w:r>
+    </w:p>
+    <w:p>
+      <w:pPr>
+        <w:numPr>
+          <w:ilvl w:val="1"/>
+          <w:numId w:val="5"/>
+        </w:numPr>
+        <w:tabs>
+          <w:tab w:val="num" w:pos="1440"/>
+        </w:tabs>
+        <w:ind w:left="1440" w:firstLine="0"/>
+      </w:pPr>
+      <w:r>
+        <w:t xml:space="preserve">Logged in as admin </w:t>
+      </w:r>
+    </w:p>
+    <w:p>
+      <w:pPr>
+        <w:numPr>
+          <w:ilvl w:val="1"/>
+          <w:numId w:val="5"/>
+        </w:numPr>
+        <w:tabs>
+          <w:tab w:val="num" w:pos="1440"/>
+        </w:tabs>
+        <w:ind w:left="1440" w:firstLine="0"/>
+      </w:pPr>
+      <w:r>
+        <w:t xml:space="preserve">On the page </w:t>
+      </w:r>
+      <w:r>
+        <w:t>of a list of users with</w:t>
+      </w:r>
+      <w:r>
+        <w:t xml:space="preserve"> the “</w:t>
+      </w:r>
+      <w:r>
+        <w:t>Remove</w:t>
+      </w:r>
+      <w:r>
+        <w:t>” function</w:t>
+      </w:r>
+    </w:p>
+    <w:p>
+      <w:pPr>
+        <w:numPr>
+          <w:ilvl w:val="0"/>
+          <w:numId w:val="5"/>
+        </w:numPr>
+        <w:ind w:left="720" w:firstLine="0"/>
+      </w:pPr>
+      <w:r>
+        <w:t xml:space="preserve">Event Flow: </w:t>
+      </w:r>
+    </w:p>
+    <w:p>
+      <w:pPr>
+        <w:numPr>
+          <w:ilvl w:val="1"/>
+          <w:numId w:val="5"/>
+        </w:numPr>
+        <w:tabs>
+          <w:tab w:val="num" w:pos="1440"/>
+        </w:tabs>
+        <w:ind w:left="1440" w:firstLine="0"/>
+      </w:pPr>
+      <w:r>
+        <w:t>Admin selects the user needs to be removed</w:t>
+      </w:r>
+    </w:p>
+    <w:p>
+      <w:pPr>
+        <w:numPr>
+          <w:ilvl w:val="1"/>
+          <w:numId w:val="5"/>
+        </w:numPr>
+        <w:tabs>
+          <w:tab w:val="num" w:pos="1440"/>
+        </w:tabs>
+        <w:ind w:left="1440" w:firstLine="0"/>
+      </w:pPr>
+      <w:r>
+        <w:t>Select the “remove” function</w:t>
+      </w:r>
+    </w:p>
+    <w:p>
+      <w:pPr>
+        <w:numPr>
+          <w:ilvl w:val="1"/>
+          <w:numId w:val="5"/>
+        </w:numPr>
+        <w:tabs>
+          <w:tab w:val="num" w:pos="1440"/>
+        </w:tabs>
+        <w:ind w:left="1440" w:firstLine="0"/>
+      </w:pPr>
+      <w:r>
+        <w:t>System asks to confirm to do the remove</w:t>
+      </w:r>
+    </w:p>
+    <w:p>
+      <w:pPr>
+        <w:numPr>
+          <w:ilvl w:val="1"/>
+          <w:numId w:val="5"/>
+        </w:numPr>
+        <w:tabs>
+          <w:tab w:val="num" w:pos="1440"/>
+        </w:tabs>
+        <w:ind w:left="1440" w:firstLine="0"/>
+      </w:pPr>
+      <w:r>
+        <w:t>Admin confirm to remove the user</w:t>
+      </w:r>
+    </w:p>
+    <w:p>
+      <w:pPr>
+        <w:numPr>
+          <w:ilvl w:val="0"/>
+          <w:numId w:val="5"/>
+        </w:numPr>
+        <w:ind w:left="720" w:firstLine="0"/>
       </w:pPr>
       <w:r>
         <w:lastRenderedPageBreak/>
         <w:t xml:space="preserve">Exit Condition: </w:t>
       </w:r>
       <w:r>
-        <w:t>User’s  profile information is updated</w:t>
-      </w:r>
-    </w:p>
-    <w:p>
-      <w:pPr>
-        <w:numPr>
-          <w:ilvl w:val="0"/>
-          <w:numId w:val="4"/>
-        </w:numPr>
-        <w:tabs>
-          <w:tab w:val="clear" w:pos="1069"/>
-        </w:tabs>
-        <w:ind w:left="720"/>
-      </w:pPr>
-      <w:r>
-        <w:t xml:space="preserve">Exceptions: </w:t>
-      </w:r>
-    </w:p>
-    <w:p>
-      <w:pPr>
-        <w:numPr>
-          <w:ilvl w:val="1"/>
-          <w:numId w:val="4"/>
-        </w:numPr>
-        <w:tabs>
-          <w:tab w:val="clear" w:pos="1789"/>
-          <w:tab w:val="num" w:pos="1440"/>
-        </w:tabs>
-        <w:ind w:left="1440"/>
-      </w:pPr>
-      <w:r>
-        <w:t>Cancel</w:t>
-      </w:r>
-    </w:p>
-    <w:p>
-      <w:pPr>
-        <w:numPr>
-          <w:ilvl w:val="1"/>
-          <w:numId w:val="4"/>
-        </w:numPr>
-        <w:tabs>
-          <w:tab w:val="clear" w:pos="1789"/>
-          <w:tab w:val="num" w:pos="1440"/>
-        </w:tabs>
-        <w:ind w:left="1440"/>
-      </w:pPr>
-      <w:r>
-        <w:t>Repeated Unique values</w:t>
-      </w:r>
-    </w:p>
-    <w:p>
-      <w:pPr>
-        <w:tabs>
-          <w:tab w:val="clear" w:pos="709"/>
-        </w:tabs>
-      </w:pPr>
-    </w:p>
-    <w:p>
-      <w:pPr>
-        <w:tabs>
-          <w:tab w:val="clear" w:pos="709"/>
-        </w:tabs>
-        <w:rPr>
-          <w:rFonts w:ascii="Arial" w:hAnsi="Arial" w:cs="Arial"/>
-        </w:rPr>
-      </w:pPr>
-      <w:r>
-        <w:rPr>
-          <w:rFonts w:ascii="Arial" w:hAnsi="Arial" w:cs="Arial"/>
-        </w:rPr>
-        <w:t>Use Case 6</w:t>
+        <w:t>The selected user</w:t>
+      </w:r>
+      <w:r>
+        <w:t xml:space="preserve"> is </w:t>
+      </w:r>
+      <w:r>
+        <w:t>removedfrom</w:t>
+      </w:r>
+      <w:r>
+        <w:t xml:space="preserve"> the system.</w:t>
       </w:r>
     </w:p>
     <w:p>
@@ -4182,16 +4381,33 @@
           <w:ilvl w:val="0"/>
           <w:numId w:val="5"/>
         </w:numPr>
-        <w:tabs>
-          <w:tab w:val="clear" w:pos="1069"/>
-        </w:tabs>
-        <w:ind w:left="720"/>
-      </w:pPr>
-      <w:r>
-        <w:t xml:space="preserve">Name: Add </w:t>
-      </w:r>
-      <w:r>
-        <w:t>A Car</w:t>
+        <w:ind w:left="720" w:firstLine="0"/>
+      </w:pPr>
+      <w:r>
+        <w:t xml:space="preserve">Exceptions: </w:t>
+      </w:r>
+    </w:p>
+    <w:p>
+      <w:pPr>
+        <w:numPr>
+          <w:ilvl w:val="1"/>
+          <w:numId w:val="5"/>
+        </w:numPr>
+        <w:tabs>
+          <w:tab w:val="num" w:pos="1440"/>
+        </w:tabs>
+        <w:ind w:left="1440" w:firstLine="0"/>
+      </w:pPr>
+      <w:r>
+        <w:t>Cancel</w:t>
+      </w:r>
+    </w:p>
+    <w:p>
+      <w:pPr>
+        <w:pStyle w:val="Heading3"/>
+      </w:pPr>
+      <w:r>
+        <w:t>Use Case 8</w:t>
       </w:r>
     </w:p>
     <w:p>
@@ -4200,13 +4416,13 @@
           <w:ilvl w:val="0"/>
           <w:numId w:val="5"/>
         </w:numPr>
-        <w:tabs>
-          <w:tab w:val="clear" w:pos="1069"/>
-        </w:tabs>
-        <w:ind w:left="720"/>
-      </w:pPr>
-      <w:r>
-        <w:t>Actor: Admin</w:t>
+        <w:ind w:left="720" w:firstLine="0"/>
+      </w:pPr>
+      <w:r>
+        <w:t xml:space="preserve">Name: </w:t>
+      </w:r>
+      <w:r>
+        <w:t>Search forA Car</w:t>
       </w:r>
     </w:p>
     <w:p>
@@ -4215,10 +4431,22 @@
           <w:ilvl w:val="0"/>
           <w:numId w:val="5"/>
         </w:numPr>
-        <w:tabs>
-          <w:tab w:val="clear" w:pos="1069"/>
-        </w:tabs>
-        <w:ind w:left="720"/>
+        <w:ind w:left="720" w:firstLine="0"/>
+      </w:pPr>
+      <w:r>
+        <w:t xml:space="preserve">Actor: </w:t>
+      </w:r>
+      <w:r>
+        <w:t>Guest/User</w:t>
+      </w:r>
+    </w:p>
+    <w:p>
+      <w:pPr>
+        <w:numPr>
+          <w:ilvl w:val="0"/>
+          <w:numId w:val="5"/>
+        </w:numPr>
+        <w:ind w:left="720" w:firstLine="0"/>
       </w:pPr>
       <w:r>
         <w:t xml:space="preserve">Entry Condition: </w:t>
@@ -4231,13 +4459,36 @@
           <w:numId w:val="5"/>
         </w:numPr>
         <w:tabs>
-          <w:tab w:val="clear" w:pos="1789"/>
           <w:tab w:val="num" w:pos="1440"/>
         </w:tabs>
-        <w:ind w:left="1440"/>
-      </w:pPr>
-      <w:r>
-        <w:t xml:space="preserve">Logged in as admin </w:t>
+        <w:ind w:left="1440" w:firstLine="0"/>
+      </w:pPr>
+      <w:r>
+        <w:t xml:space="preserve">On the </w:t>
+      </w:r>
+      <w:r>
+        <w:t xml:space="preserve">home </w:t>
+      </w:r>
+      <w:r>
+        <w:t xml:space="preserve">page </w:t>
+      </w:r>
+      <w:r>
+        <w:t xml:space="preserve">of </w:t>
+      </w:r>
+      <w:r>
+        <w:t>Sunshine Online Car Dealer System</w:t>
+      </w:r>
+    </w:p>
+    <w:p>
+      <w:pPr>
+        <w:numPr>
+          <w:ilvl w:val="0"/>
+          <w:numId w:val="5"/>
+        </w:numPr>
+        <w:ind w:left="720" w:firstLine="0"/>
+      </w:pPr>
+      <w:r>
+        <w:t xml:space="preserve">Event Flow: </w:t>
       </w:r>
     </w:p>
     <w:p>
@@ -4247,19 +4498,45 @@
           <w:numId w:val="5"/>
         </w:numPr>
         <w:tabs>
-          <w:tab w:val="clear" w:pos="1789"/>
           <w:tab w:val="num" w:pos="1440"/>
         </w:tabs>
-        <w:ind w:left="1440"/>
-      </w:pPr>
-      <w:r>
-        <w:t xml:space="preserve">On the page with the “Add </w:t>
-      </w:r>
-      <w:r>
-        <w:t>A Car</w:t>
-      </w:r>
-      <w:r>
-        <w:t>” function</w:t>
+        <w:ind w:left="1440" w:firstLine="0"/>
+      </w:pPr>
+      <w:r>
+        <w:t>Guest/User select desired car from the detail fields</w:t>
+      </w:r>
+    </w:p>
+    <w:p>
+      <w:pPr>
+        <w:numPr>
+          <w:ilvl w:val="1"/>
+          <w:numId w:val="5"/>
+        </w:numPr>
+        <w:tabs>
+          <w:tab w:val="num" w:pos="1440"/>
+        </w:tabs>
+        <w:ind w:left="1440" w:firstLine="0"/>
+      </w:pPr>
+      <w:r>
+        <w:t>Guest/User submit to search</w:t>
+      </w:r>
+    </w:p>
+    <w:p>
+      <w:pPr>
+        <w:numPr>
+          <w:ilvl w:val="1"/>
+          <w:numId w:val="5"/>
+        </w:numPr>
+        <w:tabs>
+          <w:tab w:val="num" w:pos="1440"/>
+        </w:tabs>
+        <w:ind w:left="1440" w:firstLine="0"/>
+      </w:pPr>
+      <w:r>
+        <w:t>Sunshine Online Car Dealer System</w:t>
+      </w:r>
+      <w:r>
+        <w:t xml:space="preserve"> displays a list of cars</w:t>
       </w:r>
     </w:p>
     <w:p>
@@ -4268,13 +4545,25 @@
           <w:ilvl w:val="0"/>
           <w:numId w:val="5"/>
         </w:numPr>
-        <w:tabs>
-          <w:tab w:val="clear" w:pos="1069"/>
-        </w:tabs>
-        <w:ind w:left="720"/>
-      </w:pPr>
-      <w:r>
-        <w:t xml:space="preserve">Event Flow: </w:t>
+        <w:ind w:left="720" w:firstLine="0"/>
+      </w:pPr>
+      <w:r>
+        <w:t xml:space="preserve">Exit Condition: </w:t>
+      </w:r>
+      <w:r>
+        <w:t>Guest/User has a page displaying a list of cars.</w:t>
+      </w:r>
+    </w:p>
+    <w:p>
+      <w:pPr>
+        <w:numPr>
+          <w:ilvl w:val="0"/>
+          <w:numId w:val="5"/>
+        </w:numPr>
+        <w:ind w:left="720" w:firstLine="0"/>
+      </w:pPr>
+      <w:r>
+        <w:t xml:space="preserve">Exceptions: </w:t>
       </w:r>
     </w:p>
     <w:p>
@@ -4284,25 +4573,335 @@
           <w:numId w:val="5"/>
         </w:numPr>
         <w:tabs>
-          <w:tab w:val="clear" w:pos="1789"/>
           <w:tab w:val="num" w:pos="1440"/>
         </w:tabs>
-        <w:ind w:left="1440"/>
-      </w:pPr>
-      <w:r>
-        <w:t>Admin selects the “</w:t>
-      </w:r>
-      <w:r>
-        <w:t xml:space="preserve">Add </w:t>
-      </w:r>
-      <w:r>
-        <w:t>A Car”</w:t>
-      </w:r>
-      <w:r>
-        <w:t xml:space="preserve"> </w:t>
-      </w:r>
-      <w:r>
-        <w:t>function</w:t>
+        <w:ind w:left="1440" w:firstLine="0"/>
+      </w:pPr>
+      <w:r>
+        <w:t>“No cars found.”</w:t>
+      </w:r>
+    </w:p>
+    <w:p>
+      <w:pPr>
+        <w:pStyle w:val="Heading3"/>
+      </w:pPr>
+      <w:r>
+        <w:t>Use Case 9</w:t>
+      </w:r>
+    </w:p>
+    <w:p>
+      <w:pPr>
+        <w:numPr>
+          <w:ilvl w:val="0"/>
+          <w:numId w:val="2"/>
+        </w:numPr>
+        <w:tabs>
+          <w:tab w:val="clear" w:pos="1907"/>
+          <w:tab w:val="num" w:pos="1080"/>
+        </w:tabs>
+        <w:ind w:left="720" w:firstLine="0"/>
+      </w:pPr>
+      <w:r>
+        <w:t xml:space="preserve">Name: </w:t>
+      </w:r>
+      <w:r>
+        <w:t>Register</w:t>
+      </w:r>
+    </w:p>
+    <w:p>
+      <w:pPr>
+        <w:numPr>
+          <w:ilvl w:val="0"/>
+          <w:numId w:val="2"/>
+        </w:numPr>
+        <w:tabs>
+          <w:tab w:val="clear" w:pos="1907"/>
+          <w:tab w:val="num" w:pos="1080"/>
+        </w:tabs>
+        <w:ind w:left="720" w:firstLine="0"/>
+      </w:pPr>
+      <w:r>
+        <w:t>Actor: User</w:t>
+      </w:r>
+    </w:p>
+    <w:p>
+      <w:pPr>
+        <w:numPr>
+          <w:ilvl w:val="0"/>
+          <w:numId w:val="2"/>
+        </w:numPr>
+        <w:tabs>
+          <w:tab w:val="clear" w:pos="1907"/>
+          <w:tab w:val="num" w:pos="1080"/>
+        </w:tabs>
+        <w:ind w:left="720" w:firstLine="0"/>
+      </w:pPr>
+      <w:r>
+        <w:t xml:space="preserve">Entry Condition: </w:t>
+      </w:r>
+    </w:p>
+    <w:p>
+      <w:pPr>
+        <w:numPr>
+          <w:ilvl w:val="1"/>
+          <w:numId w:val="2"/>
+        </w:numPr>
+        <w:tabs>
+          <w:tab w:val="clear" w:pos="2627"/>
+          <w:tab w:val="num" w:pos="1080"/>
+          <w:tab w:val="num" w:pos="1440"/>
+          <w:tab w:val="num" w:pos="1800"/>
+        </w:tabs>
+        <w:ind w:left="1440" w:firstLine="0"/>
+      </w:pPr>
+      <w:r>
+        <w:t>User</w:t>
+      </w:r>
+      <w:r>
+        <w:t xml:space="preserve"> must be at the </w:t>
+      </w:r>
+      <w:r>
+        <w:t>registration</w:t>
+      </w:r>
+      <w:r>
+        <w:t xml:space="preserve"> web page of Sunshine Online Car Dealer System.</w:t>
+      </w:r>
+    </w:p>
+    <w:p>
+      <w:pPr>
+        <w:numPr>
+          <w:ilvl w:val="1"/>
+          <w:numId w:val="2"/>
+        </w:numPr>
+        <w:tabs>
+          <w:tab w:val="clear" w:pos="2627"/>
+          <w:tab w:val="num" w:pos="1080"/>
+          <w:tab w:val="num" w:pos="1440"/>
+          <w:tab w:val="num" w:pos="1800"/>
+        </w:tabs>
+        <w:ind w:left="1440" w:firstLine="0"/>
+      </w:pPr>
+      <w:r>
+        <w:t>User</w:t>
+      </w:r>
+      <w:r>
+        <w:t xml:space="preserve"> has anemail account and residence address</w:t>
+      </w:r>
+      <w:r>
+        <w:t>.</w:t>
+      </w:r>
+    </w:p>
+    <w:p>
+      <w:pPr>
+        <w:numPr>
+          <w:ilvl w:val="0"/>
+          <w:numId w:val="2"/>
+        </w:numPr>
+        <w:tabs>
+          <w:tab w:val="clear" w:pos="1907"/>
+          <w:tab w:val="num" w:pos="1080"/>
+        </w:tabs>
+        <w:ind w:left="720" w:firstLine="0"/>
+      </w:pPr>
+      <w:r>
+        <w:t xml:space="preserve">Event Flow: </w:t>
+      </w:r>
+    </w:p>
+    <w:p>
+      <w:pPr>
+        <w:numPr>
+          <w:ilvl w:val="1"/>
+          <w:numId w:val="2"/>
+        </w:numPr>
+        <w:tabs>
+          <w:tab w:val="clear" w:pos="2627"/>
+          <w:tab w:val="num" w:pos="1080"/>
+          <w:tab w:val="num" w:pos="1440"/>
+          <w:tab w:val="num" w:pos="1800"/>
+        </w:tabs>
+        <w:ind w:left="1440" w:firstLine="0"/>
+      </w:pPr>
+      <w:r>
+        <w:t>User</w:t>
+      </w:r>
+      <w:r>
+        <w:t xml:space="preserve"> input personal information (First name, last name, email, username, password, billing address, shipping address)</w:t>
+      </w:r>
+      <w:r>
+        <w:t>.</w:t>
+      </w:r>
+    </w:p>
+    <w:p>
+      <w:pPr>
+        <w:numPr>
+          <w:ilvl w:val="1"/>
+          <w:numId w:val="2"/>
+        </w:numPr>
+        <w:tabs>
+          <w:tab w:val="clear" w:pos="2627"/>
+          <w:tab w:val="num" w:pos="1080"/>
+          <w:tab w:val="num" w:pos="1440"/>
+          <w:tab w:val="left" w:pos="1800"/>
+        </w:tabs>
+        <w:ind w:left="1440" w:firstLine="0"/>
+      </w:pPr>
+      <w:r>
+        <w:t>User submits the information to register</w:t>
+      </w:r>
+      <w:r>
+        <w:t>.</w:t>
+      </w:r>
+    </w:p>
+    <w:p>
+      <w:pPr>
+        <w:numPr>
+          <w:ilvl w:val="1"/>
+          <w:numId w:val="2"/>
+        </w:numPr>
+        <w:tabs>
+          <w:tab w:val="clear" w:pos="2627"/>
+          <w:tab w:val="num" w:pos="1080"/>
+          <w:tab w:val="num" w:pos="1440"/>
+          <w:tab w:val="num" w:pos="1800"/>
+        </w:tabs>
+        <w:ind w:left="1440" w:firstLine="0"/>
+      </w:pPr>
+      <w:r>
+        <w:lastRenderedPageBreak/>
+        <w:t xml:space="preserve">Sunshine Online Car Dealer System </w:t>
+      </w:r>
+      <w:r>
+        <w:t>checks if username or email is not taken, and creates a new user account</w:t>
+      </w:r>
+      <w:r>
+        <w:t>.</w:t>
+      </w:r>
+    </w:p>
+    <w:p>
+      <w:pPr>
+        <w:numPr>
+          <w:ilvl w:val="1"/>
+          <w:numId w:val="2"/>
+        </w:numPr>
+        <w:tabs>
+          <w:tab w:val="clear" w:pos="2627"/>
+          <w:tab w:val="num" w:pos="1080"/>
+          <w:tab w:val="num" w:pos="1440"/>
+          <w:tab w:val="num" w:pos="1800"/>
+        </w:tabs>
+        <w:ind w:left="1440" w:firstLine="0"/>
+      </w:pPr>
+      <w:r>
+        <w:t>User</w:t>
+      </w:r>
+      <w:r>
+        <w:t xml:space="preserve"> is redirected to home page showing a logged in status</w:t>
+      </w:r>
+      <w:r>
+        <w:t>.</w:t>
+      </w:r>
+    </w:p>
+    <w:p>
+      <w:pPr>
+        <w:numPr>
+          <w:ilvl w:val="0"/>
+          <w:numId w:val="2"/>
+        </w:numPr>
+        <w:tabs>
+          <w:tab w:val="clear" w:pos="1907"/>
+          <w:tab w:val="num" w:pos="1080"/>
+        </w:tabs>
+        <w:ind w:left="720" w:firstLine="0"/>
+      </w:pPr>
+      <w:r>
+        <w:t>Exit Condition: User</w:t>
+      </w:r>
+      <w:r>
+        <w:t xml:space="preserve"> has an account in</w:t>
+      </w:r>
+      <w:r>
+        <w:t xml:space="preserve"> Sunshine Online Car Dealer System.</w:t>
+      </w:r>
+    </w:p>
+    <w:p>
+      <w:pPr>
+        <w:numPr>
+          <w:ilvl w:val="0"/>
+          <w:numId w:val="2"/>
+        </w:numPr>
+        <w:tabs>
+          <w:tab w:val="clear" w:pos="1907"/>
+          <w:tab w:val="num" w:pos="1080"/>
+        </w:tabs>
+        <w:ind w:left="720" w:firstLine="0"/>
+      </w:pPr>
+      <w:r>
+        <w:t xml:space="preserve">Exceptions: </w:t>
+      </w:r>
+    </w:p>
+    <w:p>
+      <w:pPr>
+        <w:numPr>
+          <w:ilvl w:val="1"/>
+          <w:numId w:val="2"/>
+        </w:numPr>
+        <w:tabs>
+          <w:tab w:val="clear" w:pos="2627"/>
+          <w:tab w:val="num" w:pos="1080"/>
+          <w:tab w:val="num" w:pos="1440"/>
+          <w:tab w:val="num" w:pos="1800"/>
+        </w:tabs>
+        <w:ind w:left="1440" w:firstLine="0"/>
+      </w:pPr>
+      <w:r>
+        <w:t>Cancel</w:t>
+      </w:r>
+    </w:p>
+    <w:p>
+      <w:pPr>
+        <w:pStyle w:val="Heading3"/>
+      </w:pPr>
+      <w:r>
+        <w:t>Use Case 10</w:t>
+      </w:r>
+    </w:p>
+    <w:p>
+      <w:pPr>
+        <w:numPr>
+          <w:ilvl w:val="0"/>
+          <w:numId w:val="5"/>
+        </w:numPr>
+        <w:ind w:left="720" w:firstLine="0"/>
+      </w:pPr>
+      <w:r>
+        <w:t xml:space="preserve">Name: </w:t>
+      </w:r>
+      <w:r>
+        <w:t>Generate Sales Report</w:t>
+      </w:r>
+    </w:p>
+    <w:p>
+      <w:pPr>
+        <w:numPr>
+          <w:ilvl w:val="0"/>
+          <w:numId w:val="5"/>
+        </w:numPr>
+        <w:ind w:left="720" w:firstLine="0"/>
+      </w:pPr>
+      <w:r>
+        <w:t>Actor: Admin</w:t>
+      </w:r>
+    </w:p>
+    <w:p>
+      <w:pPr>
+        <w:numPr>
+          <w:ilvl w:val="0"/>
+          <w:numId w:val="5"/>
+        </w:numPr>
+        <w:ind w:left="720" w:firstLine="0"/>
+      </w:pPr>
+      <w:r>
+        <w:t xml:space="preserve">Entry Condition: </w:t>
       </w:r>
     </w:p>
     <w:p>
@@ -4312,19 +4911,12 @@
           <w:numId w:val="5"/>
         </w:numPr>
         <w:tabs>
-          <w:tab w:val="clear" w:pos="1789"/>
           <w:tab w:val="num" w:pos="1440"/>
         </w:tabs>
-        <w:ind w:left="1440"/>
-      </w:pPr>
-      <w:r>
-        <w:t xml:space="preserve">Enter the information of the new </w:t>
-      </w:r>
-      <w:r>
-        <w:t>car</w:t>
-      </w:r>
-      <w:r>
-        <w:t xml:space="preserve"> that needs to be added</w:t>
+        <w:ind w:left="1440" w:firstLine="0"/>
+      </w:pPr>
+      <w:r>
+        <w:t xml:space="preserve">Logged in as admin </w:t>
       </w:r>
     </w:p>
     <w:p>
@@ -4334,16 +4926,30 @@
           <w:numId w:val="5"/>
         </w:numPr>
         <w:tabs>
-          <w:tab w:val="clear" w:pos="1789"/>
           <w:tab w:val="num" w:pos="1440"/>
         </w:tabs>
-        <w:ind w:left="1440"/>
-      </w:pPr>
-      <w:r>
-        <w:t xml:space="preserve">Submit it to create the new </w:t>
-      </w:r>
-      <w:r>
-        <w:t>car</w:t>
+        <w:ind w:left="1440" w:firstLine="0"/>
+      </w:pPr>
+      <w:r>
+        <w:t xml:space="preserve">On the </w:t>
+      </w:r>
+      <w:r>
+        <w:t xml:space="preserve">admin home </w:t>
+      </w:r>
+      <w:r>
+        <w:t xml:space="preserve">page </w:t>
+      </w:r>
+      <w:r>
+        <w:t>with the</w:t>
+      </w:r>
+      <w:r>
+        <w:t xml:space="preserve"> “</w:t>
+      </w:r>
+      <w:r>
+        <w:t>Generate Sales Report</w:t>
+      </w:r>
+      <w:r>
+        <w:t>” function</w:t>
       </w:r>
     </w:p>
     <w:p>
@@ -4352,25 +4958,55 @@
           <w:ilvl w:val="0"/>
           <w:numId w:val="5"/>
         </w:numPr>
-        <w:tabs>
-          <w:tab w:val="clear" w:pos="1069"/>
-        </w:tabs>
-        <w:ind w:left="720"/>
-      </w:pPr>
-      <w:r>
-        <w:t xml:space="preserve">Exit Condition: A new </w:t>
-      </w:r>
-      <w:r>
-        <w:t>car</w:t>
-      </w:r>
-      <w:r>
-        <w:t xml:space="preserve"> is </w:t>
-      </w:r>
-      <w:r>
-        <w:t>added</w:t>
-      </w:r>
-      <w:r>
-        <w:t xml:space="preserve"> in the system.</w:t>
+        <w:ind w:left="720" w:firstLine="0"/>
+      </w:pPr>
+      <w:r>
+        <w:t xml:space="preserve">Event Flow: </w:t>
+      </w:r>
+    </w:p>
+    <w:p>
+      <w:pPr>
+        <w:numPr>
+          <w:ilvl w:val="1"/>
+          <w:numId w:val="5"/>
+        </w:numPr>
+        <w:tabs>
+          <w:tab w:val="num" w:pos="1440"/>
+        </w:tabs>
+        <w:ind w:left="1440" w:firstLine="0"/>
+      </w:pPr>
+      <w:r>
+        <w:t>Admin selects the date range of the desired report.</w:t>
+      </w:r>
+    </w:p>
+    <w:p>
+      <w:pPr>
+        <w:numPr>
+          <w:ilvl w:val="1"/>
+          <w:numId w:val="5"/>
+        </w:numPr>
+        <w:tabs>
+          <w:tab w:val="num" w:pos="1440"/>
+        </w:tabs>
+        <w:ind w:left="1440" w:firstLine="0"/>
+      </w:pPr>
+      <w:r>
+        <w:t>Select the “generate” function</w:t>
+      </w:r>
+    </w:p>
+    <w:p>
+      <w:pPr>
+        <w:numPr>
+          <w:ilvl w:val="1"/>
+          <w:numId w:val="5"/>
+        </w:numPr>
+        <w:tabs>
+          <w:tab w:val="num" w:pos="1440"/>
+        </w:tabs>
+        <w:ind w:left="1440" w:firstLine="0"/>
+      </w:pPr>
+      <w:r>
+        <w:t>System displays the sales report in the date range.</w:t>
       </w:r>
     </w:p>
     <w:p>
@@ -4379,10 +5015,31 @@
           <w:ilvl w:val="0"/>
           <w:numId w:val="5"/>
         </w:numPr>
-        <w:tabs>
-          <w:tab w:val="clear" w:pos="1069"/>
-        </w:tabs>
-        <w:ind w:left="720"/>
+        <w:ind w:left="720" w:firstLine="0"/>
+      </w:pPr>
+      <w:r>
+        <w:t xml:space="preserve">Exit Condition: </w:t>
+      </w:r>
+      <w:r>
+        <w:t xml:space="preserve">The </w:t>
+      </w:r>
+      <w:r>
+        <w:t>system</w:t>
+      </w:r>
+      <w:r>
+        <w:t xml:space="preserve"> displays the sales report</w:t>
+      </w:r>
+      <w:r>
+        <w:t>.</w:t>
+      </w:r>
+    </w:p>
+    <w:p>
+      <w:pPr>
+        <w:numPr>
+          <w:ilvl w:val="0"/>
+          <w:numId w:val="5"/>
+        </w:numPr>
+        <w:ind w:left="720" w:firstLine="0"/>
       </w:pPr>
       <w:r>
         <w:t xml:space="preserve">Exceptions: </w:t>
@@ -4395,1008 +5052,14 @@
           <w:numId w:val="5"/>
         </w:numPr>
         <w:tabs>
-          <w:tab w:val="clear" w:pos="1789"/>
           <w:tab w:val="num" w:pos="1440"/>
         </w:tabs>
-        <w:ind w:left="1440"/>
+        <w:ind w:left="1440" w:firstLine="0"/>
       </w:pPr>
       <w:r>
         <w:t>Cancel</w:t>
       </w:r>
     </w:p>
-    <w:p>
-      <w:pPr>
-        <w:numPr>
-          <w:ilvl w:val="1"/>
-          <w:numId w:val="5"/>
-        </w:numPr>
-        <w:tabs>
-          <w:tab w:val="clear" w:pos="1789"/>
-          <w:tab w:val="num" w:pos="1440"/>
-        </w:tabs>
-        <w:ind w:left="1440"/>
-      </w:pPr>
-      <w:r>
-        <w:t>Repeated Unique values</w:t>
-      </w:r>
-    </w:p>
-    <w:p/>
-    <w:p/>
-    <w:p>
-      <w:pPr>
-        <w:rPr>
-          <w:rFonts w:ascii="Arial" w:hAnsi="Arial" w:cs="Arial"/>
-        </w:rPr>
-      </w:pPr>
-      <w:r>
-        <w:rPr>
-          <w:rFonts w:ascii="Arial" w:hAnsi="Arial" w:cs="Arial"/>
-        </w:rPr>
-        <w:t>Use Case 7</w:t>
-      </w:r>
-    </w:p>
-    <w:p>
-      <w:pPr>
-        <w:numPr>
-          <w:ilvl w:val="0"/>
-          <w:numId w:val="5"/>
-        </w:numPr>
-        <w:tabs>
-          <w:tab w:val="clear" w:pos="1069"/>
-        </w:tabs>
-        <w:ind w:left="720"/>
-      </w:pPr>
-      <w:r>
-        <w:t xml:space="preserve">Name: </w:t>
-      </w:r>
-      <w:r>
-        <w:t>Remove</w:t>
-      </w:r>
-      <w:r>
-        <w:t xml:space="preserve"> </w:t>
-      </w:r>
-      <w:r>
-        <w:t>A User</w:t>
-      </w:r>
-    </w:p>
-    <w:p>
-      <w:pPr>
-        <w:numPr>
-          <w:ilvl w:val="0"/>
-          <w:numId w:val="5"/>
-        </w:numPr>
-        <w:tabs>
-          <w:tab w:val="clear" w:pos="1069"/>
-        </w:tabs>
-        <w:ind w:left="720"/>
-      </w:pPr>
-      <w:r>
-        <w:t>Actor: Admin</w:t>
-      </w:r>
-    </w:p>
-    <w:p>
-      <w:pPr>
-        <w:numPr>
-          <w:ilvl w:val="0"/>
-          <w:numId w:val="5"/>
-        </w:numPr>
-        <w:tabs>
-          <w:tab w:val="clear" w:pos="1069"/>
-        </w:tabs>
-        <w:ind w:left="720"/>
-      </w:pPr>
-      <w:r>
-        <w:lastRenderedPageBreak/>
-        <w:t xml:space="preserve">Entry Condition: </w:t>
-      </w:r>
-    </w:p>
-    <w:p>
-      <w:pPr>
-        <w:numPr>
-          <w:ilvl w:val="1"/>
-          <w:numId w:val="5"/>
-        </w:numPr>
-        <w:tabs>
-          <w:tab w:val="clear" w:pos="1789"/>
-          <w:tab w:val="num" w:pos="1440"/>
-        </w:tabs>
-        <w:ind w:left="1440"/>
-      </w:pPr>
-      <w:r>
-        <w:t xml:space="preserve">Logged in as admin </w:t>
-      </w:r>
-    </w:p>
-    <w:p>
-      <w:pPr>
-        <w:numPr>
-          <w:ilvl w:val="1"/>
-          <w:numId w:val="5"/>
-        </w:numPr>
-        <w:tabs>
-          <w:tab w:val="clear" w:pos="1789"/>
-          <w:tab w:val="num" w:pos="1440"/>
-        </w:tabs>
-        <w:ind w:left="1440"/>
-      </w:pPr>
-      <w:r>
-        <w:t xml:space="preserve">On the page </w:t>
-      </w:r>
-      <w:r>
-        <w:t>of a list of users with</w:t>
-      </w:r>
-      <w:r>
-        <w:t xml:space="preserve"> the “</w:t>
-      </w:r>
-      <w:r>
-        <w:t>Remove</w:t>
-      </w:r>
-      <w:r>
-        <w:t>” function</w:t>
-      </w:r>
-    </w:p>
-    <w:p>
-      <w:pPr>
-        <w:numPr>
-          <w:ilvl w:val="0"/>
-          <w:numId w:val="5"/>
-        </w:numPr>
-        <w:tabs>
-          <w:tab w:val="clear" w:pos="1069"/>
-        </w:tabs>
-        <w:ind w:left="720"/>
-      </w:pPr>
-      <w:r>
-        <w:t xml:space="preserve">Event Flow: </w:t>
-      </w:r>
-    </w:p>
-    <w:p>
-      <w:pPr>
-        <w:numPr>
-          <w:ilvl w:val="1"/>
-          <w:numId w:val="5"/>
-        </w:numPr>
-        <w:tabs>
-          <w:tab w:val="clear" w:pos="1789"/>
-          <w:tab w:val="num" w:pos="1440"/>
-        </w:tabs>
-        <w:ind w:left="1440"/>
-      </w:pPr>
-      <w:r>
-        <w:t>Admin selects the user needs to be removed</w:t>
-      </w:r>
-    </w:p>
-    <w:p>
-      <w:pPr>
-        <w:numPr>
-          <w:ilvl w:val="1"/>
-          <w:numId w:val="5"/>
-        </w:numPr>
-        <w:tabs>
-          <w:tab w:val="clear" w:pos="1789"/>
-          <w:tab w:val="num" w:pos="1440"/>
-        </w:tabs>
-        <w:ind w:left="1440"/>
-      </w:pPr>
-      <w:r>
-        <w:t>Select the “remove” function</w:t>
-      </w:r>
-    </w:p>
-    <w:p>
-      <w:pPr>
-        <w:numPr>
-          <w:ilvl w:val="1"/>
-          <w:numId w:val="5"/>
-        </w:numPr>
-        <w:tabs>
-          <w:tab w:val="clear" w:pos="1789"/>
-          <w:tab w:val="num" w:pos="1440"/>
-        </w:tabs>
-        <w:ind w:left="1440"/>
-      </w:pPr>
-      <w:r>
-        <w:t>System asks to confirm to do the remove</w:t>
-      </w:r>
-    </w:p>
-    <w:p>
-      <w:pPr>
-        <w:numPr>
-          <w:ilvl w:val="1"/>
-          <w:numId w:val="5"/>
-        </w:numPr>
-        <w:tabs>
-          <w:tab w:val="clear" w:pos="1789"/>
-          <w:tab w:val="num" w:pos="1440"/>
-        </w:tabs>
-        <w:ind w:left="1440"/>
-      </w:pPr>
-      <w:r>
-        <w:t>Admin confirm to remove the user</w:t>
-      </w:r>
-    </w:p>
-    <w:p>
-      <w:pPr>
-        <w:numPr>
-          <w:ilvl w:val="0"/>
-          <w:numId w:val="5"/>
-        </w:numPr>
-        <w:tabs>
-          <w:tab w:val="clear" w:pos="1069"/>
-        </w:tabs>
-        <w:ind w:left="720"/>
-      </w:pPr>
-      <w:r>
-        <w:t xml:space="preserve">Exit Condition: </w:t>
-      </w:r>
-      <w:r>
-        <w:t>The selected user</w:t>
-      </w:r>
-      <w:r>
-        <w:t xml:space="preserve"> is </w:t>
-      </w:r>
-      <w:r>
-        <w:t>removed</w:t>
-      </w:r>
-      <w:r>
-        <w:t xml:space="preserve"> </w:t>
-      </w:r>
-      <w:r>
-        <w:t>from</w:t>
-      </w:r>
-      <w:r>
-        <w:t xml:space="preserve"> the system.</w:t>
-      </w:r>
-    </w:p>
-    <w:p>
-      <w:pPr>
-        <w:numPr>
-          <w:ilvl w:val="0"/>
-          <w:numId w:val="5"/>
-        </w:numPr>
-        <w:tabs>
-          <w:tab w:val="clear" w:pos="1069"/>
-        </w:tabs>
-        <w:ind w:left="720"/>
-      </w:pPr>
-      <w:r>
-        <w:t xml:space="preserve">Exceptions: </w:t>
-      </w:r>
-    </w:p>
-    <w:p>
-      <w:pPr>
-        <w:numPr>
-          <w:ilvl w:val="1"/>
-          <w:numId w:val="5"/>
-        </w:numPr>
-        <w:tabs>
-          <w:tab w:val="clear" w:pos="1789"/>
-          <w:tab w:val="num" w:pos="1440"/>
-        </w:tabs>
-        <w:ind w:left="1440"/>
-      </w:pPr>
-      <w:r>
-        <w:t>Cancel</w:t>
-      </w:r>
-    </w:p>
-    <w:p/>
-    <w:p>
-      <w:pPr>
-        <w:rPr>
-          <w:rFonts w:ascii="Arial" w:hAnsi="Arial" w:cs="Arial"/>
-        </w:rPr>
-      </w:pPr>
-      <w:r>
-        <w:rPr>
-          <w:rFonts w:ascii="Arial" w:hAnsi="Arial" w:cs="Arial"/>
-        </w:rPr>
-        <w:t>Use Case 8</w:t>
-      </w:r>
-    </w:p>
-    <w:p>
-      <w:pPr>
-        <w:numPr>
-          <w:ilvl w:val="0"/>
-          <w:numId w:val="5"/>
-        </w:numPr>
-        <w:tabs>
-          <w:tab w:val="clear" w:pos="1069"/>
-        </w:tabs>
-        <w:ind w:left="720"/>
-      </w:pPr>
-      <w:r>
-        <w:t xml:space="preserve">Name: </w:t>
-      </w:r>
-      <w:r>
-        <w:t>Search for</w:t>
-      </w:r>
-      <w:r>
-        <w:t xml:space="preserve"> </w:t>
-      </w:r>
-      <w:r>
-        <w:t>A Car</w:t>
-      </w:r>
-    </w:p>
-    <w:p>
-      <w:pPr>
-        <w:numPr>
-          <w:ilvl w:val="0"/>
-          <w:numId w:val="5"/>
-        </w:numPr>
-        <w:tabs>
-          <w:tab w:val="clear" w:pos="1069"/>
-        </w:tabs>
-        <w:ind w:left="720"/>
-      </w:pPr>
-      <w:r>
-        <w:t xml:space="preserve">Actor: </w:t>
-      </w:r>
-      <w:r>
-        <w:t>Guest/User</w:t>
-      </w:r>
-    </w:p>
-    <w:p>
-      <w:pPr>
-        <w:numPr>
-          <w:ilvl w:val="0"/>
-          <w:numId w:val="5"/>
-        </w:numPr>
-        <w:tabs>
-          <w:tab w:val="clear" w:pos="1069"/>
-        </w:tabs>
-        <w:ind w:left="720"/>
-      </w:pPr>
-      <w:r>
-        <w:t xml:space="preserve">Entry Condition: </w:t>
-      </w:r>
-    </w:p>
-    <w:p>
-      <w:pPr>
-        <w:numPr>
-          <w:ilvl w:val="1"/>
-          <w:numId w:val="5"/>
-        </w:numPr>
-        <w:tabs>
-          <w:tab w:val="clear" w:pos="1789"/>
-          <w:tab w:val="num" w:pos="1440"/>
-        </w:tabs>
-        <w:ind w:left="1440"/>
-      </w:pPr>
-      <w:r>
-        <w:t xml:space="preserve">On the </w:t>
-      </w:r>
-      <w:r>
-        <w:t xml:space="preserve">home </w:t>
-      </w:r>
-      <w:r>
-        <w:t xml:space="preserve">page </w:t>
-      </w:r>
-      <w:r>
-        <w:t xml:space="preserve">of </w:t>
-      </w:r>
-      <w:r>
-        <w:t>Sunshine Online Car Dealer System</w:t>
-      </w:r>
-    </w:p>
-    <w:p>
-      <w:pPr>
-        <w:numPr>
-          <w:ilvl w:val="0"/>
-          <w:numId w:val="5"/>
-        </w:numPr>
-        <w:tabs>
-          <w:tab w:val="clear" w:pos="1069"/>
-        </w:tabs>
-        <w:ind w:left="720"/>
-      </w:pPr>
-      <w:r>
-        <w:t xml:space="preserve">Event Flow: </w:t>
-      </w:r>
-    </w:p>
-    <w:p>
-      <w:pPr>
-        <w:numPr>
-          <w:ilvl w:val="1"/>
-          <w:numId w:val="5"/>
-        </w:numPr>
-        <w:tabs>
-          <w:tab w:val="clear" w:pos="1789"/>
-          <w:tab w:val="num" w:pos="1440"/>
-        </w:tabs>
-        <w:ind w:left="1440"/>
-      </w:pPr>
-      <w:r>
-        <w:t>Guest/User select desired car from the detail fields</w:t>
-      </w:r>
-    </w:p>
-    <w:p>
-      <w:pPr>
-        <w:numPr>
-          <w:ilvl w:val="1"/>
-          <w:numId w:val="5"/>
-        </w:numPr>
-        <w:tabs>
-          <w:tab w:val="clear" w:pos="1789"/>
-          <w:tab w:val="num" w:pos="1440"/>
-        </w:tabs>
-        <w:ind w:left="1440"/>
-      </w:pPr>
-      <w:r>
-        <w:t>Guest/User submit to search</w:t>
-      </w:r>
-    </w:p>
-    <w:p>
-      <w:pPr>
-        <w:numPr>
-          <w:ilvl w:val="1"/>
-          <w:numId w:val="5"/>
-        </w:numPr>
-        <w:tabs>
-          <w:tab w:val="clear" w:pos="1789"/>
-          <w:tab w:val="num" w:pos="1440"/>
-        </w:tabs>
-        <w:ind w:left="1440"/>
-      </w:pPr>
-      <w:r>
-        <w:t>Sunshine Online Car Dealer System</w:t>
-      </w:r>
-      <w:r>
-        <w:t xml:space="preserve"> displays a list of cars</w:t>
-      </w:r>
-    </w:p>
-    <w:p>
-      <w:pPr>
-        <w:numPr>
-          <w:ilvl w:val="0"/>
-          <w:numId w:val="5"/>
-        </w:numPr>
-        <w:tabs>
-          <w:tab w:val="clear" w:pos="1069"/>
-        </w:tabs>
-        <w:ind w:left="720"/>
-      </w:pPr>
-      <w:r>
-        <w:t xml:space="preserve">Exit Condition: </w:t>
-      </w:r>
-      <w:r>
-        <w:t>Guest/User has a page displaying a list of cars.</w:t>
-      </w:r>
-    </w:p>
-    <w:p>
-      <w:pPr>
-        <w:numPr>
-          <w:ilvl w:val="0"/>
-          <w:numId w:val="5"/>
-        </w:numPr>
-        <w:tabs>
-          <w:tab w:val="clear" w:pos="1069"/>
-        </w:tabs>
-        <w:ind w:left="720"/>
-      </w:pPr>
-      <w:r>
-        <w:t xml:space="preserve">Exceptions: </w:t>
-      </w:r>
-    </w:p>
-    <w:p>
-      <w:pPr>
-        <w:numPr>
-          <w:ilvl w:val="1"/>
-          <w:numId w:val="5"/>
-        </w:numPr>
-        <w:tabs>
-          <w:tab w:val="clear" w:pos="1789"/>
-          <w:tab w:val="num" w:pos="1440"/>
-        </w:tabs>
-        <w:ind w:left="1440"/>
-      </w:pPr>
-      <w:r>
-        <w:t>“No cars found.”</w:t>
-      </w:r>
-    </w:p>
-    <w:p/>
-    <w:p>
-      <w:pPr>
-        <w:rPr>
-          <w:rFonts w:ascii="Arial" w:hAnsi="Arial" w:cs="Arial"/>
-        </w:rPr>
-      </w:pPr>
-      <w:r>
-        <w:rPr>
-          <w:rFonts w:ascii="Arial" w:hAnsi="Arial" w:cs="Arial"/>
-        </w:rPr>
-        <w:t>Use Case 9</w:t>
-      </w:r>
-    </w:p>
-    <w:p>
-      <w:pPr>
-        <w:numPr>
-          <w:ilvl w:val="0"/>
-          <w:numId w:val="2"/>
-        </w:numPr>
-        <w:tabs>
-          <w:tab w:val="clear" w:pos="1069"/>
-        </w:tabs>
-        <w:ind w:left="720"/>
-      </w:pPr>
-      <w:r>
-        <w:t xml:space="preserve">Name: </w:t>
-      </w:r>
-      <w:r>
-        <w:t>Register</w:t>
-      </w:r>
-    </w:p>
-    <w:p>
-      <w:pPr>
-        <w:numPr>
-          <w:ilvl w:val="0"/>
-          <w:numId w:val="2"/>
-        </w:numPr>
-        <w:tabs>
-          <w:tab w:val="clear" w:pos="1069"/>
-        </w:tabs>
-        <w:ind w:left="720"/>
-      </w:pPr>
-      <w:r>
-        <w:t>Actor: User</w:t>
-      </w:r>
-    </w:p>
-    <w:p>
-      <w:pPr>
-        <w:numPr>
-          <w:ilvl w:val="0"/>
-          <w:numId w:val="2"/>
-        </w:numPr>
-        <w:tabs>
-          <w:tab w:val="clear" w:pos="1069"/>
-        </w:tabs>
-        <w:ind w:left="720"/>
-      </w:pPr>
-      <w:r>
-        <w:t xml:space="preserve">Entry Condition: </w:t>
-      </w:r>
-    </w:p>
-    <w:p>
-      <w:pPr>
-        <w:numPr>
-          <w:ilvl w:val="1"/>
-          <w:numId w:val="2"/>
-        </w:numPr>
-        <w:tabs>
-          <w:tab w:val="clear" w:pos="1789"/>
-          <w:tab w:val="num" w:pos="1440"/>
-        </w:tabs>
-        <w:ind w:left="1440"/>
-      </w:pPr>
-      <w:r>
-        <w:t>User</w:t>
-      </w:r>
-      <w:r>
-        <w:t xml:space="preserve"> must be at the </w:t>
-      </w:r>
-      <w:r>
-        <w:t>registration</w:t>
-      </w:r>
-      <w:r>
-        <w:t xml:space="preserve"> web page of Sunshine Online Car Dealer System.</w:t>
-      </w:r>
-    </w:p>
-    <w:p>
-      <w:pPr>
-        <w:numPr>
-          <w:ilvl w:val="1"/>
-          <w:numId w:val="2"/>
-        </w:numPr>
-        <w:tabs>
-          <w:tab w:val="clear" w:pos="1789"/>
-          <w:tab w:val="num" w:pos="1440"/>
-        </w:tabs>
-        <w:ind w:left="1440"/>
-      </w:pPr>
-      <w:r>
-        <w:t>User</w:t>
-      </w:r>
-      <w:r>
-        <w:t xml:space="preserve"> has an</w:t>
-      </w:r>
-      <w:r>
-        <w:t xml:space="preserve"> </w:t>
-      </w:r>
-      <w:r>
-        <w:t>email account and residence address</w:t>
-      </w:r>
-      <w:r>
-        <w:t>.</w:t>
-      </w:r>
-    </w:p>
-    <w:p>
-      <w:pPr>
-        <w:numPr>
-          <w:ilvl w:val="0"/>
-          <w:numId w:val="2"/>
-        </w:numPr>
-        <w:tabs>
-          <w:tab w:val="clear" w:pos="1069"/>
-        </w:tabs>
-        <w:ind w:left="720"/>
-      </w:pPr>
-      <w:r>
-        <w:t xml:space="preserve">Event Flow: </w:t>
-      </w:r>
-    </w:p>
-    <w:p>
-      <w:pPr>
-        <w:numPr>
-          <w:ilvl w:val="1"/>
-          <w:numId w:val="2"/>
-        </w:numPr>
-        <w:tabs>
-          <w:tab w:val="clear" w:pos="1789"/>
-          <w:tab w:val="num" w:pos="1440"/>
-        </w:tabs>
-        <w:ind w:left="1440"/>
-      </w:pPr>
-      <w:r>
-        <w:t>User</w:t>
-      </w:r>
-      <w:r>
-        <w:t xml:space="preserve"> input personal information (First name, last name, email, username, password, billing address, shipping address)</w:t>
-      </w:r>
-      <w:r>
-        <w:t>.</w:t>
-      </w:r>
-    </w:p>
-    <w:p>
-      <w:pPr>
-        <w:numPr>
-          <w:ilvl w:val="1"/>
-          <w:numId w:val="2"/>
-        </w:numPr>
-        <w:tabs>
-          <w:tab w:val="clear" w:pos="1789"/>
-          <w:tab w:val="num" w:pos="1440"/>
-        </w:tabs>
-        <w:ind w:left="1440"/>
-      </w:pPr>
-      <w:r>
-        <w:t>User submits the information to register</w:t>
-      </w:r>
-      <w:r>
-        <w:t>.</w:t>
-      </w:r>
-    </w:p>
-    <w:p>
-      <w:pPr>
-        <w:numPr>
-          <w:ilvl w:val="1"/>
-          <w:numId w:val="2"/>
-        </w:numPr>
-        <w:tabs>
-          <w:tab w:val="clear" w:pos="1789"/>
-          <w:tab w:val="num" w:pos="1440"/>
-        </w:tabs>
-        <w:ind w:left="1440"/>
-      </w:pPr>
-      <w:r>
-        <w:t xml:space="preserve">Sunshine Online Car Dealer System </w:t>
-      </w:r>
-      <w:r>
-        <w:t>checks if username or email is not taken, and creates a new user account</w:t>
-      </w:r>
-      <w:r>
-        <w:t>.</w:t>
-      </w:r>
-    </w:p>
-    <w:p>
-      <w:pPr>
-        <w:numPr>
-          <w:ilvl w:val="1"/>
-          <w:numId w:val="2"/>
-        </w:numPr>
-        <w:tabs>
-          <w:tab w:val="clear" w:pos="1789"/>
-          <w:tab w:val="num" w:pos="1440"/>
-        </w:tabs>
-        <w:ind w:left="1440"/>
-      </w:pPr>
-      <w:r>
-        <w:t>User</w:t>
-      </w:r>
-      <w:r>
-        <w:t xml:space="preserve"> is redirected to home page showing a logged in status</w:t>
-      </w:r>
-      <w:r>
-        <w:t>.</w:t>
-      </w:r>
-    </w:p>
-    <w:p>
-      <w:pPr>
-        <w:numPr>
-          <w:ilvl w:val="0"/>
-          <w:numId w:val="2"/>
-        </w:numPr>
-        <w:tabs>
-          <w:tab w:val="clear" w:pos="1069"/>
-        </w:tabs>
-        <w:ind w:left="720"/>
-      </w:pPr>
-      <w:r>
-        <w:t>Exit Condition: User</w:t>
-      </w:r>
-      <w:r>
-        <w:t xml:space="preserve"> has an account in</w:t>
-      </w:r>
-      <w:r>
-        <w:t xml:space="preserve"> Sunshine Online Car Dealer System.</w:t>
-      </w:r>
-    </w:p>
-    <w:p>
-      <w:pPr>
-        <w:numPr>
-          <w:ilvl w:val="0"/>
-          <w:numId w:val="2"/>
-        </w:numPr>
-        <w:tabs>
-          <w:tab w:val="clear" w:pos="1069"/>
-        </w:tabs>
-        <w:ind w:left="720"/>
-      </w:pPr>
-      <w:r>
-        <w:t xml:space="preserve">Exceptions: </w:t>
-      </w:r>
-    </w:p>
-    <w:p>
-      <w:pPr>
-        <w:numPr>
-          <w:ilvl w:val="1"/>
-          <w:numId w:val="2"/>
-        </w:numPr>
-        <w:tabs>
-          <w:tab w:val="clear" w:pos="1789"/>
-          <w:tab w:val="num" w:pos="1440"/>
-        </w:tabs>
-        <w:ind w:left="1440"/>
-      </w:pPr>
-      <w:r>
-        <w:t>Cancel</w:t>
-      </w:r>
-    </w:p>
-    <w:p/>
-    <w:p/>
-    <w:p>
-      <w:pPr>
-        <w:rPr>
-          <w:rFonts w:ascii="Arial" w:hAnsi="Arial" w:cs="Arial"/>
-        </w:rPr>
-      </w:pPr>
-      <w:r>
-        <w:rPr>
-          <w:rFonts w:ascii="Arial" w:hAnsi="Arial" w:cs="Arial"/>
-        </w:rPr>
-        <w:t>Use Case 10</w:t>
-      </w:r>
-    </w:p>
-    <w:p>
-      <w:pPr>
-        <w:numPr>
-          <w:ilvl w:val="0"/>
-          <w:numId w:val="5"/>
-        </w:numPr>
-        <w:tabs>
-          <w:tab w:val="clear" w:pos="1069"/>
-        </w:tabs>
-        <w:ind w:left="720"/>
-      </w:pPr>
-      <w:r>
-        <w:t xml:space="preserve">Name: </w:t>
-      </w:r>
-      <w:r>
-        <w:t>Generate Sales Report</w:t>
-      </w:r>
-    </w:p>
-    <w:p>
-      <w:pPr>
-        <w:numPr>
-          <w:ilvl w:val="0"/>
-          <w:numId w:val="5"/>
-        </w:numPr>
-        <w:tabs>
-          <w:tab w:val="clear" w:pos="1069"/>
-        </w:tabs>
-        <w:ind w:left="720"/>
-      </w:pPr>
-      <w:r>
-        <w:t>Actor: Admin</w:t>
-      </w:r>
-    </w:p>
-    <w:p>
-      <w:pPr>
-        <w:numPr>
-          <w:ilvl w:val="0"/>
-          <w:numId w:val="5"/>
-        </w:numPr>
-        <w:tabs>
-          <w:tab w:val="clear" w:pos="1069"/>
-        </w:tabs>
-        <w:ind w:left="720"/>
-      </w:pPr>
-      <w:r>
-        <w:t xml:space="preserve">Entry Condition: </w:t>
-      </w:r>
-    </w:p>
-    <w:p>
-      <w:pPr>
-        <w:numPr>
-          <w:ilvl w:val="1"/>
-          <w:numId w:val="5"/>
-        </w:numPr>
-        <w:tabs>
-          <w:tab w:val="clear" w:pos="1789"/>
-          <w:tab w:val="num" w:pos="1440"/>
-        </w:tabs>
-        <w:ind w:left="1440"/>
-      </w:pPr>
-      <w:r>
-        <w:t xml:space="preserve">Logged in as admin </w:t>
-      </w:r>
-    </w:p>
-    <w:p>
-      <w:pPr>
-        <w:numPr>
-          <w:ilvl w:val="1"/>
-          <w:numId w:val="5"/>
-        </w:numPr>
-        <w:tabs>
-          <w:tab w:val="clear" w:pos="1789"/>
-          <w:tab w:val="num" w:pos="1440"/>
-        </w:tabs>
-        <w:ind w:left="1440"/>
-      </w:pPr>
-      <w:r>
-        <w:t xml:space="preserve">On the </w:t>
-      </w:r>
-      <w:r>
-        <w:t xml:space="preserve">admin home </w:t>
-      </w:r>
-      <w:r>
-        <w:t xml:space="preserve">page </w:t>
-      </w:r>
-      <w:r>
-        <w:t>with the</w:t>
-      </w:r>
-      <w:r>
-        <w:t xml:space="preserve"> “</w:t>
-      </w:r>
-      <w:r>
-        <w:t>Generate Sales Report</w:t>
-      </w:r>
-      <w:r>
-        <w:t>” function</w:t>
-      </w:r>
-    </w:p>
-    <w:p>
-      <w:pPr>
-        <w:numPr>
-          <w:ilvl w:val="0"/>
-          <w:numId w:val="5"/>
-        </w:numPr>
-        <w:tabs>
-          <w:tab w:val="clear" w:pos="1069"/>
-        </w:tabs>
-        <w:ind w:left="720"/>
-      </w:pPr>
-      <w:r>
-        <w:lastRenderedPageBreak/>
-        <w:t xml:space="preserve">Event Flow: </w:t>
-      </w:r>
-    </w:p>
-    <w:p>
-      <w:pPr>
-        <w:numPr>
-          <w:ilvl w:val="1"/>
-          <w:numId w:val="5"/>
-        </w:numPr>
-        <w:tabs>
-          <w:tab w:val="clear" w:pos="1789"/>
-          <w:tab w:val="num" w:pos="1440"/>
-        </w:tabs>
-        <w:ind w:left="1440"/>
-      </w:pPr>
-      <w:r>
-        <w:t>Admin selects the date range of the desired report.</w:t>
-      </w:r>
-    </w:p>
-    <w:p>
-      <w:pPr>
-        <w:numPr>
-          <w:ilvl w:val="1"/>
-          <w:numId w:val="5"/>
-        </w:numPr>
-        <w:tabs>
-          <w:tab w:val="clear" w:pos="1789"/>
-          <w:tab w:val="num" w:pos="1440"/>
-        </w:tabs>
-        <w:ind w:left="1440"/>
-      </w:pPr>
-      <w:r>
-        <w:t>Select the “generate” function</w:t>
-      </w:r>
-    </w:p>
-    <w:p>
-      <w:pPr>
-        <w:numPr>
-          <w:ilvl w:val="1"/>
-          <w:numId w:val="5"/>
-        </w:numPr>
-        <w:tabs>
-          <w:tab w:val="clear" w:pos="1789"/>
-          <w:tab w:val="num" w:pos="1440"/>
-        </w:tabs>
-        <w:ind w:left="1440"/>
-      </w:pPr>
-      <w:r>
-        <w:t>System displays the sales report in the date range.</w:t>
-      </w:r>
-    </w:p>
-    <w:p>
-      <w:pPr>
-        <w:numPr>
-          <w:ilvl w:val="0"/>
-          <w:numId w:val="5"/>
-        </w:numPr>
-        <w:tabs>
-          <w:tab w:val="clear" w:pos="1069"/>
-        </w:tabs>
-        <w:ind w:left="720"/>
-      </w:pPr>
-      <w:r>
-        <w:t xml:space="preserve">Exit Condition: </w:t>
-      </w:r>
-      <w:r>
-        <w:t xml:space="preserve">The </w:t>
-      </w:r>
-      <w:r>
-        <w:t>system</w:t>
-      </w:r>
-      <w:r>
-        <w:t xml:space="preserve"> displays the sales report</w:t>
-      </w:r>
-      <w:r>
-        <w:t>.</w:t>
-      </w:r>
-    </w:p>
-    <w:p>
-      <w:pPr>
-        <w:numPr>
-          <w:ilvl w:val="0"/>
-          <w:numId w:val="5"/>
-        </w:numPr>
-        <w:tabs>
-          <w:tab w:val="clear" w:pos="1069"/>
-        </w:tabs>
-        <w:ind w:left="720"/>
-      </w:pPr>
-      <w:r>
-        <w:t xml:space="preserve">Exceptions: </w:t>
-      </w:r>
-    </w:p>
-    <w:p>
-      <w:pPr>
-        <w:numPr>
-          <w:ilvl w:val="1"/>
-          <w:numId w:val="5"/>
-        </w:numPr>
-        <w:tabs>
-          <w:tab w:val="clear" w:pos="1789"/>
-          <w:tab w:val="num" w:pos="1440"/>
-        </w:tabs>
-        <w:ind w:left="1440"/>
-      </w:pPr>
-      <w:r>
-        <w:t>Cancel</w:t>
-      </w:r>
-    </w:p>
-    <w:p/>
-    <w:p/>
-    <w:p/>
-    <w:p/>
     <w:p>
       <w:pPr>
         <w:pStyle w:val="Heading2"/>
@@ -5432,7 +5095,11 @@
         <w:ind w:left="720"/>
       </w:pPr>
       <w:r>
-        <w:t xml:space="preserve">The purpose of Object Modeling is to represent objects from the “client world” as programming classes and objects. Even though these objects have a name similar to a concept from the problem domain, classes and objects are defined in their source code to behave and represent a related object from the “real world” that is needed in the system. Moreover, Object Models describes how this classes will work together to supply the client desired functionality by the type of link between them. </w:t>
+        <w:t xml:space="preserve">The purpose of Object Modeling is to represent objects from the “client world” as programming classes and objects. Even though these objects have a name similar to a </w:t>
+      </w:r>
+      <w:r>
+        <w:lastRenderedPageBreak/>
+        <w:t xml:space="preserve">concept from the problem domain, classes and objects are defined in their source code to behave and represent a related object from the “real world” that is needed in the system. Moreover, Object Models describes how this classes will work together to supply the client desired functionality by the type of link between them. </w:t>
       </w:r>
     </w:p>
     <w:p>
@@ -5614,7 +5281,6 @@
         <w:rPr>
           <w:b/>
         </w:rPr>
-        <w:lastRenderedPageBreak/>
         <w:t>Picture</w:t>
       </w:r>
     </w:p>
@@ -5700,12 +5366,6 @@
         <w:t>Online Car System</w:t>
       </w:r>
       <w:r>
-        <w:rPr>
-          <w:b/>
-        </w:rPr>
-        <w:t xml:space="preserve"> </w:t>
-      </w:r>
-      <w:r>
         <w:t xml:space="preserve">class will be our system principal class. It will be responsible for providing searches to users and guest or allow guests to register in the scheme. The </w:t>
       </w:r>
       <w:r>
@@ -5715,12 +5375,6 @@
         <w:t>Online Car System</w:t>
       </w:r>
       <w:r>
-        <w:rPr>
-          <w:b/>
-        </w:rPr>
-        <w:t xml:space="preserve"> </w:t>
-      </w:r>
-      <w:r>
         <w:t xml:space="preserve">class is the entry point to the car dealer since it will handle authentication, either login in or out of the system. </w:t>
       </w:r>
     </w:p>
@@ -5756,12 +5410,6 @@
         <w:t>Online Car System</w:t>
       </w:r>
       <w:r>
-        <w:rPr>
-          <w:b/>
-        </w:rPr>
-        <w:t xml:space="preserve"> </w:t>
-      </w:r>
-      <w:r>
         <w:t xml:space="preserve">class will contain one     </w:t>
       </w:r>
       <w:r>
@@ -5785,7 +5433,7 @@
       <w:r>
         <w:rPr>
           <w:noProof/>
-          <w:lang w:bidi="ar-SA"/>
+          <w:lang w:eastAsia="en-US" w:bidi="ar-SA"/>
         </w:rPr>
         <w:drawing>
           <wp:inline distT="0" distB="0" distL="0" distR="0">
@@ -5805,7 +5453,7 @@
                     </pic:cNvPicPr>
                   </pic:nvPicPr>
                   <pic:blipFill>
-                    <a:blip r:embed="rId11"/>
+                    <a:blip r:embed="rId10"/>
                     <a:srcRect/>
                     <a:stretch>
                       <a:fillRect/>
@@ -5834,13 +5482,6 @@
         </w:drawing>
       </w:r>
       <w:r>
-        <w:rPr>
-          <w:noProof/>
-          <w:lang w:eastAsia="en-US" w:bidi="ar-SA"/>
-        </w:rPr>
-        <w:t xml:space="preserve"> </w:t>
-      </w:r>
-      <w:r>
         <w:br w:type="textWrapping" w:clear="all"/>
       </w:r>
     </w:p>
@@ -5874,6 +5515,7 @@
         <w:ind w:left="720"/>
       </w:pPr>
       <w:r>
+        <w:lastRenderedPageBreak/>
         <w:t>The</w:t>
       </w:r>
       <w:r>
@@ -5915,13 +5557,9 @@
         <w:ind w:left="720"/>
       </w:pPr>
       <w:r>
-        <w:lastRenderedPageBreak/>
-        <w:t xml:space="preserve"> </w:t>
-      </w:r>
-      <w:r>
         <w:rPr>
           <w:noProof/>
-          <w:lang w:bidi="ar-SA"/>
+          <w:lang w:eastAsia="en-US" w:bidi="ar-SA"/>
         </w:rPr>
         <w:drawing>
           <wp:inline distT="0" distB="0" distL="0" distR="0">
@@ -5941,7 +5579,7 @@
                     </pic:cNvPicPr>
                   </pic:nvPicPr>
                   <pic:blipFill>
-                    <a:blip r:embed="rId12"/>
+                    <a:blip r:embed="rId11"/>
                     <a:srcRect/>
                     <a:stretch>
                       <a:fillRect/>
@@ -6046,12 +5684,9 @@
         <w:ind w:left="720"/>
       </w:pPr>
       <w:r>
-        <w:t xml:space="preserve">   </w:t>
-      </w:r>
-      <w:r>
         <w:rPr>
           <w:noProof/>
-          <w:lang w:bidi="ar-SA"/>
+          <w:lang w:eastAsia="en-US" w:bidi="ar-SA"/>
         </w:rPr>
         <w:drawing>
           <wp:inline distT="0" distB="0" distL="0" distR="0">
@@ -6071,7 +5706,7 @@
                     </pic:cNvPicPr>
                   </pic:nvPicPr>
                   <pic:blipFill>
-                    <a:blip r:embed="rId13"/>
+                    <a:blip r:embed="rId12"/>
                     <a:srcRect/>
                     <a:stretch>
                       <a:fillRect/>
@@ -6124,11 +5759,7 @@
         <w:ind w:left="720"/>
       </w:pPr>
       <w:r>
-        <w:t xml:space="preserve">The Regular User class will be distinctive because it will contain an attribute of class Credit </w:t>
-      </w:r>
-      <w:r>
-        <w:lastRenderedPageBreak/>
-        <w:t xml:space="preserve">Card. It will be constrained that at least one Credit Card is associated with the Regular User, but there will be no maximum in the quantity of this object for the Regular User class. The User will have full access and control over his/her Credit Card objects, being able to add, edit or remove them at any time. </w:t>
+        <w:t xml:space="preserve">The Regular User class will be distinctive because it will contain an attribute of class Credit Card. It will be constrained that at least one Credit Card is associated with the Regular User, but there will be no maximum in the quantity of this object for the Regular User class. The User will have full access and control over his/her Credit Card objects, being able to add, edit or remove them at any time. </w:t>
       </w:r>
     </w:p>
     <w:p>
@@ -6143,13 +5774,10 @@
       <w:pPr>
         <w:ind w:left="720"/>
       </w:pPr>
-      <w:r>
-        <w:t xml:space="preserve">    </w:t>
-      </w:r>
       <w:r>
         <w:rPr>
           <w:noProof/>
-          <w:lang w:bidi="ar-SA"/>
+          <w:lang w:eastAsia="en-US" w:bidi="ar-SA"/>
         </w:rPr>
         <w:drawing>
           <wp:inline distT="0" distB="0" distL="0" distR="0">
@@ -6169,7 +5797,7 @@
                     </pic:cNvPicPr>
                   </pic:nvPicPr>
                   <pic:blipFill>
-                    <a:blip r:embed="rId14"/>
+                    <a:blip r:embed="rId13"/>
                     <a:srcRect/>
                     <a:stretch>
                       <a:fillRect/>
@@ -6231,12 +5859,9 @@
         <w:ind w:left="720"/>
       </w:pPr>
       <w:r>
-        <w:t xml:space="preserve">   </w:t>
-      </w:r>
-      <w:r>
         <w:rPr>
           <w:noProof/>
-          <w:lang w:bidi="ar-SA"/>
+          <w:lang w:eastAsia="en-US" w:bidi="ar-SA"/>
         </w:rPr>
         <w:drawing>
           <wp:inline distT="0" distB="0" distL="0" distR="0">
@@ -6256,7 +5881,7 @@
                     </pic:cNvPicPr>
                   </pic:nvPicPr>
                   <pic:blipFill>
-                    <a:blip r:embed="rId15"/>
+                    <a:blip r:embed="rId14"/>
                     <a:srcRect/>
                     <a:stretch>
                       <a:fillRect/>
@@ -6290,7 +5915,11 @@
         <w:ind w:left="720"/>
       </w:pPr>
       <w:r>
-        <w:t>The relation between class Inventory and Car will be from one to many. The Inventory class allows many Cars object and again there is no limit on the maximum number of Car object within the inventory class.</w:t>
+        <w:t xml:space="preserve">The relation between class Inventory and Car will be from one to many. The Inventory class </w:t>
+      </w:r>
+      <w:r>
+        <w:lastRenderedPageBreak/>
+        <w:t>allows many Cars object and again there is no limit on the maximum number of Car object within the inventory class.</w:t>
       </w:r>
     </w:p>
     <w:p>
@@ -6312,7 +5941,6 @@
         <w:ind w:left="720"/>
       </w:pPr>
       <w:r>
-        <w:lastRenderedPageBreak/>
         <w:t>The Car class has attributes as follows: VIN (Vehicle Identification Number), Make-Model, Year, Price, Mileage, Color and Color Details, Condition and Comments, Pictures and Car Status. The VIN number will be unique for each car, Price value can’t be zero or negative and the Comments attribute will contain any specific luxury or especial feature within the car. This class will include a maximum of five pictures represented by class Picture. Finally, the Car Status attribute will provide the current status of the Car class (e.g. SOLD, AVAILABE).</w:t>
       </w:r>
     </w:p>
@@ -6320,13 +5948,10 @@
       <w:pPr>
         <w:ind w:left="720"/>
       </w:pPr>
-      <w:r>
-        <w:t xml:space="preserve">     </w:t>
-      </w:r>
       <w:r>
         <w:rPr>
           <w:noProof/>
-          <w:lang w:bidi="ar-SA"/>
+          <w:lang w:eastAsia="en-US" w:bidi="ar-SA"/>
         </w:rPr>
         <w:drawing>
           <wp:inline distT="0" distB="0" distL="0" distR="0">
@@ -6346,7 +5971,7 @@
                     </pic:cNvPicPr>
                   </pic:nvPicPr>
                   <pic:blipFill>
-                    <a:blip r:embed="rId16"/>
+                    <a:blip r:embed="rId15"/>
                     <a:srcRect/>
                     <a:stretch>
                       <a:fillRect/>
@@ -6405,12 +6030,9 @@
         <w:ind w:left="720"/>
       </w:pPr>
       <w:r>
-        <w:t xml:space="preserve">      </w:t>
-      </w:r>
-      <w:r>
         <w:rPr>
           <w:noProof/>
-          <w:lang w:bidi="ar-SA"/>
+          <w:lang w:eastAsia="en-US" w:bidi="ar-SA"/>
         </w:rPr>
         <w:drawing>
           <wp:inline distT="0" distB="0" distL="0" distR="0">
@@ -6430,7 +6052,7 @@
                     </pic:cNvPicPr>
                   </pic:nvPicPr>
                   <pic:blipFill>
-                    <a:blip r:embed="rId17"/>
+                    <a:blip r:embed="rId16"/>
                     <a:srcRect/>
                     <a:stretch>
                       <a:fillRect/>
@@ -6481,6 +6103,7 @@
         <w:ind w:left="720"/>
       </w:pPr>
       <w:r>
+        <w:lastRenderedPageBreak/>
         <w:t>The Credit Card class attributes are the name of the person in that Credit Card class, the Credit Card number, expiration date, security code and the type. This class will always be an attribute of the Regular User class and never instantiated from other class</w:t>
       </w:r>
       <w:r>
@@ -6493,9 +6116,8 @@
       <w:r>
         <w:rPr>
           <w:noProof/>
-          <w:lang w:bidi="ar-SA"/>
+          <w:lang w:eastAsia="en-US" w:bidi="ar-SA"/>
         </w:rPr>
-        <w:lastRenderedPageBreak/>
         <w:drawing>
           <wp:inline distT="0" distB="0" distL="0" distR="0">
             <wp:extent cx="2695575" cy="1924050"/>
@@ -6514,7 +6136,7 @@
                     </pic:cNvPicPr>
                   </pic:nvPicPr>
                   <pic:blipFill>
-                    <a:blip r:embed="rId18"/>
+                    <a:blip r:embed="rId17"/>
                     <a:srcRect/>
                     <a:stretch>
                       <a:fillRect/>
@@ -6583,12 +6205,9 @@
         <w:ind w:left="720"/>
       </w:pPr>
       <w:r>
-        <w:t xml:space="preserve">      </w:t>
-      </w:r>
-      <w:r>
         <w:rPr>
           <w:noProof/>
-          <w:lang w:bidi="ar-SA"/>
+          <w:lang w:eastAsia="en-US" w:bidi="ar-SA"/>
         </w:rPr>
         <w:drawing>
           <wp:inline distT="0" distB="0" distL="0" distR="0">
@@ -6608,7 +6227,7 @@
                     </pic:cNvPicPr>
                   </pic:nvPicPr>
                   <pic:blipFill>
-                    <a:blip r:embed="rId19"/>
+                    <a:blip r:embed="rId18"/>
                     <a:srcRect/>
                     <a:stretch>
                       <a:fillRect/>
@@ -6636,9 +6255,6 @@
           </wp:inline>
         </w:drawing>
       </w:r>
-      <w:r>
-        <w:t xml:space="preserve">  </w:t>
-      </w:r>
     </w:p>
     <w:p>
       <w:pPr>
@@ -6648,11 +6264,7 @@
         <w:t>The Regular Purchase method is to be called by a Regular User class and defined to sale one object of type Car to the user. It is expected to estimate time of delivery and to change the Car Status property in the Car class, as well as charging the price of the object Car into the Regular User Credit Card object.</w:t>
       </w:r>
     </w:p>
-    <w:p>
-      <w:r>
-        <w:t xml:space="preserve"> </w:t>
-      </w:r>
-    </w:p>
+    <w:p/>
     <w:p>
       <w:pPr>
         <w:pStyle w:val="Heading3"/>
@@ -6662,7 +6274,6 @@
       </w:r>
       <w:r>
         <w:tab/>
-        <w:t xml:space="preserve">   </w:t>
       </w:r>
       <w:bookmarkStart w:id="12" w:name="_Toc380444006"/>
       <w:r>
@@ -6690,12 +6301,10 @@
         <w:pStyle w:val="Heading3"/>
       </w:pPr>
       <w:r>
-        <w:lastRenderedPageBreak/>
         <w:tab/>
       </w:r>
       <w:r>
         <w:tab/>
-        <w:t xml:space="preserve">   </w:t>
       </w:r>
       <w:bookmarkStart w:id="13" w:name="_Toc380444007"/>
       <w:r>
@@ -6720,7 +6329,7 @@
       <w:r>
         <w:rPr>
           <w:noProof/>
-          <w:lang w:bidi="ar-SA"/>
+          <w:lang w:eastAsia="en-US" w:bidi="ar-SA"/>
         </w:rPr>
         <w:drawing>
           <wp:inline distT="0" distB="0" distL="0" distR="0">
@@ -6740,7 +6349,7 @@
                     </pic:cNvPicPr>
                   </pic:nvPicPr>
                   <pic:blipFill>
-                    <a:blip r:embed="rId20"/>
+                    <a:blip r:embed="rId19"/>
                     <a:srcRect/>
                     <a:stretch>
                       <a:fillRect/>
@@ -6869,7 +6478,7 @@
 </file>
 
 <file path=word/endnotes.xml><?xml version="1.0" encoding="utf-8"?>
-<w:endnotes xmlns:wpc="http://schemas.microsoft.com/office/word/2010/wordprocessingCanvas" xmlns:mc="http://schemas.openxmlformats.org/markup-compatibility/2006" xmlns:o="urn:schemas-microsoft-com:office:office" xmlns:r="http://schemas.openxmlformats.org/officeDocument/2006/relationships" xmlns:m="http://schemas.openxmlformats.org/officeDocument/2006/math" xmlns:v="urn:schemas-microsoft-com:vml" xmlns:wp14="http://schemas.microsoft.com/office/word/2010/wordprocessingDrawing" xmlns:wp="http://schemas.openxmlformats.org/drawingml/2006/wordprocessingDrawing" xmlns:w10="urn:schemas-microsoft-com:office:word" xmlns:w="http://schemas.openxmlformats.org/wordprocessingml/2006/main" xmlns:w14="http://schemas.microsoft.com/office/word/2010/wordml" xmlns:wpg="http://schemas.microsoft.com/office/word/2010/wordprocessingGroup" xmlns:wpi="http://schemas.microsoft.com/office/word/2010/wordprocessingInk" xmlns:wne="http://schemas.microsoft.com/office/word/2006/wordml" xmlns:wps="http://schemas.microsoft.com/office/word/2010/wordprocessingShape" mc:Ignorable="w14 wp14">
+<w:endnotes xmlns:ve="http://schemas.openxmlformats.org/markup-compatibility/2006" xmlns:o="urn:schemas-microsoft-com:office:office" xmlns:r="http://schemas.openxmlformats.org/officeDocument/2006/relationships" xmlns:m="http://schemas.openxmlformats.org/officeDocument/2006/math" xmlns:v="urn:schemas-microsoft-com:vml" xmlns:wp="http://schemas.openxmlformats.org/drawingml/2006/wordprocessingDrawing" xmlns:w10="urn:schemas-microsoft-com:office:word" xmlns:w="http://schemas.openxmlformats.org/wordprocessingml/2006/main" xmlns:wne="http://schemas.microsoft.com/office/word/2006/wordml">
   <w:endnote w:type="separator" w:id="-1">
     <w:p>
       <w:pPr>
@@ -6894,7 +6503,7 @@
 </file>
 
 <file path=word/footnotes.xml><?xml version="1.0" encoding="utf-8"?>
-<w:footnotes xmlns:wpc="http://schemas.microsoft.com/office/word/2010/wordprocessingCanvas" xmlns:mc="http://schemas.openxmlformats.org/markup-compatibility/2006" xmlns:o="urn:schemas-microsoft-com:office:office" xmlns:r="http://schemas.openxmlformats.org/officeDocument/2006/relationships" xmlns:m="http://schemas.openxmlformats.org/officeDocument/2006/math" xmlns:v="urn:schemas-microsoft-com:vml" xmlns:wp14="http://schemas.microsoft.com/office/word/2010/wordprocessingDrawing" xmlns:wp="http://schemas.openxmlformats.org/drawingml/2006/wordprocessingDrawing" xmlns:w10="urn:schemas-microsoft-com:office:word" xmlns:w="http://schemas.openxmlformats.org/wordprocessingml/2006/main" xmlns:w14="http://schemas.microsoft.com/office/word/2010/wordml" xmlns:wpg="http://schemas.microsoft.com/office/word/2010/wordprocessingGroup" xmlns:wpi="http://schemas.microsoft.com/office/word/2010/wordprocessingInk" xmlns:wne="http://schemas.microsoft.com/office/word/2006/wordml" xmlns:wps="http://schemas.microsoft.com/office/word/2010/wordprocessingShape" mc:Ignorable="w14 wp14">
+<w:footnotes xmlns:ve="http://schemas.openxmlformats.org/markup-compatibility/2006" xmlns:o="urn:schemas-microsoft-com:office:office" xmlns:r="http://schemas.openxmlformats.org/officeDocument/2006/relationships" xmlns:m="http://schemas.openxmlformats.org/officeDocument/2006/math" xmlns:v="urn:schemas-microsoft-com:vml" xmlns:wp="http://schemas.openxmlformats.org/drawingml/2006/wordprocessingDrawing" xmlns:w10="urn:schemas-microsoft-com:office:word" xmlns:w="http://schemas.openxmlformats.org/wordprocessingml/2006/main" xmlns:wne="http://schemas.microsoft.com/office/word/2006/wordml">
   <w:footnote w:type="separator" w:id="-1">
     <w:p>
       <w:pPr>
@@ -6919,7 +6528,7 @@
 </file>
 
 <file path=word/numbering.xml><?xml version="1.0" encoding="utf-8"?>
-<w:numbering xmlns:wpc="http://schemas.microsoft.com/office/word/2010/wordprocessingCanvas" xmlns:mc="http://schemas.openxmlformats.org/markup-compatibility/2006" xmlns:o="urn:schemas-microsoft-com:office:office" xmlns:r="http://schemas.openxmlformats.org/officeDocument/2006/relationships" xmlns:m="http://schemas.openxmlformats.org/officeDocument/2006/math" xmlns:v="urn:schemas-microsoft-com:vml" xmlns:wp14="http://schemas.microsoft.com/office/word/2010/wordprocessingDrawing" xmlns:wp="http://schemas.openxmlformats.org/drawingml/2006/wordprocessingDrawing" xmlns:w10="urn:schemas-microsoft-com:office:word" xmlns:w="http://schemas.openxmlformats.org/wordprocessingml/2006/main" xmlns:w14="http://schemas.microsoft.com/office/word/2010/wordml" xmlns:wpg="http://schemas.microsoft.com/office/word/2010/wordprocessingGroup" xmlns:wpi="http://schemas.microsoft.com/office/word/2010/wordprocessingInk" xmlns:wne="http://schemas.microsoft.com/office/word/2006/wordml" xmlns:wps="http://schemas.microsoft.com/office/word/2010/wordprocessingShape" mc:Ignorable="w14 wp14">
+<w:numbering xmlns:ve="http://schemas.openxmlformats.org/markup-compatibility/2006" xmlns:o="urn:schemas-microsoft-com:office:office" xmlns:r="http://schemas.openxmlformats.org/officeDocument/2006/relationships" xmlns:m="http://schemas.openxmlformats.org/officeDocument/2006/math" xmlns:v="urn:schemas-microsoft-com:vml" xmlns:wp="http://schemas.openxmlformats.org/drawingml/2006/wordprocessingDrawing" xmlns:w10="urn:schemas-microsoft-com:office:word" xmlns:w="http://schemas.openxmlformats.org/wordprocessingml/2006/main" xmlns:wne="http://schemas.microsoft.com/office/word/2006/wordml">
   <w:abstractNum w:abstractNumId="0">
     <w:nsid w:val="0099189B"/>
     <w:multiLevelType w:val="hybridMultilevel"/>
@@ -6931,9 +6540,9 @@
       <w:lvlJc w:val="left"/>
       <w:pPr>
         <w:tabs>
-          <w:tab w:val="num" w:pos="1069"/>
-        </w:tabs>
-        <w:ind w:left="1069" w:hanging="360"/>
+          <w:tab w:val="num" w:pos="1036"/>
+        </w:tabs>
+        <w:ind w:left="1036" w:hanging="360"/>
       </w:pPr>
       <w:rPr>
         <w:rFonts w:ascii="Arial" w:hAnsi="Arial" w:hint="default"/>
@@ -6946,9 +6555,9 @@
       <w:lvlJc w:val="left"/>
       <w:pPr>
         <w:tabs>
-          <w:tab w:val="num" w:pos="1789"/>
-        </w:tabs>
-        <w:ind w:left="1789" w:hanging="360"/>
+          <w:tab w:val="num" w:pos="1756"/>
+        </w:tabs>
+        <w:ind w:left="1756" w:hanging="360"/>
       </w:pPr>
       <w:rPr>
         <w:rFonts w:ascii="Arial" w:hAnsi="Arial" w:hint="default"/>
@@ -6961,9 +6570,9 @@
       <w:lvlJc w:val="left"/>
       <w:pPr>
         <w:tabs>
-          <w:tab w:val="num" w:pos="2509"/>
-        </w:tabs>
-        <w:ind w:left="2509" w:hanging="360"/>
+          <w:tab w:val="num" w:pos="2476"/>
+        </w:tabs>
+        <w:ind w:left="2476" w:hanging="360"/>
       </w:pPr>
       <w:rPr>
         <w:rFonts w:ascii="Arial" w:hAnsi="Arial" w:hint="default"/>
@@ -6976,9 +6585,9 @@
       <w:lvlJc w:val="left"/>
       <w:pPr>
         <w:tabs>
-          <w:tab w:val="num" w:pos="3229"/>
-        </w:tabs>
-        <w:ind w:left="3229" w:hanging="360"/>
+          <w:tab w:val="num" w:pos="3196"/>
+        </w:tabs>
+        <w:ind w:left="3196" w:hanging="360"/>
       </w:pPr>
       <w:rPr>
         <w:rFonts w:ascii="Arial" w:hAnsi="Arial" w:hint="default"/>
@@ -6991,9 +6600,9 @@
       <w:lvlJc w:val="left"/>
       <w:pPr>
         <w:tabs>
-          <w:tab w:val="num" w:pos="3949"/>
-        </w:tabs>
-        <w:ind w:left="3949" w:hanging="360"/>
+          <w:tab w:val="num" w:pos="3916"/>
+        </w:tabs>
+        <w:ind w:left="3916" w:hanging="360"/>
       </w:pPr>
       <w:rPr>
         <w:rFonts w:ascii="Arial" w:hAnsi="Arial" w:hint="default"/>
@@ -7006,9 +6615,9 @@
       <w:lvlJc w:val="left"/>
       <w:pPr>
         <w:tabs>
-          <w:tab w:val="num" w:pos="4669"/>
-        </w:tabs>
-        <w:ind w:left="4669" w:hanging="360"/>
+          <w:tab w:val="num" w:pos="4636"/>
+        </w:tabs>
+        <w:ind w:left="4636" w:hanging="360"/>
       </w:pPr>
       <w:rPr>
         <w:rFonts w:ascii="Arial" w:hAnsi="Arial" w:hint="default"/>
@@ -7021,9 +6630,9 @@
       <w:lvlJc w:val="left"/>
       <w:pPr>
         <w:tabs>
-          <w:tab w:val="num" w:pos="5389"/>
-        </w:tabs>
-        <w:ind w:left="5389" w:hanging="360"/>
+          <w:tab w:val="num" w:pos="5356"/>
+        </w:tabs>
+        <w:ind w:left="5356" w:hanging="360"/>
       </w:pPr>
       <w:rPr>
         <w:rFonts w:ascii="Arial" w:hAnsi="Arial" w:hint="default"/>
@@ -7036,9 +6645,9 @@
       <w:lvlJc w:val="left"/>
       <w:pPr>
         <w:tabs>
-          <w:tab w:val="num" w:pos="6109"/>
-        </w:tabs>
-        <w:ind w:left="6109" w:hanging="360"/>
+          <w:tab w:val="num" w:pos="6076"/>
+        </w:tabs>
+        <w:ind w:left="6076" w:hanging="360"/>
       </w:pPr>
       <w:rPr>
         <w:rFonts w:ascii="Arial" w:hAnsi="Arial" w:hint="default"/>
@@ -7051,9 +6660,9 @@
       <w:lvlJc w:val="left"/>
       <w:pPr>
         <w:tabs>
-          <w:tab w:val="num" w:pos="6829"/>
-        </w:tabs>
-        <w:ind w:left="6829" w:hanging="360"/>
+          <w:tab w:val="num" w:pos="6796"/>
+        </w:tabs>
+        <w:ind w:left="6796" w:hanging="360"/>
       </w:pPr>
       <w:rPr>
         <w:rFonts w:ascii="Arial" w:hAnsi="Arial" w:hint="default"/>
@@ -7157,9 +6766,9 @@
       <w:lvlJc w:val="left"/>
       <w:pPr>
         <w:tabs>
-          <w:tab w:val="num" w:pos="1069"/>
-        </w:tabs>
-        <w:ind w:left="1069" w:hanging="360"/>
+          <w:tab w:val="num" w:pos="1096"/>
+        </w:tabs>
+        <w:ind w:left="1096" w:hanging="360"/>
       </w:pPr>
       <w:rPr>
         <w:rFonts w:ascii="Arial" w:hAnsi="Arial" w:hint="default"/>
@@ -7172,9 +6781,9 @@
       <w:lvlJc w:val="left"/>
       <w:pPr>
         <w:tabs>
-          <w:tab w:val="num" w:pos="1789"/>
-        </w:tabs>
-        <w:ind w:left="1789" w:hanging="360"/>
+          <w:tab w:val="num" w:pos="1816"/>
+        </w:tabs>
+        <w:ind w:left="1816" w:hanging="360"/>
       </w:pPr>
       <w:rPr>
         <w:rFonts w:ascii="Arial" w:hAnsi="Arial" w:hint="default"/>
@@ -7187,9 +6796,9 @@
       <w:lvlJc w:val="left"/>
       <w:pPr>
         <w:tabs>
-          <w:tab w:val="num" w:pos="2509"/>
-        </w:tabs>
-        <w:ind w:left="2509" w:hanging="360"/>
+          <w:tab w:val="num" w:pos="2536"/>
+        </w:tabs>
+        <w:ind w:left="2536" w:hanging="360"/>
       </w:pPr>
       <w:rPr>
         <w:rFonts w:ascii="Arial" w:hAnsi="Arial" w:hint="default"/>
@@ -7202,9 +6811,9 @@
       <w:lvlJc w:val="left"/>
       <w:pPr>
         <w:tabs>
-          <w:tab w:val="num" w:pos="3229"/>
-        </w:tabs>
-        <w:ind w:left="3229" w:hanging="360"/>
+          <w:tab w:val="num" w:pos="3256"/>
+        </w:tabs>
+        <w:ind w:left="3256" w:hanging="360"/>
       </w:pPr>
       <w:rPr>
         <w:rFonts w:ascii="Arial" w:hAnsi="Arial" w:hint="default"/>
@@ -7217,9 +6826,9 @@
       <w:lvlJc w:val="left"/>
       <w:pPr>
         <w:tabs>
-          <w:tab w:val="num" w:pos="3949"/>
-        </w:tabs>
-        <w:ind w:left="3949" w:hanging="360"/>
+          <w:tab w:val="num" w:pos="3976"/>
+        </w:tabs>
+        <w:ind w:left="3976" w:hanging="360"/>
       </w:pPr>
       <w:rPr>
         <w:rFonts w:ascii="Arial" w:hAnsi="Arial" w:hint="default"/>
@@ -7232,9 +6841,9 @@
       <w:lvlJc w:val="left"/>
       <w:pPr>
         <w:tabs>
-          <w:tab w:val="num" w:pos="4669"/>
-        </w:tabs>
-        <w:ind w:left="4669" w:hanging="360"/>
+          <w:tab w:val="num" w:pos="4696"/>
+        </w:tabs>
+        <w:ind w:left="4696" w:hanging="360"/>
       </w:pPr>
       <w:rPr>
         <w:rFonts w:ascii="Arial" w:hAnsi="Arial" w:hint="default"/>
@@ -7247,9 +6856,9 @@
       <w:lvlJc w:val="left"/>
       <w:pPr>
         <w:tabs>
-          <w:tab w:val="num" w:pos="5389"/>
-        </w:tabs>
-        <w:ind w:left="5389" w:hanging="360"/>
+          <w:tab w:val="num" w:pos="5416"/>
+        </w:tabs>
+        <w:ind w:left="5416" w:hanging="360"/>
       </w:pPr>
       <w:rPr>
         <w:rFonts w:ascii="Arial" w:hAnsi="Arial" w:hint="default"/>
@@ -7262,9 +6871,9 @@
       <w:lvlJc w:val="left"/>
       <w:pPr>
         <w:tabs>
-          <w:tab w:val="num" w:pos="6109"/>
-        </w:tabs>
-        <w:ind w:left="6109" w:hanging="360"/>
+          <w:tab w:val="num" w:pos="6136"/>
+        </w:tabs>
+        <w:ind w:left="6136" w:hanging="360"/>
       </w:pPr>
       <w:rPr>
         <w:rFonts w:ascii="Arial" w:hAnsi="Arial" w:hint="default"/>
@@ -7277,9 +6886,9 @@
       <w:lvlJc w:val="left"/>
       <w:pPr>
         <w:tabs>
-          <w:tab w:val="num" w:pos="6829"/>
-        </w:tabs>
-        <w:ind w:left="6829" w:hanging="360"/>
+          <w:tab w:val="num" w:pos="6856"/>
+        </w:tabs>
+        <w:ind w:left="6856" w:hanging="360"/>
       </w:pPr>
       <w:rPr>
         <w:rFonts w:ascii="Arial" w:hAnsi="Arial" w:hint="default"/>
@@ -7830,9 +7439,9 @@
       <w:lvlJc w:val="left"/>
       <w:pPr>
         <w:tabs>
-          <w:tab w:val="num" w:pos="1069"/>
-        </w:tabs>
-        <w:ind w:left="1069" w:hanging="360"/>
+          <w:tab w:val="num" w:pos="1907"/>
+        </w:tabs>
+        <w:ind w:left="1907" w:hanging="360"/>
       </w:pPr>
       <w:rPr>
         <w:rFonts w:ascii="Arial" w:hAnsi="Arial" w:hint="default"/>
@@ -7845,9 +7454,9 @@
       <w:lvlJc w:val="left"/>
       <w:pPr>
         <w:tabs>
-          <w:tab w:val="num" w:pos="1789"/>
-        </w:tabs>
-        <w:ind w:left="1789" w:hanging="360"/>
+          <w:tab w:val="num" w:pos="2627"/>
+        </w:tabs>
+        <w:ind w:left="2627" w:hanging="360"/>
       </w:pPr>
       <w:rPr>
         <w:rFonts w:ascii="Arial" w:hAnsi="Arial" w:hint="default"/>
@@ -7860,9 +7469,9 @@
       <w:lvlJc w:val="left"/>
       <w:pPr>
         <w:tabs>
-          <w:tab w:val="num" w:pos="2509"/>
-        </w:tabs>
-        <w:ind w:left="2509" w:hanging="360"/>
+          <w:tab w:val="num" w:pos="3347"/>
+        </w:tabs>
+        <w:ind w:left="3347" w:hanging="360"/>
       </w:pPr>
       <w:rPr>
         <w:rFonts w:ascii="Arial" w:hAnsi="Arial" w:hint="default"/>
@@ -7875,9 +7484,9 @@
       <w:lvlJc w:val="left"/>
       <w:pPr>
         <w:tabs>
-          <w:tab w:val="num" w:pos="3229"/>
-        </w:tabs>
-        <w:ind w:left="3229" w:hanging="360"/>
+          <w:tab w:val="num" w:pos="4067"/>
+        </w:tabs>
+        <w:ind w:left="4067" w:hanging="360"/>
       </w:pPr>
       <w:rPr>
         <w:rFonts w:ascii="Arial" w:hAnsi="Arial" w:hint="default"/>
@@ -7890,9 +7499,9 @@
       <w:lvlJc w:val="left"/>
       <w:pPr>
         <w:tabs>
-          <w:tab w:val="num" w:pos="3949"/>
-        </w:tabs>
-        <w:ind w:left="3949" w:hanging="360"/>
+          <w:tab w:val="num" w:pos="4787"/>
+        </w:tabs>
+        <w:ind w:left="4787" w:hanging="360"/>
       </w:pPr>
       <w:rPr>
         <w:rFonts w:ascii="Arial" w:hAnsi="Arial" w:hint="default"/>
@@ -7905,9 +7514,9 @@
       <w:lvlJc w:val="left"/>
       <w:pPr>
         <w:tabs>
-          <w:tab w:val="num" w:pos="4669"/>
-        </w:tabs>
-        <w:ind w:left="4669" w:hanging="360"/>
+          <w:tab w:val="num" w:pos="5507"/>
+        </w:tabs>
+        <w:ind w:left="5507" w:hanging="360"/>
       </w:pPr>
       <w:rPr>
         <w:rFonts w:ascii="Arial" w:hAnsi="Arial" w:hint="default"/>
@@ -7920,9 +7529,9 @@
       <w:lvlJc w:val="left"/>
       <w:pPr>
         <w:tabs>
-          <w:tab w:val="num" w:pos="5389"/>
-        </w:tabs>
-        <w:ind w:left="5389" w:hanging="360"/>
+          <w:tab w:val="num" w:pos="6227"/>
+        </w:tabs>
+        <w:ind w:left="6227" w:hanging="360"/>
       </w:pPr>
       <w:rPr>
         <w:rFonts w:ascii="Arial" w:hAnsi="Arial" w:hint="default"/>
@@ -7935,9 +7544,9 @@
       <w:lvlJc w:val="left"/>
       <w:pPr>
         <w:tabs>
-          <w:tab w:val="num" w:pos="6109"/>
-        </w:tabs>
-        <w:ind w:left="6109" w:hanging="360"/>
+          <w:tab w:val="num" w:pos="6947"/>
+        </w:tabs>
+        <w:ind w:left="6947" w:hanging="360"/>
       </w:pPr>
       <w:rPr>
         <w:rFonts w:ascii="Arial" w:hAnsi="Arial" w:hint="default"/>
@@ -7950,9 +7559,9 @@
       <w:lvlJc w:val="left"/>
       <w:pPr>
         <w:tabs>
-          <w:tab w:val="num" w:pos="6829"/>
-        </w:tabs>
-        <w:ind w:left="6829" w:hanging="360"/>
+          <w:tab w:val="num" w:pos="7667"/>
+        </w:tabs>
+        <w:ind w:left="7667" w:hanging="360"/>
       </w:pPr>
       <w:rPr>
         <w:rFonts w:ascii="Arial" w:hAnsi="Arial" w:hint="default"/>
@@ -7970,9 +7579,9 @@
       <w:lvlJc w:val="left"/>
       <w:pPr>
         <w:tabs>
-          <w:tab w:val="num" w:pos="1069"/>
-        </w:tabs>
-        <w:ind w:left="1069" w:hanging="360"/>
+          <w:tab w:val="num" w:pos="1099"/>
+        </w:tabs>
+        <w:ind w:left="1099" w:hanging="360"/>
       </w:pPr>
       <w:rPr>
         <w:rFonts w:ascii="Arial" w:hAnsi="Arial" w:hint="default"/>
@@ -7985,9 +7594,9 @@
       <w:lvlJc w:val="left"/>
       <w:pPr>
         <w:tabs>
-          <w:tab w:val="num" w:pos="1789"/>
-        </w:tabs>
-        <w:ind w:left="1789" w:hanging="360"/>
+          <w:tab w:val="num" w:pos="1819"/>
+        </w:tabs>
+        <w:ind w:left="1819" w:hanging="360"/>
       </w:pPr>
       <w:rPr>
         <w:rFonts w:ascii="Arial" w:hAnsi="Arial" w:hint="default"/>
@@ -8000,9 +7609,9 @@
       <w:lvlJc w:val="left"/>
       <w:pPr>
         <w:tabs>
-          <w:tab w:val="num" w:pos="2509"/>
-        </w:tabs>
-        <w:ind w:left="2509" w:hanging="360"/>
+          <w:tab w:val="num" w:pos="2539"/>
+        </w:tabs>
+        <w:ind w:left="2539" w:hanging="360"/>
       </w:pPr>
       <w:rPr>
         <w:rFonts w:ascii="Arial" w:hAnsi="Arial" w:hint="default"/>
@@ -8015,9 +7624,9 @@
       <w:lvlJc w:val="left"/>
       <w:pPr>
         <w:tabs>
-          <w:tab w:val="num" w:pos="3229"/>
-        </w:tabs>
-        <w:ind w:left="3229" w:hanging="360"/>
+          <w:tab w:val="num" w:pos="3259"/>
+        </w:tabs>
+        <w:ind w:left="3259" w:hanging="360"/>
       </w:pPr>
       <w:rPr>
         <w:rFonts w:ascii="Arial" w:hAnsi="Arial" w:hint="default"/>
@@ -8030,9 +7639,9 @@
       <w:lvlJc w:val="left"/>
       <w:pPr>
         <w:tabs>
-          <w:tab w:val="num" w:pos="3949"/>
-        </w:tabs>
-        <w:ind w:left="3949" w:hanging="360"/>
+          <w:tab w:val="num" w:pos="3979"/>
+        </w:tabs>
+        <w:ind w:left="3979" w:hanging="360"/>
       </w:pPr>
       <w:rPr>
         <w:rFonts w:ascii="Arial" w:hAnsi="Arial" w:hint="default"/>
@@ -8045,9 +7654,9 @@
       <w:lvlJc w:val="left"/>
       <w:pPr>
         <w:tabs>
-          <w:tab w:val="num" w:pos="4669"/>
-        </w:tabs>
-        <w:ind w:left="4669" w:hanging="360"/>
+          <w:tab w:val="num" w:pos="4699"/>
+        </w:tabs>
+        <w:ind w:left="4699" w:hanging="360"/>
       </w:pPr>
       <w:rPr>
         <w:rFonts w:ascii="Arial" w:hAnsi="Arial" w:hint="default"/>
@@ -8060,9 +7669,9 @@
       <w:lvlJc w:val="left"/>
       <w:pPr>
         <w:tabs>
-          <w:tab w:val="num" w:pos="5389"/>
-        </w:tabs>
-        <w:ind w:left="5389" w:hanging="360"/>
+          <w:tab w:val="num" w:pos="5419"/>
+        </w:tabs>
+        <w:ind w:left="5419" w:hanging="360"/>
       </w:pPr>
       <w:rPr>
         <w:rFonts w:ascii="Arial" w:hAnsi="Arial" w:hint="default"/>
@@ -8075,9 +7684,9 @@
       <w:lvlJc w:val="left"/>
       <w:pPr>
         <w:tabs>
-          <w:tab w:val="num" w:pos="6109"/>
-        </w:tabs>
-        <w:ind w:left="6109" w:hanging="360"/>
+          <w:tab w:val="num" w:pos="6139"/>
+        </w:tabs>
+        <w:ind w:left="6139" w:hanging="360"/>
       </w:pPr>
       <w:rPr>
         <w:rFonts w:ascii="Arial" w:hAnsi="Arial" w:hint="default"/>
@@ -8090,9 +7699,9 @@
       <w:lvlJc w:val="left"/>
       <w:pPr>
         <w:tabs>
-          <w:tab w:val="num" w:pos="6829"/>
-        </w:tabs>
-        <w:ind w:left="6829" w:hanging="360"/>
+          <w:tab w:val="num" w:pos="6859"/>
+        </w:tabs>
+        <w:ind w:left="6859" w:hanging="360"/>
       </w:pPr>
       <w:rPr>
         <w:rFonts w:ascii="Arial" w:hAnsi="Arial" w:hint="default"/>
@@ -8130,7 +7739,7 @@
 </file>
 
 <file path=word/styles.xml><?xml version="1.0" encoding="utf-8"?>
-<w:styles xmlns:mc="http://schemas.openxmlformats.org/markup-compatibility/2006" xmlns:r="http://schemas.openxmlformats.org/officeDocument/2006/relationships" xmlns:w="http://schemas.openxmlformats.org/wordprocessingml/2006/main" xmlns:w14="http://schemas.microsoft.com/office/word/2010/wordml" mc:Ignorable="w14">
+<w:styles xmlns:r="http://schemas.openxmlformats.org/officeDocument/2006/relationships" xmlns:w="http://schemas.openxmlformats.org/wordprocessingml/2006/main">
   <w:docDefaults>
     <w:rPrDefault>
       <w:rPr>
@@ -8385,6 +7994,7 @@
     <w:uiPriority w:val="99"/>
     <w:semiHidden/>
     <w:unhideWhenUsed/>
+    <w:qFormat/>
     <w:tblPr>
       <w:tblInd w:w="0" w:type="dxa"/>
       <w:tblCellMar>
@@ -9589,7 +9199,7 @@
 </file>
 
 <file path=customXml/itemProps1.xml><?xml version="1.0" encoding="utf-8"?>
-<ds:datastoreItem xmlns:ds="http://schemas.openxmlformats.org/officeDocument/2006/customXml" ds:itemID="{E553033C-21AE-4DDF-8E21-4E2ED2A48E42}">
+<ds:datastoreItem xmlns:ds="http://schemas.openxmlformats.org/officeDocument/2006/customXml" ds:itemID="{AC9DFA72-11CE-4D0C-93B5-B99BAFA90CD2}">
   <ds:schemaRefs>
     <ds:schemaRef ds:uri="http://schemas.openxmlformats.org/officeDocument/2006/bibliography"/>
   </ds:schemaRefs>

</xml_diff>

<commit_message>
Current System - Section - JH
</commit_message>
<xml_diff>
--- a/Analysis_Document.docx
+++ b/Analysis_Document.docx
@@ -2350,7 +2350,7 @@
         <w:suppressAutoHyphens w:val="0"/>
       </w:pPr>
       <w:r>
-        <w:t>Ask Professor what should go here.(Johann Henao)</w:t>
+        <w:t>Sunshine Car Dealer Inc. does not have an online system.  Currently all car sales transactions are performed at the different car dealer agencies.  Sunshine Car Dealer Inc. wants to include an online ecommerce system as part of their business model.</w:t>
       </w:r>
       <w:r>
         <w:br w:type="page"/>
@@ -2396,7 +2396,6 @@
     <w:p>
       <w:r>
         <w:tab/>
-        <w:t>(Johann)</w:t>
       </w:r>
     </w:p>
     <w:p>
@@ -2786,7 +2785,7 @@
           <v:shape id="_x0000_i1025" type="#_x0000_t75" style="width:498pt;height:282.75pt" o:ole="">
             <v:imagedata r:id="rId8" o:title=""/>
           </v:shape>
-          <o:OLEObject Type="Embed" ProgID="SmartDraw.2" ShapeID="_x0000_i1025" DrawAspect="Content" ObjectID="_1454187588" r:id="rId9"/>
+          <o:OLEObject Type="Embed" ProgID="SmartDraw.2" ShapeID="_x0000_i1025" DrawAspect="Content" ObjectID="_1454188715" r:id="rId9"/>
         </w:object>
       </w:r>
     </w:p>
@@ -9199,7 +9198,7 @@
 </file>
 
 <file path=customXml/itemProps1.xml><?xml version="1.0" encoding="utf-8"?>
-<ds:datastoreItem xmlns:ds="http://schemas.openxmlformats.org/officeDocument/2006/customXml" ds:itemID="{AC9DFA72-11CE-4D0C-93B5-B99BAFA90CD2}">
+<ds:datastoreItem xmlns:ds="http://schemas.openxmlformats.org/officeDocument/2006/customXml" ds:itemID="{980B8846-BC78-468C-99ED-A9AF2E4334BE}">
   <ds:schemaRefs>
     <ds:schemaRef ds:uri="http://schemas.openxmlformats.org/officeDocument/2006/bibliography"/>
   </ds:schemaRefs>

</xml_diff>

<commit_message>
scenario 5 and 6
</commit_message>
<xml_diff>
--- a/Analysis_Document.docx
+++ b/Analysis_Document.docx
@@ -2785,7 +2785,7 @@
           <v:shape id="_x0000_i1025" type="#_x0000_t75" style="width:498pt;height:282.75pt" o:ole="">
             <v:imagedata r:id="rId8" o:title=""/>
           </v:shape>
-          <o:OLEObject Type="Embed" ProgID="SmartDraw.2" ShapeID="_x0000_i1025" DrawAspect="Content" ObjectID="_1454188715" r:id="rId9"/>
+          <o:OLEObject Type="Embed" ProgID="SmartDraw.2" ShapeID="_x0000_i1025" DrawAspect="Content" ObjectID="_1454189144" r:id="rId9"/>
         </w:object>
       </w:r>
     </w:p>
@@ -2809,9 +2809,79 @@
       <w:r>
         <w:tab/>
       </w:r>
-      <w:r>
-        <w:t>Yang(1-4),Rogelio(5-7),</w:t>
-      </w:r>
+    </w:p>
+    <w:p>
+      <w:r>
+        <w:t>Yang(1-4)</w:t>
+      </w:r>
+    </w:p>
+    <w:p>
+      <w:r>
+        <w:t>Rogelio(5-7)</w:t>
+      </w:r>
+    </w:p>
+    <w:p>
+      <w:pPr>
+        <w:rPr>
+          <w:b/>
+        </w:rPr>
+      </w:pPr>
+      <w:r>
+        <w:rPr>
+          <w:b/>
+        </w:rPr>
+        <w:t>Scenario 5:</w:t>
+      </w:r>
+    </w:p>
+    <w:p>
+      <w:r>
+        <w:t>Johann receives a phone call from Ms. Yang stating that she’s unable to change her Shipping Address in the Online Car Dealer System. Johann logs into the system and selects the “Edit User Profile” function.</w:t>
+      </w:r>
+    </w:p>
+    <w:p>
+      <w:r>
+        <w:t xml:space="preserve">Johann search for Ms. Yang User Profile and updates the Shipping Address with the new one </w:t>
+      </w:r>
+      <w:r>
+        <w:lastRenderedPageBreak/>
+        <w:t>provided by Ms. Yang. He advises her to refresh her browser page and check for the correctness of the new address.</w:t>
+      </w:r>
+    </w:p>
+    <w:p>
+      <w:r>
+        <w:t>Ms. Yang is displayed with her User Profile with the correct new Shipping Address.</w:t>
+      </w:r>
+    </w:p>
+    <w:p>
+      <w:pPr>
+        <w:rPr>
+          <w:b/>
+        </w:rPr>
+      </w:pPr>
+      <w:r>
+        <w:rPr>
+          <w:b/>
+        </w:rPr>
+        <w:t>Scenario 6:</w:t>
+      </w:r>
+    </w:p>
+    <w:p>
+      <w:r>
+        <w:t>Every week Johann is presented with a list of new cars ready to be sold in the Online Car Dealer System. He logs into the system and select the “Add a Car” function.</w:t>
+      </w:r>
+    </w:p>
+    <w:p>
+      <w:r>
+        <w:t xml:space="preserve">Johann enters the information of the new vehicle and creates a folder for the vehicle pictures. He then proceeds to copies the each pictures in the vehicle picture folder. </w:t>
+      </w:r>
+    </w:p>
+    <w:p>
+      <w:r>
+        <w:t>After submitting all the vehicles details a confirmation page is displayed stating that a new vehicle has been added to the system.</w:t>
+      </w:r>
+    </w:p>
+    <w:p/>
+    <w:p>
       <w:bookmarkStart w:id="9" w:name="_GoBack"/>
       <w:bookmarkEnd w:id="9"/>
       <w:r>
@@ -2921,7 +2991,6 @@
         <w:ind w:left="1440" w:firstLine="0"/>
       </w:pPr>
       <w:r>
-        <w:lastRenderedPageBreak/>
         <w:t>User/Admin has a valid username and password.</w:t>
       </w:r>
     </w:p>
@@ -3018,6 +3087,7 @@
         <w:ind w:left="720" w:firstLine="0"/>
       </w:pPr>
       <w:r>
+        <w:lastRenderedPageBreak/>
         <w:t>Exit Condition: User/Admin is logged into Sunshine Online Car Dealer System.</w:t>
       </w:r>
     </w:p>
@@ -3243,11 +3313,7 @@
         <w:ind w:left="1440" w:firstLine="0"/>
       </w:pPr>
       <w:r>
-        <w:t xml:space="preserve">Sunshine Online Car Dealer System shows a confirmation web page with </w:t>
-      </w:r>
-      <w:r>
-        <w:lastRenderedPageBreak/>
-        <w:t>transaction details and delivery date.</w:t>
+        <w:t>Sunshine Online Car Dealer System shows a confirmation web page with transaction details and delivery date.</w:t>
       </w:r>
     </w:p>
     <w:p>
@@ -3348,6 +3414,7 @@
         <w:ind w:left="720" w:firstLine="0"/>
       </w:pPr>
       <w:r>
+        <w:lastRenderedPageBreak/>
         <w:t>Actor: Admin</w:t>
       </w:r>
     </w:p>
@@ -3602,7 +3669,6 @@
         <w:ind w:left="1440" w:firstLine="0"/>
       </w:pPr>
       <w:r>
-        <w:lastRenderedPageBreak/>
         <w:t xml:space="preserve">On the page with the “Add </w:t>
       </w:r>
       <w:r>
@@ -3741,6 +3807,7 @@
         <w:ind w:left="1440" w:firstLine="0"/>
       </w:pPr>
       <w:r>
+        <w:lastRenderedPageBreak/>
         <w:t>“Username already exists”</w:t>
       </w:r>
     </w:p>
@@ -3971,7 +4038,6 @@
         <w:pStyle w:val="Heading3"/>
       </w:pPr>
       <w:r>
-        <w:lastRenderedPageBreak/>
         <w:t>Use Case 6</w:t>
       </w:r>
     </w:p>
@@ -4116,6 +4182,7 @@
         <w:ind w:left="1440" w:firstLine="0"/>
       </w:pPr>
       <w:r>
+        <w:lastRenderedPageBreak/>
         <w:t xml:space="preserve">Submit it to create the new </w:t>
       </w:r>
       <w:r>
@@ -4358,7 +4425,6 @@
         <w:ind w:left="720" w:firstLine="0"/>
       </w:pPr>
       <w:r>
-        <w:lastRenderedPageBreak/>
         <w:t xml:space="preserve">Exit Condition: </w:t>
       </w:r>
       <w:r>
@@ -4502,6 +4568,7 @@
         <w:ind w:left="1440" w:firstLine="0"/>
       </w:pPr>
       <w:r>
+        <w:lastRenderedPageBreak/>
         <w:t>Guest/User select desired car from the detail fields</w:t>
       </w:r>
     </w:p>
@@ -4766,7 +4833,6 @@
         <w:ind w:left="1440" w:firstLine="0"/>
       </w:pPr>
       <w:r>
-        <w:lastRenderedPageBreak/>
         <w:t xml:space="preserve">Sunshine Online Car Dealer System </w:t>
       </w:r>
       <w:r>
@@ -4915,6 +4981,7 @@
         <w:ind w:left="1440" w:firstLine="0"/>
       </w:pPr>
       <w:r>
+        <w:lastRenderedPageBreak/>
         <w:t xml:space="preserve">Logged in as admin </w:t>
       </w:r>
     </w:p>
@@ -5094,11 +5161,7 @@
         <w:ind w:left="720"/>
       </w:pPr>
       <w:r>
-        <w:t xml:space="preserve">The purpose of Object Modeling is to represent objects from the “client world” as programming classes and objects. Even though these objects have a name similar to a </w:t>
-      </w:r>
-      <w:r>
-        <w:lastRenderedPageBreak/>
-        <w:t xml:space="preserve">concept from the problem domain, classes and objects are defined in their source code to behave and represent a related object from the “real world” that is needed in the system. Moreover, Object Models describes how this classes will work together to supply the client desired functionality by the type of link between them. </w:t>
+        <w:t xml:space="preserve">The purpose of Object Modeling is to represent objects from the “client world” as programming classes and objects. Even though these objects have a name similar to a concept from the problem domain, classes and objects are defined in their source code to behave and represent a related object from the “real world” that is needed in the system. Moreover, Object Models describes how this classes will work together to supply the client desired functionality by the type of link between them. </w:t>
       </w:r>
     </w:p>
     <w:p>
@@ -5342,6 +5405,7 @@
         <w:rPr>
           <w:b/>
         </w:rPr>
+        <w:lastRenderedPageBreak/>
         <w:t>Online Car System</w:t>
       </w:r>
       <w:r>
@@ -5514,7 +5578,6 @@
         <w:ind w:left="720"/>
       </w:pPr>
       <w:r>
-        <w:lastRenderedPageBreak/>
         <w:t>The</w:t>
       </w:r>
       <w:r>
@@ -5560,6 +5623,7 @@
           <w:noProof/>
           <w:lang w:eastAsia="en-US" w:bidi="ar-SA"/>
         </w:rPr>
+        <w:lastRenderedPageBreak/>
         <w:drawing>
           <wp:inline distT="0" distB="0" distL="0" distR="0">
             <wp:extent cx="2533650" cy="2752725"/>
@@ -5758,7 +5822,11 @@
         <w:ind w:left="720"/>
       </w:pPr>
       <w:r>
-        <w:t xml:space="preserve">The Regular User class will be distinctive because it will contain an attribute of class Credit Card. It will be constrained that at least one Credit Card is associated with the Regular User, but there will be no maximum in the quantity of this object for the Regular User class. The User will have full access and control over his/her Credit Card objects, being able to add, edit or remove them at any time. </w:t>
+        <w:t xml:space="preserve">The Regular User class will be distinctive because it will contain an attribute of class Credit </w:t>
+      </w:r>
+      <w:r>
+        <w:lastRenderedPageBreak/>
+        <w:t xml:space="preserve">Card. It will be constrained that at least one Credit Card is associated with the Regular User, but there will be no maximum in the quantity of this object for the Regular User class. The User will have full access and control over his/her Credit Card objects, being able to add, edit or remove them at any time. </w:t>
       </w:r>
     </w:p>
     <w:p>
@@ -5914,11 +5982,7 @@
         <w:ind w:left="720"/>
       </w:pPr>
       <w:r>
-        <w:t xml:space="preserve">The relation between class Inventory and Car will be from one to many. The Inventory class </w:t>
-      </w:r>
-      <w:r>
-        <w:lastRenderedPageBreak/>
-        <w:t>allows many Cars object and again there is no limit on the maximum number of Car object within the inventory class.</w:t>
+        <w:t>The relation between class Inventory and Car will be from one to many. The Inventory class allows many Cars object and again there is no limit on the maximum number of Car object within the inventory class.</w:t>
       </w:r>
     </w:p>
     <w:p>
@@ -5940,6 +6004,7 @@
         <w:ind w:left="720"/>
       </w:pPr>
       <w:r>
+        <w:lastRenderedPageBreak/>
         <w:t>The Car class has attributes as follows: VIN (Vehicle Identification Number), Make-Model, Year, Price, Mileage, Color and Color Details, Condition and Comments, Pictures and Car Status. The VIN number will be unique for each car, Price value can’t be zero or negative and the Comments attribute will contain any specific luxury or especial feature within the car. This class will include a maximum of five pictures represented by class Picture. Finally, the Car Status attribute will provide the current status of the Car class (e.g. SOLD, AVAILABE).</w:t>
       </w:r>
     </w:p>
@@ -6102,7 +6167,6 @@
         <w:ind w:left="720"/>
       </w:pPr>
       <w:r>
-        <w:lastRenderedPageBreak/>
         <w:t>The Credit Card class attributes are the name of the person in that Credit Card class, the Credit Card number, expiration date, security code and the type. This class will always be an attribute of the Regular User class and never instantiated from other class</w:t>
       </w:r>
       <w:r>
@@ -6117,6 +6181,7 @@
           <w:noProof/>
           <w:lang w:eastAsia="en-US" w:bidi="ar-SA"/>
         </w:rPr>
+        <w:lastRenderedPageBreak/>
         <w:drawing>
           <wp:inline distT="0" distB="0" distL="0" distR="0">
             <wp:extent cx="2695575" cy="1924050"/>
@@ -6300,6 +6365,7 @@
         <w:pStyle w:val="Heading3"/>
       </w:pPr>
       <w:r>
+        <w:lastRenderedPageBreak/>
         <w:tab/>
       </w:r>
       <w:r>
@@ -6478,7 +6544,7 @@
 
 <file path=word/endnotes.xml><?xml version="1.0" encoding="utf-8"?>
 <w:endnotes xmlns:ve="http://schemas.openxmlformats.org/markup-compatibility/2006" xmlns:o="urn:schemas-microsoft-com:office:office" xmlns:r="http://schemas.openxmlformats.org/officeDocument/2006/relationships" xmlns:m="http://schemas.openxmlformats.org/officeDocument/2006/math" xmlns:v="urn:schemas-microsoft-com:vml" xmlns:wp="http://schemas.openxmlformats.org/drawingml/2006/wordprocessingDrawing" xmlns:w10="urn:schemas-microsoft-com:office:word" xmlns:w="http://schemas.openxmlformats.org/wordprocessingml/2006/main" xmlns:wne="http://schemas.microsoft.com/office/word/2006/wordml">
-  <w:endnote w:type="separator" w:id="-1">
+  <w:endnote w:type="separator" w:id="0">
     <w:p>
       <w:pPr>
         <w:spacing w:after="0" w:line="240" w:lineRule="auto"/>
@@ -6488,7 +6554,7 @@
       </w:r>
     </w:p>
   </w:endnote>
-  <w:endnote w:type="continuationSeparator" w:id="0">
+  <w:endnote w:type="continuationSeparator" w:id="1">
     <w:p>
       <w:pPr>
         <w:spacing w:after="0" w:line="240" w:lineRule="auto"/>
@@ -6503,7 +6569,7 @@
 
 <file path=word/footnotes.xml><?xml version="1.0" encoding="utf-8"?>
 <w:footnotes xmlns:ve="http://schemas.openxmlformats.org/markup-compatibility/2006" xmlns:o="urn:schemas-microsoft-com:office:office" xmlns:r="http://schemas.openxmlformats.org/officeDocument/2006/relationships" xmlns:m="http://schemas.openxmlformats.org/officeDocument/2006/math" xmlns:v="urn:schemas-microsoft-com:vml" xmlns:wp="http://schemas.openxmlformats.org/drawingml/2006/wordprocessingDrawing" xmlns:w10="urn:schemas-microsoft-com:office:word" xmlns:w="http://schemas.openxmlformats.org/wordprocessingml/2006/main" xmlns:wne="http://schemas.microsoft.com/office/word/2006/wordml">
-  <w:footnote w:type="separator" w:id="-1">
+  <w:footnote w:type="separator" w:id="0">
     <w:p>
       <w:pPr>
         <w:spacing w:after="0" w:line="240" w:lineRule="auto"/>
@@ -6513,7 +6579,7 @@
       </w:r>
     </w:p>
   </w:footnote>
-  <w:footnote w:type="continuationSeparator" w:id="0">
+  <w:footnote w:type="continuationSeparator" w:id="1">
     <w:p>
       <w:pPr>
         <w:spacing w:after="0" w:line="240" w:lineRule="auto"/>

</xml_diff>

<commit_message>
Added System Overview - JH
</commit_message>
<xml_diff>
--- a/Analysis_Document.docx
+++ b/Analysis_Document.docx
@@ -2399,370 +2399,8 @@
       </w:r>
     </w:p>
     <w:p>
-      <w:pPr>
-        <w:pStyle w:val="Heading2"/>
-      </w:pPr>
-      <w:r>
-        <w:tab/>
-      </w:r>
-      <w:bookmarkStart w:id="4" w:name="_Toc380443987"/>
-      <w:r>
-        <w:t>3.2</w:t>
-      </w:r>
-      <w:r>
-        <w:tab/>
-        <w:t>Functional requirements</w:t>
-      </w:r>
-      <w:bookmarkEnd w:id="4"/>
-    </w:p>
-    <w:p/>
-    <w:p>
-      <w:pPr>
-        <w:ind w:left="720"/>
-      </w:pPr>
-      <w:r>
-        <w:t>1- The system shall have a function to search cars from the available car inventory.  The search criteria will be through selectable values, no free format input from the user.</w:t>
-      </w:r>
-    </w:p>
-    <w:p>
-      <w:pPr>
-        <w:ind w:left="720"/>
-      </w:pPr>
-      <w:r>
-        <w:t>2 – The system shall have a function to route a user to register or login.</w:t>
-      </w:r>
-    </w:p>
-    <w:p>
-      <w:pPr>
-        <w:ind w:left="720"/>
-      </w:pPr>
-      <w:r>
-        <w:t>3 - The system shall display the search result (from requirement 1) with the basic car information.</w:t>
-      </w:r>
-    </w:p>
-    <w:p>
-      <w:pPr>
-        <w:ind w:left="720"/>
-      </w:pPr>
-      <w:r>
-        <w:t xml:space="preserve">4 - The system shall allow the user to request a more detailed car information per car within the search results from functional requirement 3, which will return a page with pictures of the car, basic car information and additional notes.  </w:t>
-      </w:r>
-    </w:p>
-    <w:p>
-      <w:pPr>
-        <w:ind w:left="720"/>
-      </w:pPr>
-      <w:r>
-        <w:t>5 - The system shall have a function to purchase a car.  To purchase a car, a user must be registered and logged in.</w:t>
-      </w:r>
-    </w:p>
-    <w:p>
-      <w:pPr>
-        <w:ind w:left="720"/>
-      </w:pPr>
-      <w:r>
-        <w:t>6 – The system shall allow a user to register and/or login.</w:t>
-      </w:r>
-    </w:p>
-    <w:p>
-      <w:pPr>
-        <w:ind w:left="720"/>
-      </w:pPr>
-      <w:r>
-        <w:t>7 – The system shall allow a user to reset the login password in case it is forgotten.</w:t>
-      </w:r>
-    </w:p>
-    <w:p>
-      <w:pPr>
-        <w:ind w:left="720"/>
-      </w:pPr>
-      <w:r>
-        <w:t>8 – The system shall display an order confirmation after the user submits the payment information.</w:t>
-      </w:r>
-    </w:p>
-    <w:p>
-      <w:pPr>
-        <w:ind w:left="720"/>
-      </w:pPr>
-      <w:r>
-        <w:t>9 - The system shall allow the user to update its profile information.</w:t>
-      </w:r>
-    </w:p>
-    <w:p>
-      <w:pPr>
-        <w:ind w:left="720"/>
-      </w:pPr>
-      <w:r>
-        <w:t>10 – The system shall provide and administration portal.</w:t>
-      </w:r>
-    </w:p>
-    <w:p>
-      <w:pPr>
-        <w:ind w:left="720"/>
-      </w:pPr>
-      <w:r>
-        <w:t>11 – The system shall allow the creation of additional administrators.</w:t>
-      </w:r>
-    </w:p>
-    <w:p>
-      <w:pPr>
-        <w:ind w:left="720"/>
-      </w:pPr>
-      <w:r>
-        <w:t>12 – The system shall allow the administrator to view/edit/delete all registered users.</w:t>
-      </w:r>
-    </w:p>
-    <w:p>
-      <w:pPr>
-        <w:ind w:left="720"/>
-      </w:pPr>
-      <w:r>
-        <w:t>13 – The system shall allow the administrator to view/edit/delete the car inventory.</w:t>
-      </w:r>
-    </w:p>
-    <w:p>
-      <w:pPr>
-        <w:ind w:left="720"/>
-      </w:pPr>
-      <w:r>
-        <w:t>14 – The system shall allow the administrator to generate a sales report in a valid date range.</w:t>
-      </w:r>
-    </w:p>
-    <w:p/>
-    <w:p>
-      <w:pPr>
-        <w:pStyle w:val="Heading2"/>
-      </w:pPr>
-      <w:r>
-        <w:tab/>
-      </w:r>
-      <w:bookmarkStart w:id="5" w:name="_Toc380443988"/>
-      <w:r>
-        <w:t>3.3</w:t>
-      </w:r>
-      <w:r>
-        <w:tab/>
-        <w:t>Nonfunctional requirements</w:t>
-      </w:r>
-      <w:bookmarkEnd w:id="5"/>
-    </w:p>
-    <w:p/>
-    <w:p>
-      <w:pPr>
-        <w:numPr>
-          <w:ilvl w:val="1"/>
-          <w:numId w:val="8"/>
-        </w:numPr>
-      </w:pPr>
-      <w:r>
-        <w:t xml:space="preserve">Usability </w:t>
-      </w:r>
-    </w:p>
-    <w:p>
-      <w:pPr>
-        <w:ind w:left="1440"/>
-      </w:pPr>
-      <w:r>
-        <w:t>The Sunshine Online Car Dealer System will be available at all times and accessible from any computer connected to the internet with a browser.</w:t>
-      </w:r>
-    </w:p>
-    <w:p>
-      <w:pPr>
-        <w:numPr>
-          <w:ilvl w:val="1"/>
-          <w:numId w:val="8"/>
-        </w:numPr>
-      </w:pPr>
-      <w:r>
-        <w:t>Reliability</w:t>
-      </w:r>
-    </w:p>
-    <w:p>
-      <w:pPr>
-        <w:ind w:left="1440"/>
-      </w:pPr>
-      <w:r>
-        <w:t>The system will be a secure reliable source to make a vehicle purchase.</w:t>
-      </w:r>
-    </w:p>
-    <w:p>
-      <w:pPr>
-        <w:ind w:left="1440"/>
-      </w:pPr>
-      <w:r>
-        <w:t>The Sunshine Online Car Dealer System will not have an invalid input as all the input option will be provided for their selection.</w:t>
-      </w:r>
-    </w:p>
-    <w:p>
-      <w:pPr>
-        <w:ind w:left="1440"/>
-      </w:pPr>
-      <w:r>
-        <w:t xml:space="preserve">The Sunshine Online Car Dealer System will only provide for sale whatever is available in it’s inventory. </w:t>
-      </w:r>
-    </w:p>
-    <w:p>
-      <w:pPr>
-        <w:numPr>
-          <w:ilvl w:val="1"/>
-          <w:numId w:val="8"/>
-        </w:numPr>
-      </w:pPr>
-      <w:r>
-        <w:t>Performance</w:t>
-      </w:r>
-    </w:p>
-    <w:p>
-      <w:pPr>
-        <w:ind w:left="1440"/>
-      </w:pPr>
-      <w:r>
-        <w:t>Out of scope but we will aim to implement a system that has a competitive performance with a response time per page of less than 8 seconds.</w:t>
-      </w:r>
-    </w:p>
-    <w:p>
-      <w:pPr>
-        <w:numPr>
-          <w:ilvl w:val="1"/>
-          <w:numId w:val="8"/>
-        </w:numPr>
-      </w:pPr>
-      <w:r>
-        <w:t>Supportability</w:t>
-      </w:r>
-    </w:p>
-    <w:p>
-      <w:pPr>
-        <w:ind w:left="1440"/>
-      </w:pPr>
-      <w:r>
-        <w:t>Very portable since every device (i.e.: Smartphone or Tablet) with a browser will be able to access the Sunshine Online Car Dealer System .</w:t>
-      </w:r>
-    </w:p>
-    <w:p>
-      <w:pPr>
-        <w:ind w:left="1440"/>
-      </w:pPr>
-      <w:r>
-        <w:t xml:space="preserve">The Sunshine Online Car Dealer System has been designed with Entity, Boundary and Control objects making the system more adaptable to maintainability, changes and support. </w:t>
-      </w:r>
-    </w:p>
-    <w:p/>
-    <w:p>
-      <w:pPr>
-        <w:pStyle w:val="Heading2"/>
-      </w:pPr>
-      <w:r>
-        <w:tab/>
-      </w:r>
-      <w:bookmarkStart w:id="6" w:name="_Toc380443989"/>
-      <w:r>
-        <w:t>3.4</w:t>
-      </w:r>
-      <w:r>
-        <w:tab/>
-        <w:t>Constraints (“Pseudo requirements”)</w:t>
-      </w:r>
-      <w:bookmarkEnd w:id="6"/>
-    </w:p>
-    <w:p/>
-    <w:p>
-      <w:pPr>
-        <w:numPr>
-          <w:ilvl w:val="1"/>
-          <w:numId w:val="9"/>
-        </w:numPr>
-      </w:pPr>
-      <w:r>
-        <w:t>The systems interface must be any web browser.</w:t>
-      </w:r>
-    </w:p>
-    <w:p>
-      <w:pPr>
-        <w:numPr>
-          <w:ilvl w:val="1"/>
-          <w:numId w:val="9"/>
-        </w:numPr>
-      </w:pPr>
-      <w:r>
-        <w:t>Sunshine Online Car Dea</w:t>
-      </w:r>
-      <w:r>
-        <w:t>ler System must contain a mySQL</w:t>
-      </w:r>
-      <w:r>
-        <w:t>database  with at least one user as Administrator.</w:t>
-      </w:r>
-    </w:p>
-    <w:p>
-      <w:pPr>
-        <w:numPr>
-          <w:ilvl w:val="1"/>
-          <w:numId w:val="9"/>
-        </w:numPr>
-      </w:pPr>
-      <w:r>
-        <w:t>It must assign a session to every user accessing a domain web page.</w:t>
-      </w:r>
-    </w:p>
-    <w:p>
-      <w:pPr>
-        <w:numPr>
-          <w:ilvl w:val="1"/>
-          <w:numId w:val="9"/>
-        </w:numPr>
-      </w:pPr>
-      <w:r>
-        <w:lastRenderedPageBreak/>
-        <w:t>It has to be capable to support three types of user (Guest,  Customer &amp; Admin)</w:t>
-      </w:r>
-    </w:p>
-    <w:p>
-      <w:pPr>
-        <w:numPr>
-          <w:ilvl w:val="1"/>
-          <w:numId w:val="9"/>
-        </w:numPr>
-      </w:pPr>
-      <w:r>
-        <w:t>The Sunshine Online Car Dealer System has to sell cars with minimal human supervision.</w:t>
-      </w:r>
-    </w:p>
-    <w:p>
-      <w:pPr>
-        <w:numPr>
-          <w:ilvl w:val="1"/>
-          <w:numId w:val="9"/>
-        </w:numPr>
-      </w:pPr>
-      <w:r>
-        <w:t>The system sells 1 car at a time per user transaction.</w:t>
-      </w:r>
-    </w:p>
-    <w:p/>
-    <w:p>
-      <w:pPr>
-        <w:pStyle w:val="Heading2"/>
-      </w:pPr>
-      <w:r>
-        <w:tab/>
-      </w:r>
-      <w:bookmarkStart w:id="7" w:name="_Toc380443990"/>
-      <w:r>
-        <w:t>3.5</w:t>
-      </w:r>
-      <w:r>
-        <w:tab/>
-        <w:t>System models</w:t>
-      </w:r>
-      <w:bookmarkEnd w:id="7"/>
-    </w:p>
-    <w:p>
-      <w:r>
-        <w:tab/>
-      </w:r>
-      <w:r>
-        <w:object w:dxaOrig="14170" w:dyaOrig="8045">
+      <w:r>
+        <w:object w:dxaOrig="14722" w:dyaOrig="10824">
           <v:shapetype id="_x0000_t75" coordsize="21600,21600" o:spt="75" o:preferrelative="t" path="m@4@5l@4@11@9@11@9@5xe" filled="f" stroked="f">
             <v:stroke joinstyle="miter"/>
             <v:formulas>
@@ -2782,10 +2420,394 @@
             <v:path o:extrusionok="f" gradientshapeok="t" o:connecttype="rect"/>
             <o:lock v:ext="edit" aspectratio="t"/>
           </v:shapetype>
-          <v:shape id="_x0000_i1025" type="#_x0000_t75" style="width:498pt;height:282.75pt" o:ole="">
+          <v:shape id="_x0000_i1026" type="#_x0000_t75" style="width:498pt;height:366.75pt" o:ole="">
             <v:imagedata r:id="rId8" o:title=""/>
           </v:shape>
-          <o:OLEObject Type="Embed" ProgID="SmartDraw.2" ShapeID="_x0000_i1025" DrawAspect="Content" ObjectID="_1454189972" r:id="rId9"/>
+          <o:OLEObject Type="Embed" ProgID="SmartDraw.2" ShapeID="_x0000_i1026" DrawAspect="Content" ObjectID="_1454191057" r:id="rId9"/>
+        </w:object>
+      </w:r>
+    </w:p>
+    <w:p>
+      <w:r>
+        <w:object w:dxaOrig="9982" w:dyaOrig="16944">
+          <v:shape id="_x0000_i1027" type="#_x0000_t75" style="width:399pt;height:678pt" o:ole="">
+            <v:imagedata r:id="rId10" o:title=""/>
+          </v:shape>
+          <o:OLEObject Type="Embed" ProgID="SmartDraw.2" ShapeID="_x0000_i1027" DrawAspect="Content" ObjectID="_1454191058" r:id="rId11"/>
+        </w:object>
+      </w:r>
+    </w:p>
+    <w:p>
+      <w:pPr>
+        <w:pStyle w:val="Heading2"/>
+      </w:pPr>
+      <w:r>
+        <w:lastRenderedPageBreak/>
+        <w:tab/>
+      </w:r>
+      <w:bookmarkStart w:id="4" w:name="_Toc380443987"/>
+      <w:r>
+        <w:t>3.2</w:t>
+      </w:r>
+      <w:r>
+        <w:tab/>
+        <w:t>Functional requirements</w:t>
+      </w:r>
+      <w:bookmarkEnd w:id="4"/>
+    </w:p>
+    <w:p/>
+    <w:p>
+      <w:pPr>
+        <w:ind w:left="720"/>
+      </w:pPr>
+      <w:r>
+        <w:t>1- The system shall have a function to search cars from the available car inventory.  The search criteria will be through selectable values, no free format input from the user.</w:t>
+      </w:r>
+    </w:p>
+    <w:p>
+      <w:pPr>
+        <w:ind w:left="720"/>
+      </w:pPr>
+      <w:r>
+        <w:t>2 – The system shall have a function to route a user to register or login.</w:t>
+      </w:r>
+    </w:p>
+    <w:p>
+      <w:pPr>
+        <w:ind w:left="720"/>
+      </w:pPr>
+      <w:r>
+        <w:t>3 - The system shall display the search result (from requirement 1) with the basic car information.</w:t>
+      </w:r>
+    </w:p>
+    <w:p>
+      <w:pPr>
+        <w:ind w:left="720"/>
+      </w:pPr>
+      <w:r>
+        <w:t xml:space="preserve">4 - The system shall allow the user to request a more detailed car information per car within the search results from functional requirement 3, which will return a page with pictures of the car, basic car information and additional notes.  </w:t>
+      </w:r>
+    </w:p>
+    <w:p>
+      <w:pPr>
+        <w:ind w:left="720"/>
+      </w:pPr>
+      <w:r>
+        <w:t>5 - The system shall have a function to purchase a car.  To purchase a car, a user must be registered and logged in.</w:t>
+      </w:r>
+    </w:p>
+    <w:p>
+      <w:pPr>
+        <w:ind w:left="720"/>
+      </w:pPr>
+      <w:r>
+        <w:t>6 – The system shall allow a user to register and/or login.</w:t>
+      </w:r>
+    </w:p>
+    <w:p>
+      <w:pPr>
+        <w:ind w:left="720"/>
+      </w:pPr>
+      <w:r>
+        <w:t>7 – The system shall allow a user to reset the login password in case it is forgotten.</w:t>
+      </w:r>
+    </w:p>
+    <w:p>
+      <w:pPr>
+        <w:ind w:left="720"/>
+      </w:pPr>
+      <w:r>
+        <w:t>8 – The system shall display an order confirmation after the user submits the payment information.</w:t>
+      </w:r>
+    </w:p>
+    <w:p>
+      <w:pPr>
+        <w:ind w:left="720"/>
+      </w:pPr>
+      <w:r>
+        <w:t>9 - The system shall allow the user to update its profile information.</w:t>
+      </w:r>
+    </w:p>
+    <w:p>
+      <w:pPr>
+        <w:ind w:left="720"/>
+      </w:pPr>
+      <w:r>
+        <w:t>10 – The system shall provide and administration portal.</w:t>
+      </w:r>
+    </w:p>
+    <w:p>
+      <w:pPr>
+        <w:ind w:left="720"/>
+      </w:pPr>
+      <w:r>
+        <w:t>11 – The system shall allow the creation of additional administrators.</w:t>
+      </w:r>
+    </w:p>
+    <w:p>
+      <w:pPr>
+        <w:ind w:left="720"/>
+      </w:pPr>
+      <w:r>
+        <w:t>12 – The system shall allow the administrator to view/edit/delete all registered users.</w:t>
+      </w:r>
+    </w:p>
+    <w:p>
+      <w:pPr>
+        <w:ind w:left="720"/>
+      </w:pPr>
+      <w:r>
+        <w:t>13 – The system shall allow the administrator to view/edit/delete the car inventory.</w:t>
+      </w:r>
+    </w:p>
+    <w:p>
+      <w:pPr>
+        <w:ind w:left="720"/>
+      </w:pPr>
+      <w:r>
+        <w:t>14 – The system shall allow the administrator to generate a sales report in a valid date range.</w:t>
+      </w:r>
+    </w:p>
+    <w:p/>
+    <w:p>
+      <w:pPr>
+        <w:pStyle w:val="Heading2"/>
+      </w:pPr>
+      <w:r>
+        <w:tab/>
+      </w:r>
+      <w:bookmarkStart w:id="5" w:name="_Toc380443988"/>
+      <w:r>
+        <w:t>3.3</w:t>
+      </w:r>
+      <w:r>
+        <w:tab/>
+        <w:t>Nonfunctional requirements</w:t>
+      </w:r>
+      <w:bookmarkEnd w:id="5"/>
+    </w:p>
+    <w:p/>
+    <w:p>
+      <w:pPr>
+        <w:numPr>
+          <w:ilvl w:val="1"/>
+          <w:numId w:val="8"/>
+        </w:numPr>
+      </w:pPr>
+      <w:r>
+        <w:t xml:space="preserve">Usability </w:t>
+      </w:r>
+    </w:p>
+    <w:p>
+      <w:pPr>
+        <w:ind w:left="1440"/>
+      </w:pPr>
+      <w:r>
+        <w:t>The Sunshine Online Car Dealer System will be available at all times and accessible from any computer connected to the internet with a browser.</w:t>
+      </w:r>
+    </w:p>
+    <w:p>
+      <w:pPr>
+        <w:numPr>
+          <w:ilvl w:val="1"/>
+          <w:numId w:val="8"/>
+        </w:numPr>
+      </w:pPr>
+      <w:r>
+        <w:lastRenderedPageBreak/>
+        <w:t>Reliability</w:t>
+      </w:r>
+    </w:p>
+    <w:p>
+      <w:pPr>
+        <w:ind w:left="1440"/>
+      </w:pPr>
+      <w:r>
+        <w:t>The system will be a secure reliable source to make a vehicle purchase.</w:t>
+      </w:r>
+    </w:p>
+    <w:p>
+      <w:pPr>
+        <w:ind w:left="1440"/>
+      </w:pPr>
+      <w:r>
+        <w:t>The Sunshine Online Car Dealer System will not have an invalid input as all the input option will be provided for their selection.</w:t>
+      </w:r>
+    </w:p>
+    <w:p>
+      <w:pPr>
+        <w:ind w:left="1440"/>
+      </w:pPr>
+      <w:r>
+        <w:t xml:space="preserve">The Sunshine Online Car Dealer System will only provide for sale whatever is available in it’s inventory. </w:t>
+      </w:r>
+    </w:p>
+    <w:p>
+      <w:pPr>
+        <w:numPr>
+          <w:ilvl w:val="1"/>
+          <w:numId w:val="8"/>
+        </w:numPr>
+      </w:pPr>
+      <w:r>
+        <w:t>Performance</w:t>
+      </w:r>
+    </w:p>
+    <w:p>
+      <w:pPr>
+        <w:ind w:left="1440"/>
+      </w:pPr>
+      <w:r>
+        <w:t>Out of scope but we will aim to implement a system that has a competitive performance with a response time per page of less than 8 seconds.</w:t>
+      </w:r>
+    </w:p>
+    <w:p>
+      <w:pPr>
+        <w:numPr>
+          <w:ilvl w:val="1"/>
+          <w:numId w:val="8"/>
+        </w:numPr>
+      </w:pPr>
+      <w:r>
+        <w:t>Supportability</w:t>
+      </w:r>
+    </w:p>
+    <w:p>
+      <w:pPr>
+        <w:ind w:left="1440"/>
+      </w:pPr>
+      <w:r>
+        <w:t>Very portable since every device (i.e.: Smartphone or Tablet) with a browser will be able to access the Sunshine Online Car Dealer System .</w:t>
+      </w:r>
+    </w:p>
+    <w:p>
+      <w:pPr>
+        <w:ind w:left="1440"/>
+      </w:pPr>
+      <w:r>
+        <w:t xml:space="preserve">The Sunshine Online Car Dealer System has been designed with Entity, Boundary and Control objects making the system more adaptable to maintainability, changes and support. </w:t>
+      </w:r>
+    </w:p>
+    <w:p/>
+    <w:p>
+      <w:pPr>
+        <w:pStyle w:val="Heading2"/>
+      </w:pPr>
+      <w:r>
+        <w:tab/>
+      </w:r>
+      <w:bookmarkStart w:id="6" w:name="_Toc380443989"/>
+      <w:r>
+        <w:t>3.4</w:t>
+      </w:r>
+      <w:r>
+        <w:tab/>
+        <w:t>Constraints (“Pseudo requirements”)</w:t>
+      </w:r>
+      <w:bookmarkEnd w:id="6"/>
+    </w:p>
+    <w:p/>
+    <w:p>
+      <w:pPr>
+        <w:numPr>
+          <w:ilvl w:val="1"/>
+          <w:numId w:val="9"/>
+        </w:numPr>
+      </w:pPr>
+      <w:r>
+        <w:t>The systems interface must be any web browser.</w:t>
+      </w:r>
+    </w:p>
+    <w:p>
+      <w:pPr>
+        <w:numPr>
+          <w:ilvl w:val="1"/>
+          <w:numId w:val="9"/>
+        </w:numPr>
+      </w:pPr>
+      <w:r>
+        <w:t>Sunshine Online Car Dea</w:t>
+      </w:r>
+      <w:r>
+        <w:t>ler System must contain a mySQL</w:t>
+      </w:r>
+      <w:r>
+        <w:t>database  with at least one user as Administrator.</w:t>
+      </w:r>
+    </w:p>
+    <w:p>
+      <w:pPr>
+        <w:numPr>
+          <w:ilvl w:val="1"/>
+          <w:numId w:val="9"/>
+        </w:numPr>
+      </w:pPr>
+      <w:r>
+        <w:t>It must assign a session to every user accessing a domain web page.</w:t>
+      </w:r>
+    </w:p>
+    <w:p>
+      <w:pPr>
+        <w:numPr>
+          <w:ilvl w:val="1"/>
+          <w:numId w:val="9"/>
+        </w:numPr>
+      </w:pPr>
+      <w:r>
+        <w:t>It has to be capable to support three types of user (Guest,  Customer &amp; Admin)</w:t>
+      </w:r>
+    </w:p>
+    <w:p>
+      <w:pPr>
+        <w:numPr>
+          <w:ilvl w:val="1"/>
+          <w:numId w:val="9"/>
+        </w:numPr>
+      </w:pPr>
+      <w:r>
+        <w:t>The Sunshine Online Car Dealer System has to sell cars with minimal human supervision.</w:t>
+      </w:r>
+    </w:p>
+    <w:p>
+      <w:pPr>
+        <w:numPr>
+          <w:ilvl w:val="1"/>
+          <w:numId w:val="9"/>
+        </w:numPr>
+      </w:pPr>
+      <w:r>
+        <w:t>The system sells 1 car at a time per user transaction.</w:t>
+      </w:r>
+    </w:p>
+    <w:p/>
+    <w:p>
+      <w:pPr>
+        <w:pStyle w:val="Heading2"/>
+      </w:pPr>
+      <w:r>
+        <w:lastRenderedPageBreak/>
+        <w:tab/>
+      </w:r>
+      <w:bookmarkStart w:id="7" w:name="_Toc380443990"/>
+      <w:r>
+        <w:t>3.5</w:t>
+      </w:r>
+      <w:r>
+        <w:tab/>
+        <w:t>System models</w:t>
+      </w:r>
+      <w:bookmarkEnd w:id="7"/>
+    </w:p>
+    <w:p>
+      <w:r>
+        <w:tab/>
+      </w:r>
+      <w:r>
+        <w:object w:dxaOrig="14170" w:dyaOrig="8045">
+          <v:shape id="_x0000_i1025" type="#_x0000_t75" style="width:498pt;height:282.75pt" o:ole="">
+            <v:imagedata r:id="rId12" o:title=""/>
+          </v:shape>
+          <o:OLEObject Type="Embed" ProgID="SmartDraw.2" ShapeID="_x0000_i1025" DrawAspect="Content" ObjectID="_1454191059" r:id="rId13"/>
         </w:object>
       </w:r>
     </w:p>
@@ -2840,11 +2862,7 @@
     </w:p>
     <w:p>
       <w:r>
-        <w:t xml:space="preserve">Johann search for Ms. Yang User Profile and updates the Shipping Address with the new one </w:t>
-      </w:r>
-      <w:r>
-        <w:lastRenderedPageBreak/>
-        <w:t>provided by Ms. Yang. He advises her to refresh her browser page and check for the correctness of the new address.</w:t>
+        <w:t>Johann search for Ms. Yang User Profile and updates the Shipping Address with the new one provided by Ms. Yang. He advises her to refresh her browser page and check for the correctness of the new address.</w:t>
       </w:r>
     </w:p>
     <w:p>
@@ -2872,6 +2890,7 @@
     </w:p>
     <w:p>
       <w:r>
+        <w:lastRenderedPageBreak/>
         <w:t xml:space="preserve">Johann enters the information of the new vehicle and creates a folder for the vehicle pictures. He then proceeds to copies the each pictures in the vehicle picture folder. </w:t>
       </w:r>
     </w:p>
@@ -3051,7 +3070,6 @@
         <w:ind w:left="1440" w:firstLine="0"/>
       </w:pPr>
       <w:r>
-        <w:lastRenderedPageBreak/>
         <w:t>User/Admin input username and password into the Login web page.</w:t>
       </w:r>
     </w:p>
@@ -3116,6 +3134,7 @@
         <w:ind w:left="720" w:firstLine="0"/>
       </w:pPr>
       <w:r>
+        <w:lastRenderedPageBreak/>
         <w:t>Exit Condition: User/Admin is logged into Sunshine Online Car Dealer System.</w:t>
       </w:r>
     </w:p>
@@ -3365,7 +3384,6 @@
         <w:ind w:left="720" w:firstLine="0"/>
       </w:pPr>
       <w:r>
-        <w:lastRenderedPageBreak/>
         <w:t>Exceptions:</w:t>
       </w:r>
     </w:p>
@@ -3443,6 +3461,7 @@
         <w:ind w:left="720" w:firstLine="0"/>
       </w:pPr>
       <w:r>
+        <w:lastRenderedPageBreak/>
         <w:t>Actor: Admin</w:t>
       </w:r>
     </w:p>
@@ -3730,7 +3749,6 @@
         <w:ind w:left="1440" w:firstLine="0"/>
       </w:pPr>
       <w:r>
-        <w:lastRenderedPageBreak/>
         <w:t xml:space="preserve">Admin choose to do the “Add </w:t>
       </w:r>
       <w:r>
@@ -3836,6 +3854,7 @@
         <w:ind w:left="1440" w:firstLine="0"/>
       </w:pPr>
       <w:r>
+        <w:lastRenderedPageBreak/>
         <w:t>“Username already exists”</w:t>
       </w:r>
     </w:p>
@@ -4105,7 +4124,6 @@
         <w:ind w:left="720" w:firstLine="0"/>
       </w:pPr>
       <w:r>
-        <w:lastRenderedPageBreak/>
         <w:t xml:space="preserve">Entry Condition: </w:t>
       </w:r>
     </w:p>
@@ -4211,6 +4229,7 @@
         <w:ind w:left="1440" w:firstLine="0"/>
       </w:pPr>
       <w:r>
+        <w:lastRenderedPageBreak/>
         <w:t xml:space="preserve">Submit it to create the new </w:t>
       </w:r>
       <w:r>
@@ -4515,7 +4534,6 @@
         <w:pStyle w:val="Heading3"/>
       </w:pPr>
       <w:r>
-        <w:lastRenderedPageBreak/>
         <w:t>Use Case 8</w:t>
       </w:r>
     </w:p>
@@ -4618,6 +4636,7 @@
         <w:ind w:left="1440" w:firstLine="0"/>
       </w:pPr>
       <w:r>
+        <w:lastRenderedPageBreak/>
         <w:t>Guest/User select desired car from the detail fields</w:t>
       </w:r>
     </w:p>
@@ -4950,7 +4969,6 @@
         <w:ind w:left="720" w:firstLine="0"/>
       </w:pPr>
       <w:r>
-        <w:lastRenderedPageBreak/>
         <w:t xml:space="preserve">Exceptions: </w:t>
       </w:r>
     </w:p>
@@ -5031,6 +5049,7 @@
         <w:ind w:left="1440" w:firstLine="0"/>
       </w:pPr>
       <w:r>
+        <w:lastRenderedPageBreak/>
         <w:t xml:space="preserve">Logged in as admin </w:t>
       </w:r>
     </w:p>
@@ -5242,7 +5261,6 @@
         <w:rPr>
           <w:b/>
         </w:rPr>
-        <w:lastRenderedPageBreak/>
         <w:t>Online Car System</w:t>
       </w:r>
     </w:p>
@@ -5455,6 +5473,7 @@
         <w:rPr>
           <w:b/>
         </w:rPr>
+        <w:lastRenderedPageBreak/>
         <w:t>Online Car System</w:t>
       </w:r>
       <w:r>
@@ -5565,7 +5584,7 @@
                     </pic:cNvPicPr>
                   </pic:nvPicPr>
                   <pic:blipFill>
-                    <a:blip r:embed="rId10"/>
+                    <a:blip r:embed="rId14"/>
                     <a:srcRect/>
                     <a:stretch>
                       <a:fillRect/>
@@ -5691,7 +5710,7 @@
                     </pic:cNvPicPr>
                   </pic:nvPicPr>
                   <pic:blipFill>
-                    <a:blip r:embed="rId11"/>
+                    <a:blip r:embed="rId15"/>
                     <a:srcRect/>
                     <a:stretch>
                       <a:fillRect/>
@@ -5818,7 +5837,7 @@
                     </pic:cNvPicPr>
                   </pic:nvPicPr>
                   <pic:blipFill>
-                    <a:blip r:embed="rId12"/>
+                    <a:blip r:embed="rId16"/>
                     <a:srcRect/>
                     <a:stretch>
                       <a:fillRect/>
@@ -5913,7 +5932,7 @@
                     </pic:cNvPicPr>
                   </pic:nvPicPr>
                   <pic:blipFill>
-                    <a:blip r:embed="rId13"/>
+                    <a:blip r:embed="rId17"/>
                     <a:srcRect/>
                     <a:stretch>
                       <a:fillRect/>
@@ -5997,7 +6016,7 @@
                     </pic:cNvPicPr>
                   </pic:nvPicPr>
                   <pic:blipFill>
-                    <a:blip r:embed="rId14"/>
+                    <a:blip r:embed="rId18"/>
                     <a:srcRect/>
                     <a:stretch>
                       <a:fillRect/>
@@ -6084,7 +6103,7 @@
                     </pic:cNvPicPr>
                   </pic:nvPicPr>
                   <pic:blipFill>
-                    <a:blip r:embed="rId15"/>
+                    <a:blip r:embed="rId19"/>
                     <a:srcRect/>
                     <a:stretch>
                       <a:fillRect/>
@@ -6165,7 +6184,7 @@
                     </pic:cNvPicPr>
                   </pic:nvPicPr>
                   <pic:blipFill>
-                    <a:blip r:embed="rId16"/>
+                    <a:blip r:embed="rId20"/>
                     <a:srcRect/>
                     <a:stretch>
                       <a:fillRect/>
@@ -6249,7 +6268,7 @@
                     </pic:cNvPicPr>
                   </pic:nvPicPr>
                   <pic:blipFill>
-                    <a:blip r:embed="rId17"/>
+                    <a:blip r:embed="rId21"/>
                     <a:srcRect/>
                     <a:stretch>
                       <a:fillRect/>
@@ -6340,7 +6359,7 @@
                     </pic:cNvPicPr>
                   </pic:nvPicPr>
                   <pic:blipFill>
-                    <a:blip r:embed="rId18"/>
+                    <a:blip r:embed="rId22"/>
                     <a:srcRect/>
                     <a:stretch>
                       <a:fillRect/>
@@ -6463,7 +6482,7 @@
                     </pic:cNvPicPr>
                   </pic:nvPicPr>
                   <pic:blipFill>
-                    <a:blip r:embed="rId19"/>
+                    <a:blip r:embed="rId23"/>
                     <a:srcRect/>
                     <a:stretch>
                       <a:fillRect/>
@@ -6593,7 +6612,7 @@
 
 <file path=word/endnotes.xml><?xml version="1.0" encoding="utf-8"?>
 <w:endnotes xmlns:ve="http://schemas.openxmlformats.org/markup-compatibility/2006" xmlns:o="urn:schemas-microsoft-com:office:office" xmlns:r="http://schemas.openxmlformats.org/officeDocument/2006/relationships" xmlns:m="http://schemas.openxmlformats.org/officeDocument/2006/math" xmlns:v="urn:schemas-microsoft-com:vml" xmlns:wp="http://schemas.openxmlformats.org/drawingml/2006/wordprocessingDrawing" xmlns:w10="urn:schemas-microsoft-com:office:word" xmlns:w="http://schemas.openxmlformats.org/wordprocessingml/2006/main" xmlns:wne="http://schemas.microsoft.com/office/word/2006/wordml">
-  <w:endnote w:type="separator" w:id="0">
+  <w:endnote w:type="separator" w:id="-1">
     <w:p>
       <w:pPr>
         <w:spacing w:after="0" w:line="240" w:lineRule="auto"/>
@@ -6603,7 +6622,7 @@
       </w:r>
     </w:p>
   </w:endnote>
-  <w:endnote w:type="continuationSeparator" w:id="1">
+  <w:endnote w:type="continuationSeparator" w:id="0">
     <w:p>
       <w:pPr>
         <w:spacing w:after="0" w:line="240" w:lineRule="auto"/>
@@ -6618,7 +6637,7 @@
 
 <file path=word/footnotes.xml><?xml version="1.0" encoding="utf-8"?>
 <w:footnotes xmlns:ve="http://schemas.openxmlformats.org/markup-compatibility/2006" xmlns:o="urn:schemas-microsoft-com:office:office" xmlns:r="http://schemas.openxmlformats.org/officeDocument/2006/relationships" xmlns:m="http://schemas.openxmlformats.org/officeDocument/2006/math" xmlns:v="urn:schemas-microsoft-com:vml" xmlns:wp="http://schemas.openxmlformats.org/drawingml/2006/wordprocessingDrawing" xmlns:w10="urn:schemas-microsoft-com:office:word" xmlns:w="http://schemas.openxmlformats.org/wordprocessingml/2006/main" xmlns:wne="http://schemas.microsoft.com/office/word/2006/wordml">
-  <w:footnote w:type="separator" w:id="0">
+  <w:footnote w:type="separator" w:id="-1">
     <w:p>
       <w:pPr>
         <w:spacing w:after="0" w:line="240" w:lineRule="auto"/>
@@ -6628,7 +6647,7 @@
       </w:r>
     </w:p>
   </w:footnote>
-  <w:footnote w:type="continuationSeparator" w:id="1">
+  <w:footnote w:type="continuationSeparator" w:id="0">
     <w:p>
       <w:pPr>
         <w:spacing w:after="0" w:line="240" w:lineRule="auto"/>
@@ -9313,7 +9332,7 @@
 </file>
 
 <file path=customXml/itemProps1.xml><?xml version="1.0" encoding="utf-8"?>
-<ds:datastoreItem xmlns:ds="http://schemas.openxmlformats.org/officeDocument/2006/customXml" ds:itemID="{980B8846-BC78-468C-99ED-A9AF2E4334BE}">
+<ds:datastoreItem xmlns:ds="http://schemas.openxmlformats.org/officeDocument/2006/customXml" ds:itemID="{68B7DCE6-AFA5-4F51-96A3-BF5E2B595D88}">
   <ds:schemaRefs>
     <ds:schemaRef ds:uri="http://schemas.openxmlformats.org/officeDocument/2006/bibliography"/>
   </ds:schemaRefs>

</xml_diff>

<commit_message>
add a use case diagram
</commit_message>
<xml_diff>
--- a/Analysis_Document.docx
+++ b/Analysis_Document.docx
@@ -1,6 +1,6 @@
 
 <file path=word/document.xml><?xml version="1.0" encoding="utf-8"?>
-<w:document xmlns:ve="http://schemas.openxmlformats.org/markup-compatibility/2006" xmlns:o="urn:schemas-microsoft-com:office:office" xmlns:r="http://schemas.openxmlformats.org/officeDocument/2006/relationships" xmlns:m="http://schemas.openxmlformats.org/officeDocument/2006/math" xmlns:v="urn:schemas-microsoft-com:vml" xmlns:wp="http://schemas.openxmlformats.org/drawingml/2006/wordprocessingDrawing" xmlns:w10="urn:schemas-microsoft-com:office:word" xmlns:w="http://schemas.openxmlformats.org/wordprocessingml/2006/main" xmlns:wne="http://schemas.microsoft.com/office/word/2006/wordml">
+<w:document xmlns:wpc="http://schemas.microsoft.com/office/word/2010/wordprocessingCanvas" xmlns:mc="http://schemas.openxmlformats.org/markup-compatibility/2006" xmlns:o="urn:schemas-microsoft-com:office:office" xmlns:r="http://schemas.openxmlformats.org/officeDocument/2006/relationships" xmlns:m="http://schemas.openxmlformats.org/officeDocument/2006/math" xmlns:v="urn:schemas-microsoft-com:vml" xmlns:wp14="http://schemas.microsoft.com/office/word/2010/wordprocessingDrawing" xmlns:wp="http://schemas.openxmlformats.org/drawingml/2006/wordprocessingDrawing" xmlns:w10="urn:schemas-microsoft-com:office:word" xmlns:w="http://schemas.openxmlformats.org/wordprocessingml/2006/main" xmlns:w14="http://schemas.microsoft.com/office/word/2010/wordml" xmlns:wpg="http://schemas.microsoft.com/office/word/2010/wordprocessingGroup" xmlns:wpi="http://schemas.microsoft.com/office/word/2010/wordprocessingInk" xmlns:wne="http://schemas.microsoft.com/office/word/2006/wordml" xmlns:wps="http://schemas.microsoft.com/office/word/2010/wordprocessingShape" mc:Ignorable="w14 wp14">
   <w:body>
     <w:p/>
     <w:p/>
@@ -94,6 +94,7 @@
           <w:docPartUnique/>
         </w:docPartObj>
       </w:sdtPr>
+      <w:sdtEndPr/>
       <w:sdtContent>
         <w:p>
           <w:pPr>
@@ -2309,7 +2310,15 @@
     <w:p/>
     <w:p>
       <w:r>
-        <w:t>Our client “Sunshine Car Dealer Inc” is in the business of selling cars.  They want to extend their business model to include an online car sales system that they wish to call “Sunshine Online Car Dealer Inc.”.    Sunshine Car Dealer understands that having a web site and an ecommerce solution will be extremely important to continue to stay competitive in the car selling industry.  As part of their ecommerce business model they want to provide a different buying experience to their customers in the comfort of their home.  In addition they wish to cut down on personnel expenses so being able to offload some part of their sales to an online shopping experience will help them achieve that objective.  Sunshine Car Dealer also wishes to be able to consolidate their inventory from all of their car selling agencies and an online solution will help them with that as well.</w:t>
+        <w:t xml:space="preserve">Our client “Sunshine Car Dealer </w:t>
+      </w:r>
+      <w:proofErr w:type="spellStart"/>
+      <w:r>
+        <w:t>Inc</w:t>
+      </w:r>
+      <w:proofErr w:type="spellEnd"/>
+      <w:r>
+        <w:t>” is in the business of selling cars.  They want to extend their business model to include an online car sales system that they wish to call “Sunshine Online Car Dealer Inc.”.    Sunshine Car Dealer understands that having a web site and an ecommerce solution will be extremely important to continue to stay competitive in the car selling industry.  As part of their ecommerce business model they want to provide a different buying experience to their customers in the comfort of their home.  In addition they wish to cut down on personnel expenses so being able to offload some part of their sales to an online shopping experience will help them achieve that objective.  Sunshine Car Dealer also wishes to be able to consolidate their inventory from all of their car selling agencies and an online solution will help them with that as well.</w:t>
       </w:r>
     </w:p>
     <w:p/>
@@ -2420,20 +2429,20 @@
             <v:path o:extrusionok="f" gradientshapeok="t" o:connecttype="rect"/>
             <o:lock v:ext="edit" aspectratio="t"/>
           </v:shapetype>
-          <v:shape id="_x0000_i1026" type="#_x0000_t75" style="width:498pt;height:366.75pt" o:ole="">
-            <v:imagedata r:id="rId8" o:title=""/>
+          <v:shape id="_x0000_i1025" type="#_x0000_t75" style="width:498pt;height:366.75pt" o:ole="">
+            <v:imagedata r:id="rId9" o:title=""/>
           </v:shape>
-          <o:OLEObject Type="Embed" ProgID="SmartDraw.2" ShapeID="_x0000_i1026" DrawAspect="Content" ObjectID="_1454191057" r:id="rId9"/>
+          <o:OLEObject Type="Embed" ProgID="SmartDraw.2" ShapeID="_x0000_i1025" DrawAspect="Content" ObjectID="_1454191636" r:id="rId10"/>
         </w:object>
       </w:r>
     </w:p>
     <w:p>
       <w:r>
         <w:object w:dxaOrig="9982" w:dyaOrig="16944">
-          <v:shape id="_x0000_i1027" type="#_x0000_t75" style="width:399pt;height:678pt" o:ole="">
-            <v:imagedata r:id="rId10" o:title=""/>
+          <v:shape id="_x0000_i1026" type="#_x0000_t75" style="width:399pt;height:678pt" o:ole="">
+            <v:imagedata r:id="rId11" o:title=""/>
           </v:shape>
-          <o:OLEObject Type="Embed" ProgID="SmartDraw.2" ShapeID="_x0000_i1027" DrawAspect="Content" ObjectID="_1454191058" r:id="rId11"/>
+          <o:OLEObject Type="Embed" ProgID="SmartDraw.2" ShapeID="_x0000_i1026" DrawAspect="Content" ObjectID="_1454191637" r:id="rId12"/>
         </w:object>
       </w:r>
     </w:p>
@@ -2485,7 +2494,15 @@
         <w:ind w:left="720"/>
       </w:pPr>
       <w:r>
-        <w:t xml:space="preserve">4 - The system shall allow the user to request a more detailed car information per car within the search results from functional requirement 3, which will return a page with pictures of the car, basic car information and additional notes.  </w:t>
+        <w:t xml:space="preserve">4 - The system shall allow the user to request </w:t>
+      </w:r>
+      <w:proofErr w:type="gramStart"/>
+      <w:r>
+        <w:t>a more</w:t>
+      </w:r>
+      <w:proofErr w:type="gramEnd"/>
+      <w:r>
+        <w:t xml:space="preserve"> detailed car information per car within the search results from functional requirement 3, which will return a page with pictures of the car, basic car information and additional notes.  </w:t>
       </w:r>
     </w:p>
     <w:p>
@@ -2639,7 +2656,17 @@
         <w:ind w:left="1440"/>
       </w:pPr>
       <w:r>
-        <w:t xml:space="preserve">The Sunshine Online Car Dealer System will only provide for sale whatever is available in it’s inventory. </w:t>
+        <w:t xml:space="preserve">The Sunshine Online Car Dealer System will only provide for sale whatever is available in </w:t>
+      </w:r>
+      <w:proofErr w:type="spellStart"/>
+      <w:proofErr w:type="gramStart"/>
+      <w:r>
+        <w:t>it’s</w:t>
+      </w:r>
+      <w:proofErr w:type="spellEnd"/>
+      <w:proofErr w:type="gramEnd"/>
+      <w:r>
+        <w:t xml:space="preserve"> inventory. </w:t>
       </w:r>
     </w:p>
     <w:p>
@@ -2677,8 +2704,13 @@
         <w:ind w:left="1440"/>
       </w:pPr>
       <w:r>
-        <w:t>Very portable since every device (i.e.: Smartphone or Tablet) with a browser will be able to access the Sunshine Online Car Dealer System .</w:t>
-      </w:r>
+        <w:t xml:space="preserve">Very portable since every device (i.e.: Smartphone or Tablet) with a browser will be able to access the Sunshine Online Car Dealer </w:t>
+      </w:r>
+      <w:proofErr w:type="gramStart"/>
+      <w:r>
+        <w:t>System .</w:t>
+      </w:r>
+      <w:proofErr w:type="gramEnd"/>
     </w:p>
     <w:p>
       <w:pPr>
@@ -2729,10 +2761,23 @@
         <w:t>Sunshine Online Car Dea</w:t>
       </w:r>
       <w:r>
-        <w:t>ler System must contain a mySQL</w:t>
-      </w:r>
-      <w:r>
-        <w:t>database  with at least one user as Administrator.</w:t>
+        <w:t xml:space="preserve">ler System must contain a </w:t>
+      </w:r>
+      <w:proofErr w:type="spellStart"/>
+      <w:proofErr w:type="gramStart"/>
+      <w:r>
+        <w:t>mySQL</w:t>
+      </w:r>
+      <w:r>
+        <w:t>database</w:t>
+      </w:r>
+      <w:proofErr w:type="spellEnd"/>
+      <w:r>
+        <w:t xml:space="preserve">  with</w:t>
+      </w:r>
+      <w:proofErr w:type="gramEnd"/>
+      <w:r>
+        <w:t xml:space="preserve"> at least one user as Administrator.</w:t>
       </w:r>
     </w:p>
     <w:p>
@@ -2804,10 +2849,10 @@
       </w:r>
       <w:r>
         <w:object w:dxaOrig="14170" w:dyaOrig="8045">
-          <v:shape id="_x0000_i1025" type="#_x0000_t75" style="width:498pt;height:282.75pt" o:ole="">
-            <v:imagedata r:id="rId12" o:title=""/>
+          <v:shape id="_x0000_i1027" type="#_x0000_t75" style="width:498pt;height:282.75pt" o:ole="">
+            <v:imagedata r:id="rId13" o:title=""/>
           </v:shape>
-          <o:OLEObject Type="Embed" ProgID="SmartDraw.2" ShapeID="_x0000_i1025" DrawAspect="Content" ObjectID="_1454191059" r:id="rId13"/>
+          <o:OLEObject Type="Embed" ProgID="SmartDraw.2" ShapeID="_x0000_i1027" DrawAspect="Content" ObjectID="_1454191638" r:id="rId14"/>
         </w:object>
       </w:r>
     </w:p>
@@ -2833,13 +2878,23 @@
       </w:r>
     </w:p>
     <w:p>
-      <w:r>
-        <w:t>Yang(1-4)</w:t>
-      </w:r>
-    </w:p>
-    <w:p>
-      <w:r>
-        <w:t>Rogelio(5-7)</w:t>
+      <w:proofErr w:type="gramStart"/>
+      <w:r>
+        <w:t>Yang(</w:t>
+      </w:r>
+      <w:proofErr w:type="gramEnd"/>
+      <w:r>
+        <w:t>1-4)</w:t>
+      </w:r>
+    </w:p>
+    <w:p>
+      <w:proofErr w:type="gramStart"/>
+      <w:r>
+        <w:t>Rogelio(</w:t>
+      </w:r>
+      <w:proofErr w:type="gramEnd"/>
+      <w:r>
+        <w:t>5-7)</w:t>
       </w:r>
     </w:p>
     <w:p>
@@ -2929,33 +2984,90 @@
     </w:p>
     <w:p/>
     <w:p>
-      <w:bookmarkStart w:id="9" w:name="_GoBack"/>
+      <w:proofErr w:type="gramStart"/>
+      <w:r>
+        <w:t>Johann(</w:t>
+      </w:r>
+      <w:proofErr w:type="gramEnd"/>
+      <w:r>
+        <w:t>8-10)</w:t>
+      </w:r>
+    </w:p>
+    <w:p>
+      <w:pPr>
+        <w:pStyle w:val="Heading2"/>
+      </w:pPr>
+      <w:r>
+        <w:tab/>
+      </w:r>
+      <w:r>
+        <w:tab/>
+      </w:r>
+      <w:bookmarkStart w:id="9" w:name="_Toc380443992"/>
+      <w:r>
+        <w:t>3.5.2 Use case model</w:t>
+      </w:r>
       <w:bookmarkEnd w:id="9"/>
-      <w:r>
-        <w:t>Johann(8-10)</w:t>
-      </w:r>
-    </w:p>
-    <w:p>
-      <w:pPr>
-        <w:pStyle w:val="Heading2"/>
-      </w:pPr>
-      <w:r>
-        <w:tab/>
-      </w:r>
-      <w:r>
-        <w:tab/>
-      </w:r>
-      <w:bookmarkStart w:id="10" w:name="_Toc380443992"/>
-      <w:r>
-        <w:t>3.5.2 Use case model</w:t>
+    </w:p>
+    <w:p/>
+    <w:p>
+      <w:bookmarkStart w:id="10" w:name="_GoBack"/>
+      <w:r>
+        <w:rPr>
+          <w:noProof/>
+          <w:lang w:bidi="ar-SA"/>
+        </w:rPr>
+        <w:drawing>
+          <wp:inline distT="0" distB="0" distL="0" distR="0">
+            <wp:extent cx="6332220" cy="3533775"/>
+            <wp:effectExtent l="0" t="0" r="0" b="0"/>
+            <wp:docPr id="6" name="Picture 6"/>
+            <wp:cNvGraphicFramePr>
+              <a:graphicFrameLocks xmlns:a="http://schemas.openxmlformats.org/drawingml/2006/main" noChangeAspect="1"/>
+            </wp:cNvGraphicFramePr>
+            <a:graphic xmlns:a="http://schemas.openxmlformats.org/drawingml/2006/main">
+              <a:graphicData uri="http://schemas.openxmlformats.org/drawingml/2006/picture">
+                <pic:pic xmlns:pic="http://schemas.openxmlformats.org/drawingml/2006/picture">
+                  <pic:nvPicPr>
+                    <pic:cNvPr id="0" name="Use Case Diagram.jpg"/>
+                    <pic:cNvPicPr/>
+                  </pic:nvPicPr>
+                  <pic:blipFill>
+                    <a:blip r:embed="rId15">
+                      <a:extLst>
+                        <a:ext uri="{28A0092B-C50C-407E-A947-70E740481C1C}">
+                          <a14:useLocalDpi xmlns:a14="http://schemas.microsoft.com/office/drawing/2010/main" val="0"/>
+                        </a:ext>
+                      </a:extLst>
+                    </a:blip>
+                    <a:stretch>
+                      <a:fillRect/>
+                    </a:stretch>
+                  </pic:blipFill>
+                  <pic:spPr>
+                    <a:xfrm>
+                      <a:off x="0" y="0"/>
+                      <a:ext cx="6332220" cy="3533775"/>
+                    </a:xfrm>
+                    <a:prstGeom prst="rect">
+                      <a:avLst/>
+                    </a:prstGeom>
+                  </pic:spPr>
+                </pic:pic>
+              </a:graphicData>
+            </a:graphic>
+          </wp:inline>
+        </w:drawing>
       </w:r>
       <w:bookmarkEnd w:id="10"/>
     </w:p>
+    <w:p/>
     <w:p>
       <w:pPr>
         <w:pStyle w:val="Heading3"/>
       </w:pPr>
       <w:r>
+        <w:lastRenderedPageBreak/>
         <w:t>Use Case 1</w:t>
       </w:r>
     </w:p>
@@ -3134,7 +3246,6 @@
         <w:ind w:left="720" w:firstLine="0"/>
       </w:pPr>
       <w:r>
-        <w:lastRenderedPageBreak/>
         <w:t>Exit Condition: User/Admin is logged into Sunshine Online Car Dealer System.</w:t>
       </w:r>
     </w:p>
@@ -3285,6 +3396,7 @@
         <w:ind w:left="720" w:firstLine="0"/>
       </w:pPr>
       <w:r>
+        <w:lastRenderedPageBreak/>
         <w:t>Event Flow:</w:t>
       </w:r>
     </w:p>
@@ -3461,7 +3573,6 @@
         <w:ind w:left="720" w:firstLine="0"/>
       </w:pPr>
       <w:r>
-        <w:lastRenderedPageBreak/>
         <w:t>Actor: Admin</w:t>
       </w:r>
     </w:p>
@@ -3639,6 +3750,7 @@
         <w:ind w:left="1440" w:firstLine="0"/>
       </w:pPr>
       <w:r>
+        <w:lastRenderedPageBreak/>
         <w:t>Repeated Unique values</w:t>
       </w:r>
     </w:p>
@@ -3854,7 +3966,6 @@
         <w:ind w:left="1440" w:firstLine="0"/>
       </w:pPr>
       <w:r>
-        <w:lastRenderedPageBreak/>
         <w:t>“Username already exists”</w:t>
       </w:r>
     </w:p>
@@ -4025,6 +4136,7 @@
         <w:ind w:left="720" w:firstLine="0"/>
       </w:pPr>
       <w:r>
+        <w:lastRenderedPageBreak/>
         <w:t xml:space="preserve">Exit Condition: </w:t>
       </w:r>
       <w:r>
@@ -4193,8 +4305,13 @@
         <w:t xml:space="preserve">Add </w:t>
       </w:r>
       <w:r>
-        <w:t>A Car”function</w:t>
-      </w:r>
+        <w:t xml:space="preserve">A </w:t>
+      </w:r>
+      <w:proofErr w:type="spellStart"/>
+      <w:r>
+        <w:t>Car”function</w:t>
+      </w:r>
+      <w:proofErr w:type="spellEnd"/>
     </w:p>
     <w:p>
       <w:pPr>
@@ -4229,7 +4346,6 @@
         <w:ind w:left="1440" w:firstLine="0"/>
       </w:pPr>
       <w:r>
-        <w:lastRenderedPageBreak/>
         <w:t xml:space="preserve">Submit it to create the new </w:t>
       </w:r>
       <w:r>
@@ -4409,6 +4525,7 @@
         <w:ind w:left="720" w:firstLine="0"/>
       </w:pPr>
       <w:r>
+        <w:lastRenderedPageBreak/>
         <w:t xml:space="preserve">Event Flow: </w:t>
       </w:r>
     </w:p>
@@ -4636,7 +4753,6 @@
         <w:ind w:left="1440" w:firstLine="0"/>
       </w:pPr>
       <w:r>
-        <w:lastRenderedPageBreak/>
         <w:t>Guest/User select desired car from the detail fields</w:t>
       </w:r>
     </w:p>
@@ -4816,10 +4932,19 @@
         <w:ind w:left="1440" w:firstLine="0"/>
       </w:pPr>
       <w:r>
+        <w:lastRenderedPageBreak/>
         <w:t>User</w:t>
       </w:r>
       <w:r>
-        <w:t xml:space="preserve"> has anemail account and residence address</w:t>
+        <w:t xml:space="preserve"> has </w:t>
+      </w:r>
+      <w:proofErr w:type="spellStart"/>
+      <w:r>
+        <w:t>anemail</w:t>
+      </w:r>
+      <w:proofErr w:type="spellEnd"/>
+      <w:r>
+        <w:t xml:space="preserve"> account and residence address</w:t>
       </w:r>
       <w:r>
         <w:t>.</w:t>
@@ -5049,7 +5174,6 @@
         <w:ind w:left="1440" w:firstLine="0"/>
       </w:pPr>
       <w:r>
-        <w:lastRenderedPageBreak/>
         <w:t xml:space="preserve">Logged in as admin </w:t>
       </w:r>
     </w:p>
@@ -5221,6 +5345,7 @@
         <w:ind w:left="720"/>
       </w:pPr>
       <w:r>
+        <w:lastRenderedPageBreak/>
         <w:t>Object Models are object-related diagrams of pages and pages of source code, and represent an overall organization of object types and their relationships. Although they don’t have a fine level of detail and can lack precision, they are easy to understand and provide a more appropriate “big picture” of the solution.</w:t>
       </w:r>
     </w:p>
@@ -5473,7 +5598,6 @@
         <w:rPr>
           <w:b/>
         </w:rPr>
-        <w:lastRenderedPageBreak/>
         <w:t>Online Car System</w:t>
       </w:r>
       <w:r>
@@ -5494,19 +5618,41 @@
         <w:rPr>
           <w:b/>
         </w:rPr>
-        <w:t>Online Car System</w:t>
-      </w:r>
-      <w:r>
-        <w:t xml:space="preserve">class will be our system principal class. It will be responsible for providing searches to users and guest or allow guests to register in the scheme. The </w:t>
-      </w:r>
+        <w:t xml:space="preserve">Online Car </w:t>
+      </w:r>
+      <w:proofErr w:type="spellStart"/>
       <w:r>
         <w:rPr>
           <w:b/>
         </w:rPr>
-        <w:t>Online Car System</w:t>
-      </w:r>
-      <w:r>
-        <w:t xml:space="preserve">class is the entry point to the car dealer since it will handle authentication, either login in or out of the system. </w:t>
+        <w:t>System</w:t>
+      </w:r>
+      <w:r>
+        <w:t>class</w:t>
+      </w:r>
+      <w:proofErr w:type="spellEnd"/>
+      <w:r>
+        <w:t xml:space="preserve"> will be our system principal class. It will be responsible for providing searches to users and guest or allow guests to register in the scheme. The </w:t>
+      </w:r>
+      <w:r>
+        <w:rPr>
+          <w:b/>
+        </w:rPr>
+        <w:t xml:space="preserve">Online Car </w:t>
+      </w:r>
+      <w:proofErr w:type="spellStart"/>
+      <w:r>
+        <w:rPr>
+          <w:b/>
+        </w:rPr>
+        <w:t>System</w:t>
+      </w:r>
+      <w:r>
+        <w:t>class</w:t>
+      </w:r>
+      <w:proofErr w:type="spellEnd"/>
+      <w:r>
+        <w:t xml:space="preserve"> is the entry point to the car dealer since it will handle authentication, either login in or out of the system. </w:t>
       </w:r>
     </w:p>
     <w:p>
@@ -5538,10 +5684,21 @@
         <w:rPr>
           <w:b/>
         </w:rPr>
-        <w:t>Online Car System</w:t>
-      </w:r>
-      <w:r>
-        <w:t xml:space="preserve">class will contain one     </w:t>
+        <w:t xml:space="preserve">Online Car </w:t>
+      </w:r>
+      <w:proofErr w:type="spellStart"/>
+      <w:r>
+        <w:rPr>
+          <w:b/>
+        </w:rPr>
+        <w:t>System</w:t>
+      </w:r>
+      <w:r>
+        <w:t>class</w:t>
+      </w:r>
+      <w:proofErr w:type="spellEnd"/>
+      <w:r>
+        <w:t xml:space="preserve"> will contain one     </w:t>
       </w:r>
       <w:r>
         <w:rPr>
@@ -5564,8 +5721,9 @@
       <w:r>
         <w:rPr>
           <w:noProof/>
-          <w:lang w:eastAsia="en-US" w:bidi="ar-SA"/>
+          <w:lang w:bidi="ar-SA"/>
         </w:rPr>
+        <w:lastRenderedPageBreak/>
         <w:drawing>
           <wp:inline distT="0" distB="0" distL="0" distR="0">
             <wp:extent cx="2447925" cy="2371725"/>
@@ -5584,7 +5742,7 @@
                     </pic:cNvPicPr>
                   </pic:nvPicPr>
                   <pic:blipFill>
-                    <a:blip r:embed="rId14"/>
+                    <a:blip r:embed="rId16"/>
                     <a:srcRect/>
                     <a:stretch>
                       <a:fillRect/>
@@ -5689,9 +5847,8 @@
       <w:r>
         <w:rPr>
           <w:noProof/>
-          <w:lang w:eastAsia="en-US" w:bidi="ar-SA"/>
+          <w:lang w:bidi="ar-SA"/>
         </w:rPr>
-        <w:lastRenderedPageBreak/>
         <w:drawing>
           <wp:inline distT="0" distB="0" distL="0" distR="0">
             <wp:extent cx="2533650" cy="2752725"/>
@@ -5710,7 +5867,7 @@
                     </pic:cNvPicPr>
                   </pic:nvPicPr>
                   <pic:blipFill>
-                    <a:blip r:embed="rId15"/>
+                    <a:blip r:embed="rId17"/>
                     <a:srcRect/>
                     <a:stretch>
                       <a:fillRect/>
@@ -5804,6 +5961,7 @@
         <w:ind w:left="720"/>
       </w:pPr>
       <w:r>
+        <w:lastRenderedPageBreak/>
         <w:t>Another Admin User responsibility is to confirm or ship cars from inventory.</w:t>
       </w:r>
     </w:p>
@@ -5817,7 +5975,7 @@
       <w:r>
         <w:rPr>
           <w:noProof/>
-          <w:lang w:eastAsia="en-US" w:bidi="ar-SA"/>
+          <w:lang w:bidi="ar-SA"/>
         </w:rPr>
         <w:drawing>
           <wp:inline distT="0" distB="0" distL="0" distR="0">
@@ -5837,7 +5995,7 @@
                     </pic:cNvPicPr>
                   </pic:nvPicPr>
                   <pic:blipFill>
-                    <a:blip r:embed="rId16"/>
+                    <a:blip r:embed="rId18"/>
                     <a:srcRect/>
                     <a:stretch>
                       <a:fillRect/>
@@ -5890,11 +6048,7 @@
         <w:ind w:left="720"/>
       </w:pPr>
       <w:r>
-        <w:t xml:space="preserve">The Regular User class will be distinctive because it will contain an attribute of class Credit </w:t>
-      </w:r>
-      <w:r>
-        <w:lastRenderedPageBreak/>
-        <w:t xml:space="preserve">Card. It will be constrained that at least one Credit Card is associated with the Regular User, but there will be no maximum in the quantity of this object for the Regular User class. The User will have full access and control over his/her Credit Card objects, being able to add, edit or remove them at any time. </w:t>
+        <w:t xml:space="preserve">The Regular User class will be distinctive because it will contain an attribute of class Credit Card. It will be constrained that at least one Credit Card is associated with the Regular User, but there will be no maximum in the quantity of this object for the Regular User class. The User will have full access and control over his/her Credit Card objects, being able to add, edit or remove them at any time. </w:t>
       </w:r>
     </w:p>
     <w:p>
@@ -5912,7 +6066,7 @@
       <w:r>
         <w:rPr>
           <w:noProof/>
-          <w:lang w:eastAsia="en-US" w:bidi="ar-SA"/>
+          <w:lang w:bidi="ar-SA"/>
         </w:rPr>
         <w:drawing>
           <wp:inline distT="0" distB="0" distL="0" distR="0">
@@ -5932,7 +6086,7 @@
                     </pic:cNvPicPr>
                   </pic:nvPicPr>
                   <pic:blipFill>
-                    <a:blip r:embed="rId17"/>
+                    <a:blip r:embed="rId19"/>
                     <a:srcRect/>
                     <a:stretch>
                       <a:fillRect/>
@@ -5972,6 +6126,7 @@
         <w:rPr>
           <w:b/>
         </w:rPr>
+        <w:lastRenderedPageBreak/>
         <w:t>Inventory Class</w:t>
       </w:r>
     </w:p>
@@ -5996,7 +6151,7 @@
       <w:r>
         <w:rPr>
           <w:noProof/>
-          <w:lang w:eastAsia="en-US" w:bidi="ar-SA"/>
+          <w:lang w:bidi="ar-SA"/>
         </w:rPr>
         <w:drawing>
           <wp:inline distT="0" distB="0" distL="0" distR="0">
@@ -6016,7 +6171,7 @@
                     </pic:cNvPicPr>
                   </pic:nvPicPr>
                   <pic:blipFill>
-                    <a:blip r:embed="rId18"/>
+                    <a:blip r:embed="rId20"/>
                     <a:srcRect/>
                     <a:stretch>
                       <a:fillRect/>
@@ -6072,7 +6227,6 @@
         <w:ind w:left="720"/>
       </w:pPr>
       <w:r>
-        <w:lastRenderedPageBreak/>
         <w:t>The Car class has attributes as follows: VIN (Vehicle Identification Number), Make-Model, Year, Price, Mileage, Color and Color Details, Condition and Comments, Pictures and Car Status. The VIN number will be unique for each car, Price value can’t be zero or negative and the Comments attribute will contain any specific luxury or especial feature within the car. This class will include a maximum of five pictures represented by class Picture. Finally, the Car Status attribute will provide the current status of the Car class (e.g. SOLD, AVAILABE).</w:t>
       </w:r>
     </w:p>
@@ -6083,7 +6237,7 @@
       <w:r>
         <w:rPr>
           <w:noProof/>
-          <w:lang w:eastAsia="en-US" w:bidi="ar-SA"/>
+          <w:lang w:bidi="ar-SA"/>
         </w:rPr>
         <w:drawing>
           <wp:inline distT="0" distB="0" distL="0" distR="0">
@@ -6103,7 +6257,7 @@
                     </pic:cNvPicPr>
                   </pic:nvPicPr>
                   <pic:blipFill>
-                    <a:blip r:embed="rId19"/>
+                    <a:blip r:embed="rId21"/>
                     <a:srcRect/>
                     <a:stretch>
                       <a:fillRect/>
@@ -6143,6 +6297,7 @@
         <w:rPr>
           <w:b/>
         </w:rPr>
+        <w:lastRenderedPageBreak/>
         <w:t>Picture Class</w:t>
       </w:r>
     </w:p>
@@ -6164,7 +6319,7 @@
       <w:r>
         <w:rPr>
           <w:noProof/>
-          <w:lang w:eastAsia="en-US" w:bidi="ar-SA"/>
+          <w:lang w:bidi="ar-SA"/>
         </w:rPr>
         <w:drawing>
           <wp:inline distT="0" distB="0" distL="0" distR="0">
@@ -6184,7 +6339,7 @@
                     </pic:cNvPicPr>
                   </pic:nvPicPr>
                   <pic:blipFill>
-                    <a:blip r:embed="rId20"/>
+                    <a:blip r:embed="rId22"/>
                     <a:srcRect/>
                     <a:stretch>
                       <a:fillRect/>
@@ -6247,9 +6402,8 @@
       <w:r>
         <w:rPr>
           <w:noProof/>
-          <w:lang w:eastAsia="en-US" w:bidi="ar-SA"/>
+          <w:lang w:bidi="ar-SA"/>
         </w:rPr>
-        <w:lastRenderedPageBreak/>
         <w:drawing>
           <wp:inline distT="0" distB="0" distL="0" distR="0">
             <wp:extent cx="2695575" cy="1924050"/>
@@ -6268,7 +6422,7 @@
                     </pic:cNvPicPr>
                   </pic:nvPicPr>
                   <pic:blipFill>
-                    <a:blip r:embed="rId21"/>
+                    <a:blip r:embed="rId23"/>
                     <a:srcRect/>
                     <a:stretch>
                       <a:fillRect/>
@@ -6339,8 +6493,9 @@
       <w:r>
         <w:rPr>
           <w:noProof/>
-          <w:lang w:eastAsia="en-US" w:bidi="ar-SA"/>
+          <w:lang w:bidi="ar-SA"/>
         </w:rPr>
+        <w:lastRenderedPageBreak/>
         <w:drawing>
           <wp:inline distT="0" distB="0" distL="0" distR="0">
             <wp:extent cx="2171700" cy="1428750"/>
@@ -6359,7 +6514,7 @@
                     </pic:cNvPicPr>
                   </pic:nvPicPr>
                   <pic:blipFill>
-                    <a:blip r:embed="rId22"/>
+                    <a:blip r:embed="rId24"/>
                     <a:srcRect/>
                     <a:stretch>
                       <a:fillRect/>
@@ -6433,7 +6588,6 @@
         <w:pStyle w:val="Heading3"/>
       </w:pPr>
       <w:r>
-        <w:lastRenderedPageBreak/>
         <w:tab/>
       </w:r>
       <w:r>
@@ -6462,8 +6616,9 @@
       <w:r>
         <w:rPr>
           <w:noProof/>
-          <w:lang w:eastAsia="en-US" w:bidi="ar-SA"/>
+          <w:lang w:bidi="ar-SA"/>
         </w:rPr>
+        <w:lastRenderedPageBreak/>
         <w:drawing>
           <wp:inline distT="0" distB="0" distL="0" distR="0">
             <wp:extent cx="6332220" cy="6725297"/>
@@ -6482,7 +6637,7 @@
                     </pic:cNvPicPr>
                   </pic:nvPicPr>
                   <pic:blipFill>
-                    <a:blip r:embed="rId23"/>
+                    <a:blip r:embed="rId25"/>
                     <a:srcRect/>
                     <a:stretch>
                       <a:fillRect/>
@@ -6611,7 +6766,7 @@
 </file>
 
 <file path=word/endnotes.xml><?xml version="1.0" encoding="utf-8"?>
-<w:endnotes xmlns:ve="http://schemas.openxmlformats.org/markup-compatibility/2006" xmlns:o="urn:schemas-microsoft-com:office:office" xmlns:r="http://schemas.openxmlformats.org/officeDocument/2006/relationships" xmlns:m="http://schemas.openxmlformats.org/officeDocument/2006/math" xmlns:v="urn:schemas-microsoft-com:vml" xmlns:wp="http://schemas.openxmlformats.org/drawingml/2006/wordprocessingDrawing" xmlns:w10="urn:schemas-microsoft-com:office:word" xmlns:w="http://schemas.openxmlformats.org/wordprocessingml/2006/main" xmlns:wne="http://schemas.microsoft.com/office/word/2006/wordml">
+<w:endnotes xmlns:wpc="http://schemas.microsoft.com/office/word/2010/wordprocessingCanvas" xmlns:mc="http://schemas.openxmlformats.org/markup-compatibility/2006" xmlns:o="urn:schemas-microsoft-com:office:office" xmlns:r="http://schemas.openxmlformats.org/officeDocument/2006/relationships" xmlns:m="http://schemas.openxmlformats.org/officeDocument/2006/math" xmlns:v="urn:schemas-microsoft-com:vml" xmlns:wp14="http://schemas.microsoft.com/office/word/2010/wordprocessingDrawing" xmlns:wp="http://schemas.openxmlformats.org/drawingml/2006/wordprocessingDrawing" xmlns:w10="urn:schemas-microsoft-com:office:word" xmlns:w="http://schemas.openxmlformats.org/wordprocessingml/2006/main" xmlns:w14="http://schemas.microsoft.com/office/word/2010/wordml" xmlns:wpg="http://schemas.microsoft.com/office/word/2010/wordprocessingGroup" xmlns:wpi="http://schemas.microsoft.com/office/word/2010/wordprocessingInk" xmlns:wne="http://schemas.microsoft.com/office/word/2006/wordml" xmlns:wps="http://schemas.microsoft.com/office/word/2010/wordprocessingShape" mc:Ignorable="w14 wp14">
   <w:endnote w:type="separator" w:id="-1">
     <w:p>
       <w:pPr>
@@ -6636,7 +6791,7 @@
 </file>
 
 <file path=word/footnotes.xml><?xml version="1.0" encoding="utf-8"?>
-<w:footnotes xmlns:ve="http://schemas.openxmlformats.org/markup-compatibility/2006" xmlns:o="urn:schemas-microsoft-com:office:office" xmlns:r="http://schemas.openxmlformats.org/officeDocument/2006/relationships" xmlns:m="http://schemas.openxmlformats.org/officeDocument/2006/math" xmlns:v="urn:schemas-microsoft-com:vml" xmlns:wp="http://schemas.openxmlformats.org/drawingml/2006/wordprocessingDrawing" xmlns:w10="urn:schemas-microsoft-com:office:word" xmlns:w="http://schemas.openxmlformats.org/wordprocessingml/2006/main" xmlns:wne="http://schemas.microsoft.com/office/word/2006/wordml">
+<w:footnotes xmlns:wpc="http://schemas.microsoft.com/office/word/2010/wordprocessingCanvas" xmlns:mc="http://schemas.openxmlformats.org/markup-compatibility/2006" xmlns:o="urn:schemas-microsoft-com:office:office" xmlns:r="http://schemas.openxmlformats.org/officeDocument/2006/relationships" xmlns:m="http://schemas.openxmlformats.org/officeDocument/2006/math" xmlns:v="urn:schemas-microsoft-com:vml" xmlns:wp14="http://schemas.microsoft.com/office/word/2010/wordprocessingDrawing" xmlns:wp="http://schemas.openxmlformats.org/drawingml/2006/wordprocessingDrawing" xmlns:w10="urn:schemas-microsoft-com:office:word" xmlns:w="http://schemas.openxmlformats.org/wordprocessingml/2006/main" xmlns:w14="http://schemas.microsoft.com/office/word/2010/wordml" xmlns:wpg="http://schemas.microsoft.com/office/word/2010/wordprocessingGroup" xmlns:wpi="http://schemas.microsoft.com/office/word/2010/wordprocessingInk" xmlns:wne="http://schemas.microsoft.com/office/word/2006/wordml" xmlns:wps="http://schemas.microsoft.com/office/word/2010/wordprocessingShape" mc:Ignorable="w14 wp14">
   <w:footnote w:type="separator" w:id="-1">
     <w:p>
       <w:pPr>
@@ -6661,7 +6816,7 @@
 </file>
 
 <file path=word/numbering.xml><?xml version="1.0" encoding="utf-8"?>
-<w:numbering xmlns:ve="http://schemas.openxmlformats.org/markup-compatibility/2006" xmlns:o="urn:schemas-microsoft-com:office:office" xmlns:r="http://schemas.openxmlformats.org/officeDocument/2006/relationships" xmlns:m="http://schemas.openxmlformats.org/officeDocument/2006/math" xmlns:v="urn:schemas-microsoft-com:vml" xmlns:wp="http://schemas.openxmlformats.org/drawingml/2006/wordprocessingDrawing" xmlns:w10="urn:schemas-microsoft-com:office:word" xmlns:w="http://schemas.openxmlformats.org/wordprocessingml/2006/main" xmlns:wne="http://schemas.microsoft.com/office/word/2006/wordml">
+<w:numbering xmlns:wpc="http://schemas.microsoft.com/office/word/2010/wordprocessingCanvas" xmlns:mc="http://schemas.openxmlformats.org/markup-compatibility/2006" xmlns:o="urn:schemas-microsoft-com:office:office" xmlns:r="http://schemas.openxmlformats.org/officeDocument/2006/relationships" xmlns:m="http://schemas.openxmlformats.org/officeDocument/2006/math" xmlns:v="urn:schemas-microsoft-com:vml" xmlns:wp14="http://schemas.microsoft.com/office/word/2010/wordprocessingDrawing" xmlns:wp="http://schemas.openxmlformats.org/drawingml/2006/wordprocessingDrawing" xmlns:w10="urn:schemas-microsoft-com:office:word" xmlns:w="http://schemas.openxmlformats.org/wordprocessingml/2006/main" xmlns:w14="http://schemas.microsoft.com/office/word/2010/wordml" xmlns:wpg="http://schemas.microsoft.com/office/word/2010/wordprocessingGroup" xmlns:wpi="http://schemas.microsoft.com/office/word/2010/wordprocessingInk" xmlns:wne="http://schemas.microsoft.com/office/word/2006/wordml" xmlns:wps="http://schemas.microsoft.com/office/word/2010/wordprocessingShape" mc:Ignorable="w14 wp14">
   <w:abstractNum w:abstractNumId="0">
     <w:nsid w:val="0099189B"/>
     <w:multiLevelType w:val="hybridMultilevel"/>
@@ -7872,7 +8027,7 @@
 </file>
 
 <file path=word/styles.xml><?xml version="1.0" encoding="utf-8"?>
-<w:styles xmlns:r="http://schemas.openxmlformats.org/officeDocument/2006/relationships" xmlns:w="http://schemas.openxmlformats.org/wordprocessingml/2006/main">
+<w:styles xmlns:mc="http://schemas.openxmlformats.org/markup-compatibility/2006" xmlns:r="http://schemas.openxmlformats.org/officeDocument/2006/relationships" xmlns:w="http://schemas.openxmlformats.org/wordprocessingml/2006/main" xmlns:w14="http://schemas.microsoft.com/office/word/2010/wordml" mc:Ignorable="w14">
   <w:docDefaults>
     <w:rPrDefault>
       <w:rPr>
@@ -8127,7 +8282,6 @@
     <w:uiPriority w:val="99"/>
     <w:semiHidden/>
     <w:unhideWhenUsed/>
-    <w:qFormat/>
     <w:tblPr>
       <w:tblInd w:w="0" w:type="dxa"/>
       <w:tblCellMar>
@@ -9332,7 +9486,7 @@
 </file>
 
 <file path=customXml/itemProps1.xml><?xml version="1.0" encoding="utf-8"?>
-<ds:datastoreItem xmlns:ds="http://schemas.openxmlformats.org/officeDocument/2006/customXml" ds:itemID="{68B7DCE6-AFA5-4F51-96A3-BF5E2B595D88}">
+<ds:datastoreItem xmlns:ds="http://schemas.openxmlformats.org/officeDocument/2006/customXml" ds:itemID="{B3F76060-57E4-4D26-8496-83AA6DDA47F8}">
   <ds:schemaRefs>
     <ds:schemaRef ds:uri="http://schemas.openxmlformats.org/officeDocument/2006/bibliography"/>
   </ds:schemaRefs>

</xml_diff>

<commit_message>
updated the use case diagram
</commit_message>
<xml_diff>
--- a/Analysis_Document.docx
+++ b/Analysis_Document.docx
@@ -2432,7 +2432,7 @@
           <v:shape id="_x0000_i1025" type="#_x0000_t75" style="width:498pt;height:366.75pt" o:ole="">
             <v:imagedata r:id="rId9" o:title=""/>
           </v:shape>
-          <o:OLEObject Type="Embed" ProgID="SmartDraw.2" ShapeID="_x0000_i1025" DrawAspect="Content" ObjectID="_1454191636" r:id="rId10"/>
+          <o:OLEObject Type="Embed" ProgID="SmartDraw.2" ShapeID="_x0000_i1025" DrawAspect="Content" ObjectID="_1454192238" r:id="rId10"/>
         </w:object>
       </w:r>
     </w:p>
@@ -2442,7 +2442,7 @@
           <v:shape id="_x0000_i1026" type="#_x0000_t75" style="width:399pt;height:678pt" o:ole="">
             <v:imagedata r:id="rId11" o:title=""/>
           </v:shape>
-          <o:OLEObject Type="Embed" ProgID="SmartDraw.2" ShapeID="_x0000_i1026" DrawAspect="Content" ObjectID="_1454191637" r:id="rId12"/>
+          <o:OLEObject Type="Embed" ProgID="SmartDraw.2" ShapeID="_x0000_i1026" DrawAspect="Content" ObjectID="_1454192239" r:id="rId12"/>
         </w:object>
       </w:r>
     </w:p>
@@ -2763,19 +2763,12 @@
       <w:r>
         <w:t xml:space="preserve">ler System must contain a </w:t>
       </w:r>
-      <w:proofErr w:type="spellStart"/>
-      <w:proofErr w:type="gramStart"/>
-      <w:r>
-        <w:t>mySQL</w:t>
-      </w:r>
-      <w:r>
-        <w:t>database</w:t>
-      </w:r>
-      <w:proofErr w:type="spellEnd"/>
-      <w:r>
-        <w:t xml:space="preserve">  with</w:t>
-      </w:r>
-      <w:proofErr w:type="gramEnd"/>
+      <w:r>
+        <w:t xml:space="preserve">MySQL </w:t>
+      </w:r>
+      <w:r>
+        <w:t>database with</w:t>
+      </w:r>
       <w:r>
         <w:t xml:space="preserve"> at least one user as Administrator.</w:t>
       </w:r>
@@ -2852,7 +2845,7 @@
           <v:shape id="_x0000_i1027" type="#_x0000_t75" style="width:498pt;height:282.75pt" o:ole="">
             <v:imagedata r:id="rId13" o:title=""/>
           </v:shape>
-          <o:OLEObject Type="Embed" ProgID="SmartDraw.2" ShapeID="_x0000_i1027" DrawAspect="Content" ObjectID="_1454191638" r:id="rId14"/>
+          <o:OLEObject Type="Embed" ProgID="SmartDraw.2" ShapeID="_x0000_i1027" DrawAspect="Content" ObjectID="_1454192240" r:id="rId14"/>
         </w:object>
       </w:r>
     </w:p>
@@ -3011,54 +3004,15 @@
     </w:p>
     <w:p/>
     <w:p>
+      <w:r>
+        <w:object w:dxaOrig="14277" w:dyaOrig="8326">
+          <v:shape id="_x0000_i1028" type="#_x0000_t75" style="width:498pt;height:290.25pt" o:ole="">
+            <v:imagedata r:id="rId15" o:title=""/>
+          </v:shape>
+          <o:OLEObject Type="Embed" ProgID="Visio.Drawing.11" ShapeID="_x0000_i1028" DrawAspect="Content" ObjectID="_1454192241" r:id="rId16"/>
+        </w:object>
+      </w:r>
       <w:bookmarkStart w:id="10" w:name="_GoBack"/>
-      <w:r>
-        <w:rPr>
-          <w:noProof/>
-          <w:lang w:bidi="ar-SA"/>
-        </w:rPr>
-        <w:drawing>
-          <wp:inline distT="0" distB="0" distL="0" distR="0">
-            <wp:extent cx="6332220" cy="3533775"/>
-            <wp:effectExtent l="0" t="0" r="0" b="0"/>
-            <wp:docPr id="6" name="Picture 6"/>
-            <wp:cNvGraphicFramePr>
-              <a:graphicFrameLocks xmlns:a="http://schemas.openxmlformats.org/drawingml/2006/main" noChangeAspect="1"/>
-            </wp:cNvGraphicFramePr>
-            <a:graphic xmlns:a="http://schemas.openxmlformats.org/drawingml/2006/main">
-              <a:graphicData uri="http://schemas.openxmlformats.org/drawingml/2006/picture">
-                <pic:pic xmlns:pic="http://schemas.openxmlformats.org/drawingml/2006/picture">
-                  <pic:nvPicPr>
-                    <pic:cNvPr id="0" name="Use Case Diagram.jpg"/>
-                    <pic:cNvPicPr/>
-                  </pic:nvPicPr>
-                  <pic:blipFill>
-                    <a:blip r:embed="rId15">
-                      <a:extLst>
-                        <a:ext uri="{28A0092B-C50C-407E-A947-70E740481C1C}">
-                          <a14:useLocalDpi xmlns:a14="http://schemas.microsoft.com/office/drawing/2010/main" val="0"/>
-                        </a:ext>
-                      </a:extLst>
-                    </a:blip>
-                    <a:stretch>
-                      <a:fillRect/>
-                    </a:stretch>
-                  </pic:blipFill>
-                  <pic:spPr>
-                    <a:xfrm>
-                      <a:off x="0" y="0"/>
-                      <a:ext cx="6332220" cy="3533775"/>
-                    </a:xfrm>
-                    <a:prstGeom prst="rect">
-                      <a:avLst/>
-                    </a:prstGeom>
-                  </pic:spPr>
-                </pic:pic>
-              </a:graphicData>
-            </a:graphic>
-          </wp:inline>
-        </w:drawing>
-      </w:r>
       <w:bookmarkEnd w:id="10"/>
     </w:p>
     <w:p/>
@@ -5742,7 +5696,7 @@
                     </pic:cNvPicPr>
                   </pic:nvPicPr>
                   <pic:blipFill>
-                    <a:blip r:embed="rId16"/>
+                    <a:blip r:embed="rId17"/>
                     <a:srcRect/>
                     <a:stretch>
                       <a:fillRect/>
@@ -5867,7 +5821,7 @@
                     </pic:cNvPicPr>
                   </pic:nvPicPr>
                   <pic:blipFill>
-                    <a:blip r:embed="rId17"/>
+                    <a:blip r:embed="rId18"/>
                     <a:srcRect/>
                     <a:stretch>
                       <a:fillRect/>
@@ -5995,7 +5949,7 @@
                     </pic:cNvPicPr>
                   </pic:nvPicPr>
                   <pic:blipFill>
-                    <a:blip r:embed="rId18"/>
+                    <a:blip r:embed="rId19"/>
                     <a:srcRect/>
                     <a:stretch>
                       <a:fillRect/>
@@ -6086,7 +6040,7 @@
                     </pic:cNvPicPr>
                   </pic:nvPicPr>
                   <pic:blipFill>
-                    <a:blip r:embed="rId19"/>
+                    <a:blip r:embed="rId20"/>
                     <a:srcRect/>
                     <a:stretch>
                       <a:fillRect/>
@@ -6171,7 +6125,7 @@
                     </pic:cNvPicPr>
                   </pic:nvPicPr>
                   <pic:blipFill>
-                    <a:blip r:embed="rId20"/>
+                    <a:blip r:embed="rId21"/>
                     <a:srcRect/>
                     <a:stretch>
                       <a:fillRect/>
@@ -6257,7 +6211,7 @@
                     </pic:cNvPicPr>
                   </pic:nvPicPr>
                   <pic:blipFill>
-                    <a:blip r:embed="rId21"/>
+                    <a:blip r:embed="rId22"/>
                     <a:srcRect/>
                     <a:stretch>
                       <a:fillRect/>
@@ -6339,7 +6293,7 @@
                     </pic:cNvPicPr>
                   </pic:nvPicPr>
                   <pic:blipFill>
-                    <a:blip r:embed="rId22"/>
+                    <a:blip r:embed="rId23"/>
                     <a:srcRect/>
                     <a:stretch>
                       <a:fillRect/>
@@ -6422,7 +6376,7 @@
                     </pic:cNvPicPr>
                   </pic:nvPicPr>
                   <pic:blipFill>
-                    <a:blip r:embed="rId23"/>
+                    <a:blip r:embed="rId24"/>
                     <a:srcRect/>
                     <a:stretch>
                       <a:fillRect/>
@@ -6514,7 +6468,7 @@
                     </pic:cNvPicPr>
                   </pic:nvPicPr>
                   <pic:blipFill>
-                    <a:blip r:embed="rId24"/>
+                    <a:blip r:embed="rId25"/>
                     <a:srcRect/>
                     <a:stretch>
                       <a:fillRect/>
@@ -6637,7 +6591,7 @@
                     </pic:cNvPicPr>
                   </pic:nvPicPr>
                   <pic:blipFill>
-                    <a:blip r:embed="rId25"/>
+                    <a:blip r:embed="rId26"/>
                     <a:srcRect/>
                     <a:stretch>
                       <a:fillRect/>
@@ -9486,7 +9440,7 @@
 </file>
 
 <file path=customXml/itemProps1.xml><?xml version="1.0" encoding="utf-8"?>
-<ds:datastoreItem xmlns:ds="http://schemas.openxmlformats.org/officeDocument/2006/customXml" ds:itemID="{B3F76060-57E4-4D26-8496-83AA6DDA47F8}">
+<ds:datastoreItem xmlns:ds="http://schemas.openxmlformats.org/officeDocument/2006/customXml" ds:itemID="{9BF43B89-F9E0-49E3-83E3-51993B6C6D5D}">
   <ds:schemaRefs>
     <ds:schemaRef ds:uri="http://schemas.openxmlformats.org/officeDocument/2006/bibliography"/>
   </ds:schemaRefs>

</xml_diff>

<commit_message>
Updated - System Overview - JH
</commit_message>
<xml_diff>
--- a/Analysis_Document.docx
+++ b/Analysis_Document.docx
@@ -1,6 +1,6 @@
 
 <file path=word/document.xml><?xml version="1.0" encoding="utf-8"?>
-<w:document xmlns:wpc="http://schemas.microsoft.com/office/word/2010/wordprocessingCanvas" xmlns:mc="http://schemas.openxmlformats.org/markup-compatibility/2006" xmlns:o="urn:schemas-microsoft-com:office:office" xmlns:r="http://schemas.openxmlformats.org/officeDocument/2006/relationships" xmlns:m="http://schemas.openxmlformats.org/officeDocument/2006/math" xmlns:v="urn:schemas-microsoft-com:vml" xmlns:wp14="http://schemas.microsoft.com/office/word/2010/wordprocessingDrawing" xmlns:wp="http://schemas.openxmlformats.org/drawingml/2006/wordprocessingDrawing" xmlns:w10="urn:schemas-microsoft-com:office:word" xmlns:w="http://schemas.openxmlformats.org/wordprocessingml/2006/main" xmlns:w14="http://schemas.microsoft.com/office/word/2010/wordml" xmlns:wpg="http://schemas.microsoft.com/office/word/2010/wordprocessingGroup" xmlns:wpi="http://schemas.microsoft.com/office/word/2010/wordprocessingInk" xmlns:wne="http://schemas.microsoft.com/office/word/2006/wordml" xmlns:wps="http://schemas.microsoft.com/office/word/2010/wordprocessingShape" mc:Ignorable="w14 wp14">
+<w:document xmlns:ve="http://schemas.openxmlformats.org/markup-compatibility/2006" xmlns:o="urn:schemas-microsoft-com:office:office" xmlns:r="http://schemas.openxmlformats.org/officeDocument/2006/relationships" xmlns:m="http://schemas.openxmlformats.org/officeDocument/2006/math" xmlns:v="urn:schemas-microsoft-com:vml" xmlns:wp="http://schemas.openxmlformats.org/drawingml/2006/wordprocessingDrawing" xmlns:w10="urn:schemas-microsoft-com:office:word" xmlns:w="http://schemas.openxmlformats.org/wordprocessingml/2006/main" xmlns:wne="http://schemas.microsoft.com/office/word/2006/wordml">
   <w:body>
     <w:p/>
     <w:p/>
@@ -94,7 +94,6 @@
           <w:docPartUnique/>
         </w:docPartObj>
       </w:sdtPr>
-      <w:sdtEndPr/>
       <w:sdtContent>
         <w:p>
           <w:pPr>
@@ -2310,15 +2309,7 @@
     <w:p/>
     <w:p>
       <w:r>
-        <w:t xml:space="preserve">Our client “Sunshine Car Dealer </w:t>
-      </w:r>
-      <w:proofErr w:type="spellStart"/>
-      <w:r>
-        <w:t>Inc</w:t>
-      </w:r>
-      <w:proofErr w:type="spellEnd"/>
-      <w:r>
-        <w:t>” is in the business of selling cars.  They want to extend their business model to include an online car sales system that they wish to call “Sunshine Online Car Dealer Inc.”.    Sunshine Car Dealer understands that having a web site and an ecommerce solution will be extremely important to continue to stay competitive in the car selling industry.  As part of their ecommerce business model they want to provide a different buying experience to their customers in the comfort of their home.  In addition they wish to cut down on personnel expenses so being able to offload some part of their sales to an online shopping experience will help them achieve that objective.  Sunshine Car Dealer also wishes to be able to consolidate their inventory from all of their car selling agencies and an online solution will help them with that as well.</w:t>
+        <w:t>Our client “Sunshine Car Dealer Inc” is in the business of selling cars.  They want to extend their business model to include an online car sales system that they wish to call “Sunshine Online Car Dealer Inc.”.    Sunshine Car Dealer understands that having a web site and an ecommerce solution will be extremely important to continue to stay competitive in the car selling industry.  As part of their ecommerce business model they want to provide a different buying experience to their customers in the comfort of their home.  In addition they wish to cut down on personnel expenses so being able to offload some part of their sales to an online shopping experience will help them achieve that objective.  Sunshine Car Dealer also wishes to be able to consolidate their inventory from all of their car selling agencies and an online solution will help them with that as well.</w:t>
       </w:r>
     </w:p>
     <w:p/>
@@ -2407,6 +2398,18 @@
         <w:tab/>
       </w:r>
     </w:p>
+    <w:p>
+      <w:pPr>
+        <w:ind w:left="720"/>
+      </w:pPr>
+      <w:r>
+        <w:rPr>
+          <w:rFonts w:hint="eastAsia"/>
+        </w:rPr>
+        <w:t xml:space="preserve">The user interface for the Sunshine Online Car Dealer system will be completely web browser based.  The system will consist of an Apache Web server running in a Linux OS with a MySQL database server.  Different development technologies will be used to implement this solution such as PHP, java script, java servlets, java jsps to name a few.  The development collaboration of choice will be github.  Below is a high level overview of the proposed online car dealer system: </w:t>
+      </w:r>
+    </w:p>
+    <w:p/>
     <w:p>
       <w:r>
         <w:object w:dxaOrig="14722" w:dyaOrig="10824">
@@ -2430,9 +2433,9 @@
             <o:lock v:ext="edit" aspectratio="t"/>
           </v:shapetype>
           <v:shape id="_x0000_i1025" type="#_x0000_t75" style="width:498pt;height:366.75pt" o:ole="">
-            <v:imagedata r:id="rId9" o:title=""/>
+            <v:imagedata r:id="rId8" o:title=""/>
           </v:shape>
-          <o:OLEObject Type="Embed" ProgID="SmartDraw.2" ShapeID="_x0000_i1025" DrawAspect="Content" ObjectID="_1454192238" r:id="rId10"/>
+          <o:OLEObject Type="Embed" ProgID="SmartDraw.2" ShapeID="_x0000_i1025" DrawAspect="Content" ObjectID="_1454192781" r:id="rId9"/>
         </w:object>
       </w:r>
     </w:p>
@@ -2440,9 +2443,9 @@
       <w:r>
         <w:object w:dxaOrig="9982" w:dyaOrig="16944">
           <v:shape id="_x0000_i1026" type="#_x0000_t75" style="width:399pt;height:678pt" o:ole="">
-            <v:imagedata r:id="rId11" o:title=""/>
+            <v:imagedata r:id="rId10" o:title=""/>
           </v:shape>
-          <o:OLEObject Type="Embed" ProgID="SmartDraw.2" ShapeID="_x0000_i1026" DrawAspect="Content" ObjectID="_1454192239" r:id="rId12"/>
+          <o:OLEObject Type="Embed" ProgID="SmartDraw.2" ShapeID="_x0000_i1026" DrawAspect="Content" ObjectID="_1454192782" r:id="rId11"/>
         </w:object>
       </w:r>
     </w:p>
@@ -2494,15 +2497,7 @@
         <w:ind w:left="720"/>
       </w:pPr>
       <w:r>
-        <w:t xml:space="preserve">4 - The system shall allow the user to request </w:t>
-      </w:r>
-      <w:proofErr w:type="gramStart"/>
-      <w:r>
-        <w:t>a more</w:t>
-      </w:r>
-      <w:proofErr w:type="gramEnd"/>
-      <w:r>
-        <w:t xml:space="preserve"> detailed car information per car within the search results from functional requirement 3, which will return a page with pictures of the car, basic car information and additional notes.  </w:t>
+        <w:t xml:space="preserve">4 - The system shall allow the user to request a more detailed car information per car within the search results from functional requirement 3, which will return a page with pictures of the car, basic car information and additional notes.  </w:t>
       </w:r>
     </w:p>
     <w:p>
@@ -2656,17 +2651,7 @@
         <w:ind w:left="1440"/>
       </w:pPr>
       <w:r>
-        <w:t xml:space="preserve">The Sunshine Online Car Dealer System will only provide for sale whatever is available in </w:t>
-      </w:r>
-      <w:proofErr w:type="spellStart"/>
-      <w:proofErr w:type="gramStart"/>
-      <w:r>
-        <w:t>it’s</w:t>
-      </w:r>
-      <w:proofErr w:type="spellEnd"/>
-      <w:proofErr w:type="gramEnd"/>
-      <w:r>
-        <w:t xml:space="preserve"> inventory. </w:t>
+        <w:t xml:space="preserve">The Sunshine Online Car Dealer System will only provide for sale whatever is available in it’s inventory. </w:t>
       </w:r>
     </w:p>
     <w:p>
@@ -2704,13 +2689,8 @@
         <w:ind w:left="1440"/>
       </w:pPr>
       <w:r>
-        <w:t xml:space="preserve">Very portable since every device (i.e.: Smartphone or Tablet) with a browser will be able to access the Sunshine Online Car Dealer </w:t>
-      </w:r>
-      <w:proofErr w:type="gramStart"/>
-      <w:r>
-        <w:t>System .</w:t>
-      </w:r>
-      <w:proofErr w:type="gramEnd"/>
+        <w:t>Very portable since every device (i.e.: Smartphone or Tablet) with a browser will be able to access the Sunshine Online Car Dealer System .</w:t>
+      </w:r>
     </w:p>
     <w:p>
       <w:pPr>
@@ -2843,9 +2823,9 @@
       <w:r>
         <w:object w:dxaOrig="14170" w:dyaOrig="8045">
           <v:shape id="_x0000_i1027" type="#_x0000_t75" style="width:498pt;height:282.75pt" o:ole="">
-            <v:imagedata r:id="rId13" o:title=""/>
+            <v:imagedata r:id="rId12" o:title=""/>
           </v:shape>
-          <o:OLEObject Type="Embed" ProgID="SmartDraw.2" ShapeID="_x0000_i1027" DrawAspect="Content" ObjectID="_1454192240" r:id="rId14"/>
+          <o:OLEObject Type="Embed" ProgID="SmartDraw.2" ShapeID="_x0000_i1027" DrawAspect="Content" ObjectID="_1454192783" r:id="rId13"/>
         </w:object>
       </w:r>
     </w:p>
@@ -2871,23 +2851,13 @@
       </w:r>
     </w:p>
     <w:p>
-      <w:proofErr w:type="gramStart"/>
-      <w:r>
-        <w:t>Yang(</w:t>
-      </w:r>
-      <w:proofErr w:type="gramEnd"/>
-      <w:r>
-        <w:t>1-4)</w:t>
-      </w:r>
-    </w:p>
-    <w:p>
-      <w:proofErr w:type="gramStart"/>
-      <w:r>
-        <w:t>Rogelio(</w:t>
-      </w:r>
-      <w:proofErr w:type="gramEnd"/>
-      <w:r>
-        <w:t>5-7)</w:t>
+      <w:r>
+        <w:t>Yang(1-4)</w:t>
+      </w:r>
+    </w:p>
+    <w:p>
+      <w:r>
+        <w:t>Rogelio(5-7)</w:t>
       </w:r>
     </w:p>
     <w:p>
@@ -2977,13 +2947,8 @@
     </w:p>
     <w:p/>
     <w:p>
-      <w:proofErr w:type="gramStart"/>
-      <w:r>
-        <w:t>Johann(</w:t>
-      </w:r>
-      <w:proofErr w:type="gramEnd"/>
-      <w:r>
-        <w:t>8-10)</w:t>
+      <w:r>
+        <w:t>Johann(8-10)</w:t>
       </w:r>
     </w:p>
     <w:p>
@@ -3007,9 +2972,9 @@
       <w:r>
         <w:object w:dxaOrig="14277" w:dyaOrig="8326">
           <v:shape id="_x0000_i1028" type="#_x0000_t75" style="width:498pt;height:290.25pt" o:ole="">
-            <v:imagedata r:id="rId15" o:title=""/>
+            <v:imagedata r:id="rId14" o:title=""/>
           </v:shape>
-          <o:OLEObject Type="Embed" ProgID="Visio.Drawing.11" ShapeID="_x0000_i1028" DrawAspect="Content" ObjectID="_1454192241" r:id="rId16"/>
+          <o:OLEObject Type="Embed" ProgID="Visio.Drawing.11" ShapeID="_x0000_i1028" DrawAspect="Content" ObjectID="_1454192784" r:id="rId15"/>
         </w:object>
       </w:r>
       <w:bookmarkStart w:id="10" w:name="_GoBack"/>
@@ -4259,13 +4224,8 @@
         <w:t xml:space="preserve">Add </w:t>
       </w:r>
       <w:r>
-        <w:t xml:space="preserve">A </w:t>
-      </w:r>
-      <w:proofErr w:type="spellStart"/>
-      <w:r>
-        <w:t>Car”function</w:t>
-      </w:r>
-      <w:proofErr w:type="spellEnd"/>
+        <w:t>A Car”function</w:t>
+      </w:r>
     </w:p>
     <w:p>
       <w:pPr>
@@ -4392,13 +4352,7 @@
         <w:t xml:space="preserve">Name: </w:t>
       </w:r>
       <w:r>
-        <w:t>Remove</w:t>
-      </w:r>
-      <w:r>
-        <w:t xml:space="preserve"> </w:t>
-      </w:r>
-      <w:r>
-        <w:t>A User</w:t>
+        <w:t>RemoveA User</w:t>
       </w:r>
     </w:p>
     <w:p>
@@ -4561,13 +4515,7 @@
         <w:t xml:space="preserve"> is </w:t>
       </w:r>
       <w:r>
-        <w:t>removed</w:t>
-      </w:r>
-      <w:r>
-        <w:t xml:space="preserve"> </w:t>
-      </w:r>
-      <w:r>
-        <w:t>from</w:t>
+        <w:t>removedfrom</w:t>
       </w:r>
       <w:r>
         <w:t xml:space="preserve"> the system.</w:t>
@@ -4620,13 +4568,7 @@
         <w:t xml:space="preserve">Name: </w:t>
       </w:r>
       <w:r>
-        <w:t>Search for</w:t>
-      </w:r>
-      <w:r>
-        <w:t xml:space="preserve"> </w:t>
-      </w:r>
-      <w:r>
-        <w:t>A Car</w:t>
+        <w:t>Search forA Car</w:t>
       </w:r>
     </w:p>
     <w:p>
@@ -4890,15 +4832,7 @@
         <w:t>User</w:t>
       </w:r>
       <w:r>
-        <w:t xml:space="preserve"> has </w:t>
-      </w:r>
-      <w:proofErr w:type="spellStart"/>
-      <w:r>
-        <w:t>anemail</w:t>
-      </w:r>
-      <w:proofErr w:type="spellEnd"/>
-      <w:r>
-        <w:t xml:space="preserve"> account and residence address</w:t>
+        <w:t xml:space="preserve"> has anemail account and residence address</w:t>
       </w:r>
       <w:r>
         <w:t>.</w:t>
@@ -5572,41 +5506,19 @@
         <w:rPr>
           <w:b/>
         </w:rPr>
-        <w:t xml:space="preserve">Online Car </w:t>
-      </w:r>
-      <w:proofErr w:type="spellStart"/>
+        <w:t>Online Car System</w:t>
+      </w:r>
+      <w:r>
+        <w:t xml:space="preserve">class will be our system principal class. It will be responsible for providing searches to users and guest or allow guests to register in the scheme. The </w:t>
+      </w:r>
       <w:r>
         <w:rPr>
           <w:b/>
         </w:rPr>
-        <w:t>System</w:t>
-      </w:r>
-      <w:r>
-        <w:t>class</w:t>
-      </w:r>
-      <w:proofErr w:type="spellEnd"/>
-      <w:r>
-        <w:t xml:space="preserve"> will be our system principal class. It will be responsible for providing searches to users and guest or allow guests to register in the scheme. The </w:t>
-      </w:r>
-      <w:r>
-        <w:rPr>
-          <w:b/>
-        </w:rPr>
-        <w:t xml:space="preserve">Online Car </w:t>
-      </w:r>
-      <w:proofErr w:type="spellStart"/>
-      <w:r>
-        <w:rPr>
-          <w:b/>
-        </w:rPr>
-        <w:t>System</w:t>
-      </w:r>
-      <w:r>
-        <w:t>class</w:t>
-      </w:r>
-      <w:proofErr w:type="spellEnd"/>
-      <w:r>
-        <w:t xml:space="preserve"> is the entry point to the car dealer since it will handle authentication, either login in or out of the system. </w:t>
+        <w:t>Online Car System</w:t>
+      </w:r>
+      <w:r>
+        <w:t xml:space="preserve">class is the entry point to the car dealer since it will handle authentication, either login in or out of the system. </w:t>
       </w:r>
     </w:p>
     <w:p>
@@ -5638,21 +5550,10 @@
         <w:rPr>
           <w:b/>
         </w:rPr>
-        <w:t xml:space="preserve">Online Car </w:t>
-      </w:r>
-      <w:proofErr w:type="spellStart"/>
-      <w:r>
-        <w:rPr>
-          <w:b/>
-        </w:rPr>
-        <w:t>System</w:t>
-      </w:r>
-      <w:r>
-        <w:t>class</w:t>
-      </w:r>
-      <w:proofErr w:type="spellEnd"/>
-      <w:r>
-        <w:t xml:space="preserve"> will contain one     </w:t>
+        <w:t>Online Car System</w:t>
+      </w:r>
+      <w:r>
+        <w:t xml:space="preserve">class will contain one     </w:t>
       </w:r>
       <w:r>
         <w:rPr>
@@ -5675,7 +5576,7 @@
       <w:r>
         <w:rPr>
           <w:noProof/>
-          <w:lang w:bidi="ar-SA"/>
+          <w:lang w:eastAsia="en-US" w:bidi="ar-SA"/>
         </w:rPr>
         <w:lastRenderedPageBreak/>
         <w:drawing>
@@ -5696,7 +5597,7 @@
                     </pic:cNvPicPr>
                   </pic:nvPicPr>
                   <pic:blipFill>
-                    <a:blip r:embed="rId17"/>
+                    <a:blip r:embed="rId16"/>
                     <a:srcRect/>
                     <a:stretch>
                       <a:fillRect/>
@@ -5801,7 +5702,7 @@
       <w:r>
         <w:rPr>
           <w:noProof/>
-          <w:lang w:bidi="ar-SA"/>
+          <w:lang w:eastAsia="en-US" w:bidi="ar-SA"/>
         </w:rPr>
         <w:drawing>
           <wp:inline distT="0" distB="0" distL="0" distR="0">
@@ -5821,7 +5722,7 @@
                     </pic:cNvPicPr>
                   </pic:nvPicPr>
                   <pic:blipFill>
-                    <a:blip r:embed="rId18"/>
+                    <a:blip r:embed="rId17"/>
                     <a:srcRect/>
                     <a:stretch>
                       <a:fillRect/>
@@ -5929,7 +5830,7 @@
       <w:r>
         <w:rPr>
           <w:noProof/>
-          <w:lang w:bidi="ar-SA"/>
+          <w:lang w:eastAsia="en-US" w:bidi="ar-SA"/>
         </w:rPr>
         <w:drawing>
           <wp:inline distT="0" distB="0" distL="0" distR="0">
@@ -5949,7 +5850,7 @@
                     </pic:cNvPicPr>
                   </pic:nvPicPr>
                   <pic:blipFill>
-                    <a:blip r:embed="rId19"/>
+                    <a:blip r:embed="rId18"/>
                     <a:srcRect/>
                     <a:stretch>
                       <a:fillRect/>
@@ -6020,7 +5921,7 @@
       <w:r>
         <w:rPr>
           <w:noProof/>
-          <w:lang w:bidi="ar-SA"/>
+          <w:lang w:eastAsia="en-US" w:bidi="ar-SA"/>
         </w:rPr>
         <w:drawing>
           <wp:inline distT="0" distB="0" distL="0" distR="0">
@@ -6040,7 +5941,7 @@
                     </pic:cNvPicPr>
                   </pic:nvPicPr>
                   <pic:blipFill>
-                    <a:blip r:embed="rId20"/>
+                    <a:blip r:embed="rId19"/>
                     <a:srcRect/>
                     <a:stretch>
                       <a:fillRect/>
@@ -6105,7 +6006,7 @@
       <w:r>
         <w:rPr>
           <w:noProof/>
-          <w:lang w:bidi="ar-SA"/>
+          <w:lang w:eastAsia="en-US" w:bidi="ar-SA"/>
         </w:rPr>
         <w:drawing>
           <wp:inline distT="0" distB="0" distL="0" distR="0">
@@ -6125,7 +6026,7 @@
                     </pic:cNvPicPr>
                   </pic:nvPicPr>
                   <pic:blipFill>
-                    <a:blip r:embed="rId21"/>
+                    <a:blip r:embed="rId20"/>
                     <a:srcRect/>
                     <a:stretch>
                       <a:fillRect/>
@@ -6191,7 +6092,7 @@
       <w:r>
         <w:rPr>
           <w:noProof/>
-          <w:lang w:bidi="ar-SA"/>
+          <w:lang w:eastAsia="en-US" w:bidi="ar-SA"/>
         </w:rPr>
         <w:drawing>
           <wp:inline distT="0" distB="0" distL="0" distR="0">
@@ -6211,7 +6112,7 @@
                     </pic:cNvPicPr>
                   </pic:nvPicPr>
                   <pic:blipFill>
-                    <a:blip r:embed="rId22"/>
+                    <a:blip r:embed="rId21"/>
                     <a:srcRect/>
                     <a:stretch>
                       <a:fillRect/>
@@ -6273,7 +6174,7 @@
       <w:r>
         <w:rPr>
           <w:noProof/>
-          <w:lang w:bidi="ar-SA"/>
+          <w:lang w:eastAsia="en-US" w:bidi="ar-SA"/>
         </w:rPr>
         <w:drawing>
           <wp:inline distT="0" distB="0" distL="0" distR="0">
@@ -6293,7 +6194,7 @@
                     </pic:cNvPicPr>
                   </pic:nvPicPr>
                   <pic:blipFill>
-                    <a:blip r:embed="rId23"/>
+                    <a:blip r:embed="rId22"/>
                     <a:srcRect/>
                     <a:stretch>
                       <a:fillRect/>
@@ -6356,7 +6257,7 @@
       <w:r>
         <w:rPr>
           <w:noProof/>
-          <w:lang w:bidi="ar-SA"/>
+          <w:lang w:eastAsia="en-US" w:bidi="ar-SA"/>
         </w:rPr>
         <w:drawing>
           <wp:inline distT="0" distB="0" distL="0" distR="0">
@@ -6376,7 +6277,7 @@
                     </pic:cNvPicPr>
                   </pic:nvPicPr>
                   <pic:blipFill>
-                    <a:blip r:embed="rId24"/>
+                    <a:blip r:embed="rId23"/>
                     <a:srcRect/>
                     <a:stretch>
                       <a:fillRect/>
@@ -6447,7 +6348,7 @@
       <w:r>
         <w:rPr>
           <w:noProof/>
-          <w:lang w:bidi="ar-SA"/>
+          <w:lang w:eastAsia="en-US" w:bidi="ar-SA"/>
         </w:rPr>
         <w:lastRenderedPageBreak/>
         <w:drawing>
@@ -6468,7 +6369,7 @@
                     </pic:cNvPicPr>
                   </pic:nvPicPr>
                   <pic:blipFill>
-                    <a:blip r:embed="rId25"/>
+                    <a:blip r:embed="rId24"/>
                     <a:srcRect/>
                     <a:stretch>
                       <a:fillRect/>
@@ -6570,7 +6471,7 @@
       <w:r>
         <w:rPr>
           <w:noProof/>
-          <w:lang w:bidi="ar-SA"/>
+          <w:lang w:eastAsia="en-US" w:bidi="ar-SA"/>
         </w:rPr>
         <w:lastRenderedPageBreak/>
         <w:drawing>
@@ -6591,7 +6492,7 @@
                     </pic:cNvPicPr>
                   </pic:nvPicPr>
                   <pic:blipFill>
-                    <a:blip r:embed="rId26"/>
+                    <a:blip r:embed="rId25"/>
                     <a:srcRect/>
                     <a:stretch>
                       <a:fillRect/>
@@ -6720,7 +6621,7 @@
 </file>
 
 <file path=word/endnotes.xml><?xml version="1.0" encoding="utf-8"?>
-<w:endnotes xmlns:wpc="http://schemas.microsoft.com/office/word/2010/wordprocessingCanvas" xmlns:mc="http://schemas.openxmlformats.org/markup-compatibility/2006" xmlns:o="urn:schemas-microsoft-com:office:office" xmlns:r="http://schemas.openxmlformats.org/officeDocument/2006/relationships" xmlns:m="http://schemas.openxmlformats.org/officeDocument/2006/math" xmlns:v="urn:schemas-microsoft-com:vml" xmlns:wp14="http://schemas.microsoft.com/office/word/2010/wordprocessingDrawing" xmlns:wp="http://schemas.openxmlformats.org/drawingml/2006/wordprocessingDrawing" xmlns:w10="urn:schemas-microsoft-com:office:word" xmlns:w="http://schemas.openxmlformats.org/wordprocessingml/2006/main" xmlns:w14="http://schemas.microsoft.com/office/word/2010/wordml" xmlns:wpg="http://schemas.microsoft.com/office/word/2010/wordprocessingGroup" xmlns:wpi="http://schemas.microsoft.com/office/word/2010/wordprocessingInk" xmlns:wne="http://schemas.microsoft.com/office/word/2006/wordml" xmlns:wps="http://schemas.microsoft.com/office/word/2010/wordprocessingShape" mc:Ignorable="w14 wp14">
+<w:endnotes xmlns:ve="http://schemas.openxmlformats.org/markup-compatibility/2006" xmlns:o="urn:schemas-microsoft-com:office:office" xmlns:r="http://schemas.openxmlformats.org/officeDocument/2006/relationships" xmlns:m="http://schemas.openxmlformats.org/officeDocument/2006/math" xmlns:v="urn:schemas-microsoft-com:vml" xmlns:wp="http://schemas.openxmlformats.org/drawingml/2006/wordprocessingDrawing" xmlns:w10="urn:schemas-microsoft-com:office:word" xmlns:w="http://schemas.openxmlformats.org/wordprocessingml/2006/main" xmlns:wne="http://schemas.microsoft.com/office/word/2006/wordml">
   <w:endnote w:type="separator" w:id="-1">
     <w:p>
       <w:pPr>
@@ -6745,7 +6646,7 @@
 </file>
 
 <file path=word/footnotes.xml><?xml version="1.0" encoding="utf-8"?>
-<w:footnotes xmlns:wpc="http://schemas.microsoft.com/office/word/2010/wordprocessingCanvas" xmlns:mc="http://schemas.openxmlformats.org/markup-compatibility/2006" xmlns:o="urn:schemas-microsoft-com:office:office" xmlns:r="http://schemas.openxmlformats.org/officeDocument/2006/relationships" xmlns:m="http://schemas.openxmlformats.org/officeDocument/2006/math" xmlns:v="urn:schemas-microsoft-com:vml" xmlns:wp14="http://schemas.microsoft.com/office/word/2010/wordprocessingDrawing" xmlns:wp="http://schemas.openxmlformats.org/drawingml/2006/wordprocessingDrawing" xmlns:w10="urn:schemas-microsoft-com:office:word" xmlns:w="http://schemas.openxmlformats.org/wordprocessingml/2006/main" xmlns:w14="http://schemas.microsoft.com/office/word/2010/wordml" xmlns:wpg="http://schemas.microsoft.com/office/word/2010/wordprocessingGroup" xmlns:wpi="http://schemas.microsoft.com/office/word/2010/wordprocessingInk" xmlns:wne="http://schemas.microsoft.com/office/word/2006/wordml" xmlns:wps="http://schemas.microsoft.com/office/word/2010/wordprocessingShape" mc:Ignorable="w14 wp14">
+<w:footnotes xmlns:ve="http://schemas.openxmlformats.org/markup-compatibility/2006" xmlns:o="urn:schemas-microsoft-com:office:office" xmlns:r="http://schemas.openxmlformats.org/officeDocument/2006/relationships" xmlns:m="http://schemas.openxmlformats.org/officeDocument/2006/math" xmlns:v="urn:schemas-microsoft-com:vml" xmlns:wp="http://schemas.openxmlformats.org/drawingml/2006/wordprocessingDrawing" xmlns:w10="urn:schemas-microsoft-com:office:word" xmlns:w="http://schemas.openxmlformats.org/wordprocessingml/2006/main" xmlns:wne="http://schemas.microsoft.com/office/word/2006/wordml">
   <w:footnote w:type="separator" w:id="-1">
     <w:p>
       <w:pPr>
@@ -6770,7 +6671,7 @@
 </file>
 
 <file path=word/numbering.xml><?xml version="1.0" encoding="utf-8"?>
-<w:numbering xmlns:wpc="http://schemas.microsoft.com/office/word/2010/wordprocessingCanvas" xmlns:mc="http://schemas.openxmlformats.org/markup-compatibility/2006" xmlns:o="urn:schemas-microsoft-com:office:office" xmlns:r="http://schemas.openxmlformats.org/officeDocument/2006/relationships" xmlns:m="http://schemas.openxmlformats.org/officeDocument/2006/math" xmlns:v="urn:schemas-microsoft-com:vml" xmlns:wp14="http://schemas.microsoft.com/office/word/2010/wordprocessingDrawing" xmlns:wp="http://schemas.openxmlformats.org/drawingml/2006/wordprocessingDrawing" xmlns:w10="urn:schemas-microsoft-com:office:word" xmlns:w="http://schemas.openxmlformats.org/wordprocessingml/2006/main" xmlns:w14="http://schemas.microsoft.com/office/word/2010/wordml" xmlns:wpg="http://schemas.microsoft.com/office/word/2010/wordprocessingGroup" xmlns:wpi="http://schemas.microsoft.com/office/word/2010/wordprocessingInk" xmlns:wne="http://schemas.microsoft.com/office/word/2006/wordml" xmlns:wps="http://schemas.microsoft.com/office/word/2010/wordprocessingShape" mc:Ignorable="w14 wp14">
+<w:numbering xmlns:ve="http://schemas.openxmlformats.org/markup-compatibility/2006" xmlns:o="urn:schemas-microsoft-com:office:office" xmlns:r="http://schemas.openxmlformats.org/officeDocument/2006/relationships" xmlns:m="http://schemas.openxmlformats.org/officeDocument/2006/math" xmlns:v="urn:schemas-microsoft-com:vml" xmlns:wp="http://schemas.openxmlformats.org/drawingml/2006/wordprocessingDrawing" xmlns:w10="urn:schemas-microsoft-com:office:word" xmlns:w="http://schemas.openxmlformats.org/wordprocessingml/2006/main" xmlns:wne="http://schemas.microsoft.com/office/word/2006/wordml">
   <w:abstractNum w:abstractNumId="0">
     <w:nsid w:val="0099189B"/>
     <w:multiLevelType w:val="hybridMultilevel"/>
@@ -7981,7 +7882,7 @@
 </file>
 
 <file path=word/styles.xml><?xml version="1.0" encoding="utf-8"?>
-<w:styles xmlns:mc="http://schemas.openxmlformats.org/markup-compatibility/2006" xmlns:r="http://schemas.openxmlformats.org/officeDocument/2006/relationships" xmlns:w="http://schemas.openxmlformats.org/wordprocessingml/2006/main" xmlns:w14="http://schemas.microsoft.com/office/word/2010/wordml" mc:Ignorable="w14">
+<w:styles xmlns:r="http://schemas.openxmlformats.org/officeDocument/2006/relationships" xmlns:w="http://schemas.openxmlformats.org/wordprocessingml/2006/main">
   <w:docDefaults>
     <w:rPrDefault>
       <w:rPr>
@@ -8236,6 +8137,7 @@
     <w:uiPriority w:val="99"/>
     <w:semiHidden/>
     <w:unhideWhenUsed/>
+    <w:qFormat/>
     <w:tblPr>
       <w:tblInd w:w="0" w:type="dxa"/>
       <w:tblCellMar>
@@ -9440,7 +9342,7 @@
 </file>
 
 <file path=customXml/itemProps1.xml><?xml version="1.0" encoding="utf-8"?>
-<ds:datastoreItem xmlns:ds="http://schemas.openxmlformats.org/officeDocument/2006/customXml" ds:itemID="{9BF43B89-F9E0-49E3-83E3-51993B6C6D5D}">
+<ds:datastoreItem xmlns:ds="http://schemas.openxmlformats.org/officeDocument/2006/customXml" ds:itemID="{34500CCC-ECBB-4127-B37A-9B3961CF8FFE}">
   <ds:schemaRefs>
     <ds:schemaRef ds:uri="http://schemas.openxmlformats.org/officeDocument/2006/bibliography"/>
   </ds:schemaRefs>

</xml_diff>

<commit_message>
Scenarios 8 and 9 - JH
</commit_message>
<xml_diff>
--- a/Analysis_Document.docx
+++ b/Analysis_Document.docx
@@ -134,7 +134,7 @@
           <w:r>
             <w:fldChar w:fldCharType="separate"/>
           </w:r>
-          <w:hyperlink w:anchor="_Toc380443983" w:history="1">
+          <w:hyperlink w:anchor="_Toc380451406" w:history="1">
             <w:r>
               <w:rPr>
                 <w:rStyle w:val="Hyperlink"/>
@@ -178,7 +178,7 @@
                 <w:noProof/>
                 <w:webHidden/>
               </w:rPr>
-              <w:instrText xml:space="preserve"> PAGEREF _Toc380443983 \h </w:instrText>
+              <w:instrText xml:space="preserve"> PAGEREF _Toc380451406 \h </w:instrText>
             </w:r>
             <w:r>
               <w:rPr>
@@ -224,7 +224,7 @@
               <w:lang w:eastAsia="en-US" w:bidi="ar-SA"/>
             </w:rPr>
           </w:pPr>
-          <w:hyperlink w:anchor="_Toc380443984" w:history="1">
+          <w:hyperlink w:anchor="_Toc380451407" w:history="1">
             <w:r>
               <w:rPr>
                 <w:rStyle w:val="Hyperlink"/>
@@ -268,7 +268,7 @@
                 <w:noProof/>
                 <w:webHidden/>
               </w:rPr>
-              <w:instrText xml:space="preserve"> PAGEREF _Toc380443984 \h </w:instrText>
+              <w:instrText xml:space="preserve"> PAGEREF _Toc380451407 \h </w:instrText>
             </w:r>
             <w:r>
               <w:rPr>
@@ -314,7 +314,7 @@
               <w:lang w:eastAsia="en-US" w:bidi="ar-SA"/>
             </w:rPr>
           </w:pPr>
-          <w:hyperlink w:anchor="_Toc380443985" w:history="1">
+          <w:hyperlink w:anchor="_Toc380451408" w:history="1">
             <w:r>
               <w:rPr>
                 <w:rStyle w:val="Hyperlink"/>
@@ -358,7 +358,7 @@
                 <w:noProof/>
                 <w:webHidden/>
               </w:rPr>
-              <w:instrText xml:space="preserve"> PAGEREF _Toc380443985 \h </w:instrText>
+              <w:instrText xml:space="preserve"> PAGEREF _Toc380451408 \h </w:instrText>
             </w:r>
             <w:r>
               <w:rPr>
@@ -404,7 +404,7 @@
               <w:lang w:eastAsia="en-US" w:bidi="ar-SA"/>
             </w:rPr>
           </w:pPr>
-          <w:hyperlink w:anchor="_Toc380443986" w:history="1">
+          <w:hyperlink w:anchor="_Toc380451409" w:history="1">
             <w:r>
               <w:rPr>
                 <w:rStyle w:val="Hyperlink"/>
@@ -448,7 +448,7 @@
                 <w:noProof/>
                 <w:webHidden/>
               </w:rPr>
-              <w:instrText xml:space="preserve"> PAGEREF _Toc380443986 \h </w:instrText>
+              <w:instrText xml:space="preserve"> PAGEREF _Toc380451409 \h </w:instrText>
             </w:r>
             <w:r>
               <w:rPr>
@@ -494,7 +494,7 @@
               <w:lang w:eastAsia="en-US" w:bidi="ar-SA"/>
             </w:rPr>
           </w:pPr>
-          <w:hyperlink w:anchor="_Toc380443987" w:history="1">
+          <w:hyperlink w:anchor="_Toc380451410" w:history="1">
             <w:r>
               <w:rPr>
                 <w:rStyle w:val="Hyperlink"/>
@@ -538,7 +538,7 @@
                 <w:noProof/>
                 <w:webHidden/>
               </w:rPr>
-              <w:instrText xml:space="preserve"> PAGEREF _Toc380443987 \h </w:instrText>
+              <w:instrText xml:space="preserve"> PAGEREF _Toc380451410 \h </w:instrText>
             </w:r>
             <w:r>
               <w:rPr>
@@ -558,7 +558,7 @@
                 <w:noProof/>
                 <w:webHidden/>
               </w:rPr>
-              <w:t>6</w:t>
+              <w:t>8</w:t>
             </w:r>
             <w:r>
               <w:rPr>
@@ -584,7 +584,7 @@
               <w:lang w:eastAsia="en-US" w:bidi="ar-SA"/>
             </w:rPr>
           </w:pPr>
-          <w:hyperlink w:anchor="_Toc380443988" w:history="1">
+          <w:hyperlink w:anchor="_Toc380451411" w:history="1">
             <w:r>
               <w:rPr>
                 <w:rStyle w:val="Hyperlink"/>
@@ -628,7 +628,7 @@
                 <w:noProof/>
                 <w:webHidden/>
               </w:rPr>
-              <w:instrText xml:space="preserve"> PAGEREF _Toc380443988 \h </w:instrText>
+              <w:instrText xml:space="preserve"> PAGEREF _Toc380451411 \h </w:instrText>
             </w:r>
             <w:r>
               <w:rPr>
@@ -648,7 +648,7 @@
                 <w:noProof/>
                 <w:webHidden/>
               </w:rPr>
-              <w:t>7</w:t>
+              <w:t>8</w:t>
             </w:r>
             <w:r>
               <w:rPr>
@@ -674,7 +674,7 @@
               <w:lang w:eastAsia="en-US" w:bidi="ar-SA"/>
             </w:rPr>
           </w:pPr>
-          <w:hyperlink w:anchor="_Toc380443989" w:history="1">
+          <w:hyperlink w:anchor="_Toc380451412" w:history="1">
             <w:r>
               <w:rPr>
                 <w:rStyle w:val="Hyperlink"/>
@@ -718,7 +718,7 @@
                 <w:noProof/>
                 <w:webHidden/>
               </w:rPr>
-              <w:instrText xml:space="preserve"> PAGEREF _Toc380443989 \h </w:instrText>
+              <w:instrText xml:space="preserve"> PAGEREF _Toc380451412 \h </w:instrText>
             </w:r>
             <w:r>
               <w:rPr>
@@ -738,7 +738,7 @@
                 <w:noProof/>
                 <w:webHidden/>
               </w:rPr>
-              <w:t>7</w:t>
+              <w:t>9</w:t>
             </w:r>
             <w:r>
               <w:rPr>
@@ -764,7 +764,7 @@
               <w:lang w:eastAsia="en-US" w:bidi="ar-SA"/>
             </w:rPr>
           </w:pPr>
-          <w:hyperlink w:anchor="_Toc380443990" w:history="1">
+          <w:hyperlink w:anchor="_Toc380451413" w:history="1">
             <w:r>
               <w:rPr>
                 <w:rStyle w:val="Hyperlink"/>
@@ -808,7 +808,7 @@
                 <w:noProof/>
                 <w:webHidden/>
               </w:rPr>
-              <w:instrText xml:space="preserve"> PAGEREF _Toc380443990 \h </w:instrText>
+              <w:instrText xml:space="preserve"> PAGEREF _Toc380451413 \h </w:instrText>
             </w:r>
             <w:r>
               <w:rPr>
@@ -828,7 +828,7 @@
                 <w:noProof/>
                 <w:webHidden/>
               </w:rPr>
-              <w:t>8</w:t>
+              <w:t>10</w:t>
             </w:r>
             <w:r>
               <w:rPr>
@@ -853,7 +853,7 @@
               <w:lang w:eastAsia="en-US" w:bidi="ar-SA"/>
             </w:rPr>
           </w:pPr>
-          <w:hyperlink w:anchor="_Toc380443991" w:history="1">
+          <w:hyperlink w:anchor="_Toc380451414" w:history="1">
             <w:r>
               <w:rPr>
                 <w:rStyle w:val="Hyperlink"/>
@@ -880,7 +880,7 @@
                 <w:noProof/>
                 <w:webHidden/>
               </w:rPr>
-              <w:instrText xml:space="preserve"> PAGEREF _Toc380443991 \h </w:instrText>
+              <w:instrText xml:space="preserve"> PAGEREF _Toc380451414 \h </w:instrText>
             </w:r>
             <w:r>
               <w:rPr>
@@ -900,7 +900,7 @@
                 <w:noProof/>
                 <w:webHidden/>
               </w:rPr>
-              <w:t>8</w:t>
+              <w:t>10</w:t>
             </w:r>
             <w:r>
               <w:rPr>
@@ -925,7 +925,7 @@
               <w:lang w:eastAsia="en-US" w:bidi="ar-SA"/>
             </w:rPr>
           </w:pPr>
-          <w:hyperlink w:anchor="_Toc380443992" w:history="1">
+          <w:hyperlink w:anchor="_Toc380451415" w:history="1">
             <w:r>
               <w:rPr>
                 <w:rStyle w:val="Hyperlink"/>
@@ -952,7 +952,7 @@
                 <w:noProof/>
                 <w:webHidden/>
               </w:rPr>
-              <w:instrText xml:space="preserve"> PAGEREF _Toc380443992 \h </w:instrText>
+              <w:instrText xml:space="preserve"> PAGEREF _Toc380451415 \h </w:instrText>
             </w:r>
             <w:r>
               <w:rPr>
@@ -972,7 +972,7 @@
                 <w:noProof/>
                 <w:webHidden/>
               </w:rPr>
-              <w:t>8</w:t>
+              <w:t>11</w:t>
             </w:r>
             <w:r>
               <w:rPr>
@@ -997,7 +997,7 @@
               <w:lang w:eastAsia="en-US" w:bidi="ar-SA"/>
             </w:rPr>
           </w:pPr>
-          <w:hyperlink w:anchor="_Toc380443993" w:history="1">
+          <w:hyperlink w:anchor="_Toc380451416" w:history="1">
             <w:r>
               <w:rPr>
                 <w:rStyle w:val="Hyperlink"/>
@@ -1024,7 +1024,7 @@
                 <w:noProof/>
                 <w:webHidden/>
               </w:rPr>
-              <w:instrText xml:space="preserve"> PAGEREF _Toc380443993 \h </w:instrText>
+              <w:instrText xml:space="preserve"> PAGEREF _Toc380451416 \h </w:instrText>
             </w:r>
             <w:r>
               <w:rPr>
@@ -1044,7 +1044,7 @@
                 <w:noProof/>
                 <w:webHidden/>
               </w:rPr>
-              <w:t>8</w:t>
+              <w:t>12</w:t>
             </w:r>
             <w:r>
               <w:rPr>
@@ -1069,7 +1069,7 @@
               <w:lang w:eastAsia="en-US" w:bidi="ar-SA"/>
             </w:rPr>
           </w:pPr>
-          <w:hyperlink w:anchor="_Toc380443994" w:history="1">
+          <w:hyperlink w:anchor="_Toc380451417" w:history="1">
             <w:r>
               <w:rPr>
                 <w:rStyle w:val="Hyperlink"/>
@@ -1096,7 +1096,7 @@
                 <w:noProof/>
                 <w:webHidden/>
               </w:rPr>
-              <w:instrText xml:space="preserve"> PAGEREF _Toc380443994 \h </w:instrText>
+              <w:instrText xml:space="preserve"> PAGEREF _Toc380451417 \h </w:instrText>
             </w:r>
             <w:r>
               <w:rPr>
@@ -1116,7 +1116,7 @@
                 <w:noProof/>
                 <w:webHidden/>
               </w:rPr>
-              <w:t>9</w:t>
+              <w:t>12</w:t>
             </w:r>
             <w:r>
               <w:rPr>
@@ -1141,7 +1141,7 @@
               <w:lang w:eastAsia="en-US" w:bidi="ar-SA"/>
             </w:rPr>
           </w:pPr>
-          <w:hyperlink w:anchor="_Toc380443995" w:history="1">
+          <w:hyperlink w:anchor="_Toc380451418" w:history="1">
             <w:r>
               <w:rPr>
                 <w:rStyle w:val="Hyperlink"/>
@@ -1168,7 +1168,7 @@
                 <w:noProof/>
                 <w:webHidden/>
               </w:rPr>
-              <w:instrText xml:space="preserve"> PAGEREF _Toc380443995 \h </w:instrText>
+              <w:instrText xml:space="preserve"> PAGEREF _Toc380451418 \h </w:instrText>
             </w:r>
             <w:r>
               <w:rPr>
@@ -1188,7 +1188,7 @@
                 <w:noProof/>
                 <w:webHidden/>
               </w:rPr>
-              <w:t>10</w:t>
+              <w:t>13</w:t>
             </w:r>
             <w:r>
               <w:rPr>
@@ -1213,7 +1213,7 @@
               <w:lang w:eastAsia="en-US" w:bidi="ar-SA"/>
             </w:rPr>
           </w:pPr>
-          <w:hyperlink w:anchor="_Toc380443996" w:history="1">
+          <w:hyperlink w:anchor="_Toc380451419" w:history="1">
             <w:r>
               <w:rPr>
                 <w:rStyle w:val="Hyperlink"/>
@@ -1240,7 +1240,7 @@
                 <w:noProof/>
                 <w:webHidden/>
               </w:rPr>
-              <w:instrText xml:space="preserve"> PAGEREF _Toc380443996 \h </w:instrText>
+              <w:instrText xml:space="preserve"> PAGEREF _Toc380451419 \h </w:instrText>
             </w:r>
             <w:r>
               <w:rPr>
@@ -1260,7 +1260,7 @@
                 <w:noProof/>
                 <w:webHidden/>
               </w:rPr>
-              <w:t>10</w:t>
+              <w:t>14</w:t>
             </w:r>
             <w:r>
               <w:rPr>
@@ -1285,7 +1285,7 @@
               <w:lang w:eastAsia="en-US" w:bidi="ar-SA"/>
             </w:rPr>
           </w:pPr>
-          <w:hyperlink w:anchor="_Toc380443997" w:history="1">
+          <w:hyperlink w:anchor="_Toc380451420" w:history="1">
             <w:r>
               <w:rPr>
                 <w:rStyle w:val="Hyperlink"/>
@@ -1312,7 +1312,7 @@
                 <w:noProof/>
                 <w:webHidden/>
               </w:rPr>
-              <w:instrText xml:space="preserve"> PAGEREF _Toc380443997 \h </w:instrText>
+              <w:instrText xml:space="preserve"> PAGEREF _Toc380451420 \h </w:instrText>
             </w:r>
             <w:r>
               <w:rPr>
@@ -1332,7 +1332,7 @@
                 <w:noProof/>
                 <w:webHidden/>
               </w:rPr>
-              <w:t>11</w:t>
+              <w:t>14</w:t>
             </w:r>
             <w:r>
               <w:rPr>
@@ -1357,7 +1357,7 @@
               <w:lang w:eastAsia="en-US" w:bidi="ar-SA"/>
             </w:rPr>
           </w:pPr>
-          <w:hyperlink w:anchor="_Toc380443998" w:history="1">
+          <w:hyperlink w:anchor="_Toc380451421" w:history="1">
             <w:r>
               <w:rPr>
                 <w:rStyle w:val="Hyperlink"/>
@@ -1384,7 +1384,7 @@
                 <w:noProof/>
                 <w:webHidden/>
               </w:rPr>
-              <w:instrText xml:space="preserve"> PAGEREF _Toc380443998 \h </w:instrText>
+              <w:instrText xml:space="preserve"> PAGEREF _Toc380451421 \h </w:instrText>
             </w:r>
             <w:r>
               <w:rPr>
@@ -1404,7 +1404,7 @@
                 <w:noProof/>
                 <w:webHidden/>
               </w:rPr>
-              <w:t>12</w:t>
+              <w:t>15</w:t>
             </w:r>
             <w:r>
               <w:rPr>
@@ -1429,7 +1429,7 @@
               <w:lang w:eastAsia="en-US" w:bidi="ar-SA"/>
             </w:rPr>
           </w:pPr>
-          <w:hyperlink w:anchor="_Toc380443999" w:history="1">
+          <w:hyperlink w:anchor="_Toc380451422" w:history="1">
             <w:r>
               <w:rPr>
                 <w:rStyle w:val="Hyperlink"/>
@@ -1456,7 +1456,7 @@
                 <w:noProof/>
                 <w:webHidden/>
               </w:rPr>
-              <w:instrText xml:space="preserve"> PAGEREF _Toc380443999 \h </w:instrText>
+              <w:instrText xml:space="preserve"> PAGEREF _Toc380451422 \h </w:instrText>
             </w:r>
             <w:r>
               <w:rPr>
@@ -1476,7 +1476,7 @@
                 <w:noProof/>
                 <w:webHidden/>
               </w:rPr>
-              <w:t>12</w:t>
+              <w:t>15</w:t>
             </w:r>
             <w:r>
               <w:rPr>
@@ -1501,7 +1501,7 @@
               <w:lang w:eastAsia="en-US" w:bidi="ar-SA"/>
             </w:rPr>
           </w:pPr>
-          <w:hyperlink w:anchor="_Toc380444000" w:history="1">
+          <w:hyperlink w:anchor="_Toc380451423" w:history="1">
             <w:r>
               <w:rPr>
                 <w:rStyle w:val="Hyperlink"/>
@@ -1528,7 +1528,7 @@
                 <w:noProof/>
                 <w:webHidden/>
               </w:rPr>
-              <w:instrText xml:space="preserve"> PAGEREF _Toc380444000 \h </w:instrText>
+              <w:instrText xml:space="preserve"> PAGEREF _Toc380451423 \h </w:instrText>
             </w:r>
             <w:r>
               <w:rPr>
@@ -1548,7 +1548,7 @@
                 <w:noProof/>
                 <w:webHidden/>
               </w:rPr>
-              <w:t>13</w:t>
+              <w:t>16</w:t>
             </w:r>
             <w:r>
               <w:rPr>
@@ -1573,7 +1573,7 @@
               <w:lang w:eastAsia="en-US" w:bidi="ar-SA"/>
             </w:rPr>
           </w:pPr>
-          <w:hyperlink w:anchor="_Toc380444001" w:history="1">
+          <w:hyperlink w:anchor="_Toc380451424" w:history="1">
             <w:r>
               <w:rPr>
                 <w:rStyle w:val="Hyperlink"/>
@@ -1600,7 +1600,7 @@
                 <w:noProof/>
                 <w:webHidden/>
               </w:rPr>
-              <w:instrText xml:space="preserve"> PAGEREF _Toc380444001 \h </w:instrText>
+              <w:instrText xml:space="preserve"> PAGEREF _Toc380451424 \h </w:instrText>
             </w:r>
             <w:r>
               <w:rPr>
@@ -1620,7 +1620,7 @@
                 <w:noProof/>
                 <w:webHidden/>
               </w:rPr>
-              <w:t>13</w:t>
+              <w:t>16</w:t>
             </w:r>
             <w:r>
               <w:rPr>
@@ -1645,7 +1645,7 @@
               <w:lang w:eastAsia="en-US" w:bidi="ar-SA"/>
             </w:rPr>
           </w:pPr>
-          <w:hyperlink w:anchor="_Toc380444002" w:history="1">
+          <w:hyperlink w:anchor="_Toc380451425" w:history="1">
             <w:r>
               <w:rPr>
                 <w:rStyle w:val="Hyperlink"/>
@@ -1672,7 +1672,7 @@
                 <w:noProof/>
                 <w:webHidden/>
               </w:rPr>
-              <w:instrText xml:space="preserve"> PAGEREF _Toc380444002 \h </w:instrText>
+              <w:instrText xml:space="preserve"> PAGEREF _Toc380451425 \h </w:instrText>
             </w:r>
             <w:r>
               <w:rPr>
@@ -1692,7 +1692,79 @@
                 <w:noProof/>
                 <w:webHidden/>
               </w:rPr>
-              <w:t>14</w:t>
+              <w:t>17</w:t>
+            </w:r>
+            <w:r>
+              <w:rPr>
+                <w:noProof/>
+                <w:webHidden/>
+              </w:rPr>
+              <w:fldChar w:fldCharType="end"/>
+            </w:r>
+          </w:hyperlink>
+        </w:p>
+        <w:p>
+          <w:pPr>
+            <w:pStyle w:val="TOC2"/>
+            <w:tabs>
+              <w:tab w:val="right" w:pos="9962"/>
+            </w:tabs>
+            <w:rPr>
+              <w:rFonts w:asciiTheme="minorHAnsi" w:eastAsiaTheme="minorEastAsia" w:hAnsiTheme="minorHAnsi" w:cstheme="minorBidi"/>
+              <w:noProof/>
+              <w:sz w:val="22"/>
+              <w:szCs w:val="22"/>
+              <w:lang w:eastAsia="en-US" w:bidi="ar-SA"/>
+            </w:rPr>
+          </w:pPr>
+          <w:hyperlink w:anchor="_Toc380451426" w:history="1">
+            <w:r>
+              <w:rPr>
+                <w:rStyle w:val="Hyperlink"/>
+                <w:noProof/>
+              </w:rPr>
+              <w:t>3.5.3 Object model</w:t>
+            </w:r>
+            <w:r>
+              <w:rPr>
+                <w:noProof/>
+                <w:webHidden/>
+              </w:rPr>
+              <w:tab/>
+            </w:r>
+            <w:r>
+              <w:rPr>
+                <w:noProof/>
+                <w:webHidden/>
+              </w:rPr>
+              <w:fldChar w:fldCharType="begin"/>
+            </w:r>
+            <w:r>
+              <w:rPr>
+                <w:noProof/>
+                <w:webHidden/>
+              </w:rPr>
+              <w:instrText xml:space="preserve"> PAGEREF _Toc380451426 \h </w:instrText>
+            </w:r>
+            <w:r>
+              <w:rPr>
+                <w:noProof/>
+                <w:webHidden/>
+              </w:rPr>
+            </w:r>
+            <w:r>
+              <w:rPr>
+                <w:noProof/>
+                <w:webHidden/>
+              </w:rPr>
+              <w:fldChar w:fldCharType="separate"/>
+            </w:r>
+            <w:r>
+              <w:rPr>
+                <w:noProof/>
+                <w:webHidden/>
+              </w:rPr>
+              <w:t>17</w:t>
             </w:r>
             <w:r>
               <w:rPr>
@@ -1717,13 +1789,13 @@
               <w:lang w:eastAsia="en-US" w:bidi="ar-SA"/>
             </w:rPr>
           </w:pPr>
-          <w:hyperlink w:anchor="_Toc380444003" w:history="1">
+          <w:hyperlink w:anchor="_Toc380451427" w:history="1">
             <w:r>
               <w:rPr>
                 <w:rStyle w:val="Hyperlink"/>
                 <w:noProof/>
               </w:rPr>
-              <w:t>Use Case 11</w:t>
+              <w:t>3.5.3.1 Data dictionary</w:t>
             </w:r>
             <w:r>
               <w:rPr>
@@ -1744,7 +1816,7 @@
                 <w:noProof/>
                 <w:webHidden/>
               </w:rPr>
-              <w:instrText xml:space="preserve"> PAGEREF _Toc380444003 \h </w:instrText>
+              <w:instrText xml:space="preserve"> PAGEREF _Toc380451427 \h </w:instrText>
             </w:r>
             <w:r>
               <w:rPr>
@@ -1764,7 +1836,7 @@
                 <w:noProof/>
                 <w:webHidden/>
               </w:rPr>
-              <w:t>14</w:t>
+              <w:t>23</w:t>
             </w:r>
             <w:r>
               <w:rPr>
@@ -1789,13 +1861,13 @@
               <w:lang w:eastAsia="en-US" w:bidi="ar-SA"/>
             </w:rPr>
           </w:pPr>
-          <w:hyperlink w:anchor="_Toc380444004" w:history="1">
+          <w:hyperlink w:anchor="_Toc380451428" w:history="1">
             <w:r>
               <w:rPr>
                 <w:rStyle w:val="Hyperlink"/>
                 <w:noProof/>
               </w:rPr>
-              <w:t>Use Case 12</w:t>
+              <w:t>3.5.3.2 Class diagrams</w:t>
             </w:r>
             <w:r>
               <w:rPr>
@@ -1816,7 +1888,7 @@
                 <w:noProof/>
                 <w:webHidden/>
               </w:rPr>
-              <w:instrText xml:space="preserve"> PAGEREF _Toc380444004 \h </w:instrText>
+              <w:instrText xml:space="preserve"> PAGEREF _Toc380451428 \h </w:instrText>
             </w:r>
             <w:r>
               <w:rPr>
@@ -1836,7 +1908,7 @@
                 <w:noProof/>
                 <w:webHidden/>
               </w:rPr>
-              <w:t>15</w:t>
+              <w:t>23</w:t>
             </w:r>
             <w:r>
               <w:rPr>
@@ -1861,13 +1933,13 @@
               <w:lang w:eastAsia="en-US" w:bidi="ar-SA"/>
             </w:rPr>
           </w:pPr>
-          <w:hyperlink w:anchor="_Toc380444005" w:history="1">
+          <w:hyperlink w:anchor="_Toc380451429" w:history="1">
             <w:r>
               <w:rPr>
                 <w:rStyle w:val="Hyperlink"/>
                 <w:noProof/>
               </w:rPr>
-              <w:t>3.5.3 Object model</w:t>
+              <w:t>3.5.4 Dynamic models</w:t>
             </w:r>
             <w:r>
               <w:rPr>
@@ -1888,7 +1960,7 @@
                 <w:noProof/>
                 <w:webHidden/>
               </w:rPr>
-              <w:instrText xml:space="preserve"> PAGEREF _Toc380444005 \h </w:instrText>
+              <w:instrText xml:space="preserve"> PAGEREF _Toc380451429 \h </w:instrText>
             </w:r>
             <w:r>
               <w:rPr>
@@ -1908,151 +1980,7 @@
                 <w:noProof/>
                 <w:webHidden/>
               </w:rPr>
-              <w:t>16</w:t>
-            </w:r>
-            <w:r>
-              <w:rPr>
-                <w:noProof/>
-                <w:webHidden/>
-              </w:rPr>
-              <w:fldChar w:fldCharType="end"/>
-            </w:r>
-          </w:hyperlink>
-        </w:p>
-        <w:p>
-          <w:pPr>
-            <w:pStyle w:val="TOC3"/>
-            <w:tabs>
-              <w:tab w:val="right" w:pos="9962"/>
-            </w:tabs>
-            <w:rPr>
-              <w:rFonts w:asciiTheme="minorHAnsi" w:eastAsiaTheme="minorEastAsia" w:hAnsiTheme="minorHAnsi" w:cstheme="minorBidi"/>
-              <w:noProof/>
-              <w:sz w:val="22"/>
-              <w:szCs w:val="22"/>
-              <w:lang w:eastAsia="en-US" w:bidi="ar-SA"/>
-            </w:rPr>
-          </w:pPr>
-          <w:hyperlink w:anchor="_Toc380444006" w:history="1">
-            <w:r>
-              <w:rPr>
-                <w:rStyle w:val="Hyperlink"/>
-                <w:noProof/>
-              </w:rPr>
-              <w:t>3.5.3.1 Data dictionary</w:t>
-            </w:r>
-            <w:r>
-              <w:rPr>
-                <w:noProof/>
-                <w:webHidden/>
-              </w:rPr>
-              <w:tab/>
-            </w:r>
-            <w:r>
-              <w:rPr>
-                <w:noProof/>
-                <w:webHidden/>
-              </w:rPr>
-              <w:fldChar w:fldCharType="begin"/>
-            </w:r>
-            <w:r>
-              <w:rPr>
-                <w:noProof/>
-                <w:webHidden/>
-              </w:rPr>
-              <w:instrText xml:space="preserve"> PAGEREF _Toc380444006 \h </w:instrText>
-            </w:r>
-            <w:r>
-              <w:rPr>
-                <w:noProof/>
-                <w:webHidden/>
-              </w:rPr>
-            </w:r>
-            <w:r>
-              <w:rPr>
-                <w:noProof/>
-                <w:webHidden/>
-              </w:rPr>
-              <w:fldChar w:fldCharType="separate"/>
-            </w:r>
-            <w:r>
-              <w:rPr>
-                <w:noProof/>
-                <w:webHidden/>
-              </w:rPr>
-              <w:t>21</w:t>
-            </w:r>
-            <w:r>
-              <w:rPr>
-                <w:noProof/>
-                <w:webHidden/>
-              </w:rPr>
-              <w:fldChar w:fldCharType="end"/>
-            </w:r>
-          </w:hyperlink>
-        </w:p>
-        <w:p>
-          <w:pPr>
-            <w:pStyle w:val="TOC3"/>
-            <w:tabs>
-              <w:tab w:val="right" w:pos="9962"/>
-            </w:tabs>
-            <w:rPr>
-              <w:rFonts w:asciiTheme="minorHAnsi" w:eastAsiaTheme="minorEastAsia" w:hAnsiTheme="minorHAnsi" w:cstheme="minorBidi"/>
-              <w:noProof/>
-              <w:sz w:val="22"/>
-              <w:szCs w:val="22"/>
-              <w:lang w:eastAsia="en-US" w:bidi="ar-SA"/>
-            </w:rPr>
-          </w:pPr>
-          <w:hyperlink w:anchor="_Toc380444007" w:history="1">
-            <w:r>
-              <w:rPr>
-                <w:rStyle w:val="Hyperlink"/>
-                <w:noProof/>
-              </w:rPr>
-              <w:t>3.5.3.2 Class diagrams</w:t>
-            </w:r>
-            <w:r>
-              <w:rPr>
-                <w:noProof/>
-                <w:webHidden/>
-              </w:rPr>
-              <w:tab/>
-            </w:r>
-            <w:r>
-              <w:rPr>
-                <w:noProof/>
-                <w:webHidden/>
-              </w:rPr>
-              <w:fldChar w:fldCharType="begin"/>
-            </w:r>
-            <w:r>
-              <w:rPr>
-                <w:noProof/>
-                <w:webHidden/>
-              </w:rPr>
-              <w:instrText xml:space="preserve"> PAGEREF _Toc380444007 \h </w:instrText>
-            </w:r>
-            <w:r>
-              <w:rPr>
-                <w:noProof/>
-                <w:webHidden/>
-              </w:rPr>
-            </w:r>
-            <w:r>
-              <w:rPr>
-                <w:noProof/>
-                <w:webHidden/>
-              </w:rPr>
-              <w:fldChar w:fldCharType="separate"/>
-            </w:r>
-            <w:r>
-              <w:rPr>
-                <w:noProof/>
-                <w:webHidden/>
-              </w:rPr>
-              <w:t>21</w:t>
+              <w:t>25</w:t>
             </w:r>
             <w:r>
               <w:rPr>
@@ -2077,13 +2005,13 @@
               <w:lang w:eastAsia="en-US" w:bidi="ar-SA"/>
             </w:rPr>
           </w:pPr>
-          <w:hyperlink w:anchor="_Toc380444008" w:history="1">
+          <w:hyperlink w:anchor="_Toc380451430" w:history="1">
             <w:r>
               <w:rPr>
                 <w:rStyle w:val="Hyperlink"/>
                 <w:noProof/>
               </w:rPr>
-              <w:t>3.5.4 Dynamic models</w:t>
+              <w:t>3.5.5 User interface</w:t>
             </w:r>
             <w:r>
               <w:rPr>
@@ -2104,7 +2032,7 @@
                 <w:noProof/>
                 <w:webHidden/>
               </w:rPr>
-              <w:instrText xml:space="preserve"> PAGEREF _Toc380444008 \h </w:instrText>
+              <w:instrText xml:space="preserve"> PAGEREF _Toc380451430 \h </w:instrText>
             </w:r>
             <w:r>
               <w:rPr>
@@ -2124,79 +2052,7 @@
                 <w:noProof/>
                 <w:webHidden/>
               </w:rPr>
-              <w:t>23</w:t>
-            </w:r>
-            <w:r>
-              <w:rPr>
-                <w:noProof/>
-                <w:webHidden/>
-              </w:rPr>
-              <w:fldChar w:fldCharType="end"/>
-            </w:r>
-          </w:hyperlink>
-        </w:p>
-        <w:p>
-          <w:pPr>
-            <w:pStyle w:val="TOC2"/>
-            <w:tabs>
-              <w:tab w:val="right" w:pos="9962"/>
-            </w:tabs>
-            <w:rPr>
-              <w:rFonts w:asciiTheme="minorHAnsi" w:eastAsiaTheme="minorEastAsia" w:hAnsiTheme="minorHAnsi" w:cstheme="minorBidi"/>
-              <w:noProof/>
-              <w:sz w:val="22"/>
-              <w:szCs w:val="22"/>
-              <w:lang w:eastAsia="en-US" w:bidi="ar-SA"/>
-            </w:rPr>
-          </w:pPr>
-          <w:hyperlink w:anchor="_Toc380444009" w:history="1">
-            <w:r>
-              <w:rPr>
-                <w:rStyle w:val="Hyperlink"/>
-                <w:noProof/>
-              </w:rPr>
-              <w:t>3.5.5 User interface</w:t>
-            </w:r>
-            <w:r>
-              <w:rPr>
-                <w:noProof/>
-                <w:webHidden/>
-              </w:rPr>
-              <w:tab/>
-            </w:r>
-            <w:r>
-              <w:rPr>
-                <w:noProof/>
-                <w:webHidden/>
-              </w:rPr>
-              <w:fldChar w:fldCharType="begin"/>
-            </w:r>
-            <w:r>
-              <w:rPr>
-                <w:noProof/>
-                <w:webHidden/>
-              </w:rPr>
-              <w:instrText xml:space="preserve"> PAGEREF _Toc380444009 \h </w:instrText>
-            </w:r>
-            <w:r>
-              <w:rPr>
-                <w:noProof/>
-                <w:webHidden/>
-              </w:rPr>
-            </w:r>
-            <w:r>
-              <w:rPr>
-                <w:noProof/>
-                <w:webHidden/>
-              </w:rPr>
-              <w:fldChar w:fldCharType="separate"/>
-            </w:r>
-            <w:r>
-              <w:rPr>
-                <w:noProof/>
-                <w:webHidden/>
-              </w:rPr>
-              <w:t>23</w:t>
+              <w:t>25</w:t>
             </w:r>
             <w:r>
               <w:rPr>
@@ -2221,7 +2077,7 @@
               <w:lang w:eastAsia="en-US" w:bidi="ar-SA"/>
             </w:rPr>
           </w:pPr>
-          <w:hyperlink w:anchor="_Toc380444010" w:history="1">
+          <w:hyperlink w:anchor="_Toc380451431" w:history="1">
             <w:r>
               <w:rPr>
                 <w:rStyle w:val="Hyperlink"/>
@@ -2248,7 +2104,7 @@
                 <w:noProof/>
                 <w:webHidden/>
               </w:rPr>
-              <w:instrText xml:space="preserve"> PAGEREF _Toc380444010 \h </w:instrText>
+              <w:instrText xml:space="preserve"> PAGEREF _Toc380451431 \h </w:instrText>
             </w:r>
             <w:r>
               <w:rPr>
@@ -2268,7 +2124,7 @@
                 <w:noProof/>
                 <w:webHidden/>
               </w:rPr>
-              <w:t>23</w:t>
+              <w:t>25</w:t>
             </w:r>
             <w:r>
               <w:rPr>
@@ -2295,7 +2151,7 @@
       <w:r>
         <w:br w:type="page"/>
       </w:r>
-      <w:bookmarkStart w:id="0" w:name="_Toc380443983"/>
+      <w:bookmarkStart w:id="0" w:name="_Toc380451406"/>
       <w:r>
         <w:lastRenderedPageBreak/>
         <w:t>1.</w:t>
@@ -2330,7 +2186,7 @@
       <w:pPr>
         <w:pStyle w:val="Heading1"/>
       </w:pPr>
-      <w:bookmarkStart w:id="1" w:name="_Toc380443984"/>
+      <w:bookmarkStart w:id="1" w:name="_Toc380451407"/>
       <w:r>
         <w:t>2.</w:t>
       </w:r>
@@ -2361,7 +2217,7 @@
       <w:pPr>
         <w:pStyle w:val="Heading1"/>
       </w:pPr>
-      <w:bookmarkStart w:id="2" w:name="_Toc380443985"/>
+      <w:bookmarkStart w:id="2" w:name="_Toc380451408"/>
       <w:r>
         <w:t>3.</w:t>
       </w:r>
@@ -2383,7 +2239,7 @@
       <w:r>
         <w:tab/>
       </w:r>
-      <w:bookmarkStart w:id="3" w:name="_Toc380443986"/>
+      <w:bookmarkStart w:id="3" w:name="_Toc380451409"/>
       <w:r>
         <w:t>3.1</w:t>
       </w:r>
@@ -2435,7 +2291,7 @@
           <v:shape id="_x0000_i1025" type="#_x0000_t75" style="width:498pt;height:366.75pt" o:ole="">
             <v:imagedata r:id="rId8" o:title=""/>
           </v:shape>
-          <o:OLEObject Type="Embed" ProgID="SmartDraw.2" ShapeID="_x0000_i1025" DrawAspect="Content" ObjectID="_1454192781" r:id="rId9"/>
+          <o:OLEObject Type="Embed" ProgID="SmartDraw.2" ShapeID="_x0000_i1025" DrawAspect="Content" ObjectID="_1454194340" r:id="rId9"/>
         </w:object>
       </w:r>
     </w:p>
@@ -2445,7 +2301,7 @@
           <v:shape id="_x0000_i1026" type="#_x0000_t75" style="width:399pt;height:678pt" o:ole="">
             <v:imagedata r:id="rId10" o:title=""/>
           </v:shape>
-          <o:OLEObject Type="Embed" ProgID="SmartDraw.2" ShapeID="_x0000_i1026" DrawAspect="Content" ObjectID="_1454192782" r:id="rId11"/>
+          <o:OLEObject Type="Embed" ProgID="SmartDraw.2" ShapeID="_x0000_i1026" DrawAspect="Content" ObjectID="_1454194341" r:id="rId11"/>
         </w:object>
       </w:r>
     </w:p>
@@ -2457,7 +2313,7 @@
         <w:lastRenderedPageBreak/>
         <w:tab/>
       </w:r>
-      <w:bookmarkStart w:id="4" w:name="_Toc380443987"/>
+      <w:bookmarkStart w:id="4" w:name="_Toc380451410"/>
       <w:r>
         <w:t>3.2</w:t>
       </w:r>
@@ -2588,7 +2444,7 @@
       <w:r>
         <w:tab/>
       </w:r>
-      <w:bookmarkStart w:id="5" w:name="_Toc380443988"/>
+      <w:bookmarkStart w:id="5" w:name="_Toc380451411"/>
       <w:r>
         <w:t>3.3</w:t>
       </w:r>
@@ -2708,7 +2564,7 @@
       <w:r>
         <w:tab/>
       </w:r>
-      <w:bookmarkStart w:id="6" w:name="_Toc380443989"/>
+      <w:bookmarkStart w:id="6" w:name="_Toc380451412"/>
       <w:r>
         <w:t>3.4</w:t>
       </w:r>
@@ -2806,7 +2662,7 @@
         <w:lastRenderedPageBreak/>
         <w:tab/>
       </w:r>
-      <w:bookmarkStart w:id="7" w:name="_Toc380443990"/>
+      <w:bookmarkStart w:id="7" w:name="_Toc380451413"/>
       <w:r>
         <w:t>3.5</w:t>
       </w:r>
@@ -2825,7 +2681,7 @@
           <v:shape id="_x0000_i1027" type="#_x0000_t75" style="width:498pt;height:282.75pt" o:ole="">
             <v:imagedata r:id="rId12" o:title=""/>
           </v:shape>
-          <o:OLEObject Type="Embed" ProgID="SmartDraw.2" ShapeID="_x0000_i1027" DrawAspect="Content" ObjectID="_1454192783" r:id="rId13"/>
+          <o:OLEObject Type="Embed" ProgID="SmartDraw.2" ShapeID="_x0000_i1027" DrawAspect="Content" ObjectID="_1454194342" r:id="rId13"/>
         </w:object>
       </w:r>
     </w:p>
@@ -2839,7 +2695,7 @@
       <w:r>
         <w:tab/>
       </w:r>
-      <w:bookmarkStart w:id="8" w:name="_Toc380443991"/>
+      <w:bookmarkStart w:id="8" w:name="_Toc380451414"/>
       <w:r>
         <w:t>3.5.1 Scenarios</w:t>
       </w:r>
@@ -2948,6 +2804,33 @@
     <w:p/>
     <w:p>
       <w:r>
+        <w:t>Scenario 8</w:t>
+      </w:r>
+    </w:p>
+    <w:p>
+      <w:r>
+        <w:t xml:space="preserve">Yang opens Internet Explorer on her home computer and goes to the Sunshine Online  Car Dealer website home page.  Yang is interested in new Toyota 4 runners so she clicks on the ‘Make’ dropdown list in the ‘search cars’ section and selects ‘Toyota’.  Next she clicks on the ‘Model’ dropdown list and selects 4-runner.   Yang continues to select ‘New’ on the ‘Condition’ dropdown list.  Yang then clicks on the submit search button.  </w:t>
+      </w:r>
+      <w:r>
+        <w:t>The web browser returns a page with a list of all the new Toyota 4-runners that are available for purchase.</w:t>
+      </w:r>
+    </w:p>
+    <w:p>
+      <w:r>
+        <w:t>Scenario 9</w:t>
+      </w:r>
+    </w:p>
+    <w:p>
+      <w:r>
+        <w:t xml:space="preserve">Roger is a user that is interested on possibly purchasing a car at the Sunshine Online Car Dealer System.  Sunshine Online Car Dealer requires users to register in order to be able to purchase cars.  Roger opens up a browser and goes to the Sunshine Online  Car Dealer home page.  There Roger clicks on the Login/Register button.  Roger is taken to the Login/Register page and there he clicks on ‘Register’.  Roger is presented with a web form that displays all of the fields that are required to be filled in order to register and obtain a user account.  Once all fields are completed </w:t>
+      </w:r>
+      <w:r>
+        <w:t>Roger clicks on the ‘Submit Registration’ request button.  The system checks that the e-mail does not exist on another user’s record in the database.  If the email does not exist the system creates a record on the database and takes Roger back to the home page with a Logged in status.</w:t>
+      </w:r>
+    </w:p>
+    <w:p/>
+    <w:p>
+      <w:r>
         <w:t>Johann(8-10)</w:t>
       </w:r>
     </w:p>
@@ -2956,12 +2839,13 @@
         <w:pStyle w:val="Heading2"/>
       </w:pPr>
       <w:r>
+        <w:lastRenderedPageBreak/>
         <w:tab/>
       </w:r>
       <w:r>
         <w:tab/>
       </w:r>
-      <w:bookmarkStart w:id="9" w:name="_Toc380443992"/>
+      <w:bookmarkStart w:id="9" w:name="_Toc380451415"/>
       <w:r>
         <w:t>3.5.2 Use case model</w:t>
       </w:r>
@@ -2974,7 +2858,7 @@
           <v:shape id="_x0000_i1028" type="#_x0000_t75" style="width:498pt;height:290.25pt" o:ole="">
             <v:imagedata r:id="rId14" o:title=""/>
           </v:shape>
-          <o:OLEObject Type="Embed" ProgID="Visio.Drawing.11" ShapeID="_x0000_i1028" DrawAspect="Content" ObjectID="_1454192784" r:id="rId15"/>
+          <o:OLEObject Type="Embed" ProgID="Visio.Drawing.11" ShapeID="_x0000_i1028" DrawAspect="Content" ObjectID="_1454194343" r:id="rId15"/>
         </w:object>
       </w:r>
       <w:bookmarkStart w:id="10" w:name="_GoBack"/>
@@ -2985,10 +2869,11 @@
       <w:pPr>
         <w:pStyle w:val="Heading3"/>
       </w:pPr>
-      <w:r>
-        <w:lastRenderedPageBreak/>
+      <w:bookmarkStart w:id="11" w:name="_Toc380451416"/>
+      <w:r>
         <w:t>Use Case 1</w:t>
       </w:r>
+      <w:bookmarkEnd w:id="11"/>
     </w:p>
     <w:p>
       <w:pPr>
@@ -3149,6 +3034,7 @@
         <w:ind w:left="1440" w:firstLine="0"/>
       </w:pPr>
       <w:r>
+        <w:lastRenderedPageBreak/>
         <w:t>User/Admin are redirected to home/index web page or into the requested page showing a logged in status.</w:t>
       </w:r>
     </w:p>
@@ -3236,9 +3122,11 @@
       <w:pPr>
         <w:pStyle w:val="Heading3"/>
       </w:pPr>
+      <w:bookmarkStart w:id="12" w:name="_Toc380451417"/>
       <w:r>
         <w:t>Use Case 2</w:t>
       </w:r>
+      <w:bookmarkEnd w:id="12"/>
     </w:p>
     <w:p>
       <w:pPr>
@@ -3315,7 +3203,6 @@
         <w:ind w:left="720" w:firstLine="0"/>
       </w:pPr>
       <w:r>
-        <w:lastRenderedPageBreak/>
         <w:t>Event Flow:</w:t>
       </w:r>
     </w:p>
@@ -3467,9 +3354,12 @@
       <w:pPr>
         <w:pStyle w:val="Heading3"/>
       </w:pPr>
-      <w:r>
+      <w:bookmarkStart w:id="13" w:name="_Toc380451418"/>
+      <w:r>
+        <w:lastRenderedPageBreak/>
         <w:t>Use Case 3</w:t>
       </w:r>
+      <w:bookmarkEnd w:id="13"/>
     </w:p>
     <w:p>
       <w:pPr>
@@ -3669,7 +3559,6 @@
         <w:ind w:left="1440" w:firstLine="0"/>
       </w:pPr>
       <w:r>
-        <w:lastRenderedPageBreak/>
         <w:t>Repeated Unique values</w:t>
       </w:r>
     </w:p>
@@ -3677,9 +3566,11 @@
       <w:pPr>
         <w:pStyle w:val="Heading3"/>
       </w:pPr>
+      <w:bookmarkStart w:id="14" w:name="_Toc380451419"/>
       <w:r>
         <w:t>Use Case 4</w:t>
       </w:r>
+      <w:bookmarkEnd w:id="14"/>
     </w:p>
     <w:p>
       <w:pPr>
@@ -3855,6 +3746,7 @@
         <w:ind w:left="720" w:firstLine="0"/>
       </w:pPr>
       <w:r>
+        <w:lastRenderedPageBreak/>
         <w:t xml:space="preserve">Exceptions: </w:t>
       </w:r>
     </w:p>
@@ -3892,9 +3784,11 @@
       <w:pPr>
         <w:pStyle w:val="Heading3"/>
       </w:pPr>
+      <w:bookmarkStart w:id="15" w:name="_Toc380451420"/>
       <w:r>
         <w:t>Use Case 5</w:t>
       </w:r>
+      <w:bookmarkEnd w:id="15"/>
     </w:p>
     <w:p>
       <w:pPr>
@@ -4055,7 +3949,6 @@
         <w:ind w:left="720" w:firstLine="0"/>
       </w:pPr>
       <w:r>
-        <w:lastRenderedPageBreak/>
         <w:t xml:space="preserve">Exit Condition: </w:t>
       </w:r>
       <w:r>
@@ -4115,9 +4008,11 @@
       <w:pPr>
         <w:pStyle w:val="Heading3"/>
       </w:pPr>
+      <w:bookmarkStart w:id="16" w:name="_Toc380451421"/>
       <w:r>
         <w:t>Use Case 6</w:t>
       </w:r>
+      <w:bookmarkEnd w:id="16"/>
     </w:p>
     <w:p>
       <w:pPr>
@@ -4218,6 +4113,7 @@
         <w:ind w:left="1440" w:firstLine="0"/>
       </w:pPr>
       <w:r>
+        <w:lastRenderedPageBreak/>
         <w:t>Admin selects the “</w:t>
       </w:r>
       <w:r>
@@ -4336,9 +4232,11 @@
       <w:pPr>
         <w:pStyle w:val="Heading3"/>
       </w:pPr>
+      <w:bookmarkStart w:id="17" w:name="_Toc380451422"/>
       <w:r>
         <w:t>Use Case 7</w:t>
       </w:r>
+      <w:bookmarkEnd w:id="17"/>
     </w:p>
     <w:p>
       <w:pPr>
@@ -4433,7 +4331,6 @@
         <w:ind w:left="720" w:firstLine="0"/>
       </w:pPr>
       <w:r>
-        <w:lastRenderedPageBreak/>
         <w:t xml:space="preserve">Event Flow: </w:t>
       </w:r>
     </w:p>
@@ -4552,9 +4449,11 @@
       <w:pPr>
         <w:pStyle w:val="Heading3"/>
       </w:pPr>
+      <w:bookmarkStart w:id="18" w:name="_Toc380451423"/>
       <w:r>
         <w:t>Use Case 8</w:t>
       </w:r>
+      <w:bookmarkEnd w:id="18"/>
     </w:p>
     <w:p>
       <w:pPr>
@@ -4568,7 +4467,10 @@
         <w:t xml:space="preserve">Name: </w:t>
       </w:r>
       <w:r>
-        <w:t>Search forA Car</w:t>
+        <w:t>Search for a</w:t>
+      </w:r>
+      <w:r>
+        <w:t xml:space="preserve"> Car</w:t>
       </w:r>
     </w:p>
     <w:p>
@@ -4610,6 +4512,7 @@
         <w:ind w:left="1440" w:firstLine="0"/>
       </w:pPr>
       <w:r>
+        <w:lastRenderedPageBreak/>
         <w:t xml:space="preserve">On the </w:t>
       </w:r>
       <w:r>
@@ -4731,9 +4634,11 @@
       <w:pPr>
         <w:pStyle w:val="Heading3"/>
       </w:pPr>
+      <w:bookmarkStart w:id="19" w:name="_Toc380451424"/>
       <w:r>
         <w:t>Use Case 9</w:t>
       </w:r>
+      <w:bookmarkEnd w:id="19"/>
     </w:p>
     <w:p>
       <w:pPr>
@@ -4828,11 +4733,16 @@
         <w:ind w:left="1440" w:firstLine="0"/>
       </w:pPr>
       <w:r>
-        <w:lastRenderedPageBreak/>
         <w:t>User</w:t>
       </w:r>
       <w:r>
-        <w:t xml:space="preserve"> has anemail account and residence address</w:t>
+        <w:t xml:space="preserve"> has an</w:t>
+      </w:r>
+      <w:r>
+        <w:t xml:space="preserve"> </w:t>
+      </w:r>
+      <w:r>
+        <w:t>email account and residence address</w:t>
       </w:r>
       <w:r>
         <w:t>.</w:t>
@@ -5007,9 +4917,11 @@
       <w:pPr>
         <w:pStyle w:val="Heading3"/>
       </w:pPr>
+      <w:bookmarkStart w:id="20" w:name="_Toc380451425"/>
       <w:r>
         <w:t>Use Case 10</w:t>
       </w:r>
+      <w:bookmarkEnd w:id="20"/>
     </w:p>
     <w:p>
       <w:pPr>
@@ -5035,6 +4947,7 @@
         <w:ind w:left="720" w:firstLine="0"/>
       </w:pPr>
       <w:r>
+        <w:lastRenderedPageBreak/>
         <w:t>Actor: Admin</w:t>
       </w:r>
     </w:p>
@@ -5216,11 +5129,11 @@
       <w:r>
         <w:tab/>
       </w:r>
-      <w:bookmarkStart w:id="11" w:name="_Toc380444005"/>
+      <w:bookmarkStart w:id="21" w:name="_Toc380451426"/>
       <w:r>
         <w:t>3.5.3 Object model</w:t>
       </w:r>
-      <w:bookmarkEnd w:id="11"/>
+      <w:bookmarkEnd w:id="21"/>
     </w:p>
     <w:p>
       <w:r>
@@ -5233,7 +5146,6 @@
         <w:ind w:left="720"/>
       </w:pPr>
       <w:r>
-        <w:lastRenderedPageBreak/>
         <w:t>Object Models are object-related diagrams of pages and pages of source code, and represent an overall organization of object types and their relationships. Although they don’t have a fine level of detail and can lack precision, they are easy to understand and provide a more appropriate “big picture” of the solution.</w:t>
       </w:r>
     </w:p>
@@ -5424,6 +5336,7 @@
         <w:rPr>
           <w:b/>
         </w:rPr>
+        <w:lastRenderedPageBreak/>
         <w:t>Picture</w:t>
       </w:r>
     </w:p>
@@ -5578,7 +5491,6 @@
           <w:noProof/>
           <w:lang w:eastAsia="en-US" w:bidi="ar-SA"/>
         </w:rPr>
-        <w:lastRenderedPageBreak/>
         <w:drawing>
           <wp:inline distT="0" distB="0" distL="0" distR="0">
             <wp:extent cx="2447925" cy="2371725"/>
@@ -5704,6 +5616,7 @@
           <w:noProof/>
           <w:lang w:eastAsia="en-US" w:bidi="ar-SA"/>
         </w:rPr>
+        <w:lastRenderedPageBreak/>
         <w:drawing>
           <wp:inline distT="0" distB="0" distL="0" distR="0">
             <wp:extent cx="2533650" cy="2752725"/>
@@ -5816,7 +5729,6 @@
         <w:ind w:left="720"/>
       </w:pPr>
       <w:r>
-        <w:lastRenderedPageBreak/>
         <w:t>Another Admin User responsibility is to confirm or ship cars from inventory.</w:t>
       </w:r>
     </w:p>
@@ -5903,7 +5815,11 @@
         <w:ind w:left="720"/>
       </w:pPr>
       <w:r>
-        <w:t xml:space="preserve">The Regular User class will be distinctive because it will contain an attribute of class Credit Card. It will be constrained that at least one Credit Card is associated with the Regular User, but there will be no maximum in the quantity of this object for the Regular User class. The User will have full access and control over his/her Credit Card objects, being able to add, edit or remove them at any time. </w:t>
+        <w:t xml:space="preserve">The Regular User class will be distinctive because it will contain an attribute of class Credit </w:t>
+      </w:r>
+      <w:r>
+        <w:lastRenderedPageBreak/>
+        <w:t xml:space="preserve">Card. It will be constrained that at least one Credit Card is associated with the Regular User, but there will be no maximum in the quantity of this object for the Regular User class. The User will have full access and control over his/her Credit Card objects, being able to add, edit or remove them at any time. </w:t>
       </w:r>
     </w:p>
     <w:p>
@@ -5981,7 +5897,6 @@
         <w:rPr>
           <w:b/>
         </w:rPr>
-        <w:lastRenderedPageBreak/>
         <w:t>Inventory Class</w:t>
       </w:r>
     </w:p>
@@ -6082,6 +5997,7 @@
         <w:ind w:left="720"/>
       </w:pPr>
       <w:r>
+        <w:lastRenderedPageBreak/>
         <w:t>The Car class has attributes as follows: VIN (Vehicle Identification Number), Make-Model, Year, Price, Mileage, Color and Color Details, Condition and Comments, Pictures and Car Status. The VIN number will be unique for each car, Price value can’t be zero or negative and the Comments attribute will contain any specific luxury or especial feature within the car. This class will include a maximum of five pictures represented by class Picture. Finally, the Car Status attribute will provide the current status of the Car class (e.g. SOLD, AVAILABE).</w:t>
       </w:r>
     </w:p>
@@ -6152,7 +6068,6 @@
         <w:rPr>
           <w:b/>
         </w:rPr>
-        <w:lastRenderedPageBreak/>
         <w:t>Picture Class</w:t>
       </w:r>
     </w:p>
@@ -6259,6 +6174,7 @@
           <w:noProof/>
           <w:lang w:eastAsia="en-US" w:bidi="ar-SA"/>
         </w:rPr>
+        <w:lastRenderedPageBreak/>
         <w:drawing>
           <wp:inline distT="0" distB="0" distL="0" distR="0">
             <wp:extent cx="2695575" cy="1924050"/>
@@ -6350,7 +6266,6 @@
           <w:noProof/>
           <w:lang w:eastAsia="en-US" w:bidi="ar-SA"/>
         </w:rPr>
-        <w:lastRenderedPageBreak/>
         <w:drawing>
           <wp:inline distT="0" distB="0" distL="0" distR="0">
             <wp:extent cx="2171700" cy="1428750"/>
@@ -6417,11 +6332,11 @@
       <w:r>
         <w:tab/>
       </w:r>
-      <w:bookmarkStart w:id="12" w:name="_Toc380444006"/>
+      <w:bookmarkStart w:id="22" w:name="_Toc380451427"/>
       <w:r>
         <w:t>3.5.3.1 Data dictionary</w:t>
       </w:r>
-      <w:bookmarkEnd w:id="12"/>
+      <w:bookmarkEnd w:id="22"/>
     </w:p>
     <w:p>
       <w:r>
@@ -6443,16 +6358,17 @@
         <w:pStyle w:val="Heading3"/>
       </w:pPr>
       <w:r>
+        <w:lastRenderedPageBreak/>
         <w:tab/>
       </w:r>
       <w:r>
         <w:tab/>
       </w:r>
-      <w:bookmarkStart w:id="13" w:name="_Toc380444007"/>
+      <w:bookmarkStart w:id="23" w:name="_Toc380451428"/>
       <w:r>
         <w:t>3.5.3.2 Class diagrams</w:t>
       </w:r>
-      <w:bookmarkEnd w:id="13"/>
+      <w:bookmarkEnd w:id="23"/>
     </w:p>
     <w:p>
       <w:r>
@@ -6473,7 +6389,6 @@
           <w:noProof/>
           <w:lang w:eastAsia="en-US" w:bidi="ar-SA"/>
         </w:rPr>
-        <w:lastRenderedPageBreak/>
         <w:drawing>
           <wp:inline distT="0" distB="0" distL="0" distR="0">
             <wp:extent cx="6332220" cy="6725297"/>
@@ -6547,11 +6462,11 @@
       <w:r>
         <w:tab/>
       </w:r>
-      <w:bookmarkStart w:id="14" w:name="_Toc380444008"/>
+      <w:bookmarkStart w:id="24" w:name="_Toc380451429"/>
       <w:r>
         <w:t>3.5.4 Dynamic models</w:t>
       </w:r>
-      <w:bookmarkEnd w:id="14"/>
+      <w:bookmarkEnd w:id="24"/>
     </w:p>
     <w:p>
       <w:r>
@@ -6575,7 +6490,7 @@
       <w:r>
         <w:tab/>
       </w:r>
-      <w:bookmarkStart w:id="15" w:name="_Toc380444009"/>
+      <w:bookmarkStart w:id="25" w:name="_Toc380451430"/>
       <w:r>
         <w:t>3.5.5 User interfa</w:t>
       </w:r>
@@ -6585,7 +6500,7 @@
       <w:r>
         <w:t>e</w:t>
       </w:r>
-      <w:bookmarkEnd w:id="15"/>
+      <w:bookmarkEnd w:id="25"/>
     </w:p>
     <w:p>
       <w:r>
@@ -6599,11 +6514,11 @@
       <w:pPr>
         <w:pStyle w:val="Heading1"/>
       </w:pPr>
-      <w:bookmarkStart w:id="16" w:name="_Toc380444010"/>
+      <w:bookmarkStart w:id="26" w:name="_Toc380451431"/>
       <w:r>
         <w:t>4. Glossary</w:t>
       </w:r>
-      <w:bookmarkEnd w:id="16"/>
+      <w:bookmarkEnd w:id="26"/>
     </w:p>
     <w:p>
       <w:r>
@@ -9342,7 +9257,7 @@
 </file>
 
 <file path=customXml/itemProps1.xml><?xml version="1.0" encoding="utf-8"?>
-<ds:datastoreItem xmlns:ds="http://schemas.openxmlformats.org/officeDocument/2006/customXml" ds:itemID="{34500CCC-ECBB-4127-B37A-9B3961CF8FFE}">
+<ds:datastoreItem xmlns:ds="http://schemas.openxmlformats.org/officeDocument/2006/customXml" ds:itemID="{F66EF825-CBAF-43D8-A4B7-4C6AD75C2525}">
   <ds:schemaRefs>
     <ds:schemaRef ds:uri="http://schemas.openxmlformats.org/officeDocument/2006/bibliography"/>
   </ds:schemaRefs>

</xml_diff>

<commit_message>
Updated indentation and Heading on Scenarios - JH
</commit_message>
<xml_diff>
--- a/Analysis_Document.docx
+++ b/Analysis_Document.docx
@@ -134,7 +134,7 @@
           <w:r>
             <w:fldChar w:fldCharType="separate"/>
           </w:r>
-          <w:hyperlink w:anchor="_Toc380451406" w:history="1">
+          <w:hyperlink w:anchor="_Toc380452720" w:history="1">
             <w:r>
               <w:rPr>
                 <w:rStyle w:val="Hyperlink"/>
@@ -178,7 +178,7 @@
                 <w:noProof/>
                 <w:webHidden/>
               </w:rPr>
-              <w:instrText xml:space="preserve"> PAGEREF _Toc380451406 \h </w:instrText>
+              <w:instrText xml:space="preserve"> PAGEREF _Toc380452720 \h </w:instrText>
             </w:r>
             <w:r>
               <w:rPr>
@@ -224,7 +224,7 @@
               <w:lang w:eastAsia="en-US" w:bidi="ar-SA"/>
             </w:rPr>
           </w:pPr>
-          <w:hyperlink w:anchor="_Toc380451407" w:history="1">
+          <w:hyperlink w:anchor="_Toc380452721" w:history="1">
             <w:r>
               <w:rPr>
                 <w:rStyle w:val="Hyperlink"/>
@@ -268,7 +268,7 @@
                 <w:noProof/>
                 <w:webHidden/>
               </w:rPr>
-              <w:instrText xml:space="preserve"> PAGEREF _Toc380451407 \h </w:instrText>
+              <w:instrText xml:space="preserve"> PAGEREF _Toc380452721 \h </w:instrText>
             </w:r>
             <w:r>
               <w:rPr>
@@ -314,7 +314,7 @@
               <w:lang w:eastAsia="en-US" w:bidi="ar-SA"/>
             </w:rPr>
           </w:pPr>
-          <w:hyperlink w:anchor="_Toc380451408" w:history="1">
+          <w:hyperlink w:anchor="_Toc380452722" w:history="1">
             <w:r>
               <w:rPr>
                 <w:rStyle w:val="Hyperlink"/>
@@ -358,7 +358,7 @@
                 <w:noProof/>
                 <w:webHidden/>
               </w:rPr>
-              <w:instrText xml:space="preserve"> PAGEREF _Toc380451408 \h </w:instrText>
+              <w:instrText xml:space="preserve"> PAGEREF _Toc380452722 \h </w:instrText>
             </w:r>
             <w:r>
               <w:rPr>
@@ -404,7 +404,7 @@
               <w:lang w:eastAsia="en-US" w:bidi="ar-SA"/>
             </w:rPr>
           </w:pPr>
-          <w:hyperlink w:anchor="_Toc380451409" w:history="1">
+          <w:hyperlink w:anchor="_Toc380452723" w:history="1">
             <w:r>
               <w:rPr>
                 <w:rStyle w:val="Hyperlink"/>
@@ -448,7 +448,7 @@
                 <w:noProof/>
                 <w:webHidden/>
               </w:rPr>
-              <w:instrText xml:space="preserve"> PAGEREF _Toc380451409 \h </w:instrText>
+              <w:instrText xml:space="preserve"> PAGEREF _Toc380452723 \h </w:instrText>
             </w:r>
             <w:r>
               <w:rPr>
@@ -494,7 +494,7 @@
               <w:lang w:eastAsia="en-US" w:bidi="ar-SA"/>
             </w:rPr>
           </w:pPr>
-          <w:hyperlink w:anchor="_Toc380451410" w:history="1">
+          <w:hyperlink w:anchor="_Toc380452724" w:history="1">
             <w:r>
               <w:rPr>
                 <w:rStyle w:val="Hyperlink"/>
@@ -538,7 +538,7 @@
                 <w:noProof/>
                 <w:webHidden/>
               </w:rPr>
-              <w:instrText xml:space="preserve"> PAGEREF _Toc380451410 \h </w:instrText>
+              <w:instrText xml:space="preserve"> PAGEREF _Toc380452724 \h </w:instrText>
             </w:r>
             <w:r>
               <w:rPr>
@@ -584,7 +584,7 @@
               <w:lang w:eastAsia="en-US" w:bidi="ar-SA"/>
             </w:rPr>
           </w:pPr>
-          <w:hyperlink w:anchor="_Toc380451411" w:history="1">
+          <w:hyperlink w:anchor="_Toc380452725" w:history="1">
             <w:r>
               <w:rPr>
                 <w:rStyle w:val="Hyperlink"/>
@@ -628,7 +628,7 @@
                 <w:noProof/>
                 <w:webHidden/>
               </w:rPr>
-              <w:instrText xml:space="preserve"> PAGEREF _Toc380451411 \h </w:instrText>
+              <w:instrText xml:space="preserve"> PAGEREF _Toc380452725 \h </w:instrText>
             </w:r>
             <w:r>
               <w:rPr>
@@ -674,7 +674,7 @@
               <w:lang w:eastAsia="en-US" w:bidi="ar-SA"/>
             </w:rPr>
           </w:pPr>
-          <w:hyperlink w:anchor="_Toc380451412" w:history="1">
+          <w:hyperlink w:anchor="_Toc380452726" w:history="1">
             <w:r>
               <w:rPr>
                 <w:rStyle w:val="Hyperlink"/>
@@ -718,7 +718,7 @@
                 <w:noProof/>
                 <w:webHidden/>
               </w:rPr>
-              <w:instrText xml:space="preserve"> PAGEREF _Toc380451412 \h </w:instrText>
+              <w:instrText xml:space="preserve"> PAGEREF _Toc380452726 \h </w:instrText>
             </w:r>
             <w:r>
               <w:rPr>
@@ -764,7 +764,7 @@
               <w:lang w:eastAsia="en-US" w:bidi="ar-SA"/>
             </w:rPr>
           </w:pPr>
-          <w:hyperlink w:anchor="_Toc380451413" w:history="1">
+          <w:hyperlink w:anchor="_Toc380452727" w:history="1">
             <w:r>
               <w:rPr>
                 <w:rStyle w:val="Hyperlink"/>
@@ -808,7 +808,7 @@
                 <w:noProof/>
                 <w:webHidden/>
               </w:rPr>
-              <w:instrText xml:space="preserve"> PAGEREF _Toc380451413 \h </w:instrText>
+              <w:instrText xml:space="preserve"> PAGEREF _Toc380452727 \h </w:instrText>
             </w:r>
             <w:r>
               <w:rPr>
@@ -853,7 +853,7 @@
               <w:lang w:eastAsia="en-US" w:bidi="ar-SA"/>
             </w:rPr>
           </w:pPr>
-          <w:hyperlink w:anchor="_Toc380451414" w:history="1">
+          <w:hyperlink w:anchor="_Toc380452728" w:history="1">
             <w:r>
               <w:rPr>
                 <w:rStyle w:val="Hyperlink"/>
@@ -880,7 +880,7 @@
                 <w:noProof/>
                 <w:webHidden/>
               </w:rPr>
-              <w:instrText xml:space="preserve"> PAGEREF _Toc380451414 \h </w:instrText>
+              <w:instrText xml:space="preserve"> PAGEREF _Toc380452728 \h </w:instrText>
             </w:r>
             <w:r>
               <w:rPr>
@@ -901,6 +901,366 @@
                 <w:webHidden/>
               </w:rPr>
               <w:t>10</w:t>
+            </w:r>
+            <w:r>
+              <w:rPr>
+                <w:noProof/>
+                <w:webHidden/>
+              </w:rPr>
+              <w:fldChar w:fldCharType="end"/>
+            </w:r>
+          </w:hyperlink>
+        </w:p>
+        <w:p>
+          <w:pPr>
+            <w:pStyle w:val="TOC3"/>
+            <w:tabs>
+              <w:tab w:val="right" w:pos="9962"/>
+            </w:tabs>
+            <w:rPr>
+              <w:rFonts w:asciiTheme="minorHAnsi" w:eastAsiaTheme="minorEastAsia" w:hAnsiTheme="minorHAnsi" w:cstheme="minorBidi"/>
+              <w:noProof/>
+              <w:sz w:val="22"/>
+              <w:szCs w:val="22"/>
+              <w:lang w:eastAsia="en-US" w:bidi="ar-SA"/>
+            </w:rPr>
+          </w:pPr>
+          <w:hyperlink w:anchor="_Toc380452729" w:history="1">
+            <w:r>
+              <w:rPr>
+                <w:rStyle w:val="Hyperlink"/>
+                <w:noProof/>
+              </w:rPr>
+              <w:t>Scenario 5</w:t>
+            </w:r>
+            <w:r>
+              <w:rPr>
+                <w:noProof/>
+                <w:webHidden/>
+              </w:rPr>
+              <w:tab/>
+            </w:r>
+            <w:r>
+              <w:rPr>
+                <w:noProof/>
+                <w:webHidden/>
+              </w:rPr>
+              <w:fldChar w:fldCharType="begin"/>
+            </w:r>
+            <w:r>
+              <w:rPr>
+                <w:noProof/>
+                <w:webHidden/>
+              </w:rPr>
+              <w:instrText xml:space="preserve"> PAGEREF _Toc380452729 \h </w:instrText>
+            </w:r>
+            <w:r>
+              <w:rPr>
+                <w:noProof/>
+                <w:webHidden/>
+              </w:rPr>
+            </w:r>
+            <w:r>
+              <w:rPr>
+                <w:noProof/>
+                <w:webHidden/>
+              </w:rPr>
+              <w:fldChar w:fldCharType="separate"/>
+            </w:r>
+            <w:r>
+              <w:rPr>
+                <w:noProof/>
+                <w:webHidden/>
+              </w:rPr>
+              <w:t>10</w:t>
+            </w:r>
+            <w:r>
+              <w:rPr>
+                <w:noProof/>
+                <w:webHidden/>
+              </w:rPr>
+              <w:fldChar w:fldCharType="end"/>
+            </w:r>
+          </w:hyperlink>
+        </w:p>
+        <w:p>
+          <w:pPr>
+            <w:pStyle w:val="TOC3"/>
+            <w:tabs>
+              <w:tab w:val="right" w:pos="9962"/>
+            </w:tabs>
+            <w:rPr>
+              <w:rFonts w:asciiTheme="minorHAnsi" w:eastAsiaTheme="minorEastAsia" w:hAnsiTheme="minorHAnsi" w:cstheme="minorBidi"/>
+              <w:noProof/>
+              <w:sz w:val="22"/>
+              <w:szCs w:val="22"/>
+              <w:lang w:eastAsia="en-US" w:bidi="ar-SA"/>
+            </w:rPr>
+          </w:pPr>
+          <w:hyperlink w:anchor="_Toc380452730" w:history="1">
+            <w:r>
+              <w:rPr>
+                <w:rStyle w:val="Hyperlink"/>
+                <w:noProof/>
+              </w:rPr>
+              <w:t>Scenario 6</w:t>
+            </w:r>
+            <w:r>
+              <w:rPr>
+                <w:noProof/>
+                <w:webHidden/>
+              </w:rPr>
+              <w:tab/>
+            </w:r>
+            <w:r>
+              <w:rPr>
+                <w:noProof/>
+                <w:webHidden/>
+              </w:rPr>
+              <w:fldChar w:fldCharType="begin"/>
+            </w:r>
+            <w:r>
+              <w:rPr>
+                <w:noProof/>
+                <w:webHidden/>
+              </w:rPr>
+              <w:instrText xml:space="preserve"> PAGEREF _Toc380452730 \h </w:instrText>
+            </w:r>
+            <w:r>
+              <w:rPr>
+                <w:noProof/>
+                <w:webHidden/>
+              </w:rPr>
+            </w:r>
+            <w:r>
+              <w:rPr>
+                <w:noProof/>
+                <w:webHidden/>
+              </w:rPr>
+              <w:fldChar w:fldCharType="separate"/>
+            </w:r>
+            <w:r>
+              <w:rPr>
+                <w:noProof/>
+                <w:webHidden/>
+              </w:rPr>
+              <w:t>10</w:t>
+            </w:r>
+            <w:r>
+              <w:rPr>
+                <w:noProof/>
+                <w:webHidden/>
+              </w:rPr>
+              <w:fldChar w:fldCharType="end"/>
+            </w:r>
+          </w:hyperlink>
+        </w:p>
+        <w:p>
+          <w:pPr>
+            <w:pStyle w:val="TOC3"/>
+            <w:tabs>
+              <w:tab w:val="right" w:pos="9962"/>
+            </w:tabs>
+            <w:rPr>
+              <w:rFonts w:asciiTheme="minorHAnsi" w:eastAsiaTheme="minorEastAsia" w:hAnsiTheme="minorHAnsi" w:cstheme="minorBidi"/>
+              <w:noProof/>
+              <w:sz w:val="22"/>
+              <w:szCs w:val="22"/>
+              <w:lang w:eastAsia="en-US" w:bidi="ar-SA"/>
+            </w:rPr>
+          </w:pPr>
+          <w:hyperlink w:anchor="_Toc380452731" w:history="1">
+            <w:r>
+              <w:rPr>
+                <w:rStyle w:val="Hyperlink"/>
+                <w:noProof/>
+              </w:rPr>
+              <w:t>Scenario 7</w:t>
+            </w:r>
+            <w:r>
+              <w:rPr>
+                <w:noProof/>
+                <w:webHidden/>
+              </w:rPr>
+              <w:tab/>
+            </w:r>
+            <w:r>
+              <w:rPr>
+                <w:noProof/>
+                <w:webHidden/>
+              </w:rPr>
+              <w:fldChar w:fldCharType="begin"/>
+            </w:r>
+            <w:r>
+              <w:rPr>
+                <w:noProof/>
+                <w:webHidden/>
+              </w:rPr>
+              <w:instrText xml:space="preserve"> PAGEREF _Toc380452731 \h </w:instrText>
+            </w:r>
+            <w:r>
+              <w:rPr>
+                <w:noProof/>
+                <w:webHidden/>
+              </w:rPr>
+            </w:r>
+            <w:r>
+              <w:rPr>
+                <w:noProof/>
+                <w:webHidden/>
+              </w:rPr>
+              <w:fldChar w:fldCharType="separate"/>
+            </w:r>
+            <w:r>
+              <w:rPr>
+                <w:noProof/>
+                <w:webHidden/>
+              </w:rPr>
+              <w:t>11</w:t>
+            </w:r>
+            <w:r>
+              <w:rPr>
+                <w:noProof/>
+                <w:webHidden/>
+              </w:rPr>
+              <w:fldChar w:fldCharType="end"/>
+            </w:r>
+          </w:hyperlink>
+        </w:p>
+        <w:p>
+          <w:pPr>
+            <w:pStyle w:val="TOC3"/>
+            <w:tabs>
+              <w:tab w:val="right" w:pos="9962"/>
+            </w:tabs>
+            <w:rPr>
+              <w:rFonts w:asciiTheme="minorHAnsi" w:eastAsiaTheme="minorEastAsia" w:hAnsiTheme="minorHAnsi" w:cstheme="minorBidi"/>
+              <w:noProof/>
+              <w:sz w:val="22"/>
+              <w:szCs w:val="22"/>
+              <w:lang w:eastAsia="en-US" w:bidi="ar-SA"/>
+            </w:rPr>
+          </w:pPr>
+          <w:hyperlink w:anchor="_Toc380452732" w:history="1">
+            <w:r>
+              <w:rPr>
+                <w:rStyle w:val="Hyperlink"/>
+                <w:noProof/>
+              </w:rPr>
+              <w:t>Scenario 8</w:t>
+            </w:r>
+            <w:r>
+              <w:rPr>
+                <w:noProof/>
+                <w:webHidden/>
+              </w:rPr>
+              <w:tab/>
+            </w:r>
+            <w:r>
+              <w:rPr>
+                <w:noProof/>
+                <w:webHidden/>
+              </w:rPr>
+              <w:fldChar w:fldCharType="begin"/>
+            </w:r>
+            <w:r>
+              <w:rPr>
+                <w:noProof/>
+                <w:webHidden/>
+              </w:rPr>
+              <w:instrText xml:space="preserve"> PAGEREF _Toc380452732 \h </w:instrText>
+            </w:r>
+            <w:r>
+              <w:rPr>
+                <w:noProof/>
+                <w:webHidden/>
+              </w:rPr>
+            </w:r>
+            <w:r>
+              <w:rPr>
+                <w:noProof/>
+                <w:webHidden/>
+              </w:rPr>
+              <w:fldChar w:fldCharType="separate"/>
+            </w:r>
+            <w:r>
+              <w:rPr>
+                <w:noProof/>
+                <w:webHidden/>
+              </w:rPr>
+              <w:t>11</w:t>
+            </w:r>
+            <w:r>
+              <w:rPr>
+                <w:noProof/>
+                <w:webHidden/>
+              </w:rPr>
+              <w:fldChar w:fldCharType="end"/>
+            </w:r>
+          </w:hyperlink>
+        </w:p>
+        <w:p>
+          <w:pPr>
+            <w:pStyle w:val="TOC3"/>
+            <w:tabs>
+              <w:tab w:val="right" w:pos="9962"/>
+            </w:tabs>
+            <w:rPr>
+              <w:rFonts w:asciiTheme="minorHAnsi" w:eastAsiaTheme="minorEastAsia" w:hAnsiTheme="minorHAnsi" w:cstheme="minorBidi"/>
+              <w:noProof/>
+              <w:sz w:val="22"/>
+              <w:szCs w:val="22"/>
+              <w:lang w:eastAsia="en-US" w:bidi="ar-SA"/>
+            </w:rPr>
+          </w:pPr>
+          <w:hyperlink w:anchor="_Toc380452733" w:history="1">
+            <w:r>
+              <w:rPr>
+                <w:rStyle w:val="Hyperlink"/>
+                <w:noProof/>
+              </w:rPr>
+              <w:t>Scenario 9</w:t>
+            </w:r>
+            <w:r>
+              <w:rPr>
+                <w:noProof/>
+                <w:webHidden/>
+              </w:rPr>
+              <w:tab/>
+            </w:r>
+            <w:r>
+              <w:rPr>
+                <w:noProof/>
+                <w:webHidden/>
+              </w:rPr>
+              <w:fldChar w:fldCharType="begin"/>
+            </w:r>
+            <w:r>
+              <w:rPr>
+                <w:noProof/>
+                <w:webHidden/>
+              </w:rPr>
+              <w:instrText xml:space="preserve"> PAGEREF _Toc380452733 \h </w:instrText>
+            </w:r>
+            <w:r>
+              <w:rPr>
+                <w:noProof/>
+                <w:webHidden/>
+              </w:rPr>
+            </w:r>
+            <w:r>
+              <w:rPr>
+                <w:noProof/>
+                <w:webHidden/>
+              </w:rPr>
+              <w:fldChar w:fldCharType="separate"/>
+            </w:r>
+            <w:r>
+              <w:rPr>
+                <w:noProof/>
+                <w:webHidden/>
+              </w:rPr>
+              <w:t>11</w:t>
             </w:r>
             <w:r>
               <w:rPr>
@@ -925,7 +1285,7 @@
               <w:lang w:eastAsia="en-US" w:bidi="ar-SA"/>
             </w:rPr>
           </w:pPr>
-          <w:hyperlink w:anchor="_Toc380451415" w:history="1">
+          <w:hyperlink w:anchor="_Toc380452734" w:history="1">
             <w:r>
               <w:rPr>
                 <w:rStyle w:val="Hyperlink"/>
@@ -952,7 +1312,7 @@
                 <w:noProof/>
                 <w:webHidden/>
               </w:rPr>
-              <w:instrText xml:space="preserve"> PAGEREF _Toc380451415 \h </w:instrText>
+              <w:instrText xml:space="preserve"> PAGEREF _Toc380452734 \h </w:instrText>
             </w:r>
             <w:r>
               <w:rPr>
@@ -972,7 +1332,7 @@
                 <w:noProof/>
                 <w:webHidden/>
               </w:rPr>
-              <w:t>11</w:t>
+              <w:t>12</w:t>
             </w:r>
             <w:r>
               <w:rPr>
@@ -997,7 +1357,7 @@
               <w:lang w:eastAsia="en-US" w:bidi="ar-SA"/>
             </w:rPr>
           </w:pPr>
-          <w:hyperlink w:anchor="_Toc380451416" w:history="1">
+          <w:hyperlink w:anchor="_Toc380452735" w:history="1">
             <w:r>
               <w:rPr>
                 <w:rStyle w:val="Hyperlink"/>
@@ -1024,7 +1384,7 @@
                 <w:noProof/>
                 <w:webHidden/>
               </w:rPr>
-              <w:instrText xml:space="preserve"> PAGEREF _Toc380451416 \h </w:instrText>
+              <w:instrText xml:space="preserve"> PAGEREF _Toc380452735 \h </w:instrText>
             </w:r>
             <w:r>
               <w:rPr>
@@ -1069,7 +1429,7 @@
               <w:lang w:eastAsia="en-US" w:bidi="ar-SA"/>
             </w:rPr>
           </w:pPr>
-          <w:hyperlink w:anchor="_Toc380451417" w:history="1">
+          <w:hyperlink w:anchor="_Toc380452736" w:history="1">
             <w:r>
               <w:rPr>
                 <w:rStyle w:val="Hyperlink"/>
@@ -1096,7 +1456,7 @@
                 <w:noProof/>
                 <w:webHidden/>
               </w:rPr>
-              <w:instrText xml:space="preserve"> PAGEREF _Toc380451417 \h </w:instrText>
+              <w:instrText xml:space="preserve"> PAGEREF _Toc380452736 \h </w:instrText>
             </w:r>
             <w:r>
               <w:rPr>
@@ -1116,7 +1476,7 @@
                 <w:noProof/>
                 <w:webHidden/>
               </w:rPr>
-              <w:t>12</w:t>
+              <w:t>13</w:t>
             </w:r>
             <w:r>
               <w:rPr>
@@ -1141,7 +1501,7 @@
               <w:lang w:eastAsia="en-US" w:bidi="ar-SA"/>
             </w:rPr>
           </w:pPr>
-          <w:hyperlink w:anchor="_Toc380451418" w:history="1">
+          <w:hyperlink w:anchor="_Toc380452737" w:history="1">
             <w:r>
               <w:rPr>
                 <w:rStyle w:val="Hyperlink"/>
@@ -1168,7 +1528,7 @@
                 <w:noProof/>
                 <w:webHidden/>
               </w:rPr>
-              <w:instrText xml:space="preserve"> PAGEREF _Toc380451418 \h </w:instrText>
+              <w:instrText xml:space="preserve"> PAGEREF _Toc380452737 \h </w:instrText>
             </w:r>
             <w:r>
               <w:rPr>
@@ -1188,7 +1548,7 @@
                 <w:noProof/>
                 <w:webHidden/>
               </w:rPr>
-              <w:t>13</w:t>
+              <w:t>14</w:t>
             </w:r>
             <w:r>
               <w:rPr>
@@ -1213,7 +1573,7 @@
               <w:lang w:eastAsia="en-US" w:bidi="ar-SA"/>
             </w:rPr>
           </w:pPr>
-          <w:hyperlink w:anchor="_Toc380451419" w:history="1">
+          <w:hyperlink w:anchor="_Toc380452738" w:history="1">
             <w:r>
               <w:rPr>
                 <w:rStyle w:val="Hyperlink"/>
@@ -1240,7 +1600,7 @@
                 <w:noProof/>
                 <w:webHidden/>
               </w:rPr>
-              <w:instrText xml:space="preserve"> PAGEREF _Toc380451419 \h </w:instrText>
+              <w:instrText xml:space="preserve"> PAGEREF _Toc380452738 \h </w:instrText>
             </w:r>
             <w:r>
               <w:rPr>
@@ -1285,7 +1645,7 @@
               <w:lang w:eastAsia="en-US" w:bidi="ar-SA"/>
             </w:rPr>
           </w:pPr>
-          <w:hyperlink w:anchor="_Toc380451420" w:history="1">
+          <w:hyperlink w:anchor="_Toc380452739" w:history="1">
             <w:r>
               <w:rPr>
                 <w:rStyle w:val="Hyperlink"/>
@@ -1312,7 +1672,7 @@
                 <w:noProof/>
                 <w:webHidden/>
               </w:rPr>
-              <w:instrText xml:space="preserve"> PAGEREF _Toc380451420 \h </w:instrText>
+              <w:instrText xml:space="preserve"> PAGEREF _Toc380452739 \h </w:instrText>
             </w:r>
             <w:r>
               <w:rPr>
@@ -1332,7 +1692,7 @@
                 <w:noProof/>
                 <w:webHidden/>
               </w:rPr>
-              <w:t>14</w:t>
+              <w:t>15</w:t>
             </w:r>
             <w:r>
               <w:rPr>
@@ -1357,7 +1717,7 @@
               <w:lang w:eastAsia="en-US" w:bidi="ar-SA"/>
             </w:rPr>
           </w:pPr>
-          <w:hyperlink w:anchor="_Toc380451421" w:history="1">
+          <w:hyperlink w:anchor="_Toc380452740" w:history="1">
             <w:r>
               <w:rPr>
                 <w:rStyle w:val="Hyperlink"/>
@@ -1384,7 +1744,7 @@
                 <w:noProof/>
                 <w:webHidden/>
               </w:rPr>
-              <w:instrText xml:space="preserve"> PAGEREF _Toc380451421 \h </w:instrText>
+              <w:instrText xml:space="preserve"> PAGEREF _Toc380452740 \h </w:instrText>
             </w:r>
             <w:r>
               <w:rPr>
@@ -1429,7 +1789,7 @@
               <w:lang w:eastAsia="en-US" w:bidi="ar-SA"/>
             </w:rPr>
           </w:pPr>
-          <w:hyperlink w:anchor="_Toc380451422" w:history="1">
+          <w:hyperlink w:anchor="_Toc380452741" w:history="1">
             <w:r>
               <w:rPr>
                 <w:rStyle w:val="Hyperlink"/>
@@ -1456,7 +1816,7 @@
                 <w:noProof/>
                 <w:webHidden/>
               </w:rPr>
-              <w:instrText xml:space="preserve"> PAGEREF _Toc380451422 \h </w:instrText>
+              <w:instrText xml:space="preserve"> PAGEREF _Toc380452741 \h </w:instrText>
             </w:r>
             <w:r>
               <w:rPr>
@@ -1476,7 +1836,7 @@
                 <w:noProof/>
                 <w:webHidden/>
               </w:rPr>
-              <w:t>15</w:t>
+              <w:t>16</w:t>
             </w:r>
             <w:r>
               <w:rPr>
@@ -1501,7 +1861,7 @@
               <w:lang w:eastAsia="en-US" w:bidi="ar-SA"/>
             </w:rPr>
           </w:pPr>
-          <w:hyperlink w:anchor="_Toc380451423" w:history="1">
+          <w:hyperlink w:anchor="_Toc380452742" w:history="1">
             <w:r>
               <w:rPr>
                 <w:rStyle w:val="Hyperlink"/>
@@ -1528,7 +1888,7 @@
                 <w:noProof/>
                 <w:webHidden/>
               </w:rPr>
-              <w:instrText xml:space="preserve"> PAGEREF _Toc380451423 \h </w:instrText>
+              <w:instrText xml:space="preserve"> PAGEREF _Toc380452742 \h </w:instrText>
             </w:r>
             <w:r>
               <w:rPr>
@@ -1573,7 +1933,7 @@
               <w:lang w:eastAsia="en-US" w:bidi="ar-SA"/>
             </w:rPr>
           </w:pPr>
-          <w:hyperlink w:anchor="_Toc380451424" w:history="1">
+          <w:hyperlink w:anchor="_Toc380452743" w:history="1">
             <w:r>
               <w:rPr>
                 <w:rStyle w:val="Hyperlink"/>
@@ -1600,7 +1960,7 @@
                 <w:noProof/>
                 <w:webHidden/>
               </w:rPr>
-              <w:instrText xml:space="preserve"> PAGEREF _Toc380451424 \h </w:instrText>
+              <w:instrText xml:space="preserve"> PAGEREF _Toc380452743 \h </w:instrText>
             </w:r>
             <w:r>
               <w:rPr>
@@ -1620,7 +1980,7 @@
                 <w:noProof/>
                 <w:webHidden/>
               </w:rPr>
-              <w:t>16</w:t>
+              <w:t>17</w:t>
             </w:r>
             <w:r>
               <w:rPr>
@@ -1645,7 +2005,7 @@
               <w:lang w:eastAsia="en-US" w:bidi="ar-SA"/>
             </w:rPr>
           </w:pPr>
-          <w:hyperlink w:anchor="_Toc380451425" w:history="1">
+          <w:hyperlink w:anchor="_Toc380452744" w:history="1">
             <w:r>
               <w:rPr>
                 <w:rStyle w:val="Hyperlink"/>
@@ -1672,7 +2032,7 @@
                 <w:noProof/>
                 <w:webHidden/>
               </w:rPr>
-              <w:instrText xml:space="preserve"> PAGEREF _Toc380451425 \h </w:instrText>
+              <w:instrText xml:space="preserve"> PAGEREF _Toc380452744 \h </w:instrText>
             </w:r>
             <w:r>
               <w:rPr>
@@ -1717,7 +2077,7 @@
               <w:lang w:eastAsia="en-US" w:bidi="ar-SA"/>
             </w:rPr>
           </w:pPr>
-          <w:hyperlink w:anchor="_Toc380451426" w:history="1">
+          <w:hyperlink w:anchor="_Toc380452745" w:history="1">
             <w:r>
               <w:rPr>
                 <w:rStyle w:val="Hyperlink"/>
@@ -1744,7 +2104,7 @@
                 <w:noProof/>
                 <w:webHidden/>
               </w:rPr>
-              <w:instrText xml:space="preserve"> PAGEREF _Toc380451426 \h </w:instrText>
+              <w:instrText xml:space="preserve"> PAGEREF _Toc380452745 \h </w:instrText>
             </w:r>
             <w:r>
               <w:rPr>
@@ -1764,7 +2124,7 @@
                 <w:noProof/>
                 <w:webHidden/>
               </w:rPr>
-              <w:t>17</w:t>
+              <w:t>18</w:t>
             </w:r>
             <w:r>
               <w:rPr>
@@ -1789,7 +2149,7 @@
               <w:lang w:eastAsia="en-US" w:bidi="ar-SA"/>
             </w:rPr>
           </w:pPr>
-          <w:hyperlink w:anchor="_Toc380451427" w:history="1">
+          <w:hyperlink w:anchor="_Toc380452746" w:history="1">
             <w:r>
               <w:rPr>
                 <w:rStyle w:val="Hyperlink"/>
@@ -1816,7 +2176,7 @@
                 <w:noProof/>
                 <w:webHidden/>
               </w:rPr>
-              <w:instrText xml:space="preserve"> PAGEREF _Toc380451427 \h </w:instrText>
+              <w:instrText xml:space="preserve"> PAGEREF _Toc380452746 \h </w:instrText>
             </w:r>
             <w:r>
               <w:rPr>
@@ -1861,7 +2221,7 @@
               <w:lang w:eastAsia="en-US" w:bidi="ar-SA"/>
             </w:rPr>
           </w:pPr>
-          <w:hyperlink w:anchor="_Toc380451428" w:history="1">
+          <w:hyperlink w:anchor="_Toc380452747" w:history="1">
             <w:r>
               <w:rPr>
                 <w:rStyle w:val="Hyperlink"/>
@@ -1888,7 +2248,7 @@
                 <w:noProof/>
                 <w:webHidden/>
               </w:rPr>
-              <w:instrText xml:space="preserve"> PAGEREF _Toc380451428 \h </w:instrText>
+              <w:instrText xml:space="preserve"> PAGEREF _Toc380452747 \h </w:instrText>
             </w:r>
             <w:r>
               <w:rPr>
@@ -1908,7 +2268,7 @@
                 <w:noProof/>
                 <w:webHidden/>
               </w:rPr>
-              <w:t>23</w:t>
+              <w:t>24</w:t>
             </w:r>
             <w:r>
               <w:rPr>
@@ -1933,7 +2293,7 @@
               <w:lang w:eastAsia="en-US" w:bidi="ar-SA"/>
             </w:rPr>
           </w:pPr>
-          <w:hyperlink w:anchor="_Toc380451429" w:history="1">
+          <w:hyperlink w:anchor="_Toc380452748" w:history="1">
             <w:r>
               <w:rPr>
                 <w:rStyle w:val="Hyperlink"/>
@@ -1960,7 +2320,7 @@
                 <w:noProof/>
                 <w:webHidden/>
               </w:rPr>
-              <w:instrText xml:space="preserve"> PAGEREF _Toc380451429 \h </w:instrText>
+              <w:instrText xml:space="preserve"> PAGEREF _Toc380452748 \h </w:instrText>
             </w:r>
             <w:r>
               <w:rPr>
@@ -2005,7 +2365,7 @@
               <w:lang w:eastAsia="en-US" w:bidi="ar-SA"/>
             </w:rPr>
           </w:pPr>
-          <w:hyperlink w:anchor="_Toc380451430" w:history="1">
+          <w:hyperlink w:anchor="_Toc380452749" w:history="1">
             <w:r>
               <w:rPr>
                 <w:rStyle w:val="Hyperlink"/>
@@ -2032,7 +2392,7 @@
                 <w:noProof/>
                 <w:webHidden/>
               </w:rPr>
-              <w:instrText xml:space="preserve"> PAGEREF _Toc380451430 \h </w:instrText>
+              <w:instrText xml:space="preserve"> PAGEREF _Toc380452749 \h </w:instrText>
             </w:r>
             <w:r>
               <w:rPr>
@@ -2077,7 +2437,7 @@
               <w:lang w:eastAsia="en-US" w:bidi="ar-SA"/>
             </w:rPr>
           </w:pPr>
-          <w:hyperlink w:anchor="_Toc380451431" w:history="1">
+          <w:hyperlink w:anchor="_Toc380452750" w:history="1">
             <w:r>
               <w:rPr>
                 <w:rStyle w:val="Hyperlink"/>
@@ -2104,7 +2464,7 @@
                 <w:noProof/>
                 <w:webHidden/>
               </w:rPr>
-              <w:instrText xml:space="preserve"> PAGEREF _Toc380451431 \h </w:instrText>
+              <w:instrText xml:space="preserve"> PAGEREF _Toc380452750 \h </w:instrText>
             </w:r>
             <w:r>
               <w:rPr>
@@ -2151,7 +2511,7 @@
       <w:r>
         <w:br w:type="page"/>
       </w:r>
-      <w:bookmarkStart w:id="0" w:name="_Toc380451406"/>
+      <w:bookmarkStart w:id="0" w:name="_Toc380452720"/>
       <w:r>
         <w:lastRenderedPageBreak/>
         <w:t>1.</w:t>
@@ -2186,7 +2546,7 @@
       <w:pPr>
         <w:pStyle w:val="Heading1"/>
       </w:pPr>
-      <w:bookmarkStart w:id="1" w:name="_Toc380451407"/>
+      <w:bookmarkStart w:id="1" w:name="_Toc380452721"/>
       <w:r>
         <w:t>2.</w:t>
       </w:r>
@@ -2217,7 +2577,7 @@
       <w:pPr>
         <w:pStyle w:val="Heading1"/>
       </w:pPr>
-      <w:bookmarkStart w:id="2" w:name="_Toc380451408"/>
+      <w:bookmarkStart w:id="2" w:name="_Toc380452722"/>
       <w:r>
         <w:t>3.</w:t>
       </w:r>
@@ -2239,7 +2599,7 @@
       <w:r>
         <w:tab/>
       </w:r>
-      <w:bookmarkStart w:id="3" w:name="_Toc380451409"/>
+      <w:bookmarkStart w:id="3" w:name="_Toc380452723"/>
       <w:r>
         <w:t>3.1</w:t>
       </w:r>
@@ -2291,7 +2651,7 @@
           <v:shape id="_x0000_i1025" type="#_x0000_t75" style="width:498pt;height:366.75pt" o:ole="">
             <v:imagedata r:id="rId8" o:title=""/>
           </v:shape>
-          <o:OLEObject Type="Embed" ProgID="SmartDraw.2" ShapeID="_x0000_i1025" DrawAspect="Content" ObjectID="_1454194340" r:id="rId9"/>
+          <o:OLEObject Type="Embed" ProgID="SmartDraw.2" ShapeID="_x0000_i1025" DrawAspect="Content" ObjectID="_1454194590" r:id="rId9"/>
         </w:object>
       </w:r>
     </w:p>
@@ -2301,7 +2661,7 @@
           <v:shape id="_x0000_i1026" type="#_x0000_t75" style="width:399pt;height:678pt" o:ole="">
             <v:imagedata r:id="rId10" o:title=""/>
           </v:shape>
-          <o:OLEObject Type="Embed" ProgID="SmartDraw.2" ShapeID="_x0000_i1026" DrawAspect="Content" ObjectID="_1454194341" r:id="rId11"/>
+          <o:OLEObject Type="Embed" ProgID="SmartDraw.2" ShapeID="_x0000_i1026" DrawAspect="Content" ObjectID="_1454194591" r:id="rId11"/>
         </w:object>
       </w:r>
     </w:p>
@@ -2313,7 +2673,7 @@
         <w:lastRenderedPageBreak/>
         <w:tab/>
       </w:r>
-      <w:bookmarkStart w:id="4" w:name="_Toc380451410"/>
+      <w:bookmarkStart w:id="4" w:name="_Toc380452724"/>
       <w:r>
         <w:t>3.2</w:t>
       </w:r>
@@ -2444,7 +2804,7 @@
       <w:r>
         <w:tab/>
       </w:r>
-      <w:bookmarkStart w:id="5" w:name="_Toc380451411"/>
+      <w:bookmarkStart w:id="5" w:name="_Toc380452725"/>
       <w:r>
         <w:t>3.3</w:t>
       </w:r>
@@ -2471,7 +2831,11 @@
         <w:ind w:left="1440"/>
       </w:pPr>
       <w:r>
-        <w:t>The Sunshine Online Car Dealer System will be available at all times and accessible from any computer connected to the internet with a browser.</w:t>
+        <w:t xml:space="preserve">The Sunshine Online Car Dealer System will be available at all times and accessible </w:t>
+      </w:r>
+      <w:r>
+        <w:lastRenderedPageBreak/>
+        <w:t>from any computer connected to the internet with a browser.</w:t>
       </w:r>
     </w:p>
     <w:p>
@@ -2482,7 +2846,6 @@
         </w:numPr>
       </w:pPr>
       <w:r>
-        <w:lastRenderedPageBreak/>
         <w:t>Reliability</w:t>
       </w:r>
     </w:p>
@@ -2564,7 +2927,7 @@
       <w:r>
         <w:tab/>
       </w:r>
-      <w:bookmarkStart w:id="6" w:name="_Toc380451412"/>
+      <w:bookmarkStart w:id="6" w:name="_Toc380452726"/>
       <w:r>
         <w:t>3.4</w:t>
       </w:r>
@@ -2659,10 +3022,9 @@
         <w:pStyle w:val="Heading2"/>
       </w:pPr>
       <w:r>
-        <w:lastRenderedPageBreak/>
         <w:tab/>
       </w:r>
-      <w:bookmarkStart w:id="7" w:name="_Toc380451413"/>
+      <w:bookmarkStart w:id="7" w:name="_Toc380452727"/>
       <w:r>
         <w:t>3.5</w:t>
       </w:r>
@@ -2681,7 +3043,7 @@
           <v:shape id="_x0000_i1027" type="#_x0000_t75" style="width:498pt;height:282.75pt" o:ole="">
             <v:imagedata r:id="rId12" o:title=""/>
           </v:shape>
-          <o:OLEObject Type="Embed" ProgID="SmartDraw.2" ShapeID="_x0000_i1027" DrawAspect="Content" ObjectID="_1454194342" r:id="rId13"/>
+          <o:OLEObject Type="Embed" ProgID="SmartDraw.2" ShapeID="_x0000_i1027" DrawAspect="Content" ObjectID="_1454194592" r:id="rId13"/>
         </w:object>
       </w:r>
     </w:p>
@@ -2695,7 +3057,7 @@
       <w:r>
         <w:tab/>
       </w:r>
-      <w:bookmarkStart w:id="8" w:name="_Toc380451414"/>
+      <w:bookmarkStart w:id="8" w:name="_Toc380452728"/>
       <w:r>
         <w:t>3.5.1 Scenarios</w:t>
       </w:r>
@@ -2707,107 +3069,141 @@
       </w:r>
     </w:p>
     <w:p>
+      <w:pPr>
+        <w:ind w:left="720"/>
+      </w:pPr>
       <w:r>
         <w:t>Yang(1-4)</w:t>
       </w:r>
     </w:p>
     <w:p>
+      <w:pPr>
+        <w:ind w:left="720"/>
+      </w:pPr>
       <w:r>
         <w:t>Rogelio(5-7)</w:t>
       </w:r>
     </w:p>
     <w:p>
       <w:pPr>
-        <w:rPr>
-          <w:b/>
-        </w:rPr>
-      </w:pPr>
-      <w:r>
-        <w:rPr>
-          <w:b/>
-        </w:rPr>
-        <w:t>Scenario 5:</w:t>
-      </w:r>
-    </w:p>
-    <w:p>
+        <w:pStyle w:val="Heading3"/>
+      </w:pPr>
+      <w:bookmarkStart w:id="9" w:name="_Toc380452729"/>
+      <w:r>
+        <w:t>Scenario 5</w:t>
+      </w:r>
+      <w:bookmarkEnd w:id="9"/>
+    </w:p>
+    <w:p>
+      <w:pPr>
+        <w:ind w:left="720"/>
+      </w:pPr>
       <w:r>
         <w:t>Johann receives a phone call from Ms. Yang stating that she’s unable to change her Shipping Address in the Online Car Dealer System. Johann logs into the system and selects the “Edit User Profile” function.</w:t>
       </w:r>
     </w:p>
     <w:p>
+      <w:pPr>
+        <w:ind w:left="720"/>
+      </w:pPr>
       <w:r>
         <w:t>Johann search for Ms. Yang User Profile and updates the Shipping Address with the new one provided by Ms. Yang. He advises her to refresh her browser page and check for the correctness of the new address.</w:t>
       </w:r>
     </w:p>
     <w:p>
+      <w:pPr>
+        <w:ind w:left="720"/>
+      </w:pPr>
       <w:r>
         <w:t>Ms. Yang is displayed with her User Profile with the correct new Shipping Address.</w:t>
       </w:r>
     </w:p>
     <w:p>
       <w:pPr>
-        <w:rPr>
-          <w:b/>
-        </w:rPr>
-      </w:pPr>
-      <w:r>
-        <w:rPr>
-          <w:b/>
-        </w:rPr>
-        <w:t>Scenario 6:</w:t>
-      </w:r>
-    </w:p>
-    <w:p>
-      <w:r>
-        <w:t>Every week Johann is presented with a list of new cars ready to be sold in the Online Car Dealer System. He logs into the system and select the “Add a Car” function.</w:t>
-      </w:r>
-    </w:p>
-    <w:p>
+        <w:pStyle w:val="Heading3"/>
+      </w:pPr>
+      <w:bookmarkStart w:id="10" w:name="_Toc380452730"/>
+      <w:r>
+        <w:t>Scenario 6</w:t>
+      </w:r>
+      <w:bookmarkEnd w:id="10"/>
+    </w:p>
+    <w:p>
+      <w:pPr>
+        <w:ind w:left="720"/>
+      </w:pPr>
+      <w:r>
+        <w:t xml:space="preserve">Every week Johann is presented with a list of new cars ready to be sold in the Online Car </w:t>
+      </w:r>
       <w:r>
         <w:lastRenderedPageBreak/>
+        <w:t>Dealer System. He logs into the system and select the “Add a Car” function.</w:t>
+      </w:r>
+    </w:p>
+    <w:p>
+      <w:pPr>
+        <w:ind w:left="720"/>
+      </w:pPr>
+      <w:r>
         <w:t xml:space="preserve">Johann enters the information of the new vehicle and creates a folder for the vehicle pictures. He then proceeds to copies the each pictures in the vehicle picture folder. </w:t>
       </w:r>
     </w:p>
     <w:p>
+      <w:pPr>
+        <w:ind w:left="720"/>
+      </w:pPr>
       <w:r>
         <w:t>After submitting all the vehicles details a confirmation page is displayed stating that a new vehicle has been added to the system.</w:t>
       </w:r>
     </w:p>
     <w:p>
       <w:pPr>
-        <w:rPr>
-          <w:b/>
-        </w:rPr>
-      </w:pPr>
-      <w:r>
-        <w:rPr>
-          <w:b/>
-        </w:rPr>
-        <w:t>Scenario 7:</w:t>
-      </w:r>
-    </w:p>
-    <w:p>
+        <w:pStyle w:val="Heading3"/>
+      </w:pPr>
+      <w:bookmarkStart w:id="11" w:name="_Toc380452731"/>
+      <w:r>
+        <w:t>Scenario 7</w:t>
+      </w:r>
+      <w:bookmarkEnd w:id="11"/>
+    </w:p>
+    <w:p>
+      <w:pPr>
+        <w:ind w:left="720"/>
+      </w:pPr>
       <w:r>
         <w:t>Johann is notified of a fraudulent user trying to steal from the company with false information. He logs into the system and select the “Remove User” function.</w:t>
       </w:r>
     </w:p>
     <w:p>
+      <w:pPr>
+        <w:ind w:left="720"/>
+      </w:pPr>
       <w:r>
         <w:t xml:space="preserve">Johann search for the falsified user account and press the remove button. The system asks Johann to reconfirm if this is indeed what he intends to do. </w:t>
       </w:r>
     </w:p>
     <w:p>
+      <w:pPr>
+        <w:ind w:left="720"/>
+      </w:pPr>
       <w:r>
         <w:t>Johann acknowledges and the user account is deleted from the system.</w:t>
       </w:r>
     </w:p>
-    <w:p/>
-    <w:p>
+    <w:p>
+      <w:pPr>
+        <w:pStyle w:val="Heading3"/>
+      </w:pPr>
+      <w:bookmarkStart w:id="12" w:name="_Toc380452732"/>
       <w:r>
         <w:t>Scenario 8</w:t>
       </w:r>
-    </w:p>
-    <w:p>
+      <w:bookmarkEnd w:id="12"/>
+    </w:p>
+    <w:p>
+      <w:pPr>
+        <w:ind w:left="720"/>
+      </w:pPr>
       <w:r>
         <w:t xml:space="preserve">Yang opens Internet Explorer on her home computer and goes to the Sunshine Online  Car Dealer website home page.  Yang is interested in new Toyota 4 runners so she clicks on the ‘Make’ dropdown list in the ‘search cars’ section and selects ‘Toyota’.  Next she clicks on the ‘Model’ dropdown list and selects 4-runner.   Yang continues to select ‘New’ on the ‘Condition’ dropdown list.  Yang then clicks on the submit search button.  </w:t>
       </w:r>
@@ -2816,11 +3212,19 @@
       </w:r>
     </w:p>
     <w:p>
+      <w:pPr>
+        <w:pStyle w:val="Heading3"/>
+      </w:pPr>
+      <w:bookmarkStart w:id="13" w:name="_Toc380452733"/>
       <w:r>
         <w:t>Scenario 9</w:t>
       </w:r>
-    </w:p>
-    <w:p>
+      <w:bookmarkEnd w:id="13"/>
+    </w:p>
+    <w:p>
+      <w:pPr>
+        <w:ind w:left="720"/>
+      </w:pPr>
       <w:r>
         <w:t xml:space="preserve">Roger is a user that is interested on possibly purchasing a car at the Sunshine Online Car Dealer System.  Sunshine Online Car Dealer requires users to register in order to be able to purchase cars.  Roger opens up a browser and goes to the Sunshine Online  Car Dealer home page.  There Roger clicks on the Login/Register button.  Roger is taken to the Login/Register page and there he clicks on ‘Register’.  Roger is presented with a web form that displays all of the fields that are required to be filled in order to register and obtain a user account.  Once all fields are completed </w:t>
       </w:r>
@@ -2845,11 +3249,11 @@
       <w:r>
         <w:tab/>
       </w:r>
-      <w:bookmarkStart w:id="9" w:name="_Toc380451415"/>
+      <w:bookmarkStart w:id="14" w:name="_Toc380452734"/>
       <w:r>
         <w:t>3.5.2 Use case model</w:t>
       </w:r>
-      <w:bookmarkEnd w:id="9"/>
+      <w:bookmarkEnd w:id="14"/>
     </w:p>
     <w:p/>
     <w:p>
@@ -2858,22 +3262,22 @@
           <v:shape id="_x0000_i1028" type="#_x0000_t75" style="width:498pt;height:290.25pt" o:ole="">
             <v:imagedata r:id="rId14" o:title=""/>
           </v:shape>
-          <o:OLEObject Type="Embed" ProgID="Visio.Drawing.11" ShapeID="_x0000_i1028" DrawAspect="Content" ObjectID="_1454194343" r:id="rId15"/>
+          <o:OLEObject Type="Embed" ProgID="Visio.Drawing.11" ShapeID="_x0000_i1028" DrawAspect="Content" ObjectID="_1454194593" r:id="rId15"/>
         </w:object>
       </w:r>
-      <w:bookmarkStart w:id="10" w:name="_GoBack"/>
-      <w:bookmarkEnd w:id="10"/>
+      <w:bookmarkStart w:id="15" w:name="_GoBack"/>
+      <w:bookmarkEnd w:id="15"/>
     </w:p>
     <w:p/>
     <w:p>
       <w:pPr>
         <w:pStyle w:val="Heading3"/>
       </w:pPr>
-      <w:bookmarkStart w:id="11" w:name="_Toc380451416"/>
+      <w:bookmarkStart w:id="16" w:name="_Toc380452735"/>
       <w:r>
         <w:t>Use Case 1</w:t>
       </w:r>
-      <w:bookmarkEnd w:id="11"/>
+      <w:bookmarkEnd w:id="16"/>
     </w:p>
     <w:p>
       <w:pPr>
@@ -3122,11 +3526,11 @@
       <w:pPr>
         <w:pStyle w:val="Heading3"/>
       </w:pPr>
-      <w:bookmarkStart w:id="12" w:name="_Toc380451417"/>
+      <w:bookmarkStart w:id="17" w:name="_Toc380452736"/>
       <w:r>
         <w:t>Use Case 2</w:t>
       </w:r>
-      <w:bookmarkEnd w:id="12"/>
+      <w:bookmarkEnd w:id="17"/>
     </w:p>
     <w:p>
       <w:pPr>
@@ -3354,12 +3758,12 @@
       <w:pPr>
         <w:pStyle w:val="Heading3"/>
       </w:pPr>
-      <w:bookmarkStart w:id="13" w:name="_Toc380451418"/>
+      <w:bookmarkStart w:id="18" w:name="_Toc380452737"/>
       <w:r>
         <w:lastRenderedPageBreak/>
         <w:t>Use Case 3</w:t>
       </w:r>
-      <w:bookmarkEnd w:id="13"/>
+      <w:bookmarkEnd w:id="18"/>
     </w:p>
     <w:p>
       <w:pPr>
@@ -3566,11 +3970,11 @@
       <w:pPr>
         <w:pStyle w:val="Heading3"/>
       </w:pPr>
-      <w:bookmarkStart w:id="14" w:name="_Toc380451419"/>
+      <w:bookmarkStart w:id="19" w:name="_Toc380452738"/>
       <w:r>
         <w:t>Use Case 4</w:t>
       </w:r>
-      <w:bookmarkEnd w:id="14"/>
+      <w:bookmarkEnd w:id="19"/>
     </w:p>
     <w:p>
       <w:pPr>
@@ -3784,11 +4188,11 @@
       <w:pPr>
         <w:pStyle w:val="Heading3"/>
       </w:pPr>
-      <w:bookmarkStart w:id="15" w:name="_Toc380451420"/>
+      <w:bookmarkStart w:id="20" w:name="_Toc380452739"/>
       <w:r>
         <w:t>Use Case 5</w:t>
       </w:r>
-      <w:bookmarkEnd w:id="15"/>
+      <w:bookmarkEnd w:id="20"/>
     </w:p>
     <w:p>
       <w:pPr>
@@ -4008,11 +4412,11 @@
       <w:pPr>
         <w:pStyle w:val="Heading3"/>
       </w:pPr>
-      <w:bookmarkStart w:id="16" w:name="_Toc380451421"/>
+      <w:bookmarkStart w:id="21" w:name="_Toc380452740"/>
       <w:r>
         <w:t>Use Case 6</w:t>
       </w:r>
-      <w:bookmarkEnd w:id="16"/>
+      <w:bookmarkEnd w:id="21"/>
     </w:p>
     <w:p>
       <w:pPr>
@@ -4232,11 +4636,11 @@
       <w:pPr>
         <w:pStyle w:val="Heading3"/>
       </w:pPr>
-      <w:bookmarkStart w:id="17" w:name="_Toc380451422"/>
+      <w:bookmarkStart w:id="22" w:name="_Toc380452741"/>
       <w:r>
         <w:t>Use Case 7</w:t>
       </w:r>
-      <w:bookmarkEnd w:id="17"/>
+      <w:bookmarkEnd w:id="22"/>
     </w:p>
     <w:p>
       <w:pPr>
@@ -4449,11 +4853,11 @@
       <w:pPr>
         <w:pStyle w:val="Heading3"/>
       </w:pPr>
-      <w:bookmarkStart w:id="18" w:name="_Toc380451423"/>
+      <w:bookmarkStart w:id="23" w:name="_Toc380452742"/>
       <w:r>
         <w:t>Use Case 8</w:t>
       </w:r>
-      <w:bookmarkEnd w:id="18"/>
+      <w:bookmarkEnd w:id="23"/>
     </w:p>
     <w:p>
       <w:pPr>
@@ -4634,11 +5038,11 @@
       <w:pPr>
         <w:pStyle w:val="Heading3"/>
       </w:pPr>
-      <w:bookmarkStart w:id="19" w:name="_Toc380451424"/>
+      <w:bookmarkStart w:id="24" w:name="_Toc380452743"/>
       <w:r>
         <w:t>Use Case 9</w:t>
       </w:r>
-      <w:bookmarkEnd w:id="19"/>
+      <w:bookmarkEnd w:id="24"/>
     </w:p>
     <w:p>
       <w:pPr>
@@ -4917,11 +5321,11 @@
       <w:pPr>
         <w:pStyle w:val="Heading3"/>
       </w:pPr>
-      <w:bookmarkStart w:id="20" w:name="_Toc380451425"/>
+      <w:bookmarkStart w:id="25" w:name="_Toc380452744"/>
       <w:r>
         <w:t>Use Case 10</w:t>
       </w:r>
-      <w:bookmarkEnd w:id="20"/>
+      <w:bookmarkEnd w:id="25"/>
     </w:p>
     <w:p>
       <w:pPr>
@@ -5129,11 +5533,11 @@
       <w:r>
         <w:tab/>
       </w:r>
-      <w:bookmarkStart w:id="21" w:name="_Toc380451426"/>
+      <w:bookmarkStart w:id="26" w:name="_Toc380452745"/>
       <w:r>
         <w:t>3.5.3 Object model</w:t>
       </w:r>
-      <w:bookmarkEnd w:id="21"/>
+      <w:bookmarkEnd w:id="26"/>
     </w:p>
     <w:p>
       <w:r>
@@ -6332,11 +6736,11 @@
       <w:r>
         <w:tab/>
       </w:r>
-      <w:bookmarkStart w:id="22" w:name="_Toc380451427"/>
+      <w:bookmarkStart w:id="27" w:name="_Toc380452746"/>
       <w:r>
         <w:t>3.5.3.1 Data dictionary</w:t>
       </w:r>
-      <w:bookmarkEnd w:id="22"/>
+      <w:bookmarkEnd w:id="27"/>
     </w:p>
     <w:p>
       <w:r>
@@ -6364,11 +6768,11 @@
       <w:r>
         <w:tab/>
       </w:r>
-      <w:bookmarkStart w:id="23" w:name="_Toc380451428"/>
+      <w:bookmarkStart w:id="28" w:name="_Toc380452747"/>
       <w:r>
         <w:t>3.5.3.2 Class diagrams</w:t>
       </w:r>
-      <w:bookmarkEnd w:id="23"/>
+      <w:bookmarkEnd w:id="28"/>
     </w:p>
     <w:p>
       <w:r>
@@ -6462,11 +6866,11 @@
       <w:r>
         <w:tab/>
       </w:r>
-      <w:bookmarkStart w:id="24" w:name="_Toc380451429"/>
+      <w:bookmarkStart w:id="29" w:name="_Toc380452748"/>
       <w:r>
         <w:t>3.5.4 Dynamic models</w:t>
       </w:r>
-      <w:bookmarkEnd w:id="24"/>
+      <w:bookmarkEnd w:id="29"/>
     </w:p>
     <w:p>
       <w:r>
@@ -6490,7 +6894,7 @@
       <w:r>
         <w:tab/>
       </w:r>
-      <w:bookmarkStart w:id="25" w:name="_Toc380451430"/>
+      <w:bookmarkStart w:id="30" w:name="_Toc380452749"/>
       <w:r>
         <w:t>3.5.5 User interfa</w:t>
       </w:r>
@@ -6500,7 +6904,7 @@
       <w:r>
         <w:t>e</w:t>
       </w:r>
-      <w:bookmarkEnd w:id="25"/>
+      <w:bookmarkEnd w:id="30"/>
     </w:p>
     <w:p>
       <w:r>
@@ -6514,11 +6918,11 @@
       <w:pPr>
         <w:pStyle w:val="Heading1"/>
       </w:pPr>
-      <w:bookmarkStart w:id="26" w:name="_Toc380451431"/>
+      <w:bookmarkStart w:id="31" w:name="_Toc380452750"/>
       <w:r>
         <w:t>4. Glossary</w:t>
       </w:r>
-      <w:bookmarkEnd w:id="26"/>
+      <w:bookmarkEnd w:id="31"/>
     </w:p>
     <w:p>
       <w:r>
@@ -8000,7 +8404,7 @@
     <w:uiPriority w:val="9"/>
     <w:unhideWhenUsed/>
     <w:qFormat/>
-    <w:rsid w:val="00C63F92"/>
+    <w:rsid w:val="009F390F"/>
     <w:pPr>
       <w:keepNext/>
       <w:keepLines/>
@@ -8012,7 +8416,7 @@
       <w:b/>
       <w:bCs/>
       <w:color w:val="4F81BD" w:themeColor="accent1"/>
-      <w:sz w:val="26"/>
+      <w:sz w:val="28"/>
       <w:szCs w:val="23"/>
     </w:rPr>
   </w:style>
@@ -8024,7 +8428,7 @@
     <w:uiPriority w:val="9"/>
     <w:unhideWhenUsed/>
     <w:qFormat/>
-    <w:rsid w:val="00A76985"/>
+    <w:rsid w:val="009F390F"/>
     <w:pPr>
       <w:keepNext/>
       <w:keepLines/>
@@ -8037,7 +8441,6 @@
       <w:b/>
       <w:bCs/>
       <w:color w:val="4F81BD" w:themeColor="accent1"/>
-      <w:sz w:val="28"/>
       <w:szCs w:val="21"/>
     </w:rPr>
   </w:style>
@@ -8139,13 +8542,13 @@
     <w:basedOn w:val="DefaultParagraphFont"/>
     <w:link w:val="Heading2"/>
     <w:uiPriority w:val="9"/>
-    <w:rsid w:val="00C63F92"/>
+    <w:rsid w:val="009F390F"/>
     <w:rPr>
       <w:rFonts w:asciiTheme="majorHAnsi" w:eastAsiaTheme="majorEastAsia" w:hAnsiTheme="majorHAnsi" w:cs="Mangal"/>
       <w:b/>
       <w:bCs/>
       <w:color w:val="4F81BD" w:themeColor="accent1"/>
-      <w:sz w:val="26"/>
+      <w:sz w:val="28"/>
       <w:szCs w:val="23"/>
       <w:lang w:eastAsia="zh-CN" w:bidi="hi-IN"/>
     </w:rPr>
@@ -8329,13 +8732,13 @@
     <w:basedOn w:val="DefaultParagraphFont"/>
     <w:link w:val="Heading3"/>
     <w:uiPriority w:val="9"/>
-    <w:rsid w:val="00A76985"/>
+    <w:rsid w:val="009F390F"/>
     <w:rPr>
       <w:rFonts w:asciiTheme="majorHAnsi" w:eastAsiaTheme="majorEastAsia" w:hAnsiTheme="majorHAnsi" w:cs="Mangal"/>
       <w:b/>
       <w:bCs/>
       <w:color w:val="4F81BD" w:themeColor="accent1"/>
-      <w:sz w:val="28"/>
+      <w:sz w:val="24"/>
       <w:szCs w:val="21"/>
       <w:lang w:eastAsia="zh-CN" w:bidi="hi-IN"/>
     </w:rPr>
@@ -9257,7 +9660,7 @@
 </file>
 
 <file path=customXml/itemProps1.xml><?xml version="1.0" encoding="utf-8"?>
-<ds:datastoreItem xmlns:ds="http://schemas.openxmlformats.org/officeDocument/2006/customXml" ds:itemID="{F66EF825-CBAF-43D8-A4B7-4C6AD75C2525}">
+<ds:datastoreItem xmlns:ds="http://schemas.openxmlformats.org/officeDocument/2006/customXml" ds:itemID="{1416D0E7-DF04-4B22-BE5D-8B485F4E74B1}">
   <ds:schemaRefs>
     <ds:schemaRef ds:uri="http://schemas.openxmlformats.org/officeDocument/2006/bibliography"/>
   </ds:schemaRefs>

</xml_diff>

<commit_message>
scenarios added; parts in red means not finished
</commit_message>
<xml_diff>
--- a/Analysis_Document.docx
+++ b/Analysis_Document.docx
@@ -1,6 +1,6 @@
 
 <file path=word/document.xml><?xml version="1.0" encoding="utf-8"?>
-<w:document xmlns:ve="http://schemas.openxmlformats.org/markup-compatibility/2006" xmlns:o="urn:schemas-microsoft-com:office:office" xmlns:r="http://schemas.openxmlformats.org/officeDocument/2006/relationships" xmlns:m="http://schemas.openxmlformats.org/officeDocument/2006/math" xmlns:v="urn:schemas-microsoft-com:vml" xmlns:wp="http://schemas.openxmlformats.org/drawingml/2006/wordprocessingDrawing" xmlns:w10="urn:schemas-microsoft-com:office:word" xmlns:w="http://schemas.openxmlformats.org/wordprocessingml/2006/main" xmlns:wne="http://schemas.microsoft.com/office/word/2006/wordml">
+<w:document xmlns:wpc="http://schemas.microsoft.com/office/word/2010/wordprocessingCanvas" xmlns:mc="http://schemas.openxmlformats.org/markup-compatibility/2006" xmlns:o="urn:schemas-microsoft-com:office:office" xmlns:r="http://schemas.openxmlformats.org/officeDocument/2006/relationships" xmlns:m="http://schemas.openxmlformats.org/officeDocument/2006/math" xmlns:v="urn:schemas-microsoft-com:vml" xmlns:wp14="http://schemas.microsoft.com/office/word/2010/wordprocessingDrawing" xmlns:wp="http://schemas.openxmlformats.org/drawingml/2006/wordprocessingDrawing" xmlns:w10="urn:schemas-microsoft-com:office:word" xmlns:w="http://schemas.openxmlformats.org/wordprocessingml/2006/main" xmlns:w14="http://schemas.microsoft.com/office/word/2010/wordml" xmlns:wpg="http://schemas.microsoft.com/office/word/2010/wordprocessingGroup" xmlns:wpi="http://schemas.microsoft.com/office/word/2010/wordprocessingInk" xmlns:wne="http://schemas.microsoft.com/office/word/2006/wordml" xmlns:wps="http://schemas.microsoft.com/office/word/2010/wordprocessingShape" mc:Ignorable="w14 wp14">
   <w:body>
     <w:p/>
     <w:p/>
@@ -94,6 +94,7 @@
           <w:docPartUnique/>
         </w:docPartObj>
       </w:sdtPr>
+      <w:sdtEndPr/>
       <w:sdtContent>
         <w:p>
           <w:pPr>
@@ -122,7 +123,7 @@
               <w:noProof/>
               <w:sz w:val="22"/>
               <w:szCs w:val="22"/>
-              <w:lang w:eastAsia="en-US" w:bidi="ar-SA"/>
+              <w:lang w:bidi="ar-SA"/>
             </w:rPr>
           </w:pPr>
           <w:r>
@@ -134,7 +135,7 @@
           <w:r>
             <w:fldChar w:fldCharType="separate"/>
           </w:r>
-          <w:hyperlink w:anchor="_Toc380452720" w:history="1">
+          <w:hyperlink w:anchor="_Toc380456109" w:history="1">
             <w:r>
               <w:rPr>
                 <w:rStyle w:val="Hyperlink"/>
@@ -148,7 +149,7 @@
                 <w:noProof/>
                 <w:sz w:val="22"/>
                 <w:szCs w:val="22"/>
-                <w:lang w:eastAsia="en-US" w:bidi="ar-SA"/>
+                <w:lang w:bidi="ar-SA"/>
               </w:rPr>
               <w:tab/>
             </w:r>
@@ -178,7 +179,7 @@
                 <w:noProof/>
                 <w:webHidden/>
               </w:rPr>
-              <w:instrText xml:space="preserve"> PAGEREF _Toc380452720 \h </w:instrText>
+              <w:instrText xml:space="preserve"> PAGEREF _Toc380456109 \h </w:instrText>
             </w:r>
             <w:r>
               <w:rPr>
@@ -221,10 +222,10 @@
               <w:noProof/>
               <w:sz w:val="22"/>
               <w:szCs w:val="22"/>
-              <w:lang w:eastAsia="en-US" w:bidi="ar-SA"/>
+              <w:lang w:bidi="ar-SA"/>
             </w:rPr>
           </w:pPr>
-          <w:hyperlink w:anchor="_Toc380452721" w:history="1">
+          <w:hyperlink w:anchor="_Toc380456110" w:history="1">
             <w:r>
               <w:rPr>
                 <w:rStyle w:val="Hyperlink"/>
@@ -238,7 +239,7 @@
                 <w:noProof/>
                 <w:sz w:val="22"/>
                 <w:szCs w:val="22"/>
-                <w:lang w:eastAsia="en-US" w:bidi="ar-SA"/>
+                <w:lang w:bidi="ar-SA"/>
               </w:rPr>
               <w:tab/>
             </w:r>
@@ -268,7 +269,7 @@
                 <w:noProof/>
                 <w:webHidden/>
               </w:rPr>
-              <w:instrText xml:space="preserve"> PAGEREF _Toc380452721 \h </w:instrText>
+              <w:instrText xml:space="preserve"> PAGEREF _Toc380456110 \h </w:instrText>
             </w:r>
             <w:r>
               <w:rPr>
@@ -311,10 +312,10 @@
               <w:noProof/>
               <w:sz w:val="22"/>
               <w:szCs w:val="22"/>
-              <w:lang w:eastAsia="en-US" w:bidi="ar-SA"/>
+              <w:lang w:bidi="ar-SA"/>
             </w:rPr>
           </w:pPr>
-          <w:hyperlink w:anchor="_Toc380452722" w:history="1">
+          <w:hyperlink w:anchor="_Toc380456111" w:history="1">
             <w:r>
               <w:rPr>
                 <w:rStyle w:val="Hyperlink"/>
@@ -328,7 +329,7 @@
                 <w:noProof/>
                 <w:sz w:val="22"/>
                 <w:szCs w:val="22"/>
-                <w:lang w:eastAsia="en-US" w:bidi="ar-SA"/>
+                <w:lang w:bidi="ar-SA"/>
               </w:rPr>
               <w:tab/>
             </w:r>
@@ -358,7 +359,7 @@
                 <w:noProof/>
                 <w:webHidden/>
               </w:rPr>
-              <w:instrText xml:space="preserve"> PAGEREF _Toc380452722 \h </w:instrText>
+              <w:instrText xml:space="preserve"> PAGEREF _Toc380456111 \h </w:instrText>
             </w:r>
             <w:r>
               <w:rPr>
@@ -401,10 +402,10 @@
               <w:noProof/>
               <w:sz w:val="22"/>
               <w:szCs w:val="22"/>
-              <w:lang w:eastAsia="en-US" w:bidi="ar-SA"/>
+              <w:lang w:bidi="ar-SA"/>
             </w:rPr>
           </w:pPr>
-          <w:hyperlink w:anchor="_Toc380452723" w:history="1">
+          <w:hyperlink w:anchor="_Toc380456112" w:history="1">
             <w:r>
               <w:rPr>
                 <w:rStyle w:val="Hyperlink"/>
@@ -418,7 +419,7 @@
                 <w:noProof/>
                 <w:sz w:val="22"/>
                 <w:szCs w:val="22"/>
-                <w:lang w:eastAsia="en-US" w:bidi="ar-SA"/>
+                <w:lang w:bidi="ar-SA"/>
               </w:rPr>
               <w:tab/>
             </w:r>
@@ -448,7 +449,7 @@
                 <w:noProof/>
                 <w:webHidden/>
               </w:rPr>
-              <w:instrText xml:space="preserve"> PAGEREF _Toc380452723 \h </w:instrText>
+              <w:instrText xml:space="preserve"> PAGEREF _Toc380456112 \h </w:instrText>
             </w:r>
             <w:r>
               <w:rPr>
@@ -491,10 +492,10 @@
               <w:noProof/>
               <w:sz w:val="22"/>
               <w:szCs w:val="22"/>
-              <w:lang w:eastAsia="en-US" w:bidi="ar-SA"/>
+              <w:lang w:bidi="ar-SA"/>
             </w:rPr>
           </w:pPr>
-          <w:hyperlink w:anchor="_Toc380452724" w:history="1">
+          <w:hyperlink w:anchor="_Toc380456113" w:history="1">
             <w:r>
               <w:rPr>
                 <w:rStyle w:val="Hyperlink"/>
@@ -508,7 +509,7 @@
                 <w:noProof/>
                 <w:sz w:val="22"/>
                 <w:szCs w:val="22"/>
-                <w:lang w:eastAsia="en-US" w:bidi="ar-SA"/>
+                <w:lang w:bidi="ar-SA"/>
               </w:rPr>
               <w:tab/>
             </w:r>
@@ -538,7 +539,7 @@
                 <w:noProof/>
                 <w:webHidden/>
               </w:rPr>
-              <w:instrText xml:space="preserve"> PAGEREF _Toc380452724 \h </w:instrText>
+              <w:instrText xml:space="preserve"> PAGEREF _Toc380456113 \h </w:instrText>
             </w:r>
             <w:r>
               <w:rPr>
@@ -581,10 +582,10 @@
               <w:noProof/>
               <w:sz w:val="22"/>
               <w:szCs w:val="22"/>
-              <w:lang w:eastAsia="en-US" w:bidi="ar-SA"/>
+              <w:lang w:bidi="ar-SA"/>
             </w:rPr>
           </w:pPr>
-          <w:hyperlink w:anchor="_Toc380452725" w:history="1">
+          <w:hyperlink w:anchor="_Toc380456114" w:history="1">
             <w:r>
               <w:rPr>
                 <w:rStyle w:val="Hyperlink"/>
@@ -598,7 +599,7 @@
                 <w:noProof/>
                 <w:sz w:val="22"/>
                 <w:szCs w:val="22"/>
-                <w:lang w:eastAsia="en-US" w:bidi="ar-SA"/>
+                <w:lang w:bidi="ar-SA"/>
               </w:rPr>
               <w:tab/>
             </w:r>
@@ -628,7 +629,7 @@
                 <w:noProof/>
                 <w:webHidden/>
               </w:rPr>
-              <w:instrText xml:space="preserve"> PAGEREF _Toc380452725 \h </w:instrText>
+              <w:instrText xml:space="preserve"> PAGEREF _Toc380456114 \h </w:instrText>
             </w:r>
             <w:r>
               <w:rPr>
@@ -671,10 +672,10 @@
               <w:noProof/>
               <w:sz w:val="22"/>
               <w:szCs w:val="22"/>
-              <w:lang w:eastAsia="en-US" w:bidi="ar-SA"/>
+              <w:lang w:bidi="ar-SA"/>
             </w:rPr>
           </w:pPr>
-          <w:hyperlink w:anchor="_Toc380452726" w:history="1">
+          <w:hyperlink w:anchor="_Toc380456115" w:history="1">
             <w:r>
               <w:rPr>
                 <w:rStyle w:val="Hyperlink"/>
@@ -688,7 +689,7 @@
                 <w:noProof/>
                 <w:sz w:val="22"/>
                 <w:szCs w:val="22"/>
-                <w:lang w:eastAsia="en-US" w:bidi="ar-SA"/>
+                <w:lang w:bidi="ar-SA"/>
               </w:rPr>
               <w:tab/>
             </w:r>
@@ -718,7 +719,7 @@
                 <w:noProof/>
                 <w:webHidden/>
               </w:rPr>
-              <w:instrText xml:space="preserve"> PAGEREF _Toc380452726 \h </w:instrText>
+              <w:instrText xml:space="preserve"> PAGEREF _Toc380456115 \h </w:instrText>
             </w:r>
             <w:r>
               <w:rPr>
@@ -761,10 +762,10 @@
               <w:noProof/>
               <w:sz w:val="22"/>
               <w:szCs w:val="22"/>
-              <w:lang w:eastAsia="en-US" w:bidi="ar-SA"/>
+              <w:lang w:bidi="ar-SA"/>
             </w:rPr>
           </w:pPr>
-          <w:hyperlink w:anchor="_Toc380452727" w:history="1">
+          <w:hyperlink w:anchor="_Toc380456116" w:history="1">
             <w:r>
               <w:rPr>
                 <w:rStyle w:val="Hyperlink"/>
@@ -778,7 +779,7 @@
                 <w:noProof/>
                 <w:sz w:val="22"/>
                 <w:szCs w:val="22"/>
-                <w:lang w:eastAsia="en-US" w:bidi="ar-SA"/>
+                <w:lang w:bidi="ar-SA"/>
               </w:rPr>
               <w:tab/>
             </w:r>
@@ -808,7 +809,7 @@
                 <w:noProof/>
                 <w:webHidden/>
               </w:rPr>
-              <w:instrText xml:space="preserve"> PAGEREF _Toc380452727 \h </w:instrText>
+              <w:instrText xml:space="preserve"> PAGEREF _Toc380456116 \h </w:instrText>
             </w:r>
             <w:r>
               <w:rPr>
@@ -850,10 +851,10 @@
               <w:noProof/>
               <w:sz w:val="22"/>
               <w:szCs w:val="22"/>
-              <w:lang w:eastAsia="en-US" w:bidi="ar-SA"/>
+              <w:lang w:bidi="ar-SA"/>
             </w:rPr>
           </w:pPr>
-          <w:hyperlink w:anchor="_Toc380452728" w:history="1">
+          <w:hyperlink w:anchor="_Toc380456117" w:history="1">
             <w:r>
               <w:rPr>
                 <w:rStyle w:val="Hyperlink"/>
@@ -880,7 +881,7 @@
                 <w:noProof/>
                 <w:webHidden/>
               </w:rPr>
-              <w:instrText xml:space="preserve"> PAGEREF _Toc380452728 \h </w:instrText>
+              <w:instrText xml:space="preserve"> PAGEREF _Toc380456117 \h </w:instrText>
             </w:r>
             <w:r>
               <w:rPr>
@@ -922,10 +923,10 @@
               <w:noProof/>
               <w:sz w:val="22"/>
               <w:szCs w:val="22"/>
-              <w:lang w:eastAsia="en-US" w:bidi="ar-SA"/>
+              <w:lang w:bidi="ar-SA"/>
             </w:rPr>
           </w:pPr>
-          <w:hyperlink w:anchor="_Toc380452729" w:history="1">
+          <w:hyperlink w:anchor="_Toc380456118" w:history="1">
             <w:r>
               <w:rPr>
                 <w:rStyle w:val="Hyperlink"/>
@@ -952,7 +953,7 @@
                 <w:noProof/>
                 <w:webHidden/>
               </w:rPr>
-              <w:instrText xml:space="preserve"> PAGEREF _Toc380452729 \h </w:instrText>
+              <w:instrText xml:space="preserve"> PAGEREF _Toc380456118 \h </w:instrText>
             </w:r>
             <w:r>
               <w:rPr>
@@ -972,7 +973,7 @@
                 <w:noProof/>
                 <w:webHidden/>
               </w:rPr>
-              <w:t>10</w:t>
+              <w:t>11</w:t>
             </w:r>
             <w:r>
               <w:rPr>
@@ -994,10 +995,10 @@
               <w:noProof/>
               <w:sz w:val="22"/>
               <w:szCs w:val="22"/>
-              <w:lang w:eastAsia="en-US" w:bidi="ar-SA"/>
+              <w:lang w:bidi="ar-SA"/>
             </w:rPr>
           </w:pPr>
-          <w:hyperlink w:anchor="_Toc380452730" w:history="1">
+          <w:hyperlink w:anchor="_Toc380456119" w:history="1">
             <w:r>
               <w:rPr>
                 <w:rStyle w:val="Hyperlink"/>
@@ -1024,7 +1025,7 @@
                 <w:noProof/>
                 <w:webHidden/>
               </w:rPr>
-              <w:instrText xml:space="preserve"> PAGEREF _Toc380452730 \h </w:instrText>
+              <w:instrText xml:space="preserve"> PAGEREF _Toc380456119 \h </w:instrText>
             </w:r>
             <w:r>
               <w:rPr>
@@ -1044,7 +1045,7 @@
                 <w:noProof/>
                 <w:webHidden/>
               </w:rPr>
-              <w:t>10</w:t>
+              <w:t>11</w:t>
             </w:r>
             <w:r>
               <w:rPr>
@@ -1066,10 +1067,10 @@
               <w:noProof/>
               <w:sz w:val="22"/>
               <w:szCs w:val="22"/>
-              <w:lang w:eastAsia="en-US" w:bidi="ar-SA"/>
+              <w:lang w:bidi="ar-SA"/>
             </w:rPr>
           </w:pPr>
-          <w:hyperlink w:anchor="_Toc380452731" w:history="1">
+          <w:hyperlink w:anchor="_Toc380456120" w:history="1">
             <w:r>
               <w:rPr>
                 <w:rStyle w:val="Hyperlink"/>
@@ -1096,7 +1097,7 @@
                 <w:noProof/>
                 <w:webHidden/>
               </w:rPr>
-              <w:instrText xml:space="preserve"> PAGEREF _Toc380452731 \h </w:instrText>
+              <w:instrText xml:space="preserve"> PAGEREF _Toc380456120 \h </w:instrText>
             </w:r>
             <w:r>
               <w:rPr>
@@ -1138,10 +1139,10 @@
               <w:noProof/>
               <w:sz w:val="22"/>
               <w:szCs w:val="22"/>
-              <w:lang w:eastAsia="en-US" w:bidi="ar-SA"/>
+              <w:lang w:bidi="ar-SA"/>
             </w:rPr>
           </w:pPr>
-          <w:hyperlink w:anchor="_Toc380452732" w:history="1">
+          <w:hyperlink w:anchor="_Toc380456121" w:history="1">
             <w:r>
               <w:rPr>
                 <w:rStyle w:val="Hyperlink"/>
@@ -1168,7 +1169,7 @@
                 <w:noProof/>
                 <w:webHidden/>
               </w:rPr>
-              <w:instrText xml:space="preserve"> PAGEREF _Toc380452732 \h </w:instrText>
+              <w:instrText xml:space="preserve"> PAGEREF _Toc380456121 \h </w:instrText>
             </w:r>
             <w:r>
               <w:rPr>
@@ -1188,7 +1189,7 @@
                 <w:noProof/>
                 <w:webHidden/>
               </w:rPr>
-              <w:t>11</w:t>
+              <w:t>12</w:t>
             </w:r>
             <w:r>
               <w:rPr>
@@ -1210,10 +1211,10 @@
               <w:noProof/>
               <w:sz w:val="22"/>
               <w:szCs w:val="22"/>
-              <w:lang w:eastAsia="en-US" w:bidi="ar-SA"/>
+              <w:lang w:bidi="ar-SA"/>
             </w:rPr>
           </w:pPr>
-          <w:hyperlink w:anchor="_Toc380452733" w:history="1">
+          <w:hyperlink w:anchor="_Toc380456122" w:history="1">
             <w:r>
               <w:rPr>
                 <w:rStyle w:val="Hyperlink"/>
@@ -1240,7 +1241,7 @@
                 <w:noProof/>
                 <w:webHidden/>
               </w:rPr>
-              <w:instrText xml:space="preserve"> PAGEREF _Toc380452733 \h </w:instrText>
+              <w:instrText xml:space="preserve"> PAGEREF _Toc380456122 \h </w:instrText>
             </w:r>
             <w:r>
               <w:rPr>
@@ -1260,7 +1261,7 @@
                 <w:noProof/>
                 <w:webHidden/>
               </w:rPr>
-              <w:t>11</w:t>
+              <w:t>12</w:t>
             </w:r>
             <w:r>
               <w:rPr>
@@ -1282,10 +1283,10 @@
               <w:noProof/>
               <w:sz w:val="22"/>
               <w:szCs w:val="22"/>
-              <w:lang w:eastAsia="en-US" w:bidi="ar-SA"/>
+              <w:lang w:bidi="ar-SA"/>
             </w:rPr>
           </w:pPr>
-          <w:hyperlink w:anchor="_Toc380452734" w:history="1">
+          <w:hyperlink w:anchor="_Toc380456123" w:history="1">
             <w:r>
               <w:rPr>
                 <w:rStyle w:val="Hyperlink"/>
@@ -1312,7 +1313,7 @@
                 <w:noProof/>
                 <w:webHidden/>
               </w:rPr>
-              <w:instrText xml:space="preserve"> PAGEREF _Toc380452734 \h </w:instrText>
+              <w:instrText xml:space="preserve"> PAGEREF _Toc380456123 \h </w:instrText>
             </w:r>
             <w:r>
               <w:rPr>
@@ -1354,16 +1355,16 @@
               <w:noProof/>
               <w:sz w:val="22"/>
               <w:szCs w:val="22"/>
-              <w:lang w:eastAsia="en-US" w:bidi="ar-SA"/>
+              <w:lang w:bidi="ar-SA"/>
             </w:rPr>
           </w:pPr>
-          <w:hyperlink w:anchor="_Toc380452735" w:history="1">
+          <w:hyperlink w:anchor="_Toc380456124" w:history="1">
             <w:r>
               <w:rPr>
                 <w:rStyle w:val="Hyperlink"/>
                 <w:noProof/>
               </w:rPr>
-              <w:t>Use Case 1</w:t>
+              <w:t>Use case diagram</w:t>
             </w:r>
             <w:r>
               <w:rPr>
@@ -1384,7 +1385,7 @@
                 <w:noProof/>
                 <w:webHidden/>
               </w:rPr>
-              <w:instrText xml:space="preserve"> PAGEREF _Toc380452735 \h </w:instrText>
+              <w:instrText xml:space="preserve"> PAGEREF _Toc380456124 \h </w:instrText>
             </w:r>
             <w:r>
               <w:rPr>
@@ -1404,7 +1405,7 @@
                 <w:noProof/>
                 <w:webHidden/>
               </w:rPr>
-              <w:t>12</w:t>
+              <w:t>13</w:t>
             </w:r>
             <w:r>
               <w:rPr>
@@ -1426,16 +1427,16 @@
               <w:noProof/>
               <w:sz w:val="22"/>
               <w:szCs w:val="22"/>
-              <w:lang w:eastAsia="en-US" w:bidi="ar-SA"/>
+              <w:lang w:bidi="ar-SA"/>
             </w:rPr>
           </w:pPr>
-          <w:hyperlink w:anchor="_Toc380452736" w:history="1">
+          <w:hyperlink w:anchor="_Toc380456125" w:history="1">
             <w:r>
               <w:rPr>
                 <w:rStyle w:val="Hyperlink"/>
                 <w:noProof/>
               </w:rPr>
-              <w:t>Use Case 2</w:t>
+              <w:t>Use Cases</w:t>
             </w:r>
             <w:r>
               <w:rPr>
@@ -1456,7 +1457,7 @@
                 <w:noProof/>
                 <w:webHidden/>
               </w:rPr>
-              <w:instrText xml:space="preserve"> PAGEREF _Toc380452736 \h </w:instrText>
+              <w:instrText xml:space="preserve"> PAGEREF _Toc380456125 \h </w:instrText>
             </w:r>
             <w:r>
               <w:rPr>
@@ -1477,6 +1478,78 @@
                 <w:webHidden/>
               </w:rPr>
               <w:t>13</w:t>
+            </w:r>
+            <w:r>
+              <w:rPr>
+                <w:noProof/>
+                <w:webHidden/>
+              </w:rPr>
+              <w:fldChar w:fldCharType="end"/>
+            </w:r>
+          </w:hyperlink>
+        </w:p>
+        <w:p>
+          <w:pPr>
+            <w:pStyle w:val="TOC2"/>
+            <w:tabs>
+              <w:tab w:val="right" w:pos="9962"/>
+            </w:tabs>
+            <w:rPr>
+              <w:rFonts w:asciiTheme="minorHAnsi" w:eastAsiaTheme="minorEastAsia" w:hAnsiTheme="minorHAnsi" w:cstheme="minorBidi"/>
+              <w:noProof/>
+              <w:sz w:val="22"/>
+              <w:szCs w:val="22"/>
+              <w:lang w:bidi="ar-SA"/>
+            </w:rPr>
+          </w:pPr>
+          <w:hyperlink w:anchor="_Toc380456126" w:history="1">
+            <w:r>
+              <w:rPr>
+                <w:rStyle w:val="Hyperlink"/>
+                <w:noProof/>
+              </w:rPr>
+              <w:t>3.5.3 Object model</w:t>
+            </w:r>
+            <w:r>
+              <w:rPr>
+                <w:noProof/>
+                <w:webHidden/>
+              </w:rPr>
+              <w:tab/>
+            </w:r>
+            <w:r>
+              <w:rPr>
+                <w:noProof/>
+                <w:webHidden/>
+              </w:rPr>
+              <w:fldChar w:fldCharType="begin"/>
+            </w:r>
+            <w:r>
+              <w:rPr>
+                <w:noProof/>
+                <w:webHidden/>
+              </w:rPr>
+              <w:instrText xml:space="preserve"> PAGEREF _Toc380456126 \h </w:instrText>
+            </w:r>
+            <w:r>
+              <w:rPr>
+                <w:noProof/>
+                <w:webHidden/>
+              </w:rPr>
+            </w:r>
+            <w:r>
+              <w:rPr>
+                <w:noProof/>
+                <w:webHidden/>
+              </w:rPr>
+              <w:fldChar w:fldCharType="separate"/>
+            </w:r>
+            <w:r>
+              <w:rPr>
+                <w:noProof/>
+                <w:webHidden/>
+              </w:rPr>
+              <w:t>20</w:t>
             </w:r>
             <w:r>
               <w:rPr>
@@ -1498,16 +1571,16 @@
               <w:noProof/>
               <w:sz w:val="22"/>
               <w:szCs w:val="22"/>
-              <w:lang w:eastAsia="en-US" w:bidi="ar-SA"/>
+              <w:lang w:bidi="ar-SA"/>
             </w:rPr>
           </w:pPr>
-          <w:hyperlink w:anchor="_Toc380452737" w:history="1">
+          <w:hyperlink w:anchor="_Toc380456127" w:history="1">
             <w:r>
               <w:rPr>
                 <w:rStyle w:val="Hyperlink"/>
                 <w:noProof/>
               </w:rPr>
-              <w:t>Use Case 3</w:t>
+              <w:t>3.5.3.1 Data dictionary</w:t>
             </w:r>
             <w:r>
               <w:rPr>
@@ -1528,7 +1601,7 @@
                 <w:noProof/>
                 <w:webHidden/>
               </w:rPr>
-              <w:instrText xml:space="preserve"> PAGEREF _Toc380452737 \h </w:instrText>
+              <w:instrText xml:space="preserve"> PAGEREF _Toc380456127 \h </w:instrText>
             </w:r>
             <w:r>
               <w:rPr>
@@ -1548,7 +1621,7 @@
                 <w:noProof/>
                 <w:webHidden/>
               </w:rPr>
-              <w:t>14</w:t>
+              <w:t>25</w:t>
             </w:r>
             <w:r>
               <w:rPr>
@@ -1570,16 +1643,16 @@
               <w:noProof/>
               <w:sz w:val="22"/>
               <w:szCs w:val="22"/>
-              <w:lang w:eastAsia="en-US" w:bidi="ar-SA"/>
+              <w:lang w:bidi="ar-SA"/>
             </w:rPr>
           </w:pPr>
-          <w:hyperlink w:anchor="_Toc380452738" w:history="1">
+          <w:hyperlink w:anchor="_Toc380456128" w:history="1">
             <w:r>
               <w:rPr>
                 <w:rStyle w:val="Hyperlink"/>
                 <w:noProof/>
               </w:rPr>
-              <w:t>Use Case 4</w:t>
+              <w:t>3.5.3.2 Class diagrams</w:t>
             </w:r>
             <w:r>
               <w:rPr>
@@ -1600,7 +1673,7 @@
                 <w:noProof/>
                 <w:webHidden/>
               </w:rPr>
-              <w:instrText xml:space="preserve"> PAGEREF _Toc380452738 \h </w:instrText>
+              <w:instrText xml:space="preserve"> PAGEREF _Toc380456128 \h </w:instrText>
             </w:r>
             <w:r>
               <w:rPr>
@@ -1620,439 +1693,7 @@
                 <w:noProof/>
                 <w:webHidden/>
               </w:rPr>
-              <w:t>14</w:t>
-            </w:r>
-            <w:r>
-              <w:rPr>
-                <w:noProof/>
-                <w:webHidden/>
-              </w:rPr>
-              <w:fldChar w:fldCharType="end"/>
-            </w:r>
-          </w:hyperlink>
-        </w:p>
-        <w:p>
-          <w:pPr>
-            <w:pStyle w:val="TOC3"/>
-            <w:tabs>
-              <w:tab w:val="right" w:pos="9962"/>
-            </w:tabs>
-            <w:rPr>
-              <w:rFonts w:asciiTheme="minorHAnsi" w:eastAsiaTheme="minorEastAsia" w:hAnsiTheme="minorHAnsi" w:cstheme="minorBidi"/>
-              <w:noProof/>
-              <w:sz w:val="22"/>
-              <w:szCs w:val="22"/>
-              <w:lang w:eastAsia="en-US" w:bidi="ar-SA"/>
-            </w:rPr>
-          </w:pPr>
-          <w:hyperlink w:anchor="_Toc380452739" w:history="1">
-            <w:r>
-              <w:rPr>
-                <w:rStyle w:val="Hyperlink"/>
-                <w:noProof/>
-              </w:rPr>
-              <w:t>Use Case 5</w:t>
-            </w:r>
-            <w:r>
-              <w:rPr>
-                <w:noProof/>
-                <w:webHidden/>
-              </w:rPr>
-              <w:tab/>
-            </w:r>
-            <w:r>
-              <w:rPr>
-                <w:noProof/>
-                <w:webHidden/>
-              </w:rPr>
-              <w:fldChar w:fldCharType="begin"/>
-            </w:r>
-            <w:r>
-              <w:rPr>
-                <w:noProof/>
-                <w:webHidden/>
-              </w:rPr>
-              <w:instrText xml:space="preserve"> PAGEREF _Toc380452739 \h </w:instrText>
-            </w:r>
-            <w:r>
-              <w:rPr>
-                <w:noProof/>
-                <w:webHidden/>
-              </w:rPr>
-            </w:r>
-            <w:r>
-              <w:rPr>
-                <w:noProof/>
-                <w:webHidden/>
-              </w:rPr>
-              <w:fldChar w:fldCharType="separate"/>
-            </w:r>
-            <w:r>
-              <w:rPr>
-                <w:noProof/>
-                <w:webHidden/>
-              </w:rPr>
-              <w:t>15</w:t>
-            </w:r>
-            <w:r>
-              <w:rPr>
-                <w:noProof/>
-                <w:webHidden/>
-              </w:rPr>
-              <w:fldChar w:fldCharType="end"/>
-            </w:r>
-          </w:hyperlink>
-        </w:p>
-        <w:p>
-          <w:pPr>
-            <w:pStyle w:val="TOC3"/>
-            <w:tabs>
-              <w:tab w:val="right" w:pos="9962"/>
-            </w:tabs>
-            <w:rPr>
-              <w:rFonts w:asciiTheme="minorHAnsi" w:eastAsiaTheme="minorEastAsia" w:hAnsiTheme="minorHAnsi" w:cstheme="minorBidi"/>
-              <w:noProof/>
-              <w:sz w:val="22"/>
-              <w:szCs w:val="22"/>
-              <w:lang w:eastAsia="en-US" w:bidi="ar-SA"/>
-            </w:rPr>
-          </w:pPr>
-          <w:hyperlink w:anchor="_Toc380452740" w:history="1">
-            <w:r>
-              <w:rPr>
-                <w:rStyle w:val="Hyperlink"/>
-                <w:noProof/>
-              </w:rPr>
-              <w:t>Use Case 6</w:t>
-            </w:r>
-            <w:r>
-              <w:rPr>
-                <w:noProof/>
-                <w:webHidden/>
-              </w:rPr>
-              <w:tab/>
-            </w:r>
-            <w:r>
-              <w:rPr>
-                <w:noProof/>
-                <w:webHidden/>
-              </w:rPr>
-              <w:fldChar w:fldCharType="begin"/>
-            </w:r>
-            <w:r>
-              <w:rPr>
-                <w:noProof/>
-                <w:webHidden/>
-              </w:rPr>
-              <w:instrText xml:space="preserve"> PAGEREF _Toc380452740 \h </w:instrText>
-            </w:r>
-            <w:r>
-              <w:rPr>
-                <w:noProof/>
-                <w:webHidden/>
-              </w:rPr>
-            </w:r>
-            <w:r>
-              <w:rPr>
-                <w:noProof/>
-                <w:webHidden/>
-              </w:rPr>
-              <w:fldChar w:fldCharType="separate"/>
-            </w:r>
-            <w:r>
-              <w:rPr>
-                <w:noProof/>
-                <w:webHidden/>
-              </w:rPr>
-              <w:t>15</w:t>
-            </w:r>
-            <w:r>
-              <w:rPr>
-                <w:noProof/>
-                <w:webHidden/>
-              </w:rPr>
-              <w:fldChar w:fldCharType="end"/>
-            </w:r>
-          </w:hyperlink>
-        </w:p>
-        <w:p>
-          <w:pPr>
-            <w:pStyle w:val="TOC3"/>
-            <w:tabs>
-              <w:tab w:val="right" w:pos="9962"/>
-            </w:tabs>
-            <w:rPr>
-              <w:rFonts w:asciiTheme="minorHAnsi" w:eastAsiaTheme="minorEastAsia" w:hAnsiTheme="minorHAnsi" w:cstheme="minorBidi"/>
-              <w:noProof/>
-              <w:sz w:val="22"/>
-              <w:szCs w:val="22"/>
-              <w:lang w:eastAsia="en-US" w:bidi="ar-SA"/>
-            </w:rPr>
-          </w:pPr>
-          <w:hyperlink w:anchor="_Toc380452741" w:history="1">
-            <w:r>
-              <w:rPr>
-                <w:rStyle w:val="Hyperlink"/>
-                <w:noProof/>
-              </w:rPr>
-              <w:t>Use Case 7</w:t>
-            </w:r>
-            <w:r>
-              <w:rPr>
-                <w:noProof/>
-                <w:webHidden/>
-              </w:rPr>
-              <w:tab/>
-            </w:r>
-            <w:r>
-              <w:rPr>
-                <w:noProof/>
-                <w:webHidden/>
-              </w:rPr>
-              <w:fldChar w:fldCharType="begin"/>
-            </w:r>
-            <w:r>
-              <w:rPr>
-                <w:noProof/>
-                <w:webHidden/>
-              </w:rPr>
-              <w:instrText xml:space="preserve"> PAGEREF _Toc380452741 \h </w:instrText>
-            </w:r>
-            <w:r>
-              <w:rPr>
-                <w:noProof/>
-                <w:webHidden/>
-              </w:rPr>
-            </w:r>
-            <w:r>
-              <w:rPr>
-                <w:noProof/>
-                <w:webHidden/>
-              </w:rPr>
-              <w:fldChar w:fldCharType="separate"/>
-            </w:r>
-            <w:r>
-              <w:rPr>
-                <w:noProof/>
-                <w:webHidden/>
-              </w:rPr>
-              <w:t>16</w:t>
-            </w:r>
-            <w:r>
-              <w:rPr>
-                <w:noProof/>
-                <w:webHidden/>
-              </w:rPr>
-              <w:fldChar w:fldCharType="end"/>
-            </w:r>
-          </w:hyperlink>
-        </w:p>
-        <w:p>
-          <w:pPr>
-            <w:pStyle w:val="TOC3"/>
-            <w:tabs>
-              <w:tab w:val="right" w:pos="9962"/>
-            </w:tabs>
-            <w:rPr>
-              <w:rFonts w:asciiTheme="minorHAnsi" w:eastAsiaTheme="minorEastAsia" w:hAnsiTheme="minorHAnsi" w:cstheme="minorBidi"/>
-              <w:noProof/>
-              <w:sz w:val="22"/>
-              <w:szCs w:val="22"/>
-              <w:lang w:eastAsia="en-US" w:bidi="ar-SA"/>
-            </w:rPr>
-          </w:pPr>
-          <w:hyperlink w:anchor="_Toc380452742" w:history="1">
-            <w:r>
-              <w:rPr>
-                <w:rStyle w:val="Hyperlink"/>
-                <w:noProof/>
-              </w:rPr>
-              <w:t>Use Case 8</w:t>
-            </w:r>
-            <w:r>
-              <w:rPr>
-                <w:noProof/>
-                <w:webHidden/>
-              </w:rPr>
-              <w:tab/>
-            </w:r>
-            <w:r>
-              <w:rPr>
-                <w:noProof/>
-                <w:webHidden/>
-              </w:rPr>
-              <w:fldChar w:fldCharType="begin"/>
-            </w:r>
-            <w:r>
-              <w:rPr>
-                <w:noProof/>
-                <w:webHidden/>
-              </w:rPr>
-              <w:instrText xml:space="preserve"> PAGEREF _Toc380452742 \h </w:instrText>
-            </w:r>
-            <w:r>
-              <w:rPr>
-                <w:noProof/>
-                <w:webHidden/>
-              </w:rPr>
-            </w:r>
-            <w:r>
-              <w:rPr>
-                <w:noProof/>
-                <w:webHidden/>
-              </w:rPr>
-              <w:fldChar w:fldCharType="separate"/>
-            </w:r>
-            <w:r>
-              <w:rPr>
-                <w:noProof/>
-                <w:webHidden/>
-              </w:rPr>
-              <w:t>16</w:t>
-            </w:r>
-            <w:r>
-              <w:rPr>
-                <w:noProof/>
-                <w:webHidden/>
-              </w:rPr>
-              <w:fldChar w:fldCharType="end"/>
-            </w:r>
-          </w:hyperlink>
-        </w:p>
-        <w:p>
-          <w:pPr>
-            <w:pStyle w:val="TOC3"/>
-            <w:tabs>
-              <w:tab w:val="right" w:pos="9962"/>
-            </w:tabs>
-            <w:rPr>
-              <w:rFonts w:asciiTheme="minorHAnsi" w:eastAsiaTheme="minorEastAsia" w:hAnsiTheme="minorHAnsi" w:cstheme="minorBidi"/>
-              <w:noProof/>
-              <w:sz w:val="22"/>
-              <w:szCs w:val="22"/>
-              <w:lang w:eastAsia="en-US" w:bidi="ar-SA"/>
-            </w:rPr>
-          </w:pPr>
-          <w:hyperlink w:anchor="_Toc380452743" w:history="1">
-            <w:r>
-              <w:rPr>
-                <w:rStyle w:val="Hyperlink"/>
-                <w:noProof/>
-              </w:rPr>
-              <w:t>Use Case 9</w:t>
-            </w:r>
-            <w:r>
-              <w:rPr>
-                <w:noProof/>
-                <w:webHidden/>
-              </w:rPr>
-              <w:tab/>
-            </w:r>
-            <w:r>
-              <w:rPr>
-                <w:noProof/>
-                <w:webHidden/>
-              </w:rPr>
-              <w:fldChar w:fldCharType="begin"/>
-            </w:r>
-            <w:r>
-              <w:rPr>
-                <w:noProof/>
-                <w:webHidden/>
-              </w:rPr>
-              <w:instrText xml:space="preserve"> PAGEREF _Toc380452743 \h </w:instrText>
-            </w:r>
-            <w:r>
-              <w:rPr>
-                <w:noProof/>
-                <w:webHidden/>
-              </w:rPr>
-            </w:r>
-            <w:r>
-              <w:rPr>
-                <w:noProof/>
-                <w:webHidden/>
-              </w:rPr>
-              <w:fldChar w:fldCharType="separate"/>
-            </w:r>
-            <w:r>
-              <w:rPr>
-                <w:noProof/>
-                <w:webHidden/>
-              </w:rPr>
-              <w:t>17</w:t>
-            </w:r>
-            <w:r>
-              <w:rPr>
-                <w:noProof/>
-                <w:webHidden/>
-              </w:rPr>
-              <w:fldChar w:fldCharType="end"/>
-            </w:r>
-          </w:hyperlink>
-        </w:p>
-        <w:p>
-          <w:pPr>
-            <w:pStyle w:val="TOC3"/>
-            <w:tabs>
-              <w:tab w:val="right" w:pos="9962"/>
-            </w:tabs>
-            <w:rPr>
-              <w:rFonts w:asciiTheme="minorHAnsi" w:eastAsiaTheme="minorEastAsia" w:hAnsiTheme="minorHAnsi" w:cstheme="minorBidi"/>
-              <w:noProof/>
-              <w:sz w:val="22"/>
-              <w:szCs w:val="22"/>
-              <w:lang w:eastAsia="en-US" w:bidi="ar-SA"/>
-            </w:rPr>
-          </w:pPr>
-          <w:hyperlink w:anchor="_Toc380452744" w:history="1">
-            <w:r>
-              <w:rPr>
-                <w:rStyle w:val="Hyperlink"/>
-                <w:noProof/>
-              </w:rPr>
-              <w:t>Use Case 10</w:t>
-            </w:r>
-            <w:r>
-              <w:rPr>
-                <w:noProof/>
-                <w:webHidden/>
-              </w:rPr>
-              <w:tab/>
-            </w:r>
-            <w:r>
-              <w:rPr>
-                <w:noProof/>
-                <w:webHidden/>
-              </w:rPr>
-              <w:fldChar w:fldCharType="begin"/>
-            </w:r>
-            <w:r>
-              <w:rPr>
-                <w:noProof/>
-                <w:webHidden/>
-              </w:rPr>
-              <w:instrText xml:space="preserve"> PAGEREF _Toc380452744 \h </w:instrText>
-            </w:r>
-            <w:r>
-              <w:rPr>
-                <w:noProof/>
-                <w:webHidden/>
-              </w:rPr>
-            </w:r>
-            <w:r>
-              <w:rPr>
-                <w:noProof/>
-                <w:webHidden/>
-              </w:rPr>
-              <w:fldChar w:fldCharType="separate"/>
-            </w:r>
-            <w:r>
-              <w:rPr>
-                <w:noProof/>
-                <w:webHidden/>
-              </w:rPr>
-              <w:t>17</w:t>
+              <w:t>26</w:t>
             </w:r>
             <w:r>
               <w:rPr>
@@ -2074,16 +1715,16 @@
               <w:noProof/>
               <w:sz w:val="22"/>
               <w:szCs w:val="22"/>
-              <w:lang w:eastAsia="en-US" w:bidi="ar-SA"/>
+              <w:lang w:bidi="ar-SA"/>
             </w:rPr>
           </w:pPr>
-          <w:hyperlink w:anchor="_Toc380452745" w:history="1">
+          <w:hyperlink w:anchor="_Toc380456129" w:history="1">
             <w:r>
               <w:rPr>
                 <w:rStyle w:val="Hyperlink"/>
                 <w:noProof/>
               </w:rPr>
-              <w:t>3.5.3 Object model</w:t>
+              <w:t>3.5.4 Dynamic models</w:t>
             </w:r>
             <w:r>
               <w:rPr>
@@ -2104,7 +1745,7 @@
                 <w:noProof/>
                 <w:webHidden/>
               </w:rPr>
-              <w:instrText xml:space="preserve"> PAGEREF _Toc380452745 \h </w:instrText>
+              <w:instrText xml:space="preserve"> PAGEREF _Toc380456129 \h </w:instrText>
             </w:r>
             <w:r>
               <w:rPr>
@@ -2124,151 +1765,7 @@
                 <w:noProof/>
                 <w:webHidden/>
               </w:rPr>
-              <w:t>18</w:t>
-            </w:r>
-            <w:r>
-              <w:rPr>
-                <w:noProof/>
-                <w:webHidden/>
-              </w:rPr>
-              <w:fldChar w:fldCharType="end"/>
-            </w:r>
-          </w:hyperlink>
-        </w:p>
-        <w:p>
-          <w:pPr>
-            <w:pStyle w:val="TOC3"/>
-            <w:tabs>
-              <w:tab w:val="right" w:pos="9962"/>
-            </w:tabs>
-            <w:rPr>
-              <w:rFonts w:asciiTheme="minorHAnsi" w:eastAsiaTheme="minorEastAsia" w:hAnsiTheme="minorHAnsi" w:cstheme="minorBidi"/>
-              <w:noProof/>
-              <w:sz w:val="22"/>
-              <w:szCs w:val="22"/>
-              <w:lang w:eastAsia="en-US" w:bidi="ar-SA"/>
-            </w:rPr>
-          </w:pPr>
-          <w:hyperlink w:anchor="_Toc380452746" w:history="1">
-            <w:r>
-              <w:rPr>
-                <w:rStyle w:val="Hyperlink"/>
-                <w:noProof/>
-              </w:rPr>
-              <w:t>3.5.3.1 Data dictionary</w:t>
-            </w:r>
-            <w:r>
-              <w:rPr>
-                <w:noProof/>
-                <w:webHidden/>
-              </w:rPr>
-              <w:tab/>
-            </w:r>
-            <w:r>
-              <w:rPr>
-                <w:noProof/>
-                <w:webHidden/>
-              </w:rPr>
-              <w:fldChar w:fldCharType="begin"/>
-            </w:r>
-            <w:r>
-              <w:rPr>
-                <w:noProof/>
-                <w:webHidden/>
-              </w:rPr>
-              <w:instrText xml:space="preserve"> PAGEREF _Toc380452746 \h </w:instrText>
-            </w:r>
-            <w:r>
-              <w:rPr>
-                <w:noProof/>
-                <w:webHidden/>
-              </w:rPr>
-            </w:r>
-            <w:r>
-              <w:rPr>
-                <w:noProof/>
-                <w:webHidden/>
-              </w:rPr>
-              <w:fldChar w:fldCharType="separate"/>
-            </w:r>
-            <w:r>
-              <w:rPr>
-                <w:noProof/>
-                <w:webHidden/>
-              </w:rPr>
-              <w:t>23</w:t>
-            </w:r>
-            <w:r>
-              <w:rPr>
-                <w:noProof/>
-                <w:webHidden/>
-              </w:rPr>
-              <w:fldChar w:fldCharType="end"/>
-            </w:r>
-          </w:hyperlink>
-        </w:p>
-        <w:p>
-          <w:pPr>
-            <w:pStyle w:val="TOC3"/>
-            <w:tabs>
-              <w:tab w:val="right" w:pos="9962"/>
-            </w:tabs>
-            <w:rPr>
-              <w:rFonts w:asciiTheme="minorHAnsi" w:eastAsiaTheme="minorEastAsia" w:hAnsiTheme="minorHAnsi" w:cstheme="minorBidi"/>
-              <w:noProof/>
-              <w:sz w:val="22"/>
-              <w:szCs w:val="22"/>
-              <w:lang w:eastAsia="en-US" w:bidi="ar-SA"/>
-            </w:rPr>
-          </w:pPr>
-          <w:hyperlink w:anchor="_Toc380452747" w:history="1">
-            <w:r>
-              <w:rPr>
-                <w:rStyle w:val="Hyperlink"/>
-                <w:noProof/>
-              </w:rPr>
-              <w:t>3.5.3.2 Class diagrams</w:t>
-            </w:r>
-            <w:r>
-              <w:rPr>
-                <w:noProof/>
-                <w:webHidden/>
-              </w:rPr>
-              <w:tab/>
-            </w:r>
-            <w:r>
-              <w:rPr>
-                <w:noProof/>
-                <w:webHidden/>
-              </w:rPr>
-              <w:fldChar w:fldCharType="begin"/>
-            </w:r>
-            <w:r>
-              <w:rPr>
-                <w:noProof/>
-                <w:webHidden/>
-              </w:rPr>
-              <w:instrText xml:space="preserve"> PAGEREF _Toc380452747 \h </w:instrText>
-            </w:r>
-            <w:r>
-              <w:rPr>
-                <w:noProof/>
-                <w:webHidden/>
-              </w:rPr>
-            </w:r>
-            <w:r>
-              <w:rPr>
-                <w:noProof/>
-                <w:webHidden/>
-              </w:rPr>
-              <w:fldChar w:fldCharType="separate"/>
-            </w:r>
-            <w:r>
-              <w:rPr>
-                <w:noProof/>
-                <w:webHidden/>
-              </w:rPr>
-              <w:t>24</w:t>
+              <w:t>27</w:t>
             </w:r>
             <w:r>
               <w:rPr>
@@ -2290,16 +1787,16 @@
               <w:noProof/>
               <w:sz w:val="22"/>
               <w:szCs w:val="22"/>
-              <w:lang w:eastAsia="en-US" w:bidi="ar-SA"/>
+              <w:lang w:bidi="ar-SA"/>
             </w:rPr>
           </w:pPr>
-          <w:hyperlink w:anchor="_Toc380452748" w:history="1">
+          <w:hyperlink w:anchor="_Toc380456130" w:history="1">
             <w:r>
               <w:rPr>
                 <w:rStyle w:val="Hyperlink"/>
                 <w:noProof/>
               </w:rPr>
-              <w:t>3.5.4 Dynamic models</w:t>
+              <w:t>3.5.5 User interface</w:t>
             </w:r>
             <w:r>
               <w:rPr>
@@ -2320,7 +1817,7 @@
                 <w:noProof/>
                 <w:webHidden/>
               </w:rPr>
-              <w:instrText xml:space="preserve"> PAGEREF _Toc380452748 \h </w:instrText>
+              <w:instrText xml:space="preserve"> PAGEREF _Toc380456130 \h </w:instrText>
             </w:r>
             <w:r>
               <w:rPr>
@@ -2340,79 +1837,7 @@
                 <w:noProof/>
                 <w:webHidden/>
               </w:rPr>
-              <w:t>25</w:t>
-            </w:r>
-            <w:r>
-              <w:rPr>
-                <w:noProof/>
-                <w:webHidden/>
-              </w:rPr>
-              <w:fldChar w:fldCharType="end"/>
-            </w:r>
-          </w:hyperlink>
-        </w:p>
-        <w:p>
-          <w:pPr>
-            <w:pStyle w:val="TOC2"/>
-            <w:tabs>
-              <w:tab w:val="right" w:pos="9962"/>
-            </w:tabs>
-            <w:rPr>
-              <w:rFonts w:asciiTheme="minorHAnsi" w:eastAsiaTheme="minorEastAsia" w:hAnsiTheme="minorHAnsi" w:cstheme="minorBidi"/>
-              <w:noProof/>
-              <w:sz w:val="22"/>
-              <w:szCs w:val="22"/>
-              <w:lang w:eastAsia="en-US" w:bidi="ar-SA"/>
-            </w:rPr>
-          </w:pPr>
-          <w:hyperlink w:anchor="_Toc380452749" w:history="1">
-            <w:r>
-              <w:rPr>
-                <w:rStyle w:val="Hyperlink"/>
-                <w:noProof/>
-              </w:rPr>
-              <w:t>3.5.5 User interface</w:t>
-            </w:r>
-            <w:r>
-              <w:rPr>
-                <w:noProof/>
-                <w:webHidden/>
-              </w:rPr>
-              <w:tab/>
-            </w:r>
-            <w:r>
-              <w:rPr>
-                <w:noProof/>
-                <w:webHidden/>
-              </w:rPr>
-              <w:fldChar w:fldCharType="begin"/>
-            </w:r>
-            <w:r>
-              <w:rPr>
-                <w:noProof/>
-                <w:webHidden/>
-              </w:rPr>
-              <w:instrText xml:space="preserve"> PAGEREF _Toc380452749 \h </w:instrText>
-            </w:r>
-            <w:r>
-              <w:rPr>
-                <w:noProof/>
-                <w:webHidden/>
-              </w:rPr>
-            </w:r>
-            <w:r>
-              <w:rPr>
-                <w:noProof/>
-                <w:webHidden/>
-              </w:rPr>
-              <w:fldChar w:fldCharType="separate"/>
-            </w:r>
-            <w:r>
-              <w:rPr>
-                <w:noProof/>
-                <w:webHidden/>
-              </w:rPr>
-              <w:t>25</w:t>
+              <w:t>27</w:t>
             </w:r>
             <w:r>
               <w:rPr>
@@ -2434,10 +1859,10 @@
               <w:noProof/>
               <w:sz w:val="22"/>
               <w:szCs w:val="22"/>
-              <w:lang w:eastAsia="en-US" w:bidi="ar-SA"/>
+              <w:lang w:bidi="ar-SA"/>
             </w:rPr>
           </w:pPr>
-          <w:hyperlink w:anchor="_Toc380452750" w:history="1">
+          <w:hyperlink w:anchor="_Toc380456131" w:history="1">
             <w:r>
               <w:rPr>
                 <w:rStyle w:val="Hyperlink"/>
@@ -2464,7 +1889,7 @@
                 <w:noProof/>
                 <w:webHidden/>
               </w:rPr>
-              <w:instrText xml:space="preserve"> PAGEREF _Toc380452750 \h </w:instrText>
+              <w:instrText xml:space="preserve"> PAGEREF _Toc380456131 \h </w:instrText>
             </w:r>
             <w:r>
               <w:rPr>
@@ -2484,7 +1909,7 @@
                 <w:noProof/>
                 <w:webHidden/>
               </w:rPr>
-              <w:t>25</w:t>
+              <w:t>27</w:t>
             </w:r>
             <w:r>
               <w:rPr>
@@ -2497,21 +1922,17 @@
         </w:p>
         <w:p>
           <w:r>
+            <w:lastRenderedPageBreak/>
             <w:fldChar w:fldCharType="end"/>
           </w:r>
         </w:p>
       </w:sdtContent>
     </w:sdt>
-    <w:p/>
-    <w:p/>
-    <w:p>
-      <w:pPr>
-        <w:pStyle w:val="Heading1"/>
-      </w:pPr>
+    <w:p>
       <w:r>
         <w:br w:type="page"/>
       </w:r>
-      <w:bookmarkStart w:id="0" w:name="_Toc380452720"/>
+      <w:bookmarkStart w:id="0" w:name="_Toc380456109"/>
       <w:r>
         <w:lastRenderedPageBreak/>
         <w:t>1.</w:t>
@@ -2525,7 +1946,15 @@
     <w:p/>
     <w:p>
       <w:r>
-        <w:t>Our client “Sunshine Car Dealer Inc” is in the business of selling cars.  They want to extend their business model to include an online car sales system that they wish to call “Sunshine Online Car Dealer Inc.”.    Sunshine Car Dealer understands that having a web site and an ecommerce solution will be extremely important to continue to stay competitive in the car selling industry.  As part of their ecommerce business model they want to provide a different buying experience to their customers in the comfort of their home.  In addition they wish to cut down on personnel expenses so being able to offload some part of their sales to an online shopping experience will help them achieve that objective.  Sunshine Car Dealer also wishes to be able to consolidate their inventory from all of their car selling agencies and an online solution will help them with that as well.</w:t>
+        <w:t xml:space="preserve">Our client “Sunshine Car Dealer </w:t>
+      </w:r>
+      <w:r>
+        <w:t>Inc.</w:t>
+      </w:r>
+      <w:bookmarkStart w:id="1" w:name="_GoBack"/>
+      <w:bookmarkEnd w:id="1"/>
+      <w:r>
+        <w:t>” is in the business of selling cars.  They want to extend their business model to include an online car sales system that they wish to call “Sunshine Online Car Dealer Inc.”.    Sunshine Car Dealer understands that having a web site and an ecommerce solution will be extremely important to continue to stay competitive in the car selling industry.  As part of their ecommerce business model they want to provide a different buying experience to their customers in the comfort of their home.  In addition they wish to cut down on personnel expenses so being able to offload some part of their sales to an online shopping experience will help them achieve that objective.  Sunshine Car Dealer also wishes to be able to consolidate their inventory from all of their car selling agencies and an online solution will help them with that as well.</w:t>
       </w:r>
     </w:p>
     <w:p/>
@@ -2546,7 +1975,7 @@
       <w:pPr>
         <w:pStyle w:val="Heading1"/>
       </w:pPr>
-      <w:bookmarkStart w:id="1" w:name="_Toc380452721"/>
+      <w:bookmarkStart w:id="2" w:name="_Toc380456110"/>
       <w:r>
         <w:t>2.</w:t>
       </w:r>
@@ -2554,7 +1983,7 @@
         <w:tab/>
         <w:t>Current system</w:t>
       </w:r>
-      <w:bookmarkEnd w:id="1"/>
+      <w:bookmarkEnd w:id="2"/>
     </w:p>
     <w:p/>
     <w:p>
@@ -2577,7 +2006,7 @@
       <w:pPr>
         <w:pStyle w:val="Heading1"/>
       </w:pPr>
-      <w:bookmarkStart w:id="2" w:name="_Toc380452722"/>
+      <w:bookmarkStart w:id="3" w:name="_Toc380456111"/>
       <w:r>
         <w:t>3.</w:t>
       </w:r>
@@ -2585,7 +2014,7 @@
         <w:tab/>
         <w:t>Proposed system</w:t>
       </w:r>
-      <w:bookmarkEnd w:id="2"/>
+      <w:bookmarkEnd w:id="3"/>
     </w:p>
     <w:p>
       <w:r>
@@ -2599,7 +2028,7 @@
       <w:r>
         <w:tab/>
       </w:r>
-      <w:bookmarkStart w:id="3" w:name="_Toc380452723"/>
+      <w:bookmarkStart w:id="4" w:name="_Toc380456112"/>
       <w:r>
         <w:t>3.1</w:t>
       </w:r>
@@ -2607,7 +2036,7 @@
         <w:tab/>
         <w:t>Overview</w:t>
       </w:r>
-      <w:bookmarkEnd w:id="3"/>
+      <w:bookmarkEnd w:id="4"/>
     </w:p>
     <w:p>
       <w:r>
@@ -2622,7 +2051,35 @@
         <w:rPr>
           <w:rFonts w:hint="eastAsia"/>
         </w:rPr>
-        <w:t xml:space="preserve">The user interface for the Sunshine Online Car Dealer system will be completely web browser based.  The system will consist of an Apache Web server running in a Linux OS with a MySQL database server.  Different development technologies will be used to implement this solution such as PHP, java script, java servlets, java jsps to name a few.  The development collaboration of choice will be github.  Below is a high level overview of the proposed online car dealer system: </w:t>
+        <w:t xml:space="preserve">The user interface for the Sunshine Online Car Dealer system will be completely web browser based.  The system will consist of an Apache Web server running in a Linux OS with a MySQL database server.  Different development technologies will be used to implement this solution such as PHP, java script, java servlets, java </w:t>
+      </w:r>
+      <w:proofErr w:type="spellStart"/>
+      <w:r>
+        <w:rPr>
+          <w:rFonts w:hint="eastAsia"/>
+        </w:rPr>
+        <w:t>jsps</w:t>
+      </w:r>
+      <w:proofErr w:type="spellEnd"/>
+      <w:r>
+        <w:rPr>
+          <w:rFonts w:hint="eastAsia"/>
+        </w:rPr>
+        <w:t xml:space="preserve"> to name a few.  The development collaboration of choice will be </w:t>
+      </w:r>
+      <w:proofErr w:type="spellStart"/>
+      <w:r>
+        <w:rPr>
+          <w:rFonts w:hint="eastAsia"/>
+        </w:rPr>
+        <w:t>github</w:t>
+      </w:r>
+      <w:proofErr w:type="spellEnd"/>
+      <w:r>
+        <w:rPr>
+          <w:rFonts w:hint="eastAsia"/>
+        </w:rPr>
+        <w:t xml:space="preserve">.  Below is a high level overview of the proposed online car dealer system: </w:t>
       </w:r>
     </w:p>
     <w:p/>
@@ -2649,9 +2106,9 @@
             <o:lock v:ext="edit" aspectratio="t"/>
           </v:shapetype>
           <v:shape id="_x0000_i1025" type="#_x0000_t75" style="width:498pt;height:366.75pt" o:ole="">
-            <v:imagedata r:id="rId8" o:title=""/>
+            <v:imagedata r:id="rId9" o:title=""/>
           </v:shape>
-          <o:OLEObject Type="Embed" ProgID="SmartDraw.2" ShapeID="_x0000_i1025" DrawAspect="Content" ObjectID="_1454194590" r:id="rId9"/>
+          <o:OLEObject Type="Embed" ProgID="SmartDraw.2" ShapeID="_x0000_i1025" DrawAspect="Content" ObjectID="_1454198489" r:id="rId10"/>
         </w:object>
       </w:r>
     </w:p>
@@ -2659,9 +2116,9 @@
       <w:r>
         <w:object w:dxaOrig="9982" w:dyaOrig="16944">
           <v:shape id="_x0000_i1026" type="#_x0000_t75" style="width:399pt;height:678pt" o:ole="">
-            <v:imagedata r:id="rId10" o:title=""/>
+            <v:imagedata r:id="rId11" o:title=""/>
           </v:shape>
-          <o:OLEObject Type="Embed" ProgID="SmartDraw.2" ShapeID="_x0000_i1026" DrawAspect="Content" ObjectID="_1454194591" r:id="rId11"/>
+          <o:OLEObject Type="Embed" ProgID="SmartDraw.2" ShapeID="_x0000_i1026" DrawAspect="Content" ObjectID="_1454198490" r:id="rId12"/>
         </w:object>
       </w:r>
     </w:p>
@@ -2673,7 +2130,7 @@
         <w:lastRenderedPageBreak/>
         <w:tab/>
       </w:r>
-      <w:bookmarkStart w:id="4" w:name="_Toc380452724"/>
+      <w:bookmarkStart w:id="5" w:name="_Toc380456113"/>
       <w:r>
         <w:t>3.2</w:t>
       </w:r>
@@ -2681,7 +2138,7 @@
         <w:tab/>
         <w:t>Functional requirements</w:t>
       </w:r>
-      <w:bookmarkEnd w:id="4"/>
+      <w:bookmarkEnd w:id="5"/>
     </w:p>
     <w:p/>
     <w:p>
@@ -2713,7 +2170,15 @@
         <w:ind w:left="720"/>
       </w:pPr>
       <w:r>
-        <w:t xml:space="preserve">4 - The system shall allow the user to request a more detailed car information per car within the search results from functional requirement 3, which will return a page with pictures of the car, basic car information and additional notes.  </w:t>
+        <w:t xml:space="preserve">4 - The system shall allow the user to request </w:t>
+      </w:r>
+      <w:proofErr w:type="gramStart"/>
+      <w:r>
+        <w:t>a more</w:t>
+      </w:r>
+      <w:proofErr w:type="gramEnd"/>
+      <w:r>
+        <w:t xml:space="preserve"> detailed car information per car within the search results from functional requirement 3, which will return a page with pictures of the car, basic car information and additional notes.  </w:t>
       </w:r>
     </w:p>
     <w:p>
@@ -2804,7 +2269,7 @@
       <w:r>
         <w:tab/>
       </w:r>
-      <w:bookmarkStart w:id="5" w:name="_Toc380452725"/>
+      <w:bookmarkStart w:id="6" w:name="_Toc380456114"/>
       <w:r>
         <w:t>3.3</w:t>
       </w:r>
@@ -2812,7 +2277,7 @@
         <w:tab/>
         <w:t>Nonfunctional requirements</w:t>
       </w:r>
-      <w:bookmarkEnd w:id="5"/>
+      <w:bookmarkEnd w:id="6"/>
     </w:p>
     <w:p/>
     <w:p>
@@ -2870,7 +2335,17 @@
         <w:ind w:left="1440"/>
       </w:pPr>
       <w:r>
-        <w:t xml:space="preserve">The Sunshine Online Car Dealer System will only provide for sale whatever is available in it’s inventory. </w:t>
+        <w:t xml:space="preserve">The Sunshine Online Car Dealer System will only provide for sale whatever is available in </w:t>
+      </w:r>
+      <w:proofErr w:type="spellStart"/>
+      <w:proofErr w:type="gramStart"/>
+      <w:r>
+        <w:t>it’s</w:t>
+      </w:r>
+      <w:proofErr w:type="spellEnd"/>
+      <w:proofErr w:type="gramEnd"/>
+      <w:r>
+        <w:t xml:space="preserve"> inventory. </w:t>
       </w:r>
     </w:p>
     <w:p>
@@ -2908,8 +2383,13 @@
         <w:ind w:left="1440"/>
       </w:pPr>
       <w:r>
-        <w:t>Very portable since every device (i.e.: Smartphone or Tablet) with a browser will be able to access the Sunshine Online Car Dealer System .</w:t>
-      </w:r>
+        <w:t xml:space="preserve">Very portable since every device (i.e.: Smartphone or Tablet) with a browser will be able to access the Sunshine Online Car Dealer </w:t>
+      </w:r>
+      <w:proofErr w:type="gramStart"/>
+      <w:r>
+        <w:t>System .</w:t>
+      </w:r>
+      <w:proofErr w:type="gramEnd"/>
     </w:p>
     <w:p>
       <w:pPr>
@@ -2927,7 +2407,7 @@
       <w:r>
         <w:tab/>
       </w:r>
-      <w:bookmarkStart w:id="6" w:name="_Toc380452726"/>
+      <w:bookmarkStart w:id="7" w:name="_Toc380456115"/>
       <w:r>
         <w:t>3.4</w:t>
       </w:r>
@@ -2935,7 +2415,7 @@
         <w:tab/>
         <w:t>Constraints (“Pseudo requirements”)</w:t>
       </w:r>
-      <w:bookmarkEnd w:id="6"/>
+      <w:bookmarkEnd w:id="7"/>
     </w:p>
     <w:p/>
     <w:p>
@@ -3024,7 +2504,7 @@
       <w:r>
         <w:tab/>
       </w:r>
-      <w:bookmarkStart w:id="7" w:name="_Toc380452727"/>
+      <w:bookmarkStart w:id="8" w:name="_Toc380456116"/>
       <w:r>
         <w:t>3.5</w:t>
       </w:r>
@@ -3032,7 +2512,7 @@
         <w:tab/>
         <w:t>System models</w:t>
       </w:r>
-      <w:bookmarkEnd w:id="7"/>
+      <w:bookmarkEnd w:id="8"/>
     </w:p>
     <w:p>
       <w:r>
@@ -3041,15 +2521,16 @@
       <w:r>
         <w:object w:dxaOrig="14170" w:dyaOrig="8045">
           <v:shape id="_x0000_i1027" type="#_x0000_t75" style="width:498pt;height:282.75pt" o:ole="">
-            <v:imagedata r:id="rId12" o:title=""/>
+            <v:imagedata r:id="rId13" o:title=""/>
           </v:shape>
-          <o:OLEObject Type="Embed" ProgID="SmartDraw.2" ShapeID="_x0000_i1027" DrawAspect="Content" ObjectID="_1454194592" r:id="rId13"/>
+          <o:OLEObject Type="Embed" ProgID="SmartDraw.2" ShapeID="_x0000_i1027" DrawAspect="Content" ObjectID="_1454198491" r:id="rId14"/>
         </w:object>
       </w:r>
     </w:p>
-    <w:p>
-      <w:pPr>
-        <w:pStyle w:val="Heading2"/>
+    <w:p/>
+    <w:p>
+      <w:pPr>
+        <w:pStyle w:val="Heading3"/>
       </w:pPr>
       <w:r>
         <w:tab/>
@@ -3057,11 +2538,11 @@
       <w:r>
         <w:tab/>
       </w:r>
-      <w:bookmarkStart w:id="8" w:name="_Toc380452728"/>
+      <w:bookmarkStart w:id="9" w:name="_Toc380456117"/>
       <w:r>
         <w:t>3.5.1 Scenarios</w:t>
       </w:r>
-      <w:bookmarkEnd w:id="8"/>
+      <w:bookmarkEnd w:id="9"/>
     </w:p>
     <w:p>
       <w:r>
@@ -3069,11 +2550,130 @@
       </w:r>
     </w:p>
     <w:p>
+      <w:r>
+        <w:rPr>
+          <w:b/>
+        </w:rPr>
+        <w:t>Scenario 1</w:t>
+      </w:r>
+      <w:r>
+        <w:rPr>
+          <w:b/>
+        </w:rPr>
+        <w:t>:</w:t>
+      </w:r>
+      <w:r>
+        <w:rPr>
+          <w:b/>
+        </w:rPr>
+        <w:t xml:space="preserve"> Login to </w:t>
+      </w:r>
+      <w:r>
+        <w:t>Sunshine Online Car Dealer System</w:t>
+      </w:r>
+    </w:p>
+    <w:p>
+      <w:pPr>
+        <w:rPr>
+          <w:b/>
+        </w:rPr>
+      </w:pPr>
+      <w:r>
+        <w:t xml:space="preserve">Bob wants to buy a car from the web site of Sunshine Car Dealer. He goes to the home page of </w:t>
+      </w:r>
+      <w:r>
+        <w:t>Sunshine Online Car Dealer System</w:t>
+      </w:r>
+      <w:r>
+        <w:t xml:space="preserve"> and chooses to log in. He enters his username and password, then click login button. The screen displays the home page with his status as logged in.</w:t>
+      </w:r>
+    </w:p>
+    <w:p>
+      <w:pPr>
+        <w:rPr>
+          <w:b/>
+        </w:rPr>
+      </w:pPr>
+      <w:r>
+        <w:rPr>
+          <w:b/>
+        </w:rPr>
+        <w:t>Scenario 2: Buy a new car</w:t>
+      </w:r>
+    </w:p>
+    <w:p>
+      <w:r>
+        <w:t>Bob found his dream car on the web site of Sunshine Car Dealer. He decides to buy it. After logging in, he selects his dream car and click “check out” button. Then he enters his billing and shipping address, credit card information, and click “purchase” button. After a short time of processing, he sees an order confirmation page with a delivery date.</w:t>
+      </w:r>
+    </w:p>
+    <w:p>
+      <w:r>
+        <w:rPr>
+          <w:b/>
+        </w:rPr>
+        <w:t>Scenario 3: Add more pictures of a car</w:t>
+      </w:r>
+    </w:p>
+    <w:p>
+      <w:r>
+        <w:t xml:space="preserve">Peter is one of the administrators of </w:t>
+      </w:r>
+      <w:r>
+        <w:t>Sunshine Online Car Dealer System</w:t>
+      </w:r>
+      <w:r>
+        <w:t xml:space="preserve">. He received some detailed </w:t>
+      </w:r>
+      <w:r>
+        <w:lastRenderedPageBreak/>
+        <w:t xml:space="preserve">information about a Honda CRV 2012 which is in the car inventory. In order to provide the customers a better view of this car, he decides to add the new information. </w:t>
+      </w:r>
+    </w:p>
+    <w:p>
+      <w:r>
+        <w:t>He logs in to the system to the admin home page. Then he click “Edit” button of this CRV. The system displays the fields can be edited; and he click the “Details” field and starts to edit. After he is done editing, he clicks the “update” button to save his changes. Then the information of this CRV is updated.</w:t>
+      </w:r>
+    </w:p>
+    <w:p>
+      <w:r>
+        <w:rPr>
+          <w:b/>
+        </w:rPr>
+        <w:t>Scenario 4: Create a new admin account</w:t>
+      </w:r>
+    </w:p>
+    <w:p>
+      <w:r>
+        <w:t xml:space="preserve">Sue is hired as an administrator of </w:t>
+      </w:r>
+      <w:r>
+        <w:t>Sunshine Online Car Dealer System</w:t>
+      </w:r>
+      <w:r>
+        <w:t xml:space="preserve"> yesterday. Peter is creating her a new admin account. </w:t>
+      </w:r>
+    </w:p>
+    <w:p>
+      <w:r>
+        <w:t>He first logs into the system on the admin home page. Then select “Add Admin” button. The system displays the required fields that need to be filled. After he enters all the information needed including the assigned username and password for Sue, he clicks the “Create” button. Now Sue has her own admin account.</w:t>
+      </w:r>
+    </w:p>
+    <w:p>
+      <w:pPr>
+        <w:pStyle w:val="Heading3"/>
+      </w:pPr>
+      <w:bookmarkStart w:id="10" w:name="_Toc380456118"/>
+      <w:r>
+        <w:t>Scenario 5</w:t>
+      </w:r>
+      <w:bookmarkEnd w:id="10"/>
+    </w:p>
+    <w:p>
       <w:pPr>
         <w:ind w:left="720"/>
       </w:pPr>
       <w:r>
-        <w:t>Yang(1-4)</w:t>
+        <w:t>Johann receives a phone call from Ms. Yang stating that she’s unable to change her Shipping Address in the Online Car Dealer System. Johann logs into the system and selects the “Edit User Profile” function.</w:t>
       </w:r>
     </w:p>
     <w:p>
@@ -3081,25 +2681,33 @@
         <w:ind w:left="720"/>
       </w:pPr>
       <w:r>
-        <w:t>Rogelio(5-7)</w:t>
+        <w:t>Johann search for Ms. Yang User Profile and updates the Shipping Address with the new one provided by Ms. Yang. He advises her to refresh her browser page and check for the correctness of the new address.</w:t>
+      </w:r>
+    </w:p>
+    <w:p>
+      <w:pPr>
+        <w:ind w:left="720"/>
+      </w:pPr>
+      <w:r>
+        <w:t>Ms. Yang is displayed with her User Profile with the correct new Shipping Address.</w:t>
       </w:r>
     </w:p>
     <w:p>
       <w:pPr>
         <w:pStyle w:val="Heading3"/>
       </w:pPr>
-      <w:bookmarkStart w:id="9" w:name="_Toc380452729"/>
-      <w:r>
-        <w:t>Scenario 5</w:t>
-      </w:r>
-      <w:bookmarkEnd w:id="9"/>
+      <w:bookmarkStart w:id="11" w:name="_Toc380456119"/>
+      <w:r>
+        <w:t>Scenario 6</w:t>
+      </w:r>
+      <w:bookmarkEnd w:id="11"/>
     </w:p>
     <w:p>
       <w:pPr>
         <w:ind w:left="720"/>
       </w:pPr>
       <w:r>
-        <w:t>Johann receives a phone call from Ms. Yang stating that she’s unable to change her Shipping Address in the Online Car Dealer System. Johann logs into the system and selects the “Edit User Profile” function.</w:t>
+        <w:t>Every week Johann is presented with a list of new cars ready to be sold in the Online Car Dealer System. He logs into the system and select the “Add a Car” function.</w:t>
       </w:r>
     </w:p>
     <w:p>
@@ -3107,7 +2715,7 @@
         <w:ind w:left="720"/>
       </w:pPr>
       <w:r>
-        <w:t>Johann search for Ms. Yang User Profile and updates the Shipping Address with the new one provided by Ms. Yang. He advises her to refresh her browser page and check for the correctness of the new address.</w:t>
+        <w:t xml:space="preserve">Johann enters the information of the new vehicle and creates a folder for the vehicle pictures. He then proceeds to copies the each pictures in the vehicle picture folder. </w:t>
       </w:r>
     </w:p>
     <w:p>
@@ -3115,29 +2723,34 @@
         <w:ind w:left="720"/>
       </w:pPr>
       <w:r>
-        <w:t>Ms. Yang is displayed with her User Profile with the correct new Shipping Address.</w:t>
+        <w:t>After submitting all the vehicles details a confirmation page is displayed stating that a new vehicle has been added to the system.</w:t>
       </w:r>
     </w:p>
     <w:p>
       <w:pPr>
         <w:pStyle w:val="Heading3"/>
       </w:pPr>
-      <w:bookmarkStart w:id="10" w:name="_Toc380452730"/>
-      <w:r>
-        <w:t>Scenario 6</w:t>
-      </w:r>
-      <w:bookmarkEnd w:id="10"/>
+      <w:bookmarkStart w:id="12" w:name="_Toc380456120"/>
+      <w:r>
+        <w:t>Scenario 7</w:t>
+      </w:r>
+      <w:bookmarkEnd w:id="12"/>
     </w:p>
     <w:p>
       <w:pPr>
         <w:ind w:left="720"/>
       </w:pPr>
       <w:r>
-        <w:t xml:space="preserve">Every week Johann is presented with a list of new cars ready to be sold in the Online Car </w:t>
-      </w:r>
+        <w:t>Johann is notified of a fraudulent user trying to steal from the company with false information. He logs into the system and select the “Remove User” function.</w:t>
+      </w:r>
+    </w:p>
+    <w:p>
+      <w:pPr>
+        <w:ind w:left="720"/>
+      </w:pPr>
       <w:r>
         <w:lastRenderedPageBreak/>
-        <w:t>Dealer System. He logs into the system and select the “Add a Car” function.</w:t>
+        <w:t xml:space="preserve">Johann search for the falsified user account and press the remove button. The system asks Johann to reconfirm if this is indeed what he intends to do. </w:t>
       </w:r>
     </w:p>
     <w:p>
@@ -3145,139 +2758,210 @@
         <w:ind w:left="720"/>
       </w:pPr>
       <w:r>
-        <w:t xml:space="preserve">Johann enters the information of the new vehicle and creates a folder for the vehicle pictures. He then proceeds to copies the each pictures in the vehicle picture folder. </w:t>
-      </w:r>
+        <w:t>Johann acknowledges and the user account is deleted from the system.</w:t>
+      </w:r>
+    </w:p>
+    <w:p>
+      <w:pPr>
+        <w:pStyle w:val="Heading3"/>
+      </w:pPr>
+      <w:bookmarkStart w:id="13" w:name="_Toc380456121"/>
+      <w:r>
+        <w:t>Scenario 8</w:t>
+      </w:r>
+      <w:bookmarkEnd w:id="13"/>
     </w:p>
     <w:p>
       <w:pPr>
         <w:ind w:left="720"/>
       </w:pPr>
       <w:r>
-        <w:t>After submitting all the vehicles details a confirmation page is displayed stating that a new vehicle has been added to the system.</w:t>
+        <w:t xml:space="preserve">Yang opens Internet Explorer on her home computer and goes to the Sunshine </w:t>
+      </w:r>
+      <w:proofErr w:type="gramStart"/>
+      <w:r>
+        <w:t>Online  Car</w:t>
+      </w:r>
+      <w:proofErr w:type="gramEnd"/>
+      <w:r>
+        <w:t xml:space="preserve"> Dealer website home page.  Yang is interested in new Toyota 4 runners so she clicks on the ‘Make’ dropdown list in the ‘search cars’ section and selects ‘Toyota’.  Next she clicks on the ‘Model’ dropdown list and selects 4-runner.   Yang continues to select ‘New’ on the ‘Condition’ dropdown list.  Yang then clicks on the submit search button.  </w:t>
+      </w:r>
+      <w:r>
+        <w:t>The web browser returns a page with a list of all the new Toyota 4-runners that are available for purchase.</w:t>
       </w:r>
     </w:p>
     <w:p>
       <w:pPr>
         <w:pStyle w:val="Heading3"/>
       </w:pPr>
-      <w:bookmarkStart w:id="11" w:name="_Toc380452731"/>
-      <w:r>
-        <w:t>Scenario 7</w:t>
-      </w:r>
-      <w:bookmarkEnd w:id="11"/>
+      <w:bookmarkStart w:id="14" w:name="_Toc380456122"/>
+      <w:r>
+        <w:t>Scenario 9</w:t>
+      </w:r>
+      <w:bookmarkEnd w:id="14"/>
     </w:p>
     <w:p>
       <w:pPr>
         <w:ind w:left="720"/>
       </w:pPr>
       <w:r>
-        <w:t>Johann is notified of a fraudulent user trying to steal from the company with false information. He logs into the system and select the “Remove User” function.</w:t>
+        <w:t xml:space="preserve">Roger is a user that is interested on possibly purchasing a car at the Sunshine Online Car Dealer System.  Sunshine Online Car Dealer requires users to register in order to be able to purchase cars.  Roger opens up a browser and goes to the Sunshine </w:t>
+      </w:r>
+      <w:proofErr w:type="gramStart"/>
+      <w:r>
+        <w:t>Online  Car</w:t>
+      </w:r>
+      <w:proofErr w:type="gramEnd"/>
+      <w:r>
+        <w:t xml:space="preserve"> Dealer home page.  There Roger clicks on the Login/Register button.  Roger is taken to the Login/Register page and there he clicks on ‘Register’.  Roger is presented with a web form that displays all of the fields that are required to be filled in order to register and obtain a user account.  Once all fields are completed </w:t>
+      </w:r>
+      <w:r>
+        <w:t>Roger clicks on the ‘Submit Registration’ request button.  The system checks that the e-mail does not exist on another user’s record in the database.  If the email does not exist the system creates a record on the database and takes Roger back to the home page with a Logged in status.</w:t>
       </w:r>
     </w:p>
     <w:p>
       <w:pPr>
         <w:ind w:left="720"/>
-      </w:pPr>
-      <w:r>
-        <w:t xml:space="preserve">Johann search for the falsified user account and press the remove button. The system asks Johann to reconfirm if this is indeed what he intends to do. </w:t>
+        <w:rPr>
+          <w:b/>
+          <w:color w:val="FF0000"/>
+        </w:rPr>
+      </w:pPr>
+      <w:r>
+        <w:rPr>
+          <w:b/>
+          <w:color w:val="FF0000"/>
+        </w:rPr>
+        <w:t>Scenario</w:t>
+      </w:r>
+      <w:r>
+        <w:rPr>
+          <w:b/>
+          <w:color w:val="FF0000"/>
+        </w:rPr>
+        <w:t xml:space="preserve"> 10</w:t>
       </w:r>
     </w:p>
     <w:p>
       <w:pPr>
         <w:ind w:left="720"/>
-      </w:pPr>
-      <w:r>
-        <w:t>Johann acknowledges and the user account is deleted from the system.</w:t>
-      </w:r>
-    </w:p>
+        <w:rPr>
+          <w:color w:val="FF0000"/>
+        </w:rPr>
+      </w:pPr>
+      <w:r>
+        <w:rPr>
+          <w:b/>
+          <w:color w:val="FF0000"/>
+        </w:rPr>
+        <w:t>Scenario</w:t>
+      </w:r>
+      <w:r>
+        <w:rPr>
+          <w:b/>
+          <w:color w:val="FF0000"/>
+        </w:rPr>
+        <w:t xml:space="preserve"> 11</w:t>
+      </w:r>
+    </w:p>
+    <w:p/>
     <w:p>
       <w:pPr>
         <w:pStyle w:val="Heading3"/>
       </w:pPr>
-      <w:bookmarkStart w:id="12" w:name="_Toc380452732"/>
-      <w:r>
-        <w:t>Scenario 8</w:t>
-      </w:r>
-      <w:bookmarkEnd w:id="12"/>
-    </w:p>
-    <w:p>
-      <w:pPr>
-        <w:ind w:left="720"/>
-      </w:pPr>
-      <w:r>
-        <w:t xml:space="preserve">Yang opens Internet Explorer on her home computer and goes to the Sunshine Online  Car Dealer website home page.  Yang is interested in new Toyota 4 runners so she clicks on the ‘Make’ dropdown list in the ‘search cars’ section and selects ‘Toyota’.  Next she clicks on the ‘Model’ dropdown list and selects 4-runner.   Yang continues to select ‘New’ on the ‘Condition’ dropdown list.  Yang then clicks on the submit search button.  </w:t>
-      </w:r>
-      <w:r>
-        <w:t>The web browser returns a page with a list of all the new Toyota 4-runners that are available for purchase.</w:t>
-      </w:r>
-    </w:p>
-    <w:p>
-      <w:pPr>
-        <w:pStyle w:val="Heading3"/>
-      </w:pPr>
-      <w:bookmarkStart w:id="13" w:name="_Toc380452733"/>
-      <w:r>
-        <w:t>Scenario 9</w:t>
-      </w:r>
-      <w:bookmarkEnd w:id="13"/>
-    </w:p>
-    <w:p>
-      <w:pPr>
-        <w:ind w:left="720"/>
-      </w:pPr>
-      <w:r>
-        <w:t xml:space="preserve">Roger is a user that is interested on possibly purchasing a car at the Sunshine Online Car Dealer System.  Sunshine Online Car Dealer requires users to register in order to be able to purchase cars.  Roger opens up a browser and goes to the Sunshine Online  Car Dealer home page.  There Roger clicks on the Login/Register button.  Roger is taken to the Login/Register page and there he clicks on ‘Register’.  Roger is presented with a web form that displays all of the fields that are required to be filled in order to register and obtain a user account.  Once all fields are completed </w:t>
-      </w:r>
-      <w:r>
-        <w:t>Roger clicks on the ‘Submit Registration’ request button.  The system checks that the e-mail does not exist on another user’s record in the database.  If the email does not exist the system creates a record on the database and takes Roger back to the home page with a Logged in status.</w:t>
-      </w:r>
+      <w:r>
+        <w:tab/>
+      </w:r>
+      <w:r>
+        <w:tab/>
+      </w:r>
+      <w:bookmarkStart w:id="15" w:name="_Toc380456123"/>
+      <w:r>
+        <w:t>3.5.2 Use case model</w:t>
+      </w:r>
+      <w:bookmarkEnd w:id="15"/>
     </w:p>
     <w:p/>
     <w:p>
-      <w:r>
-        <w:t>Johann(8-10)</w:t>
-      </w:r>
-    </w:p>
-    <w:p>
-      <w:pPr>
-        <w:pStyle w:val="Heading2"/>
-      </w:pPr>
+      <w:pPr>
+        <w:pStyle w:val="Heading4"/>
+      </w:pPr>
+      <w:bookmarkStart w:id="16" w:name="_Toc380456124"/>
       <w:r>
         <w:lastRenderedPageBreak/>
+        <w:t>Use case diagram</w:t>
+      </w:r>
+      <w:bookmarkEnd w:id="16"/>
+    </w:p>
+    <w:p>
+      <w:r>
+        <w:rPr>
+          <w:noProof/>
+          <w:lang w:bidi="ar-SA"/>
+        </w:rPr>
+        <w:drawing>
+          <wp:inline distT="0" distB="0" distL="0" distR="0">
+            <wp:extent cx="6332220" cy="3533775"/>
+            <wp:effectExtent l="0" t="0" r="0" b="0"/>
+            <wp:docPr id="6" name="Picture 6"/>
+            <wp:cNvGraphicFramePr>
+              <a:graphicFrameLocks xmlns:a="http://schemas.openxmlformats.org/drawingml/2006/main" noChangeAspect="1"/>
+            </wp:cNvGraphicFramePr>
+            <a:graphic xmlns:a="http://schemas.openxmlformats.org/drawingml/2006/main">
+              <a:graphicData uri="http://schemas.openxmlformats.org/drawingml/2006/picture">
+                <pic:pic xmlns:pic="http://schemas.openxmlformats.org/drawingml/2006/picture">
+                  <pic:nvPicPr>
+                    <pic:cNvPr id="0" name="Use Case Diagram2.jpg"/>
+                    <pic:cNvPicPr/>
+                  </pic:nvPicPr>
+                  <pic:blipFill>
+                    <a:blip r:embed="rId15">
+                      <a:extLst>
+                        <a:ext uri="{28A0092B-C50C-407E-A947-70E740481C1C}">
+                          <a14:useLocalDpi xmlns:a14="http://schemas.microsoft.com/office/drawing/2010/main" val="0"/>
+                        </a:ext>
+                      </a:extLst>
+                    </a:blip>
+                    <a:stretch>
+                      <a:fillRect/>
+                    </a:stretch>
+                  </pic:blipFill>
+                  <pic:spPr>
+                    <a:xfrm>
+                      <a:off x="0" y="0"/>
+                      <a:ext cx="6332220" cy="3533775"/>
+                    </a:xfrm>
+                    <a:prstGeom prst="rect">
+                      <a:avLst/>
+                    </a:prstGeom>
+                  </pic:spPr>
+                </pic:pic>
+              </a:graphicData>
+            </a:graphic>
+          </wp:inline>
+        </w:drawing>
+      </w:r>
+    </w:p>
+    <w:p/>
+    <w:p>
+      <w:pPr>
+        <w:pStyle w:val="Heading4"/>
+      </w:pPr>
+      <w:bookmarkStart w:id="17" w:name="_Toc380456125"/>
+      <w:r>
+        <w:t>Use Case</w:t>
+      </w:r>
+      <w:r>
+        <w:t>s</w:t>
+      </w:r>
+      <w:bookmarkEnd w:id="17"/>
+    </w:p>
+    <w:p/>
+    <w:p>
+      <w:r>
         <w:tab/>
-      </w:r>
-      <w:r>
-        <w:tab/>
-      </w:r>
-      <w:bookmarkStart w:id="14" w:name="_Toc380452734"/>
-      <w:r>
-        <w:t>3.5.2 Use case model</w:t>
-      </w:r>
-      <w:bookmarkEnd w:id="14"/>
-    </w:p>
-    <w:p/>
-    <w:p>
-      <w:r>
-        <w:object w:dxaOrig="14277" w:dyaOrig="8326">
-          <v:shape id="_x0000_i1028" type="#_x0000_t75" style="width:498pt;height:290.25pt" o:ole="">
-            <v:imagedata r:id="rId14" o:title=""/>
-          </v:shape>
-          <o:OLEObject Type="Embed" ProgID="Visio.Drawing.11" ShapeID="_x0000_i1028" DrawAspect="Content" ObjectID="_1454194593" r:id="rId15"/>
-        </w:object>
-      </w:r>
-      <w:bookmarkStart w:id="15" w:name="_GoBack"/>
-      <w:bookmarkEnd w:id="15"/>
-    </w:p>
-    <w:p/>
-    <w:p>
-      <w:pPr>
-        <w:pStyle w:val="Heading3"/>
-      </w:pPr>
-      <w:bookmarkStart w:id="16" w:name="_Toc380452735"/>
-      <w:r>
         <w:t>Use Case 1</w:t>
       </w:r>
-      <w:bookmarkEnd w:id="16"/>
     </w:p>
     <w:p>
       <w:pPr>
@@ -3422,6 +3106,7 @@
         <w:ind w:left="1440" w:firstLine="0"/>
       </w:pPr>
       <w:r>
+        <w:lastRenderedPageBreak/>
         <w:t>Sunshine Online Car Dealer System logs User/Admin into the system.</w:t>
       </w:r>
     </w:p>
@@ -3438,7 +3123,6 @@
         <w:ind w:left="1440" w:firstLine="0"/>
       </w:pPr>
       <w:r>
-        <w:lastRenderedPageBreak/>
         <w:t>User/Admin are redirected to home/index web page or into the requested page showing a logged in status.</w:t>
       </w:r>
     </w:p>
@@ -3524,13 +3208,11 @@
     </w:p>
     <w:p>
       <w:pPr>
-        <w:pStyle w:val="Heading3"/>
-      </w:pPr>
-      <w:bookmarkStart w:id="17" w:name="_Toc380452736"/>
+        <w:pStyle w:val="NoSpacing"/>
+      </w:pPr>
       <w:r>
         <w:t>Use Case 2</w:t>
       </w:r>
-      <w:bookmarkEnd w:id="17"/>
     </w:p>
     <w:p>
       <w:pPr>
@@ -3751,19 +3433,17 @@
         <w:ind w:left="1440" w:firstLine="0"/>
       </w:pPr>
       <w:r>
+        <w:lastRenderedPageBreak/>
         <w:t>Sold to another faster customer</w:t>
       </w:r>
     </w:p>
     <w:p>
       <w:pPr>
-        <w:pStyle w:val="Heading3"/>
-      </w:pPr>
-      <w:bookmarkStart w:id="18" w:name="_Toc380452737"/>
-      <w:r>
-        <w:lastRenderedPageBreak/>
+        <w:pStyle w:val="NoSpacing"/>
+      </w:pPr>
+      <w:r>
         <w:t>Use Case 3</w:t>
       </w:r>
-      <w:bookmarkEnd w:id="18"/>
     </w:p>
     <w:p>
       <w:pPr>
@@ -3968,13 +3648,11 @@
     </w:p>
     <w:p>
       <w:pPr>
-        <w:pStyle w:val="Heading3"/>
-      </w:pPr>
-      <w:bookmarkStart w:id="19" w:name="_Toc380452738"/>
+        <w:pStyle w:val="NoSpacing"/>
+      </w:pPr>
       <w:r>
         <w:t>Use Case 4</w:t>
       </w:r>
-      <w:bookmarkEnd w:id="19"/>
     </w:p>
     <w:p>
       <w:pPr>
@@ -4132,6 +3810,7 @@
         <w:ind w:left="720" w:firstLine="0"/>
       </w:pPr>
       <w:r>
+        <w:lastRenderedPageBreak/>
         <w:t xml:space="preserve">Exit Condition: A new </w:t>
       </w:r>
       <w:r>
@@ -4150,7 +3829,6 @@
         <w:ind w:left="720" w:firstLine="0"/>
       </w:pPr>
       <w:r>
-        <w:lastRenderedPageBreak/>
         <w:t xml:space="preserve">Exceptions: </w:t>
       </w:r>
     </w:p>
@@ -4186,13 +3864,11 @@
     </w:p>
     <w:p>
       <w:pPr>
-        <w:pStyle w:val="Heading3"/>
-      </w:pPr>
-      <w:bookmarkStart w:id="20" w:name="_Toc380452739"/>
+        <w:pStyle w:val="NoSpacing"/>
+      </w:pPr>
       <w:r>
         <w:t>Use Case 5</w:t>
       </w:r>
-      <w:bookmarkEnd w:id="20"/>
     </w:p>
     <w:p>
       <w:pPr>
@@ -4410,13 +4086,11 @@
     </w:p>
     <w:p>
       <w:pPr>
-        <w:pStyle w:val="Heading3"/>
-      </w:pPr>
-      <w:bookmarkStart w:id="21" w:name="_Toc380452740"/>
+        <w:pStyle w:val="NoSpacing"/>
+      </w:pPr>
       <w:r>
         <w:t>Use Case 6</w:t>
       </w:r>
-      <w:bookmarkEnd w:id="21"/>
     </w:p>
     <w:p>
       <w:pPr>
@@ -4502,6 +4176,7 @@
         <w:ind w:left="720" w:firstLine="0"/>
       </w:pPr>
       <w:r>
+        <w:lastRenderedPageBreak/>
         <w:t xml:space="preserve">Event Flow: </w:t>
       </w:r>
     </w:p>
@@ -4517,14 +4192,16 @@
         <w:ind w:left="1440" w:firstLine="0"/>
       </w:pPr>
       <w:r>
-        <w:lastRenderedPageBreak/>
         <w:t>Admin selects the “</w:t>
       </w:r>
       <w:r>
         <w:t xml:space="preserve">Add </w:t>
       </w:r>
       <w:r>
-        <w:t>A Car”function</w:t>
+        <w:t xml:space="preserve">A </w:t>
+      </w:r>
+      <w:r>
+        <w:t>Car” function</w:t>
       </w:r>
     </w:p>
     <w:p>
@@ -4634,13 +4311,11 @@
     </w:p>
     <w:p>
       <w:pPr>
-        <w:pStyle w:val="Heading3"/>
-      </w:pPr>
-      <w:bookmarkStart w:id="22" w:name="_Toc380452741"/>
+        <w:pStyle w:val="NoSpacing"/>
+      </w:pPr>
       <w:r>
         <w:t>Use Case 7</w:t>
       </w:r>
-      <w:bookmarkEnd w:id="22"/>
     </w:p>
     <w:p>
       <w:pPr>
@@ -4654,7 +4329,13 @@
         <w:t xml:space="preserve">Name: </w:t>
       </w:r>
       <w:r>
-        <w:t>RemoveA User</w:t>
+        <w:t>Remove</w:t>
+      </w:r>
+      <w:r>
+        <w:t xml:space="preserve"> a</w:t>
+      </w:r>
+      <w:r>
+        <w:t xml:space="preserve"> User</w:t>
       </w:r>
     </w:p>
     <w:p>
@@ -4815,9 +4496,11 @@
       <w:r>
         <w:t xml:space="preserve"> is </w:t>
       </w:r>
+      <w:proofErr w:type="spellStart"/>
       <w:r>
         <w:t>removedfrom</w:t>
       </w:r>
+      <w:proofErr w:type="spellEnd"/>
       <w:r>
         <w:t xml:space="preserve"> the system.</w:t>
       </w:r>
@@ -4851,13 +4534,11 @@
     </w:p>
     <w:p>
       <w:pPr>
-        <w:pStyle w:val="Heading3"/>
-      </w:pPr>
-      <w:bookmarkStart w:id="23" w:name="_Toc380452742"/>
+        <w:pStyle w:val="NoSpacing"/>
+      </w:pPr>
       <w:r>
         <w:t>Use Case 8</w:t>
       </w:r>
-      <w:bookmarkEnd w:id="23"/>
     </w:p>
     <w:p>
       <w:pPr>
@@ -4901,6 +4582,7 @@
         <w:ind w:left="720" w:firstLine="0"/>
       </w:pPr>
       <w:r>
+        <w:lastRenderedPageBreak/>
         <w:t xml:space="preserve">Entry Condition: </w:t>
       </w:r>
     </w:p>
@@ -4916,7 +4598,6 @@
         <w:ind w:left="1440" w:firstLine="0"/>
       </w:pPr>
       <w:r>
-        <w:lastRenderedPageBreak/>
         <w:t xml:space="preserve">On the </w:t>
       </w:r>
       <w:r>
@@ -5036,13 +4717,11 @@
     </w:p>
     <w:p>
       <w:pPr>
-        <w:pStyle w:val="Heading3"/>
-      </w:pPr>
-      <w:bookmarkStart w:id="24" w:name="_Toc380452743"/>
+        <w:pStyle w:val="NoSpacing"/>
+      </w:pPr>
       <w:r>
         <w:t>Use Case 9</w:t>
       </w:r>
-      <w:bookmarkEnd w:id="24"/>
     </w:p>
     <w:p>
       <w:pPr>
@@ -5319,13 +4998,12 @@
     </w:p>
     <w:p>
       <w:pPr>
-        <w:pStyle w:val="Heading3"/>
-      </w:pPr>
-      <w:bookmarkStart w:id="25" w:name="_Toc380452744"/>
-      <w:r>
+        <w:pStyle w:val="NoSpacing"/>
+      </w:pPr>
+      <w:r>
+        <w:lastRenderedPageBreak/>
         <w:t>Use Case 10</w:t>
       </w:r>
-      <w:bookmarkEnd w:id="25"/>
     </w:p>
     <w:p>
       <w:pPr>
@@ -5351,7 +5029,6 @@
         <w:ind w:left="720" w:firstLine="0"/>
       </w:pPr>
       <w:r>
-        <w:lastRenderedPageBreak/>
         <w:t>Actor: Admin</w:t>
       </w:r>
     </w:p>
@@ -5525,7 +5202,288 @@
     </w:p>
     <w:p>
       <w:pPr>
-        <w:pStyle w:val="Heading2"/>
+        <w:tabs>
+          <w:tab w:val="num" w:pos="1756"/>
+        </w:tabs>
+      </w:pPr>
+    </w:p>
+    <w:p>
+      <w:pPr>
+        <w:rPr>
+          <w:rFonts w:ascii="Arial" w:hAnsi="Arial" w:cs="Arial"/>
+          <w:color w:val="FF0000"/>
+        </w:rPr>
+      </w:pPr>
+      <w:r>
+        <w:rPr>
+          <w:rFonts w:ascii="Arial" w:hAnsi="Arial" w:cs="Arial"/>
+          <w:color w:val="FF0000"/>
+        </w:rPr>
+        <w:t>Use Case 11</w:t>
+      </w:r>
+    </w:p>
+    <w:p>
+      <w:pPr>
+        <w:numPr>
+          <w:ilvl w:val="0"/>
+          <w:numId w:val="2"/>
+        </w:numPr>
+        <w:tabs>
+          <w:tab w:val="clear" w:pos="1907"/>
+        </w:tabs>
+        <w:ind w:left="720"/>
+      </w:pPr>
+      <w:r>
+        <w:t xml:space="preserve">Name: </w:t>
+      </w:r>
+      <w:r>
+        <w:t>Reset forgotten password</w:t>
+      </w:r>
+    </w:p>
+    <w:p>
+      <w:pPr>
+        <w:numPr>
+          <w:ilvl w:val="0"/>
+          <w:numId w:val="2"/>
+        </w:numPr>
+        <w:tabs>
+          <w:tab w:val="clear" w:pos="1907"/>
+        </w:tabs>
+        <w:ind w:left="720"/>
+      </w:pPr>
+      <w:r>
+        <w:t>Actor: User/Admin</w:t>
+      </w:r>
+    </w:p>
+    <w:p>
+      <w:pPr>
+        <w:numPr>
+          <w:ilvl w:val="0"/>
+          <w:numId w:val="2"/>
+        </w:numPr>
+        <w:tabs>
+          <w:tab w:val="clear" w:pos="1907"/>
+        </w:tabs>
+        <w:ind w:left="720"/>
+      </w:pPr>
+      <w:r>
+        <w:t xml:space="preserve">Entry Condition: </w:t>
+      </w:r>
+    </w:p>
+    <w:p>
+      <w:pPr>
+        <w:numPr>
+          <w:ilvl w:val="1"/>
+          <w:numId w:val="2"/>
+        </w:numPr>
+        <w:tabs>
+          <w:tab w:val="clear" w:pos="2627"/>
+          <w:tab w:val="num" w:pos="1440"/>
+        </w:tabs>
+        <w:ind w:left="1440"/>
+      </w:pPr>
+      <w:r>
+        <w:t>User</w:t>
+      </w:r>
+      <w:r>
+        <w:t xml:space="preserve"> must be at the </w:t>
+      </w:r>
+      <w:r>
+        <w:t>log in</w:t>
+      </w:r>
+      <w:r>
+        <w:t xml:space="preserve"> web page of Sunshine Online Car Dealer System.</w:t>
+      </w:r>
+    </w:p>
+    <w:p>
+      <w:pPr>
+        <w:numPr>
+          <w:ilvl w:val="1"/>
+          <w:numId w:val="2"/>
+        </w:numPr>
+        <w:tabs>
+          <w:tab w:val="clear" w:pos="2627"/>
+          <w:tab w:val="num" w:pos="1440"/>
+        </w:tabs>
+        <w:ind w:left="1440"/>
+      </w:pPr>
+      <w:r>
+        <w:t>User</w:t>
+      </w:r>
+      <w:r>
+        <w:t xml:space="preserve"> must be registered before</w:t>
+      </w:r>
+      <w:r>
+        <w:t>.</w:t>
+      </w:r>
+    </w:p>
+    <w:p>
+      <w:pPr>
+        <w:numPr>
+          <w:ilvl w:val="0"/>
+          <w:numId w:val="2"/>
+        </w:numPr>
+        <w:tabs>
+          <w:tab w:val="clear" w:pos="1907"/>
+        </w:tabs>
+        <w:ind w:left="720"/>
+      </w:pPr>
+      <w:r>
+        <w:t xml:space="preserve">Event Flow: </w:t>
+      </w:r>
+    </w:p>
+    <w:p>
+      <w:pPr>
+        <w:numPr>
+          <w:ilvl w:val="1"/>
+          <w:numId w:val="2"/>
+        </w:numPr>
+        <w:tabs>
+          <w:tab w:val="clear" w:pos="2627"/>
+          <w:tab w:val="num" w:pos="1440"/>
+        </w:tabs>
+        <w:ind w:left="1440"/>
+      </w:pPr>
+      <w:r>
+        <w:t>User</w:t>
+      </w:r>
+      <w:r>
+        <w:t xml:space="preserve"> selects the “Forgot password” function.</w:t>
+      </w:r>
+    </w:p>
+    <w:p>
+      <w:pPr>
+        <w:numPr>
+          <w:ilvl w:val="1"/>
+          <w:numId w:val="2"/>
+        </w:numPr>
+        <w:tabs>
+          <w:tab w:val="clear" w:pos="2627"/>
+          <w:tab w:val="num" w:pos="1440"/>
+        </w:tabs>
+        <w:ind w:left="1440"/>
+      </w:pPr>
+      <w:r>
+        <w:t>User/Admin enters his/her username.</w:t>
+      </w:r>
+    </w:p>
+    <w:p>
+      <w:pPr>
+        <w:numPr>
+          <w:ilvl w:val="1"/>
+          <w:numId w:val="2"/>
+        </w:numPr>
+        <w:tabs>
+          <w:tab w:val="clear" w:pos="2627"/>
+          <w:tab w:val="num" w:pos="1440"/>
+        </w:tabs>
+        <w:ind w:left="1440"/>
+      </w:pPr>
+      <w:r>
+        <w:t>Sunshine Online Car Dealer System</w:t>
+      </w:r>
+      <w:r>
+        <w:t xml:space="preserve"> checks if the username is valid.</w:t>
+      </w:r>
+    </w:p>
+    <w:p>
+      <w:pPr>
+        <w:numPr>
+          <w:ilvl w:val="1"/>
+          <w:numId w:val="2"/>
+        </w:numPr>
+        <w:tabs>
+          <w:tab w:val="clear" w:pos="2627"/>
+          <w:tab w:val="num" w:pos="1440"/>
+        </w:tabs>
+        <w:ind w:left="1440"/>
+      </w:pPr>
+      <w:r>
+        <w:t>Then the system sent an email with a random password for his/her account.</w:t>
+      </w:r>
+    </w:p>
+    <w:p>
+      <w:pPr>
+        <w:numPr>
+          <w:ilvl w:val="1"/>
+          <w:numId w:val="2"/>
+        </w:numPr>
+        <w:tabs>
+          <w:tab w:val="clear" w:pos="2627"/>
+          <w:tab w:val="num" w:pos="1440"/>
+        </w:tabs>
+        <w:ind w:left="1440"/>
+      </w:pPr>
+      <w:r>
+        <w:lastRenderedPageBreak/>
+        <w:t>User</w:t>
+      </w:r>
+      <w:r>
+        <w:t>/Admin login with this random password and goes to his/her profile to change password.</w:t>
+      </w:r>
+    </w:p>
+    <w:p>
+      <w:pPr>
+        <w:numPr>
+          <w:ilvl w:val="0"/>
+          <w:numId w:val="2"/>
+        </w:numPr>
+        <w:tabs>
+          <w:tab w:val="clear" w:pos="1907"/>
+        </w:tabs>
+        <w:ind w:left="720"/>
+      </w:pPr>
+      <w:r>
+        <w:t>Exit Condition: User</w:t>
+      </w:r>
+      <w:r>
+        <w:t xml:space="preserve"> has an account in</w:t>
+      </w:r>
+      <w:r>
+        <w:t xml:space="preserve"> Sunshine Online Car Dealer System.</w:t>
+      </w:r>
+    </w:p>
+    <w:p>
+      <w:pPr>
+        <w:numPr>
+          <w:ilvl w:val="0"/>
+          <w:numId w:val="2"/>
+        </w:numPr>
+        <w:tabs>
+          <w:tab w:val="clear" w:pos="1907"/>
+        </w:tabs>
+        <w:ind w:left="720"/>
+      </w:pPr>
+      <w:r>
+        <w:t xml:space="preserve">Exceptions: </w:t>
+      </w:r>
+    </w:p>
+    <w:p>
+      <w:pPr>
+        <w:numPr>
+          <w:ilvl w:val="1"/>
+          <w:numId w:val="2"/>
+        </w:numPr>
+        <w:tabs>
+          <w:tab w:val="clear" w:pos="2627"/>
+          <w:tab w:val="num" w:pos="1440"/>
+        </w:tabs>
+        <w:ind w:left="1440"/>
+      </w:pPr>
+      <w:r>
+        <w:t>Cancel</w:t>
+      </w:r>
+    </w:p>
+    <w:p>
+      <w:pPr>
+        <w:tabs>
+          <w:tab w:val="num" w:pos="1756"/>
+        </w:tabs>
+      </w:pPr>
+    </w:p>
+    <w:p>
+      <w:pPr>
+        <w:pStyle w:val="Heading3"/>
       </w:pPr>
       <w:r>
         <w:tab/>
@@ -5533,11 +5491,11 @@
       <w:r>
         <w:tab/>
       </w:r>
-      <w:bookmarkStart w:id="26" w:name="_Toc380452745"/>
+      <w:bookmarkStart w:id="18" w:name="_Toc380456126"/>
       <w:r>
         <w:t>3.5.3 Object model</w:t>
       </w:r>
-      <w:bookmarkEnd w:id="26"/>
+      <w:bookmarkEnd w:id="18"/>
     </w:p>
     <w:p>
       <w:r>
@@ -5740,7 +5698,6 @@
         <w:rPr>
           <w:b/>
         </w:rPr>
-        <w:lastRenderedPageBreak/>
         <w:t>Picture</w:t>
       </w:r>
     </w:p>
@@ -5823,19 +5780,41 @@
         <w:rPr>
           <w:b/>
         </w:rPr>
-        <w:t>Online Car System</w:t>
-      </w:r>
-      <w:r>
-        <w:t xml:space="preserve">class will be our system principal class. It will be responsible for providing searches to users and guest or allow guests to register in the scheme. The </w:t>
-      </w:r>
+        <w:t xml:space="preserve">Online Car </w:t>
+      </w:r>
+      <w:proofErr w:type="spellStart"/>
       <w:r>
         <w:rPr>
           <w:b/>
         </w:rPr>
-        <w:t>Online Car System</w:t>
-      </w:r>
-      <w:r>
-        <w:t xml:space="preserve">class is the entry point to the car dealer since it will handle authentication, either login in or out of the system. </w:t>
+        <w:t>System</w:t>
+      </w:r>
+      <w:r>
+        <w:t>class</w:t>
+      </w:r>
+      <w:proofErr w:type="spellEnd"/>
+      <w:r>
+        <w:t xml:space="preserve"> will be our system principal class. It will be responsible for providing searches to users and guest or allow guests to register in the scheme. The </w:t>
+      </w:r>
+      <w:r>
+        <w:rPr>
+          <w:b/>
+        </w:rPr>
+        <w:t xml:space="preserve">Online Car </w:t>
+      </w:r>
+      <w:proofErr w:type="spellStart"/>
+      <w:r>
+        <w:rPr>
+          <w:b/>
+        </w:rPr>
+        <w:t>System</w:t>
+      </w:r>
+      <w:r>
+        <w:t>class</w:t>
+      </w:r>
+      <w:proofErr w:type="spellEnd"/>
+      <w:r>
+        <w:t xml:space="preserve"> is the entry point to the car dealer since it will handle authentication, either login in or out of the system. </w:t>
       </w:r>
     </w:p>
     <w:p>
@@ -5843,6 +5822,7 @@
         <w:ind w:left="720"/>
       </w:pPr>
       <w:r>
+        <w:lastRenderedPageBreak/>
         <w:t xml:space="preserve">The principal attributes are </w:t>
       </w:r>
       <w:r>
@@ -5867,10 +5847,21 @@
         <w:rPr>
           <w:b/>
         </w:rPr>
-        <w:t>Online Car System</w:t>
-      </w:r>
-      <w:r>
-        <w:t xml:space="preserve">class will contain one     </w:t>
+        <w:t xml:space="preserve">Online Car </w:t>
+      </w:r>
+      <w:proofErr w:type="spellStart"/>
+      <w:r>
+        <w:rPr>
+          <w:b/>
+        </w:rPr>
+        <w:t>System</w:t>
+      </w:r>
+      <w:r>
+        <w:t>class</w:t>
+      </w:r>
+      <w:proofErr w:type="spellEnd"/>
+      <w:r>
+        <w:t xml:space="preserve"> will contain one     </w:t>
       </w:r>
       <w:r>
         <w:rPr>
@@ -5893,7 +5884,7 @@
       <w:r>
         <w:rPr>
           <w:noProof/>
-          <w:lang w:eastAsia="en-US" w:bidi="ar-SA"/>
+          <w:lang w:bidi="ar-SA"/>
         </w:rPr>
         <w:drawing>
           <wp:inline distT="0" distB="0" distL="0" distR="0">
@@ -6018,9 +6009,8 @@
       <w:r>
         <w:rPr>
           <w:noProof/>
-          <w:lang w:eastAsia="en-US" w:bidi="ar-SA"/>
+          <w:lang w:bidi="ar-SA"/>
         </w:rPr>
-        <w:lastRenderedPageBreak/>
         <w:drawing>
           <wp:inline distT="0" distB="0" distL="0" distR="0">
             <wp:extent cx="2533650" cy="2752725"/>
@@ -6106,6 +6096,7 @@
         <w:ind w:left="720"/>
       </w:pPr>
       <w:r>
+        <w:lastRenderedPageBreak/>
         <w:t>Add/edit either a Car or a Regular User object</w:t>
       </w:r>
     </w:p>
@@ -6146,7 +6137,7 @@
       <w:r>
         <w:rPr>
           <w:noProof/>
-          <w:lang w:eastAsia="en-US" w:bidi="ar-SA"/>
+          <w:lang w:bidi="ar-SA"/>
         </w:rPr>
         <w:drawing>
           <wp:inline distT="0" distB="0" distL="0" distR="0">
@@ -6219,11 +6210,7 @@
         <w:ind w:left="720"/>
       </w:pPr>
       <w:r>
-        <w:t xml:space="preserve">The Regular User class will be distinctive because it will contain an attribute of class Credit </w:t>
-      </w:r>
-      <w:r>
-        <w:lastRenderedPageBreak/>
-        <w:t xml:space="preserve">Card. It will be constrained that at least one Credit Card is associated with the Regular User, but there will be no maximum in the quantity of this object for the Regular User class. The User will have full access and control over his/her Credit Card objects, being able to add, edit or remove them at any time. </w:t>
+        <w:t xml:space="preserve">The Regular User class will be distinctive because it will contain an attribute of class Credit Card. It will be constrained that at least one Credit Card is associated with the Regular User, but there will be no maximum in the quantity of this object for the Regular User class. The User will have full access and control over his/her Credit Card objects, being able to add, edit or remove them at any time. </w:t>
       </w:r>
     </w:p>
     <w:p>
@@ -6241,8 +6228,9 @@
       <w:r>
         <w:rPr>
           <w:noProof/>
-          <w:lang w:eastAsia="en-US" w:bidi="ar-SA"/>
+          <w:lang w:bidi="ar-SA"/>
         </w:rPr>
+        <w:lastRenderedPageBreak/>
         <w:drawing>
           <wp:inline distT="0" distB="0" distL="0" distR="0">
             <wp:extent cx="2695575" cy="2314575"/>
@@ -6325,7 +6313,7 @@
       <w:r>
         <w:rPr>
           <w:noProof/>
-          <w:lang w:eastAsia="en-US" w:bidi="ar-SA"/>
+          <w:lang w:bidi="ar-SA"/>
         </w:rPr>
         <w:drawing>
           <wp:inline distT="0" distB="0" distL="0" distR="0">
@@ -6401,7 +6389,6 @@
         <w:ind w:left="720"/>
       </w:pPr>
       <w:r>
-        <w:lastRenderedPageBreak/>
         <w:t>The Car class has attributes as follows: VIN (Vehicle Identification Number), Make-Model, Year, Price, Mileage, Color and Color Details, Condition and Comments, Pictures and Car Status. The VIN number will be unique for each car, Price value can’t be zero or negative and the Comments attribute will contain any specific luxury or especial feature within the car. This class will include a maximum of five pictures represented by class Picture. Finally, the Car Status attribute will provide the current status of the Car class (e.g. SOLD, AVAILABE).</w:t>
       </w:r>
     </w:p>
@@ -6412,8 +6399,9 @@
       <w:r>
         <w:rPr>
           <w:noProof/>
-          <w:lang w:eastAsia="en-US" w:bidi="ar-SA"/>
+          <w:lang w:bidi="ar-SA"/>
         </w:rPr>
+        <w:lastRenderedPageBreak/>
         <w:drawing>
           <wp:inline distT="0" distB="0" distL="0" distR="0">
             <wp:extent cx="2085975" cy="3048000"/>
@@ -6493,7 +6481,7 @@
       <w:r>
         <w:rPr>
           <w:noProof/>
-          <w:lang w:eastAsia="en-US" w:bidi="ar-SA"/>
+          <w:lang w:bidi="ar-SA"/>
         </w:rPr>
         <w:drawing>
           <wp:inline distT="0" distB="0" distL="0" distR="0">
@@ -6576,7 +6564,7 @@
       <w:r>
         <w:rPr>
           <w:noProof/>
-          <w:lang w:eastAsia="en-US" w:bidi="ar-SA"/>
+          <w:lang w:bidi="ar-SA"/>
         </w:rPr>
         <w:lastRenderedPageBreak/>
         <w:drawing>
@@ -6668,7 +6656,7 @@
       <w:r>
         <w:rPr>
           <w:noProof/>
-          <w:lang w:eastAsia="en-US" w:bidi="ar-SA"/>
+          <w:lang w:bidi="ar-SA"/>
         </w:rPr>
         <w:drawing>
           <wp:inline distT="0" distB="0" distL="0" distR="0">
@@ -6728,7 +6716,7 @@
     <w:p/>
     <w:p>
       <w:pPr>
-        <w:pStyle w:val="Heading3"/>
+        <w:pStyle w:val="Heading4"/>
       </w:pPr>
       <w:r>
         <w:tab/>
@@ -6736,13 +6724,18 @@
       <w:r>
         <w:tab/>
       </w:r>
-      <w:bookmarkStart w:id="27" w:name="_Toc380452746"/>
+      <w:bookmarkStart w:id="19" w:name="_Toc380456127"/>
       <w:r>
         <w:t>3.5.3.1 Data dictionary</w:t>
       </w:r>
-      <w:bookmarkEnd w:id="27"/>
-    </w:p>
-    <w:p>
+      <w:bookmarkEnd w:id="19"/>
+    </w:p>
+    <w:p>
+      <w:pPr>
+        <w:rPr>
+          <w:color w:val="FF0000"/>
+        </w:rPr>
+      </w:pPr>
       <w:r>
         <w:tab/>
       </w:r>
@@ -6751,6 +6744,11 @@
       </w:r>
       <w:r>
         <w:tab/>
+      </w:r>
+      <w:r>
+        <w:rPr>
+          <w:color w:val="FF0000"/>
+        </w:rPr>
         <w:t>(Roger)</w:t>
       </w:r>
     </w:p>
@@ -6759,7 +6757,7 @@
     <w:p/>
     <w:p>
       <w:pPr>
-        <w:pStyle w:val="Heading3"/>
+        <w:pStyle w:val="Heading4"/>
       </w:pPr>
       <w:r>
         <w:lastRenderedPageBreak/>
@@ -6768,11 +6766,11 @@
       <w:r>
         <w:tab/>
       </w:r>
-      <w:bookmarkStart w:id="28" w:name="_Toc380452747"/>
+      <w:bookmarkStart w:id="20" w:name="_Toc380456128"/>
       <w:r>
         <w:t>3.5.3.2 Class diagrams</w:t>
       </w:r>
-      <w:bookmarkEnd w:id="28"/>
+      <w:bookmarkEnd w:id="20"/>
     </w:p>
     <w:p>
       <w:r>
@@ -6791,7 +6789,7 @@
       <w:r>
         <w:rPr>
           <w:noProof/>
-          <w:lang w:eastAsia="en-US" w:bidi="ar-SA"/>
+          <w:lang w:bidi="ar-SA"/>
         </w:rPr>
         <w:drawing>
           <wp:inline distT="0" distB="0" distL="0" distR="0">
@@ -6858,7 +6856,7 @@
     </w:p>
     <w:p>
       <w:pPr>
-        <w:pStyle w:val="Heading2"/>
+        <w:pStyle w:val="Heading3"/>
       </w:pPr>
       <w:r>
         <w:tab/>
@@ -6866,27 +6864,40 @@
       <w:r>
         <w:tab/>
       </w:r>
-      <w:bookmarkStart w:id="29" w:name="_Toc380452748"/>
+      <w:bookmarkStart w:id="21" w:name="_Toc380456129"/>
       <w:r>
         <w:t>3.5.4 Dynamic models</w:t>
       </w:r>
-      <w:bookmarkEnd w:id="29"/>
-    </w:p>
-    <w:p>
+      <w:bookmarkEnd w:id="21"/>
+    </w:p>
+    <w:p>
+      <w:pPr>
+        <w:rPr>
+          <w:color w:val="FF0000"/>
+        </w:rPr>
+      </w:pPr>
       <w:r>
         <w:tab/>
+      </w:r>
+      <w:r>
+        <w:rPr>
+          <w:color w:val="FF0000"/>
+        </w:rPr>
         <w:t>(Sequence Diagrams)</w:t>
       </w:r>
     </w:p>
     <w:p>
       <w:r>
+        <w:rPr>
+          <w:color w:val="FF0000"/>
+        </w:rPr>
         <w:tab/>
         <w:t>(Ariel / Johann)</w:t>
       </w:r>
     </w:p>
     <w:p>
       <w:pPr>
-        <w:pStyle w:val="Heading2"/>
+        <w:pStyle w:val="Heading3"/>
       </w:pPr>
       <w:r>
         <w:tab/>
@@ -6894,7 +6905,7 @@
       <w:r>
         <w:tab/>
       </w:r>
-      <w:bookmarkStart w:id="30" w:name="_Toc380452749"/>
+      <w:bookmarkStart w:id="22" w:name="_Toc380456130"/>
       <w:r>
         <w:t>3.5.5 User interfa</w:t>
       </w:r>
@@ -6904,11 +6915,21 @@
       <w:r>
         <w:t>e</w:t>
       </w:r>
-      <w:bookmarkEnd w:id="30"/>
-    </w:p>
-    <w:p>
+      <w:bookmarkEnd w:id="22"/>
+    </w:p>
+    <w:p>
+      <w:pPr>
+        <w:rPr>
+          <w:color w:val="FF0000"/>
+        </w:rPr>
+      </w:pPr>
       <w:r>
         <w:tab/>
+      </w:r>
+      <w:r>
+        <w:rPr>
+          <w:color w:val="FF0000"/>
+        </w:rPr>
         <w:t xml:space="preserve">(Roger)  </w:t>
       </w:r>
     </w:p>
@@ -6918,18 +6939,27 @@
       <w:pPr>
         <w:pStyle w:val="Heading1"/>
       </w:pPr>
-      <w:bookmarkStart w:id="31" w:name="_Toc380452750"/>
+      <w:bookmarkStart w:id="23" w:name="_Toc380456131"/>
       <w:r>
         <w:t>4. Glossary</w:t>
       </w:r>
-      <w:bookmarkEnd w:id="31"/>
-    </w:p>
-    <w:p>
-      <w:r>
+      <w:bookmarkEnd w:id="23"/>
+    </w:p>
+    <w:p>
+      <w:pPr>
+        <w:rPr>
+          <w:color w:val="FF0000"/>
+        </w:rPr>
+      </w:pPr>
+      <w:r>
+        <w:rPr>
+          <w:color w:val="FF0000"/>
+        </w:rPr>
         <w:t>Yang (Terminology)</w:t>
       </w:r>
     </w:p>
     <w:sectPr>
+      <w:footerReference w:type="default" r:id="rId26"/>
       <w:pgSz w:w="12240" w:h="15840"/>
       <w:pgMar w:top="1134" w:right="1134" w:bottom="1134" w:left="1134" w:header="0" w:footer="0" w:gutter="0"/>
       <w:cols w:space="720"/>
@@ -6940,7 +6970,7 @@
 </file>
 
 <file path=word/endnotes.xml><?xml version="1.0" encoding="utf-8"?>
-<w:endnotes xmlns:ve="http://schemas.openxmlformats.org/markup-compatibility/2006" xmlns:o="urn:schemas-microsoft-com:office:office" xmlns:r="http://schemas.openxmlformats.org/officeDocument/2006/relationships" xmlns:m="http://schemas.openxmlformats.org/officeDocument/2006/math" xmlns:v="urn:schemas-microsoft-com:vml" xmlns:wp="http://schemas.openxmlformats.org/drawingml/2006/wordprocessingDrawing" xmlns:w10="urn:schemas-microsoft-com:office:word" xmlns:w="http://schemas.openxmlformats.org/wordprocessingml/2006/main" xmlns:wne="http://schemas.microsoft.com/office/word/2006/wordml">
+<w:endnotes xmlns:wpc="http://schemas.microsoft.com/office/word/2010/wordprocessingCanvas" xmlns:mc="http://schemas.openxmlformats.org/markup-compatibility/2006" xmlns:o="urn:schemas-microsoft-com:office:office" xmlns:r="http://schemas.openxmlformats.org/officeDocument/2006/relationships" xmlns:m="http://schemas.openxmlformats.org/officeDocument/2006/math" xmlns:v="urn:schemas-microsoft-com:vml" xmlns:wp14="http://schemas.microsoft.com/office/word/2010/wordprocessingDrawing" xmlns:wp="http://schemas.openxmlformats.org/drawingml/2006/wordprocessingDrawing" xmlns:w10="urn:schemas-microsoft-com:office:word" xmlns:w="http://schemas.openxmlformats.org/wordprocessingml/2006/main" xmlns:w14="http://schemas.microsoft.com/office/word/2010/wordml" xmlns:wpg="http://schemas.microsoft.com/office/word/2010/wordprocessingGroup" xmlns:wpi="http://schemas.microsoft.com/office/word/2010/wordprocessingInk" xmlns:wne="http://schemas.microsoft.com/office/word/2006/wordml" xmlns:wps="http://schemas.microsoft.com/office/word/2010/wordprocessingShape" mc:Ignorable="w14 wp14">
   <w:endnote w:type="separator" w:id="-1">
     <w:p>
       <w:pPr>
@@ -6964,8 +6994,61 @@
 </w:endnotes>
 </file>
 
+<file path=word/footer1.xml><?xml version="1.0" encoding="utf-8"?>
+<w:ftr xmlns:wpc="http://schemas.microsoft.com/office/word/2010/wordprocessingCanvas" xmlns:mc="http://schemas.openxmlformats.org/markup-compatibility/2006" xmlns:o="urn:schemas-microsoft-com:office:office" xmlns:r="http://schemas.openxmlformats.org/officeDocument/2006/relationships" xmlns:m="http://schemas.openxmlformats.org/officeDocument/2006/math" xmlns:v="urn:schemas-microsoft-com:vml" xmlns:wp14="http://schemas.microsoft.com/office/word/2010/wordprocessingDrawing" xmlns:wp="http://schemas.openxmlformats.org/drawingml/2006/wordprocessingDrawing" xmlns:w10="urn:schemas-microsoft-com:office:word" xmlns:w="http://schemas.openxmlformats.org/wordprocessingml/2006/main" xmlns:w14="http://schemas.microsoft.com/office/word/2010/wordml" xmlns:wpg="http://schemas.microsoft.com/office/word/2010/wordprocessingGroup" xmlns:wpi="http://schemas.microsoft.com/office/word/2010/wordprocessingInk" xmlns:wne="http://schemas.microsoft.com/office/word/2006/wordml" xmlns:wps="http://schemas.microsoft.com/office/word/2010/wordprocessingShape" mc:Ignorable="w14 wp14">
+  <w:sdt>
+    <w:sdtPr>
+      <w:id w:val="493841485"/>
+      <w:docPartObj>
+        <w:docPartGallery w:val="Page Numbers (Bottom of Page)"/>
+        <w:docPartUnique/>
+      </w:docPartObj>
+    </w:sdtPr>
+    <w:sdtEndPr>
+      <w:rPr>
+        <w:noProof/>
+      </w:rPr>
+    </w:sdtEndPr>
+    <w:sdtContent>
+      <w:p>
+        <w:pPr>
+          <w:pStyle w:val="Footer"/>
+          <w:jc w:val="right"/>
+        </w:pPr>
+        <w:r>
+          <w:fldChar w:fldCharType="begin"/>
+        </w:r>
+        <w:r>
+          <w:instrText xml:space="preserve"> PAGE   \* MERGEFORMAT </w:instrText>
+        </w:r>
+        <w:r>
+          <w:fldChar w:fldCharType="separate"/>
+        </w:r>
+        <w:r>
+          <w:rPr>
+            <w:noProof/>
+          </w:rPr>
+          <w:t>4</w:t>
+        </w:r>
+        <w:r>
+          <w:rPr>
+            <w:noProof/>
+          </w:rPr>
+          <w:fldChar w:fldCharType="end"/>
+        </w:r>
+      </w:p>
+    </w:sdtContent>
+  </w:sdt>
+  <w:p>
+    <w:pPr>
+      <w:pStyle w:val="Footer"/>
+    </w:pPr>
+  </w:p>
+</w:ftr>
+</file>
+
 <file path=word/footnotes.xml><?xml version="1.0" encoding="utf-8"?>
-<w:footnotes xmlns:ve="http://schemas.openxmlformats.org/markup-compatibility/2006" xmlns:o="urn:schemas-microsoft-com:office:office" xmlns:r="http://schemas.openxmlformats.org/officeDocument/2006/relationships" xmlns:m="http://schemas.openxmlformats.org/officeDocument/2006/math" xmlns:v="urn:schemas-microsoft-com:vml" xmlns:wp="http://schemas.openxmlformats.org/drawingml/2006/wordprocessingDrawing" xmlns:w10="urn:schemas-microsoft-com:office:word" xmlns:w="http://schemas.openxmlformats.org/wordprocessingml/2006/main" xmlns:wne="http://schemas.microsoft.com/office/word/2006/wordml">
+<w:footnotes xmlns:wpc="http://schemas.microsoft.com/office/word/2010/wordprocessingCanvas" xmlns:mc="http://schemas.openxmlformats.org/markup-compatibility/2006" xmlns:o="urn:schemas-microsoft-com:office:office" xmlns:r="http://schemas.openxmlformats.org/officeDocument/2006/relationships" xmlns:m="http://schemas.openxmlformats.org/officeDocument/2006/math" xmlns:v="urn:schemas-microsoft-com:vml" xmlns:wp14="http://schemas.microsoft.com/office/word/2010/wordprocessingDrawing" xmlns:wp="http://schemas.openxmlformats.org/drawingml/2006/wordprocessingDrawing" xmlns:w10="urn:schemas-microsoft-com:office:word" xmlns:w="http://schemas.openxmlformats.org/wordprocessingml/2006/main" xmlns:w14="http://schemas.microsoft.com/office/word/2010/wordml" xmlns:wpg="http://schemas.microsoft.com/office/word/2010/wordprocessingGroup" xmlns:wpi="http://schemas.microsoft.com/office/word/2010/wordprocessingInk" xmlns:wne="http://schemas.microsoft.com/office/word/2006/wordml" xmlns:wps="http://schemas.microsoft.com/office/word/2010/wordprocessingShape" mc:Ignorable="w14 wp14">
   <w:footnote w:type="separator" w:id="-1">
     <w:p>
       <w:pPr>
@@ -6990,7 +7073,7 @@
 </file>
 
 <file path=word/numbering.xml><?xml version="1.0" encoding="utf-8"?>
-<w:numbering xmlns:ve="http://schemas.openxmlformats.org/markup-compatibility/2006" xmlns:o="urn:schemas-microsoft-com:office:office" xmlns:r="http://schemas.openxmlformats.org/officeDocument/2006/relationships" xmlns:m="http://schemas.openxmlformats.org/officeDocument/2006/math" xmlns:v="urn:schemas-microsoft-com:vml" xmlns:wp="http://schemas.openxmlformats.org/drawingml/2006/wordprocessingDrawing" xmlns:w10="urn:schemas-microsoft-com:office:word" xmlns:w="http://schemas.openxmlformats.org/wordprocessingml/2006/main" xmlns:wne="http://schemas.microsoft.com/office/word/2006/wordml">
+<w:numbering xmlns:wpc="http://schemas.microsoft.com/office/word/2010/wordprocessingCanvas" xmlns:mc="http://schemas.openxmlformats.org/markup-compatibility/2006" xmlns:o="urn:schemas-microsoft-com:office:office" xmlns:r="http://schemas.openxmlformats.org/officeDocument/2006/relationships" xmlns:m="http://schemas.openxmlformats.org/officeDocument/2006/math" xmlns:v="urn:schemas-microsoft-com:vml" xmlns:wp14="http://schemas.microsoft.com/office/word/2010/wordprocessingDrawing" xmlns:wp="http://schemas.openxmlformats.org/drawingml/2006/wordprocessingDrawing" xmlns:w10="urn:schemas-microsoft-com:office:word" xmlns:w="http://schemas.openxmlformats.org/wordprocessingml/2006/main" xmlns:w14="http://schemas.microsoft.com/office/word/2010/wordml" xmlns:wpg="http://schemas.microsoft.com/office/word/2010/wordprocessingGroup" xmlns:wpi="http://schemas.microsoft.com/office/word/2010/wordprocessingInk" xmlns:wne="http://schemas.microsoft.com/office/word/2006/wordml" xmlns:wps="http://schemas.microsoft.com/office/word/2010/wordprocessingShape" mc:Ignorable="w14 wp14">
   <w:abstractNum w:abstractNumId="0">
     <w:nsid w:val="0099189B"/>
     <w:multiLevelType w:val="hybridMultilevel"/>
@@ -8201,7 +8284,7 @@
 </file>
 
 <file path=word/styles.xml><?xml version="1.0" encoding="utf-8"?>
-<w:styles xmlns:r="http://schemas.openxmlformats.org/officeDocument/2006/relationships" xmlns:w="http://schemas.openxmlformats.org/wordprocessingml/2006/main">
+<w:styles xmlns:mc="http://schemas.openxmlformats.org/markup-compatibility/2006" xmlns:r="http://schemas.openxmlformats.org/officeDocument/2006/relationships" xmlns:w="http://schemas.openxmlformats.org/wordprocessingml/2006/main" xmlns:w14="http://schemas.microsoft.com/office/word/2010/wordml" mc:Ignorable="w14">
   <w:docDefaults>
     <w:rPrDefault>
       <w:rPr>
@@ -8444,6 +8527,31 @@
       <w:szCs w:val="21"/>
     </w:rPr>
   </w:style>
+  <w:style w:type="paragraph" w:styleId="Heading4">
+    <w:name w:val="heading 4"/>
+    <w:basedOn w:val="Normal"/>
+    <w:next w:val="Normal"/>
+    <w:link w:val="Heading4Char"/>
+    <w:uiPriority w:val="9"/>
+    <w:unhideWhenUsed/>
+    <w:qFormat/>
+    <w:rsid w:val="002065CE"/>
+    <w:pPr>
+      <w:keepNext/>
+      <w:keepLines/>
+      <w:spacing w:before="200" w:after="0"/>
+      <w:outlineLvl w:val="3"/>
+    </w:pPr>
+    <w:rPr>
+      <w:rFonts w:asciiTheme="majorHAnsi" w:eastAsiaTheme="majorEastAsia" w:hAnsiTheme="majorHAnsi" w:cs="Mangal"/>
+      <w:b/>
+      <w:bCs/>
+      <w:i/>
+      <w:iCs/>
+      <w:color w:val="4F81BD" w:themeColor="accent1"/>
+      <w:szCs w:val="21"/>
+    </w:rPr>
+  </w:style>
   <w:style w:type="character" w:default="1" w:styleId="DefaultParagraphFont">
     <w:name w:val="Default Paragraph Font"/>
     <w:uiPriority w:val="1"/>
@@ -8455,7 +8563,6 @@
     <w:uiPriority w:val="99"/>
     <w:semiHidden/>
     <w:unhideWhenUsed/>
-    <w:qFormat/>
     <w:tblPr>
       <w:tblInd w:w="0" w:type="dxa"/>
       <w:tblCellMar>
@@ -8662,7 +8769,6 @@
     <w:basedOn w:val="Normal"/>
     <w:link w:val="HeaderChar"/>
     <w:uiPriority w:val="99"/>
-    <w:semiHidden/>
     <w:unhideWhenUsed/>
     <w:rsid w:val="00DA4B93"/>
     <w:pPr>
@@ -8683,7 +8789,6 @@
     <w:basedOn w:val="DefaultParagraphFont"/>
     <w:link w:val="Header"/>
     <w:uiPriority w:val="99"/>
-    <w:semiHidden/>
     <w:rsid w:val="00DA4B93"/>
     <w:rPr>
       <w:rFonts w:ascii="Liberation Serif" w:eastAsia="WenQuanYi Micro Hei" w:hAnsi="Liberation Serif" w:cs="Mangal"/>
@@ -8697,7 +8802,6 @@
     <w:basedOn w:val="Normal"/>
     <w:link w:val="FooterChar"/>
     <w:uiPriority w:val="99"/>
-    <w:semiHidden/>
     <w:unhideWhenUsed/>
     <w:rsid w:val="00DA4B93"/>
     <w:pPr>
@@ -8718,7 +8822,6 @@
     <w:basedOn w:val="DefaultParagraphFont"/>
     <w:link w:val="Footer"/>
     <w:uiPriority w:val="99"/>
-    <w:semiHidden/>
     <w:rsid w:val="00DA4B93"/>
     <w:rPr>
       <w:rFonts w:ascii="Liberation Serif" w:eastAsia="WenQuanYi Micro Hei" w:hAnsi="Liberation Serif" w:cs="Mangal"/>
@@ -8782,6 +8885,44 @@
     <w:rPr>
       <w:rFonts w:ascii="Times New Roman" w:eastAsia="Times New Roman" w:hAnsi="Times New Roman" w:cs="Times New Roman"/>
       <w:lang w:bidi="ar-SA"/>
+    </w:rPr>
+  </w:style>
+  <w:style w:type="paragraph" w:styleId="NoSpacing">
+    <w:name w:val="No Spacing"/>
+    <w:uiPriority w:val="1"/>
+    <w:qFormat/>
+    <w:rsid w:val="002065CE"/>
+    <w:pPr>
+      <w:widowControl w:val="0"/>
+      <w:tabs>
+        <w:tab w:val="left" w:pos="709"/>
+      </w:tabs>
+      <w:suppressAutoHyphens/>
+      <w:spacing w:after="0" w:line="240" w:lineRule="auto"/>
+    </w:pPr>
+    <w:rPr>
+      <w:rFonts w:ascii="Liberation Serif" w:eastAsia="WenQuanYi Micro Hei" w:hAnsi="Liberation Serif" w:cs="Mangal"/>
+      <w:sz w:val="24"/>
+      <w:szCs w:val="21"/>
+      <w:lang w:eastAsia="zh-CN" w:bidi="hi-IN"/>
+    </w:rPr>
+  </w:style>
+  <w:style w:type="character" w:customStyle="1" w:styleId="Heading4Char">
+    <w:name w:val="Heading 4 Char"/>
+    <w:basedOn w:val="DefaultParagraphFont"/>
+    <w:link w:val="Heading4"/>
+    <w:uiPriority w:val="9"/>
+    <w:rsid w:val="002065CE"/>
+    <w:rPr>
+      <w:rFonts w:asciiTheme="majorHAnsi" w:eastAsiaTheme="majorEastAsia" w:hAnsiTheme="majorHAnsi" w:cs="Mangal"/>
+      <w:b/>
+      <w:bCs/>
+      <w:i/>
+      <w:iCs/>
+      <w:color w:val="4F81BD" w:themeColor="accent1"/>
+      <w:sz w:val="24"/>
+      <w:szCs w:val="21"/>
+      <w:lang w:eastAsia="zh-CN" w:bidi="hi-IN"/>
     </w:rPr>
   </w:style>
 </w:styles>
@@ -9660,7 +9801,7 @@
 </file>
 
 <file path=customXml/itemProps1.xml><?xml version="1.0" encoding="utf-8"?>
-<ds:datastoreItem xmlns:ds="http://schemas.openxmlformats.org/officeDocument/2006/customXml" ds:itemID="{1416D0E7-DF04-4B22-BE5D-8B485F4E74B1}">
+<ds:datastoreItem xmlns:ds="http://schemas.openxmlformats.org/officeDocument/2006/customXml" ds:itemID="{C12A20B0-23E6-4304-99BE-7BFE145AFCC4}">
   <ds:schemaRefs>
     <ds:schemaRef ds:uri="http://schemas.openxmlformats.org/officeDocument/2006/bibliography"/>
   </ds:schemaRefs>

</xml_diff>

<commit_message>
Scenarios 9-11 and indentation adjustments - JH
</commit_message>
<xml_diff>
--- a/Analysis_Document.docx
+++ b/Analysis_Document.docx
@@ -1,6 +1,6 @@
 
 <file path=word/document.xml><?xml version="1.0" encoding="utf-8"?>
-<w:document xmlns:wpc="http://schemas.microsoft.com/office/word/2010/wordprocessingCanvas" xmlns:mc="http://schemas.openxmlformats.org/markup-compatibility/2006" xmlns:o="urn:schemas-microsoft-com:office:office" xmlns:r="http://schemas.openxmlformats.org/officeDocument/2006/relationships" xmlns:m="http://schemas.openxmlformats.org/officeDocument/2006/math" xmlns:v="urn:schemas-microsoft-com:vml" xmlns:wp14="http://schemas.microsoft.com/office/word/2010/wordprocessingDrawing" xmlns:wp="http://schemas.openxmlformats.org/drawingml/2006/wordprocessingDrawing" xmlns:w10="urn:schemas-microsoft-com:office:word" xmlns:w="http://schemas.openxmlformats.org/wordprocessingml/2006/main" xmlns:w14="http://schemas.microsoft.com/office/word/2010/wordml" xmlns:wpg="http://schemas.microsoft.com/office/word/2010/wordprocessingGroup" xmlns:wpi="http://schemas.microsoft.com/office/word/2010/wordprocessingInk" xmlns:wne="http://schemas.microsoft.com/office/word/2006/wordml" xmlns:wps="http://schemas.microsoft.com/office/word/2010/wordprocessingShape" mc:Ignorable="w14 wp14">
+<w:document xmlns:ve="http://schemas.openxmlformats.org/markup-compatibility/2006" xmlns:o="urn:schemas-microsoft-com:office:office" xmlns:r="http://schemas.openxmlformats.org/officeDocument/2006/relationships" xmlns:m="http://schemas.openxmlformats.org/officeDocument/2006/math" xmlns:v="urn:schemas-microsoft-com:vml" xmlns:wp="http://schemas.openxmlformats.org/drawingml/2006/wordprocessingDrawing" xmlns:w10="urn:schemas-microsoft-com:office:word" xmlns:w="http://schemas.openxmlformats.org/wordprocessingml/2006/main" xmlns:wne="http://schemas.microsoft.com/office/word/2006/wordml">
   <w:body>
     <w:p/>
     <w:p/>
@@ -94,7 +94,6 @@
           <w:docPartUnique/>
         </w:docPartObj>
       </w:sdtPr>
-      <w:sdtEndPr/>
       <w:sdtContent>
         <w:p>
           <w:pPr>
@@ -123,7 +122,7 @@
               <w:noProof/>
               <w:sz w:val="22"/>
               <w:szCs w:val="22"/>
-              <w:lang w:bidi="ar-SA"/>
+              <w:lang w:eastAsia="en-US" w:bidi="ar-SA"/>
             </w:rPr>
           </w:pPr>
           <w:r>
@@ -135,13 +134,13 @@
           <w:r>
             <w:fldChar w:fldCharType="separate"/>
           </w:r>
-          <w:hyperlink w:anchor="_Toc380456109" w:history="1">
+          <w:hyperlink w:anchor="_Toc380493811" w:history="1">
             <w:r>
               <w:rPr>
                 <w:rStyle w:val="Hyperlink"/>
                 <w:noProof/>
               </w:rPr>
-              <w:t>1.</w:t>
+              <w:t>2.</w:t>
             </w:r>
             <w:r>
               <w:rPr>
@@ -149,7 +148,7 @@
                 <w:noProof/>
                 <w:sz w:val="22"/>
                 <w:szCs w:val="22"/>
-                <w:lang w:bidi="ar-SA"/>
+                <w:lang w:eastAsia="en-US" w:bidi="ar-SA"/>
               </w:rPr>
               <w:tab/>
             </w:r>
@@ -158,7 +157,7 @@
                 <w:rStyle w:val="Hyperlink"/>
                 <w:noProof/>
               </w:rPr>
-              <w:t>Introduction</w:t>
+              <w:t>Current system</w:t>
             </w:r>
             <w:r>
               <w:rPr>
@@ -179,7 +178,7 @@
                 <w:noProof/>
                 <w:webHidden/>
               </w:rPr>
-              <w:instrText xml:space="preserve"> PAGEREF _Toc380456109 \h </w:instrText>
+              <w:instrText xml:space="preserve"> PAGEREF _Toc380493811 \h </w:instrText>
             </w:r>
             <w:r>
               <w:rPr>
@@ -222,16 +221,16 @@
               <w:noProof/>
               <w:sz w:val="22"/>
               <w:szCs w:val="22"/>
-              <w:lang w:bidi="ar-SA"/>
+              <w:lang w:eastAsia="en-US" w:bidi="ar-SA"/>
             </w:rPr>
           </w:pPr>
-          <w:hyperlink w:anchor="_Toc380456110" w:history="1">
+          <w:hyperlink w:anchor="_Toc380493812" w:history="1">
             <w:r>
               <w:rPr>
                 <w:rStyle w:val="Hyperlink"/>
                 <w:noProof/>
               </w:rPr>
-              <w:t>2.</w:t>
+              <w:t>3.</w:t>
             </w:r>
             <w:r>
               <w:rPr>
@@ -239,7 +238,7 @@
                 <w:noProof/>
                 <w:sz w:val="22"/>
                 <w:szCs w:val="22"/>
-                <w:lang w:bidi="ar-SA"/>
+                <w:lang w:eastAsia="en-US" w:bidi="ar-SA"/>
               </w:rPr>
               <w:tab/>
             </w:r>
@@ -248,7 +247,7 @@
                 <w:rStyle w:val="Hyperlink"/>
                 <w:noProof/>
               </w:rPr>
-              <w:t>Current system</w:t>
+              <w:t>Proposed system</w:t>
             </w:r>
             <w:r>
               <w:rPr>
@@ -269,7 +268,7 @@
                 <w:noProof/>
                 <w:webHidden/>
               </w:rPr>
-              <w:instrText xml:space="preserve"> PAGEREF _Toc380456110 \h </w:instrText>
+              <w:instrText xml:space="preserve"> PAGEREF _Toc380493812 \h </w:instrText>
             </w:r>
             <w:r>
               <w:rPr>
@@ -290,96 +289,6 @@
                 <w:webHidden/>
               </w:rPr>
               <w:t>5</w:t>
-            </w:r>
-            <w:r>
-              <w:rPr>
-                <w:noProof/>
-                <w:webHidden/>
-              </w:rPr>
-              <w:fldChar w:fldCharType="end"/>
-            </w:r>
-          </w:hyperlink>
-        </w:p>
-        <w:p>
-          <w:pPr>
-            <w:pStyle w:val="TOC1"/>
-            <w:tabs>
-              <w:tab w:val="left" w:pos="480"/>
-              <w:tab w:val="right" w:pos="9962"/>
-            </w:tabs>
-            <w:rPr>
-              <w:rFonts w:asciiTheme="minorHAnsi" w:eastAsiaTheme="minorEastAsia" w:hAnsiTheme="minorHAnsi" w:cstheme="minorBidi"/>
-              <w:noProof/>
-              <w:sz w:val="22"/>
-              <w:szCs w:val="22"/>
-              <w:lang w:bidi="ar-SA"/>
-            </w:rPr>
-          </w:pPr>
-          <w:hyperlink w:anchor="_Toc380456111" w:history="1">
-            <w:r>
-              <w:rPr>
-                <w:rStyle w:val="Hyperlink"/>
-                <w:noProof/>
-              </w:rPr>
-              <w:t>3.</w:t>
-            </w:r>
-            <w:r>
-              <w:rPr>
-                <w:rFonts w:asciiTheme="minorHAnsi" w:eastAsiaTheme="minorEastAsia" w:hAnsiTheme="minorHAnsi" w:cstheme="minorBidi"/>
-                <w:noProof/>
-                <w:sz w:val="22"/>
-                <w:szCs w:val="22"/>
-                <w:lang w:bidi="ar-SA"/>
-              </w:rPr>
-              <w:tab/>
-            </w:r>
-            <w:r>
-              <w:rPr>
-                <w:rStyle w:val="Hyperlink"/>
-                <w:noProof/>
-              </w:rPr>
-              <w:t>Proposed system</w:t>
-            </w:r>
-            <w:r>
-              <w:rPr>
-                <w:noProof/>
-                <w:webHidden/>
-              </w:rPr>
-              <w:tab/>
-            </w:r>
-            <w:r>
-              <w:rPr>
-                <w:noProof/>
-                <w:webHidden/>
-              </w:rPr>
-              <w:fldChar w:fldCharType="begin"/>
-            </w:r>
-            <w:r>
-              <w:rPr>
-                <w:noProof/>
-                <w:webHidden/>
-              </w:rPr>
-              <w:instrText xml:space="preserve"> PAGEREF _Toc380456111 \h </w:instrText>
-            </w:r>
-            <w:r>
-              <w:rPr>
-                <w:noProof/>
-                <w:webHidden/>
-              </w:rPr>
-            </w:r>
-            <w:r>
-              <w:rPr>
-                <w:noProof/>
-                <w:webHidden/>
-              </w:rPr>
-              <w:fldChar w:fldCharType="separate"/>
-            </w:r>
-            <w:r>
-              <w:rPr>
-                <w:noProof/>
-                <w:webHidden/>
-              </w:rPr>
-              <w:t>6</w:t>
             </w:r>
             <w:r>
               <w:rPr>
@@ -402,10 +311,10 @@
               <w:noProof/>
               <w:sz w:val="22"/>
               <w:szCs w:val="22"/>
-              <w:lang w:bidi="ar-SA"/>
+              <w:lang w:eastAsia="en-US" w:bidi="ar-SA"/>
             </w:rPr>
           </w:pPr>
-          <w:hyperlink w:anchor="_Toc380456112" w:history="1">
+          <w:hyperlink w:anchor="_Toc380493813" w:history="1">
             <w:r>
               <w:rPr>
                 <w:rStyle w:val="Hyperlink"/>
@@ -419,7 +328,7 @@
                 <w:noProof/>
                 <w:sz w:val="22"/>
                 <w:szCs w:val="22"/>
-                <w:lang w:bidi="ar-SA"/>
+                <w:lang w:eastAsia="en-US" w:bidi="ar-SA"/>
               </w:rPr>
               <w:tab/>
             </w:r>
@@ -449,7 +358,7 @@
                 <w:noProof/>
                 <w:webHidden/>
               </w:rPr>
-              <w:instrText xml:space="preserve"> PAGEREF _Toc380456112 \h </w:instrText>
+              <w:instrText xml:space="preserve"> PAGEREF _Toc380493813 \h </w:instrText>
             </w:r>
             <w:r>
               <w:rPr>
@@ -469,7 +378,7 @@
                 <w:noProof/>
                 <w:webHidden/>
               </w:rPr>
-              <w:t>6</w:t>
+              <w:t>5</w:t>
             </w:r>
             <w:r>
               <w:rPr>
@@ -492,10 +401,10 @@
               <w:noProof/>
               <w:sz w:val="22"/>
               <w:szCs w:val="22"/>
-              <w:lang w:bidi="ar-SA"/>
+              <w:lang w:eastAsia="en-US" w:bidi="ar-SA"/>
             </w:rPr>
           </w:pPr>
-          <w:hyperlink w:anchor="_Toc380456113" w:history="1">
+          <w:hyperlink w:anchor="_Toc380493814" w:history="1">
             <w:r>
               <w:rPr>
                 <w:rStyle w:val="Hyperlink"/>
@@ -509,7 +418,7 @@
                 <w:noProof/>
                 <w:sz w:val="22"/>
                 <w:szCs w:val="22"/>
-                <w:lang w:bidi="ar-SA"/>
+                <w:lang w:eastAsia="en-US" w:bidi="ar-SA"/>
               </w:rPr>
               <w:tab/>
             </w:r>
@@ -539,7 +448,7 @@
                 <w:noProof/>
                 <w:webHidden/>
               </w:rPr>
-              <w:instrText xml:space="preserve"> PAGEREF _Toc380456113 \h </w:instrText>
+              <w:instrText xml:space="preserve"> PAGEREF _Toc380493814 \h </w:instrText>
             </w:r>
             <w:r>
               <w:rPr>
@@ -559,7 +468,7 @@
                 <w:noProof/>
                 <w:webHidden/>
               </w:rPr>
-              <w:t>8</w:t>
+              <w:t>7</w:t>
             </w:r>
             <w:r>
               <w:rPr>
@@ -582,10 +491,10 @@
               <w:noProof/>
               <w:sz w:val="22"/>
               <w:szCs w:val="22"/>
-              <w:lang w:bidi="ar-SA"/>
+              <w:lang w:eastAsia="en-US" w:bidi="ar-SA"/>
             </w:rPr>
           </w:pPr>
-          <w:hyperlink w:anchor="_Toc380456114" w:history="1">
+          <w:hyperlink w:anchor="_Toc380493815" w:history="1">
             <w:r>
               <w:rPr>
                 <w:rStyle w:val="Hyperlink"/>
@@ -599,7 +508,7 @@
                 <w:noProof/>
                 <w:sz w:val="22"/>
                 <w:szCs w:val="22"/>
-                <w:lang w:bidi="ar-SA"/>
+                <w:lang w:eastAsia="en-US" w:bidi="ar-SA"/>
               </w:rPr>
               <w:tab/>
             </w:r>
@@ -629,7 +538,7 @@
                 <w:noProof/>
                 <w:webHidden/>
               </w:rPr>
-              <w:instrText xml:space="preserve"> PAGEREF _Toc380456114 \h </w:instrText>
+              <w:instrText xml:space="preserve"> PAGEREF _Toc380493815 \h </w:instrText>
             </w:r>
             <w:r>
               <w:rPr>
@@ -649,7 +558,7 @@
                 <w:noProof/>
                 <w:webHidden/>
               </w:rPr>
-              <w:t>8</w:t>
+              <w:t>7</w:t>
             </w:r>
             <w:r>
               <w:rPr>
@@ -672,10 +581,10 @@
               <w:noProof/>
               <w:sz w:val="22"/>
               <w:szCs w:val="22"/>
-              <w:lang w:bidi="ar-SA"/>
+              <w:lang w:eastAsia="en-US" w:bidi="ar-SA"/>
             </w:rPr>
           </w:pPr>
-          <w:hyperlink w:anchor="_Toc380456115" w:history="1">
+          <w:hyperlink w:anchor="_Toc380493816" w:history="1">
             <w:r>
               <w:rPr>
                 <w:rStyle w:val="Hyperlink"/>
@@ -689,7 +598,7 @@
                 <w:noProof/>
                 <w:sz w:val="22"/>
                 <w:szCs w:val="22"/>
-                <w:lang w:bidi="ar-SA"/>
+                <w:lang w:eastAsia="en-US" w:bidi="ar-SA"/>
               </w:rPr>
               <w:tab/>
             </w:r>
@@ -719,7 +628,7 @@
                 <w:noProof/>
                 <w:webHidden/>
               </w:rPr>
-              <w:instrText xml:space="preserve"> PAGEREF _Toc380456115 \h </w:instrText>
+              <w:instrText xml:space="preserve"> PAGEREF _Toc380493816 \h </w:instrText>
             </w:r>
             <w:r>
               <w:rPr>
@@ -739,7 +648,7 @@
                 <w:noProof/>
                 <w:webHidden/>
               </w:rPr>
-              <w:t>9</w:t>
+              <w:t>8</w:t>
             </w:r>
             <w:r>
               <w:rPr>
@@ -762,10 +671,10 @@
               <w:noProof/>
               <w:sz w:val="22"/>
               <w:szCs w:val="22"/>
-              <w:lang w:bidi="ar-SA"/>
+              <w:lang w:eastAsia="en-US" w:bidi="ar-SA"/>
             </w:rPr>
           </w:pPr>
-          <w:hyperlink w:anchor="_Toc380456116" w:history="1">
+          <w:hyperlink w:anchor="_Toc380493817" w:history="1">
             <w:r>
               <w:rPr>
                 <w:rStyle w:val="Hyperlink"/>
@@ -779,7 +688,7 @@
                 <w:noProof/>
                 <w:sz w:val="22"/>
                 <w:szCs w:val="22"/>
-                <w:lang w:bidi="ar-SA"/>
+                <w:lang w:eastAsia="en-US" w:bidi="ar-SA"/>
               </w:rPr>
               <w:tab/>
             </w:r>
@@ -809,7 +718,7 @@
                 <w:noProof/>
                 <w:webHidden/>
               </w:rPr>
-              <w:instrText xml:space="preserve"> PAGEREF _Toc380456116 \h </w:instrText>
+              <w:instrText xml:space="preserve"> PAGEREF _Toc380493817 \h </w:instrText>
             </w:r>
             <w:r>
               <w:rPr>
@@ -829,79 +738,7 @@
                 <w:noProof/>
                 <w:webHidden/>
               </w:rPr>
-              <w:t>10</w:t>
-            </w:r>
-            <w:r>
-              <w:rPr>
-                <w:noProof/>
-                <w:webHidden/>
-              </w:rPr>
-              <w:fldChar w:fldCharType="end"/>
-            </w:r>
-          </w:hyperlink>
-        </w:p>
-        <w:p>
-          <w:pPr>
-            <w:pStyle w:val="TOC2"/>
-            <w:tabs>
-              <w:tab w:val="right" w:pos="9962"/>
-            </w:tabs>
-            <w:rPr>
-              <w:rFonts w:asciiTheme="minorHAnsi" w:eastAsiaTheme="minorEastAsia" w:hAnsiTheme="minorHAnsi" w:cstheme="minorBidi"/>
-              <w:noProof/>
-              <w:sz w:val="22"/>
-              <w:szCs w:val="22"/>
-              <w:lang w:bidi="ar-SA"/>
-            </w:rPr>
-          </w:pPr>
-          <w:hyperlink w:anchor="_Toc380456117" w:history="1">
-            <w:r>
-              <w:rPr>
-                <w:rStyle w:val="Hyperlink"/>
-                <w:noProof/>
-              </w:rPr>
-              <w:t>3.5.1 Scenarios</w:t>
-            </w:r>
-            <w:r>
-              <w:rPr>
-                <w:noProof/>
-                <w:webHidden/>
-              </w:rPr>
-              <w:tab/>
-            </w:r>
-            <w:r>
-              <w:rPr>
-                <w:noProof/>
-                <w:webHidden/>
-              </w:rPr>
-              <w:fldChar w:fldCharType="begin"/>
-            </w:r>
-            <w:r>
-              <w:rPr>
-                <w:noProof/>
-                <w:webHidden/>
-              </w:rPr>
-              <w:instrText xml:space="preserve"> PAGEREF _Toc380456117 \h </w:instrText>
-            </w:r>
-            <w:r>
-              <w:rPr>
-                <w:noProof/>
-                <w:webHidden/>
-              </w:rPr>
-            </w:r>
-            <w:r>
-              <w:rPr>
-                <w:noProof/>
-                <w:webHidden/>
-              </w:rPr>
-              <w:fldChar w:fldCharType="separate"/>
-            </w:r>
-            <w:r>
-              <w:rPr>
-                <w:noProof/>
-                <w:webHidden/>
-              </w:rPr>
-              <w:t>10</w:t>
+              <w:t>9</w:t>
             </w:r>
             <w:r>
               <w:rPr>
@@ -923,16 +760,16 @@
               <w:noProof/>
               <w:sz w:val="22"/>
               <w:szCs w:val="22"/>
-              <w:lang w:bidi="ar-SA"/>
+              <w:lang w:eastAsia="en-US" w:bidi="ar-SA"/>
             </w:rPr>
           </w:pPr>
-          <w:hyperlink w:anchor="_Toc380456118" w:history="1">
+          <w:hyperlink w:anchor="_Toc380493818" w:history="1">
             <w:r>
               <w:rPr>
                 <w:rStyle w:val="Hyperlink"/>
                 <w:noProof/>
               </w:rPr>
-              <w:t>Scenario 5</w:t>
+              <w:t>3.5.1 Scenarios</w:t>
             </w:r>
             <w:r>
               <w:rPr>
@@ -953,7 +790,7 @@
                 <w:noProof/>
                 <w:webHidden/>
               </w:rPr>
-              <w:instrText xml:space="preserve"> PAGEREF _Toc380456118 \h </w:instrText>
+              <w:instrText xml:space="preserve"> PAGEREF _Toc380493818 \h </w:instrText>
             </w:r>
             <w:r>
               <w:rPr>
@@ -973,7 +810,7 @@
                 <w:noProof/>
                 <w:webHidden/>
               </w:rPr>
-              <w:t>11</w:t>
+              <w:t>9</w:t>
             </w:r>
             <w:r>
               <w:rPr>
@@ -995,16 +832,16 @@
               <w:noProof/>
               <w:sz w:val="22"/>
               <w:szCs w:val="22"/>
-              <w:lang w:bidi="ar-SA"/>
+              <w:lang w:eastAsia="en-US" w:bidi="ar-SA"/>
             </w:rPr>
           </w:pPr>
-          <w:hyperlink w:anchor="_Toc380456119" w:history="1">
+          <w:hyperlink w:anchor="_Toc380493819" w:history="1">
             <w:r>
               <w:rPr>
                 <w:rStyle w:val="Hyperlink"/>
                 <w:noProof/>
               </w:rPr>
-              <w:t>Scenario 6</w:t>
+              <w:t>3.5.2 Use case model</w:t>
             </w:r>
             <w:r>
               <w:rPr>
@@ -1025,7 +862,7 @@
                 <w:noProof/>
                 <w:webHidden/>
               </w:rPr>
-              <w:instrText xml:space="preserve"> PAGEREF _Toc380456119 \h </w:instrText>
+              <w:instrText xml:space="preserve"> PAGEREF _Toc380493819 \h </w:instrText>
             </w:r>
             <w:r>
               <w:rPr>
@@ -1045,7 +882,7 @@
                 <w:noProof/>
                 <w:webHidden/>
               </w:rPr>
-              <w:t>11</w:t>
+              <w:t>13</w:t>
             </w:r>
             <w:r>
               <w:rPr>
@@ -1067,16 +904,16 @@
               <w:noProof/>
               <w:sz w:val="22"/>
               <w:szCs w:val="22"/>
-              <w:lang w:bidi="ar-SA"/>
+              <w:lang w:eastAsia="en-US" w:bidi="ar-SA"/>
             </w:rPr>
           </w:pPr>
-          <w:hyperlink w:anchor="_Toc380456120" w:history="1">
+          <w:hyperlink w:anchor="_Toc380493820" w:history="1">
             <w:r>
               <w:rPr>
                 <w:rStyle w:val="Hyperlink"/>
                 <w:noProof/>
               </w:rPr>
-              <w:t>Scenario 7</w:t>
+              <w:t>3.5.3 Object model</w:t>
             </w:r>
             <w:r>
               <w:rPr>
@@ -1097,7 +934,7 @@
                 <w:noProof/>
                 <w:webHidden/>
               </w:rPr>
-              <w:instrText xml:space="preserve"> PAGEREF _Toc380456120 \h </w:instrText>
+              <w:instrText xml:space="preserve"> PAGEREF _Toc380493820 \h </w:instrText>
             </w:r>
             <w:r>
               <w:rPr>
@@ -1117,7 +954,7 @@
                 <w:noProof/>
                 <w:webHidden/>
               </w:rPr>
-              <w:t>11</w:t>
+              <w:t>20</w:t>
             </w:r>
             <w:r>
               <w:rPr>
@@ -1139,16 +976,16 @@
               <w:noProof/>
               <w:sz w:val="22"/>
               <w:szCs w:val="22"/>
-              <w:lang w:bidi="ar-SA"/>
+              <w:lang w:eastAsia="en-US" w:bidi="ar-SA"/>
             </w:rPr>
           </w:pPr>
-          <w:hyperlink w:anchor="_Toc380456121" w:history="1">
+          <w:hyperlink w:anchor="_Toc380493821" w:history="1">
             <w:r>
               <w:rPr>
                 <w:rStyle w:val="Hyperlink"/>
                 <w:noProof/>
               </w:rPr>
-              <w:t>Scenario 8</w:t>
+              <w:t>3.5.4 Dynamic models</w:t>
             </w:r>
             <w:r>
               <w:rPr>
@@ -1169,655 +1006,7 @@
                 <w:noProof/>
                 <w:webHidden/>
               </w:rPr>
-              <w:instrText xml:space="preserve"> PAGEREF _Toc380456121 \h </w:instrText>
-            </w:r>
-            <w:r>
-              <w:rPr>
-                <w:noProof/>
-                <w:webHidden/>
-              </w:rPr>
-            </w:r>
-            <w:r>
-              <w:rPr>
-                <w:noProof/>
-                <w:webHidden/>
-              </w:rPr>
-              <w:fldChar w:fldCharType="separate"/>
-            </w:r>
-            <w:r>
-              <w:rPr>
-                <w:noProof/>
-                <w:webHidden/>
-              </w:rPr>
-              <w:t>12</w:t>
-            </w:r>
-            <w:r>
-              <w:rPr>
-                <w:noProof/>
-                <w:webHidden/>
-              </w:rPr>
-              <w:fldChar w:fldCharType="end"/>
-            </w:r>
-          </w:hyperlink>
-        </w:p>
-        <w:p>
-          <w:pPr>
-            <w:pStyle w:val="TOC3"/>
-            <w:tabs>
-              <w:tab w:val="right" w:pos="9962"/>
-            </w:tabs>
-            <w:rPr>
-              <w:rFonts w:asciiTheme="minorHAnsi" w:eastAsiaTheme="minorEastAsia" w:hAnsiTheme="minorHAnsi" w:cstheme="minorBidi"/>
-              <w:noProof/>
-              <w:sz w:val="22"/>
-              <w:szCs w:val="22"/>
-              <w:lang w:bidi="ar-SA"/>
-            </w:rPr>
-          </w:pPr>
-          <w:hyperlink w:anchor="_Toc380456122" w:history="1">
-            <w:r>
-              <w:rPr>
-                <w:rStyle w:val="Hyperlink"/>
-                <w:noProof/>
-              </w:rPr>
-              <w:t>Scenario 9</w:t>
-            </w:r>
-            <w:r>
-              <w:rPr>
-                <w:noProof/>
-                <w:webHidden/>
-              </w:rPr>
-              <w:tab/>
-            </w:r>
-            <w:r>
-              <w:rPr>
-                <w:noProof/>
-                <w:webHidden/>
-              </w:rPr>
-              <w:fldChar w:fldCharType="begin"/>
-            </w:r>
-            <w:r>
-              <w:rPr>
-                <w:noProof/>
-                <w:webHidden/>
-              </w:rPr>
-              <w:instrText xml:space="preserve"> PAGEREF _Toc380456122 \h </w:instrText>
-            </w:r>
-            <w:r>
-              <w:rPr>
-                <w:noProof/>
-                <w:webHidden/>
-              </w:rPr>
-            </w:r>
-            <w:r>
-              <w:rPr>
-                <w:noProof/>
-                <w:webHidden/>
-              </w:rPr>
-              <w:fldChar w:fldCharType="separate"/>
-            </w:r>
-            <w:r>
-              <w:rPr>
-                <w:noProof/>
-                <w:webHidden/>
-              </w:rPr>
-              <w:t>12</w:t>
-            </w:r>
-            <w:r>
-              <w:rPr>
-                <w:noProof/>
-                <w:webHidden/>
-              </w:rPr>
-              <w:fldChar w:fldCharType="end"/>
-            </w:r>
-          </w:hyperlink>
-        </w:p>
-        <w:p>
-          <w:pPr>
-            <w:pStyle w:val="TOC2"/>
-            <w:tabs>
-              <w:tab w:val="right" w:pos="9962"/>
-            </w:tabs>
-            <w:rPr>
-              <w:rFonts w:asciiTheme="minorHAnsi" w:eastAsiaTheme="minorEastAsia" w:hAnsiTheme="minorHAnsi" w:cstheme="minorBidi"/>
-              <w:noProof/>
-              <w:sz w:val="22"/>
-              <w:szCs w:val="22"/>
-              <w:lang w:bidi="ar-SA"/>
-            </w:rPr>
-          </w:pPr>
-          <w:hyperlink w:anchor="_Toc380456123" w:history="1">
-            <w:r>
-              <w:rPr>
-                <w:rStyle w:val="Hyperlink"/>
-                <w:noProof/>
-              </w:rPr>
-              <w:t>3.5.2 Use case model</w:t>
-            </w:r>
-            <w:r>
-              <w:rPr>
-                <w:noProof/>
-                <w:webHidden/>
-              </w:rPr>
-              <w:tab/>
-            </w:r>
-            <w:r>
-              <w:rPr>
-                <w:noProof/>
-                <w:webHidden/>
-              </w:rPr>
-              <w:fldChar w:fldCharType="begin"/>
-            </w:r>
-            <w:r>
-              <w:rPr>
-                <w:noProof/>
-                <w:webHidden/>
-              </w:rPr>
-              <w:instrText xml:space="preserve"> PAGEREF _Toc380456123 \h </w:instrText>
-            </w:r>
-            <w:r>
-              <w:rPr>
-                <w:noProof/>
-                <w:webHidden/>
-              </w:rPr>
-            </w:r>
-            <w:r>
-              <w:rPr>
-                <w:noProof/>
-                <w:webHidden/>
-              </w:rPr>
-              <w:fldChar w:fldCharType="separate"/>
-            </w:r>
-            <w:r>
-              <w:rPr>
-                <w:noProof/>
-                <w:webHidden/>
-              </w:rPr>
-              <w:t>12</w:t>
-            </w:r>
-            <w:r>
-              <w:rPr>
-                <w:noProof/>
-                <w:webHidden/>
-              </w:rPr>
-              <w:fldChar w:fldCharType="end"/>
-            </w:r>
-          </w:hyperlink>
-        </w:p>
-        <w:p>
-          <w:pPr>
-            <w:pStyle w:val="TOC3"/>
-            <w:tabs>
-              <w:tab w:val="right" w:pos="9962"/>
-            </w:tabs>
-            <w:rPr>
-              <w:rFonts w:asciiTheme="minorHAnsi" w:eastAsiaTheme="minorEastAsia" w:hAnsiTheme="minorHAnsi" w:cstheme="minorBidi"/>
-              <w:noProof/>
-              <w:sz w:val="22"/>
-              <w:szCs w:val="22"/>
-              <w:lang w:bidi="ar-SA"/>
-            </w:rPr>
-          </w:pPr>
-          <w:hyperlink w:anchor="_Toc380456124" w:history="1">
-            <w:r>
-              <w:rPr>
-                <w:rStyle w:val="Hyperlink"/>
-                <w:noProof/>
-              </w:rPr>
-              <w:t>Use case diagram</w:t>
-            </w:r>
-            <w:r>
-              <w:rPr>
-                <w:noProof/>
-                <w:webHidden/>
-              </w:rPr>
-              <w:tab/>
-            </w:r>
-            <w:r>
-              <w:rPr>
-                <w:noProof/>
-                <w:webHidden/>
-              </w:rPr>
-              <w:fldChar w:fldCharType="begin"/>
-            </w:r>
-            <w:r>
-              <w:rPr>
-                <w:noProof/>
-                <w:webHidden/>
-              </w:rPr>
-              <w:instrText xml:space="preserve"> PAGEREF _Toc380456124 \h </w:instrText>
-            </w:r>
-            <w:r>
-              <w:rPr>
-                <w:noProof/>
-                <w:webHidden/>
-              </w:rPr>
-            </w:r>
-            <w:r>
-              <w:rPr>
-                <w:noProof/>
-                <w:webHidden/>
-              </w:rPr>
-              <w:fldChar w:fldCharType="separate"/>
-            </w:r>
-            <w:r>
-              <w:rPr>
-                <w:noProof/>
-                <w:webHidden/>
-              </w:rPr>
-              <w:t>13</w:t>
-            </w:r>
-            <w:r>
-              <w:rPr>
-                <w:noProof/>
-                <w:webHidden/>
-              </w:rPr>
-              <w:fldChar w:fldCharType="end"/>
-            </w:r>
-          </w:hyperlink>
-        </w:p>
-        <w:p>
-          <w:pPr>
-            <w:pStyle w:val="TOC3"/>
-            <w:tabs>
-              <w:tab w:val="right" w:pos="9962"/>
-            </w:tabs>
-            <w:rPr>
-              <w:rFonts w:asciiTheme="minorHAnsi" w:eastAsiaTheme="minorEastAsia" w:hAnsiTheme="minorHAnsi" w:cstheme="minorBidi"/>
-              <w:noProof/>
-              <w:sz w:val="22"/>
-              <w:szCs w:val="22"/>
-              <w:lang w:bidi="ar-SA"/>
-            </w:rPr>
-          </w:pPr>
-          <w:hyperlink w:anchor="_Toc380456125" w:history="1">
-            <w:r>
-              <w:rPr>
-                <w:rStyle w:val="Hyperlink"/>
-                <w:noProof/>
-              </w:rPr>
-              <w:t>Use Cases</w:t>
-            </w:r>
-            <w:r>
-              <w:rPr>
-                <w:noProof/>
-                <w:webHidden/>
-              </w:rPr>
-              <w:tab/>
-            </w:r>
-            <w:r>
-              <w:rPr>
-                <w:noProof/>
-                <w:webHidden/>
-              </w:rPr>
-              <w:fldChar w:fldCharType="begin"/>
-            </w:r>
-            <w:r>
-              <w:rPr>
-                <w:noProof/>
-                <w:webHidden/>
-              </w:rPr>
-              <w:instrText xml:space="preserve"> PAGEREF _Toc380456125 \h </w:instrText>
-            </w:r>
-            <w:r>
-              <w:rPr>
-                <w:noProof/>
-                <w:webHidden/>
-              </w:rPr>
-            </w:r>
-            <w:r>
-              <w:rPr>
-                <w:noProof/>
-                <w:webHidden/>
-              </w:rPr>
-              <w:fldChar w:fldCharType="separate"/>
-            </w:r>
-            <w:r>
-              <w:rPr>
-                <w:noProof/>
-                <w:webHidden/>
-              </w:rPr>
-              <w:t>13</w:t>
-            </w:r>
-            <w:r>
-              <w:rPr>
-                <w:noProof/>
-                <w:webHidden/>
-              </w:rPr>
-              <w:fldChar w:fldCharType="end"/>
-            </w:r>
-          </w:hyperlink>
-        </w:p>
-        <w:p>
-          <w:pPr>
-            <w:pStyle w:val="TOC2"/>
-            <w:tabs>
-              <w:tab w:val="right" w:pos="9962"/>
-            </w:tabs>
-            <w:rPr>
-              <w:rFonts w:asciiTheme="minorHAnsi" w:eastAsiaTheme="minorEastAsia" w:hAnsiTheme="minorHAnsi" w:cstheme="minorBidi"/>
-              <w:noProof/>
-              <w:sz w:val="22"/>
-              <w:szCs w:val="22"/>
-              <w:lang w:bidi="ar-SA"/>
-            </w:rPr>
-          </w:pPr>
-          <w:hyperlink w:anchor="_Toc380456126" w:history="1">
-            <w:r>
-              <w:rPr>
-                <w:rStyle w:val="Hyperlink"/>
-                <w:noProof/>
-              </w:rPr>
-              <w:t>3.5.3 Object model</w:t>
-            </w:r>
-            <w:r>
-              <w:rPr>
-                <w:noProof/>
-                <w:webHidden/>
-              </w:rPr>
-              <w:tab/>
-            </w:r>
-            <w:r>
-              <w:rPr>
-                <w:noProof/>
-                <w:webHidden/>
-              </w:rPr>
-              <w:fldChar w:fldCharType="begin"/>
-            </w:r>
-            <w:r>
-              <w:rPr>
-                <w:noProof/>
-                <w:webHidden/>
-              </w:rPr>
-              <w:instrText xml:space="preserve"> PAGEREF _Toc380456126 \h </w:instrText>
-            </w:r>
-            <w:r>
-              <w:rPr>
-                <w:noProof/>
-                <w:webHidden/>
-              </w:rPr>
-            </w:r>
-            <w:r>
-              <w:rPr>
-                <w:noProof/>
-                <w:webHidden/>
-              </w:rPr>
-              <w:fldChar w:fldCharType="separate"/>
-            </w:r>
-            <w:r>
-              <w:rPr>
-                <w:noProof/>
-                <w:webHidden/>
-              </w:rPr>
-              <w:t>20</w:t>
-            </w:r>
-            <w:r>
-              <w:rPr>
-                <w:noProof/>
-                <w:webHidden/>
-              </w:rPr>
-              <w:fldChar w:fldCharType="end"/>
-            </w:r>
-          </w:hyperlink>
-        </w:p>
-        <w:p>
-          <w:pPr>
-            <w:pStyle w:val="TOC3"/>
-            <w:tabs>
-              <w:tab w:val="right" w:pos="9962"/>
-            </w:tabs>
-            <w:rPr>
-              <w:rFonts w:asciiTheme="minorHAnsi" w:eastAsiaTheme="minorEastAsia" w:hAnsiTheme="minorHAnsi" w:cstheme="minorBidi"/>
-              <w:noProof/>
-              <w:sz w:val="22"/>
-              <w:szCs w:val="22"/>
-              <w:lang w:bidi="ar-SA"/>
-            </w:rPr>
-          </w:pPr>
-          <w:hyperlink w:anchor="_Toc380456127" w:history="1">
-            <w:r>
-              <w:rPr>
-                <w:rStyle w:val="Hyperlink"/>
-                <w:noProof/>
-              </w:rPr>
-              <w:t>3.5.3.1 Data dictionary</w:t>
-            </w:r>
-            <w:r>
-              <w:rPr>
-                <w:noProof/>
-                <w:webHidden/>
-              </w:rPr>
-              <w:tab/>
-            </w:r>
-            <w:r>
-              <w:rPr>
-                <w:noProof/>
-                <w:webHidden/>
-              </w:rPr>
-              <w:fldChar w:fldCharType="begin"/>
-            </w:r>
-            <w:r>
-              <w:rPr>
-                <w:noProof/>
-                <w:webHidden/>
-              </w:rPr>
-              <w:instrText xml:space="preserve"> PAGEREF _Toc380456127 \h </w:instrText>
-            </w:r>
-            <w:r>
-              <w:rPr>
-                <w:noProof/>
-                <w:webHidden/>
-              </w:rPr>
-            </w:r>
-            <w:r>
-              <w:rPr>
-                <w:noProof/>
-                <w:webHidden/>
-              </w:rPr>
-              <w:fldChar w:fldCharType="separate"/>
-            </w:r>
-            <w:r>
-              <w:rPr>
-                <w:noProof/>
-                <w:webHidden/>
-              </w:rPr>
-              <w:t>25</w:t>
-            </w:r>
-            <w:r>
-              <w:rPr>
-                <w:noProof/>
-                <w:webHidden/>
-              </w:rPr>
-              <w:fldChar w:fldCharType="end"/>
-            </w:r>
-          </w:hyperlink>
-        </w:p>
-        <w:p>
-          <w:pPr>
-            <w:pStyle w:val="TOC3"/>
-            <w:tabs>
-              <w:tab w:val="right" w:pos="9962"/>
-            </w:tabs>
-            <w:rPr>
-              <w:rFonts w:asciiTheme="minorHAnsi" w:eastAsiaTheme="minorEastAsia" w:hAnsiTheme="minorHAnsi" w:cstheme="minorBidi"/>
-              <w:noProof/>
-              <w:sz w:val="22"/>
-              <w:szCs w:val="22"/>
-              <w:lang w:bidi="ar-SA"/>
-            </w:rPr>
-          </w:pPr>
-          <w:hyperlink w:anchor="_Toc380456128" w:history="1">
-            <w:r>
-              <w:rPr>
-                <w:rStyle w:val="Hyperlink"/>
-                <w:noProof/>
-              </w:rPr>
-              <w:t>3.5.3.2 Class diagrams</w:t>
-            </w:r>
-            <w:r>
-              <w:rPr>
-                <w:noProof/>
-                <w:webHidden/>
-              </w:rPr>
-              <w:tab/>
-            </w:r>
-            <w:r>
-              <w:rPr>
-                <w:noProof/>
-                <w:webHidden/>
-              </w:rPr>
-              <w:fldChar w:fldCharType="begin"/>
-            </w:r>
-            <w:r>
-              <w:rPr>
-                <w:noProof/>
-                <w:webHidden/>
-              </w:rPr>
-              <w:instrText xml:space="preserve"> PAGEREF _Toc380456128 \h </w:instrText>
-            </w:r>
-            <w:r>
-              <w:rPr>
-                <w:noProof/>
-                <w:webHidden/>
-              </w:rPr>
-            </w:r>
-            <w:r>
-              <w:rPr>
-                <w:noProof/>
-                <w:webHidden/>
-              </w:rPr>
-              <w:fldChar w:fldCharType="separate"/>
-            </w:r>
-            <w:r>
-              <w:rPr>
-                <w:noProof/>
-                <w:webHidden/>
-              </w:rPr>
-              <w:t>26</w:t>
-            </w:r>
-            <w:r>
-              <w:rPr>
-                <w:noProof/>
-                <w:webHidden/>
-              </w:rPr>
-              <w:fldChar w:fldCharType="end"/>
-            </w:r>
-          </w:hyperlink>
-        </w:p>
-        <w:p>
-          <w:pPr>
-            <w:pStyle w:val="TOC2"/>
-            <w:tabs>
-              <w:tab w:val="right" w:pos="9962"/>
-            </w:tabs>
-            <w:rPr>
-              <w:rFonts w:asciiTheme="minorHAnsi" w:eastAsiaTheme="minorEastAsia" w:hAnsiTheme="minorHAnsi" w:cstheme="minorBidi"/>
-              <w:noProof/>
-              <w:sz w:val="22"/>
-              <w:szCs w:val="22"/>
-              <w:lang w:bidi="ar-SA"/>
-            </w:rPr>
-          </w:pPr>
-          <w:hyperlink w:anchor="_Toc380456129" w:history="1">
-            <w:r>
-              <w:rPr>
-                <w:rStyle w:val="Hyperlink"/>
-                <w:noProof/>
-              </w:rPr>
-              <w:t>3.5.4 Dynamic models</w:t>
-            </w:r>
-            <w:r>
-              <w:rPr>
-                <w:noProof/>
-                <w:webHidden/>
-              </w:rPr>
-              <w:tab/>
-            </w:r>
-            <w:r>
-              <w:rPr>
-                <w:noProof/>
-                <w:webHidden/>
-              </w:rPr>
-              <w:fldChar w:fldCharType="begin"/>
-            </w:r>
-            <w:r>
-              <w:rPr>
-                <w:noProof/>
-                <w:webHidden/>
-              </w:rPr>
-              <w:instrText xml:space="preserve"> PAGEREF _Toc380456129 \h </w:instrText>
-            </w:r>
-            <w:r>
-              <w:rPr>
-                <w:noProof/>
-                <w:webHidden/>
-              </w:rPr>
-            </w:r>
-            <w:r>
-              <w:rPr>
-                <w:noProof/>
-                <w:webHidden/>
-              </w:rPr>
-              <w:fldChar w:fldCharType="separate"/>
-            </w:r>
-            <w:r>
-              <w:rPr>
-                <w:noProof/>
-                <w:webHidden/>
-              </w:rPr>
-              <w:t>27</w:t>
-            </w:r>
-            <w:r>
-              <w:rPr>
-                <w:noProof/>
-                <w:webHidden/>
-              </w:rPr>
-              <w:fldChar w:fldCharType="end"/>
-            </w:r>
-          </w:hyperlink>
-        </w:p>
-        <w:p>
-          <w:pPr>
-            <w:pStyle w:val="TOC2"/>
-            <w:tabs>
-              <w:tab w:val="right" w:pos="9962"/>
-            </w:tabs>
-            <w:rPr>
-              <w:rFonts w:asciiTheme="minorHAnsi" w:eastAsiaTheme="minorEastAsia" w:hAnsiTheme="minorHAnsi" w:cstheme="minorBidi"/>
-              <w:noProof/>
-              <w:sz w:val="22"/>
-              <w:szCs w:val="22"/>
-              <w:lang w:bidi="ar-SA"/>
-            </w:rPr>
-          </w:pPr>
-          <w:hyperlink w:anchor="_Toc380456130" w:history="1">
-            <w:r>
-              <w:rPr>
-                <w:rStyle w:val="Hyperlink"/>
-                <w:noProof/>
-              </w:rPr>
-              <w:t>3.5.5 User interface</w:t>
-            </w:r>
-            <w:r>
-              <w:rPr>
-                <w:noProof/>
-                <w:webHidden/>
-              </w:rPr>
-              <w:tab/>
-            </w:r>
-            <w:r>
-              <w:rPr>
-                <w:noProof/>
-                <w:webHidden/>
-              </w:rPr>
-              <w:fldChar w:fldCharType="begin"/>
-            </w:r>
-            <w:r>
-              <w:rPr>
-                <w:noProof/>
-                <w:webHidden/>
-              </w:rPr>
-              <w:instrText xml:space="preserve"> PAGEREF _Toc380456130 \h </w:instrText>
+              <w:instrText xml:space="preserve"> PAGEREF _Toc380493821 \h </w:instrText>
             </w:r>
             <w:r>
               <w:rPr>
@@ -1859,10 +1048,10 @@
               <w:noProof/>
               <w:sz w:val="22"/>
               <w:szCs w:val="22"/>
-              <w:lang w:bidi="ar-SA"/>
+              <w:lang w:eastAsia="en-US" w:bidi="ar-SA"/>
             </w:rPr>
           </w:pPr>
-          <w:hyperlink w:anchor="_Toc380456131" w:history="1">
+          <w:hyperlink w:anchor="_Toc380493822" w:history="1">
             <w:r>
               <w:rPr>
                 <w:rStyle w:val="Hyperlink"/>
@@ -1889,7 +1078,7 @@
                 <w:noProof/>
                 <w:webHidden/>
               </w:rPr>
-              <w:instrText xml:space="preserve"> PAGEREF _Toc380456131 \h </w:instrText>
+              <w:instrText xml:space="preserve"> PAGEREF _Toc380493822 \h </w:instrText>
             </w:r>
             <w:r>
               <w:rPr>
@@ -1909,7 +1098,7 @@
                 <w:noProof/>
                 <w:webHidden/>
               </w:rPr>
-              <w:t>27</w:t>
+              <w:t>31</w:t>
             </w:r>
             <w:r>
               <w:rPr>
@@ -1922,7 +1111,6 @@
         </w:p>
         <w:p>
           <w:r>
-            <w:lastRenderedPageBreak/>
             <w:fldChar w:fldCharType="end"/>
           </w:r>
         </w:p>
@@ -1932,7 +1120,6 @@
       <w:r>
         <w:br w:type="page"/>
       </w:r>
-      <w:bookmarkStart w:id="0" w:name="_Toc380456109"/>
       <w:r>
         <w:lastRenderedPageBreak/>
         <w:t>1.</w:t>
@@ -1941,7 +1128,6 @@
         <w:tab/>
         <w:t>Introduction</w:t>
       </w:r>
-      <w:bookmarkEnd w:id="0"/>
     </w:p>
     <w:p/>
     <w:p>
@@ -1973,7 +1159,7 @@
       <w:pPr>
         <w:pStyle w:val="Heading1"/>
       </w:pPr>
-      <w:bookmarkStart w:id="1" w:name="_Toc380456110"/>
+      <w:bookmarkStart w:id="0" w:name="_Toc380493811"/>
       <w:r>
         <w:t>2.</w:t>
       </w:r>
@@ -1981,7 +1167,7 @@
         <w:tab/>
         <w:t>Current system</w:t>
       </w:r>
-      <w:bookmarkEnd w:id="1"/>
+      <w:bookmarkEnd w:id="0"/>
     </w:p>
     <w:p/>
     <w:p>
@@ -2004,7 +1190,7 @@
       <w:pPr>
         <w:pStyle w:val="Heading1"/>
       </w:pPr>
-      <w:bookmarkStart w:id="2" w:name="_Toc380456111"/>
+      <w:bookmarkStart w:id="1" w:name="_Toc380493812"/>
       <w:r>
         <w:t>3.</w:t>
       </w:r>
@@ -2012,7 +1198,7 @@
         <w:tab/>
         <w:t>Proposed system</w:t>
       </w:r>
-      <w:bookmarkEnd w:id="2"/>
+      <w:bookmarkEnd w:id="1"/>
     </w:p>
     <w:p>
       <w:r>
@@ -2026,7 +1212,7 @@
       <w:r>
         <w:tab/>
       </w:r>
-      <w:bookmarkStart w:id="3" w:name="_Toc380456112"/>
+      <w:bookmarkStart w:id="2" w:name="_Toc380493813"/>
       <w:r>
         <w:t>3.1</w:t>
       </w:r>
@@ -2034,7 +1220,7 @@
         <w:tab/>
         <w:t>Overview</w:t>
       </w:r>
-      <w:bookmarkEnd w:id="3"/>
+      <w:bookmarkEnd w:id="2"/>
     </w:p>
     <w:p>
       <w:r>
@@ -2049,35 +1235,7 @@
         <w:rPr>
           <w:rFonts w:hint="eastAsia"/>
         </w:rPr>
-        <w:t xml:space="preserve">The user interface for the Sunshine Online Car Dealer system will be completely web browser based.  The system will consist of an Apache Web server running in a Linux OS with a MySQL database server.  Different development technologies will be used to implement this solution such as PHP, java script, java servlets, java </w:t>
-      </w:r>
-      <w:proofErr w:type="spellStart"/>
-      <w:r>
-        <w:rPr>
-          <w:rFonts w:hint="eastAsia"/>
-        </w:rPr>
-        <w:t>jsps</w:t>
-      </w:r>
-      <w:proofErr w:type="spellEnd"/>
-      <w:r>
-        <w:rPr>
-          <w:rFonts w:hint="eastAsia"/>
-        </w:rPr>
-        <w:t xml:space="preserve"> to name a few.  The development collaboration of choice will be </w:t>
-      </w:r>
-      <w:proofErr w:type="spellStart"/>
-      <w:r>
-        <w:rPr>
-          <w:rFonts w:hint="eastAsia"/>
-        </w:rPr>
-        <w:t>github</w:t>
-      </w:r>
-      <w:proofErr w:type="spellEnd"/>
-      <w:r>
-        <w:rPr>
-          <w:rFonts w:hint="eastAsia"/>
-        </w:rPr>
-        <w:t xml:space="preserve">.  Below is a high level overview of the proposed online car dealer system: </w:t>
+        <w:t xml:space="preserve">The user interface for the Sunshine Online Car Dealer system will be completely web browser based.  The system will consist of an Apache Web server running in a Linux OS with a MySQL database server.  Different development technologies will be used to implement this solution such as PHP, java script, java servlets, java jsps to name a few.  The development collaboration of choice will be github.  Below is a high level overview of the proposed online car dealer system: </w:t>
       </w:r>
     </w:p>
     <w:p/>
@@ -2104,9 +1262,9 @@
             <o:lock v:ext="edit" aspectratio="t"/>
           </v:shapetype>
           <v:shape id="_x0000_i1025" type="#_x0000_t75" style="width:498pt;height:366.75pt" o:ole="">
-            <v:imagedata r:id="rId9" o:title=""/>
+            <v:imagedata r:id="rId8" o:title=""/>
           </v:shape>
-          <o:OLEObject Type="Embed" ProgID="SmartDraw.2" ShapeID="_x0000_i1025" DrawAspect="Content" ObjectID="_1454232481" r:id="rId10"/>
+          <o:OLEObject Type="Embed" ProgID="SmartDraw.2" ShapeID="_x0000_i1025" DrawAspect="Content" ObjectID="_1454235645" r:id="rId9"/>
         </w:object>
       </w:r>
     </w:p>
@@ -2114,9 +1272,9 @@
       <w:r>
         <w:object w:dxaOrig="9982" w:dyaOrig="16944">
           <v:shape id="_x0000_i1026" type="#_x0000_t75" style="width:399pt;height:678pt" o:ole="">
-            <v:imagedata r:id="rId11" o:title=""/>
+            <v:imagedata r:id="rId10" o:title=""/>
           </v:shape>
-          <o:OLEObject Type="Embed" ProgID="SmartDraw.2" ShapeID="_x0000_i1026" DrawAspect="Content" ObjectID="_1454232482" r:id="rId12"/>
+          <o:OLEObject Type="Embed" ProgID="SmartDraw.2" ShapeID="_x0000_i1026" DrawAspect="Content" ObjectID="_1454235646" r:id="rId11"/>
         </w:object>
       </w:r>
     </w:p>
@@ -2128,7 +1286,7 @@
         <w:lastRenderedPageBreak/>
         <w:tab/>
       </w:r>
-      <w:bookmarkStart w:id="4" w:name="_Toc380456113"/>
+      <w:bookmarkStart w:id="3" w:name="_Toc380493814"/>
       <w:r>
         <w:t>3.2</w:t>
       </w:r>
@@ -2136,7 +1294,7 @@
         <w:tab/>
         <w:t>Functional requirements</w:t>
       </w:r>
-      <w:bookmarkEnd w:id="4"/>
+      <w:bookmarkEnd w:id="3"/>
     </w:p>
     <w:p/>
     <w:p>
@@ -2168,15 +1326,7 @@
         <w:ind w:left="720"/>
       </w:pPr>
       <w:r>
-        <w:t xml:space="preserve">4 - The system shall allow the user to request </w:t>
-      </w:r>
-      <w:proofErr w:type="gramStart"/>
-      <w:r>
-        <w:t>a more</w:t>
-      </w:r>
-      <w:proofErr w:type="gramEnd"/>
-      <w:r>
-        <w:t xml:space="preserve"> detailed car information per car within the search results from functional requirement 3, which will return a page with pictures of the car, basic car information and additional notes.  </w:t>
+        <w:t xml:space="preserve">4 - The system shall allow the user to request a more detailed car information per car within the search results from functional requirement 3, which will return a page with pictures of the car, basic car information and additional notes.  </w:t>
       </w:r>
     </w:p>
     <w:p>
@@ -2267,7 +1417,7 @@
       <w:r>
         <w:tab/>
       </w:r>
-      <w:bookmarkStart w:id="5" w:name="_Toc380456114"/>
+      <w:bookmarkStart w:id="4" w:name="_Toc380493815"/>
       <w:r>
         <w:t>3.3</w:t>
       </w:r>
@@ -2275,7 +1425,7 @@
         <w:tab/>
         <w:t>Nonfunctional requirements</w:t>
       </w:r>
-      <w:bookmarkEnd w:id="5"/>
+      <w:bookmarkEnd w:id="4"/>
     </w:p>
     <w:p/>
     <w:p>
@@ -2333,17 +1483,7 @@
         <w:ind w:left="1440"/>
       </w:pPr>
       <w:r>
-        <w:t xml:space="preserve">The Sunshine Online Car Dealer System will only provide for sale whatever is available in </w:t>
-      </w:r>
-      <w:proofErr w:type="spellStart"/>
-      <w:proofErr w:type="gramStart"/>
-      <w:r>
-        <w:t>it’s</w:t>
-      </w:r>
-      <w:proofErr w:type="spellEnd"/>
-      <w:proofErr w:type="gramEnd"/>
-      <w:r>
-        <w:t xml:space="preserve"> inventory. </w:t>
+        <w:t xml:space="preserve">The Sunshine Online Car Dealer System will only provide for sale whatever is available in it’s inventory. </w:t>
       </w:r>
     </w:p>
     <w:p>
@@ -2381,13 +1521,8 @@
         <w:ind w:left="1440"/>
       </w:pPr>
       <w:r>
-        <w:t xml:space="preserve">Very portable since every device (i.e.: Smartphone or Tablet) with a browser will be able to access the Sunshine Online Car Dealer </w:t>
-      </w:r>
-      <w:proofErr w:type="gramStart"/>
-      <w:r>
-        <w:t>System .</w:t>
-      </w:r>
-      <w:proofErr w:type="gramEnd"/>
+        <w:t>Very portable since every device (i.e.: Smartphone or Tablet) with a browser will be able to access the Sunshine Online Car Dealer System .</w:t>
+      </w:r>
     </w:p>
     <w:p>
       <w:pPr>
@@ -2405,7 +1540,7 @@
       <w:r>
         <w:tab/>
       </w:r>
-      <w:bookmarkStart w:id="6" w:name="_Toc380456115"/>
+      <w:bookmarkStart w:id="5" w:name="_Toc380493816"/>
       <w:r>
         <w:t>3.4</w:t>
       </w:r>
@@ -2413,7 +1548,7 @@
         <w:tab/>
         <w:t>Constraints (“Pseudo requirements”)</w:t>
       </w:r>
-      <w:bookmarkEnd w:id="6"/>
+      <w:bookmarkEnd w:id="5"/>
     </w:p>
     <w:p/>
     <w:p>
@@ -2502,7 +1637,7 @@
       <w:r>
         <w:tab/>
       </w:r>
-      <w:bookmarkStart w:id="7" w:name="_Toc380456116"/>
+      <w:bookmarkStart w:id="6" w:name="_Toc380493817"/>
       <w:r>
         <w:t>3.5</w:t>
       </w:r>
@@ -2510,7 +1645,7 @@
         <w:tab/>
         <w:t>System models</w:t>
       </w:r>
-      <w:bookmarkEnd w:id="7"/>
+      <w:bookmarkEnd w:id="6"/>
     </w:p>
     <w:p>
       <w:r>
@@ -2519,9 +1654,9 @@
       <w:r>
         <w:object w:dxaOrig="14170" w:dyaOrig="8045">
           <v:shape id="_x0000_i1027" type="#_x0000_t75" style="width:498pt;height:282.75pt" o:ole="">
-            <v:imagedata r:id="rId13" o:title=""/>
+            <v:imagedata r:id="rId12" o:title=""/>
           </v:shape>
-          <o:OLEObject Type="Embed" ProgID="SmartDraw.2" ShapeID="_x0000_i1027" DrawAspect="Content" ObjectID="_1454232483" r:id="rId14"/>
+          <o:OLEObject Type="Embed" ProgID="SmartDraw.2" ShapeID="_x0000_i1027" DrawAspect="Content" ObjectID="_1454235647" r:id="rId13"/>
         </w:object>
       </w:r>
     </w:p>
@@ -2536,346 +1671,1225 @@
       <w:r>
         <w:tab/>
       </w:r>
-      <w:bookmarkStart w:id="8" w:name="_Toc380456117"/>
+      <w:bookmarkStart w:id="7" w:name="_Toc380493818"/>
       <w:r>
         <w:t>3.5.1 Scenarios</w:t>
       </w:r>
+      <w:bookmarkEnd w:id="7"/>
+    </w:p>
+    <w:p>
+      <w:pPr>
+        <w:tabs>
+          <w:tab w:val="clear" w:pos="709"/>
+        </w:tabs>
+        <w:ind w:left="1440"/>
+      </w:pPr>
+      <w:r>
+        <w:rPr>
+          <w:rFonts w:hint="eastAsia"/>
+          <w:b/>
+        </w:rPr>
+        <w:t xml:space="preserve">Scenario 1: Login to </w:t>
+      </w:r>
+      <w:r>
+        <w:rPr>
+          <w:rFonts w:hint="eastAsia"/>
+        </w:rPr>
+        <w:t>Sunshine Online Car Dealer System</w:t>
+      </w:r>
+    </w:p>
+    <w:p>
+      <w:pPr>
+        <w:tabs>
+          <w:tab w:val="clear" w:pos="709"/>
+        </w:tabs>
+        <w:ind w:left="1440"/>
+        <w:rPr>
+          <w:rFonts w:hint="eastAsia"/>
+          <w:b/>
+        </w:rPr>
+      </w:pPr>
+      <w:r>
+        <w:rPr>
+          <w:rFonts w:hint="eastAsia"/>
+        </w:rPr>
+        <w:t>Bob wants to buy a car from the web site of Sunshine Car Dealer. He goes to the home page of Sunshine Online Car Dealer System and chooses to log in. He enters his username and password, then click login button. The screen displays the home page with his status as logged in.</w:t>
+      </w:r>
+    </w:p>
+    <w:p>
+      <w:pPr>
+        <w:tabs>
+          <w:tab w:val="clear" w:pos="709"/>
+        </w:tabs>
+        <w:ind w:left="1440"/>
+        <w:rPr>
+          <w:rFonts w:hint="eastAsia"/>
+          <w:b/>
+        </w:rPr>
+      </w:pPr>
+      <w:r>
+        <w:rPr>
+          <w:rFonts w:hint="eastAsia"/>
+          <w:b/>
+        </w:rPr>
+        <w:t>Scenario 2: Buy a new car</w:t>
+      </w:r>
+    </w:p>
+    <w:p>
+      <w:pPr>
+        <w:tabs>
+          <w:tab w:val="clear" w:pos="709"/>
+        </w:tabs>
+        <w:ind w:left="1440"/>
+        <w:rPr>
+          <w:rFonts w:hint="eastAsia"/>
+        </w:rPr>
+      </w:pPr>
+      <w:r>
+        <w:rPr>
+          <w:rFonts w:hint="eastAsia"/>
+        </w:rPr>
+        <w:t xml:space="preserve">Bob found his dream car on the web site of Sunshine Car Dealer. He decides to buy it. After logging in, he selects his dream car and click </w:t>
+      </w:r>
+      <w:r>
+        <w:rPr>
+          <w:rFonts w:hint="eastAsia"/>
+        </w:rPr>
+        <w:t>“</w:t>
+      </w:r>
+      <w:r>
+        <w:rPr>
+          <w:rFonts w:hint="eastAsia"/>
+        </w:rPr>
+        <w:t>check out</w:t>
+      </w:r>
+      <w:r>
+        <w:rPr>
+          <w:rFonts w:hint="eastAsia"/>
+        </w:rPr>
+        <w:t>”</w:t>
+      </w:r>
+      <w:r>
+        <w:rPr>
+          <w:rFonts w:hint="eastAsia"/>
+        </w:rPr>
+        <w:t xml:space="preserve"> button. Then he enters his billing and shipping address, credit card information, and click </w:t>
+      </w:r>
+      <w:r>
+        <w:rPr>
+          <w:rFonts w:hint="eastAsia"/>
+        </w:rPr>
+        <w:t>“</w:t>
+      </w:r>
+      <w:r>
+        <w:rPr>
+          <w:rFonts w:hint="eastAsia"/>
+        </w:rPr>
+        <w:t>purchase</w:t>
+      </w:r>
+      <w:r>
+        <w:rPr>
+          <w:rFonts w:hint="eastAsia"/>
+        </w:rPr>
+        <w:t>”</w:t>
+      </w:r>
+      <w:r>
+        <w:rPr>
+          <w:rFonts w:hint="eastAsia"/>
+        </w:rPr>
+        <w:t xml:space="preserve"> button. After a short time of processing, he sees an order confirmation page with a delivery date.</w:t>
+      </w:r>
+    </w:p>
+    <w:p>
+      <w:pPr>
+        <w:tabs>
+          <w:tab w:val="clear" w:pos="709"/>
+        </w:tabs>
+        <w:ind w:left="1440"/>
+        <w:rPr>
+          <w:rFonts w:hint="eastAsia"/>
+        </w:rPr>
+      </w:pPr>
+      <w:r>
+        <w:rPr>
+          <w:rFonts w:hint="eastAsia"/>
+          <w:b/>
+        </w:rPr>
+        <w:t>Scenario 3: Add more pictures of a car</w:t>
+      </w:r>
+    </w:p>
+    <w:p>
+      <w:pPr>
+        <w:tabs>
+          <w:tab w:val="clear" w:pos="709"/>
+        </w:tabs>
+        <w:ind w:left="1440"/>
+        <w:rPr>
+          <w:rFonts w:hint="eastAsia"/>
+        </w:rPr>
+      </w:pPr>
+      <w:r>
+        <w:rPr>
+          <w:rFonts w:hint="eastAsia"/>
+        </w:rPr>
+        <w:lastRenderedPageBreak/>
+        <w:t xml:space="preserve">Peter is one of the administrators of Sunshine Online Car Dealer System. He received some detailed information about a Honda CRV 2012 which is in the car inventory. In order to provide the customers a better view of this car, he decides to add the new information. </w:t>
+      </w:r>
+    </w:p>
+    <w:p>
+      <w:pPr>
+        <w:tabs>
+          <w:tab w:val="clear" w:pos="709"/>
+        </w:tabs>
+        <w:ind w:left="1440"/>
+        <w:rPr>
+          <w:rFonts w:hint="eastAsia"/>
+        </w:rPr>
+      </w:pPr>
+      <w:r>
+        <w:rPr>
+          <w:rFonts w:hint="eastAsia"/>
+        </w:rPr>
+        <w:t xml:space="preserve">He logs in to the system to the admin home page. Then he click </w:t>
+      </w:r>
+      <w:r>
+        <w:rPr>
+          <w:rFonts w:hint="eastAsia"/>
+        </w:rPr>
+        <w:t>“</w:t>
+      </w:r>
+      <w:r>
+        <w:rPr>
+          <w:rFonts w:hint="eastAsia"/>
+        </w:rPr>
+        <w:t>Edit</w:t>
+      </w:r>
+      <w:r>
+        <w:rPr>
+          <w:rFonts w:hint="eastAsia"/>
+        </w:rPr>
+        <w:t>”</w:t>
+      </w:r>
+      <w:r>
+        <w:rPr>
+          <w:rFonts w:hint="eastAsia"/>
+        </w:rPr>
+        <w:t xml:space="preserve"> button of this CRV. The system displays the fields can be edited; and he click the </w:t>
+      </w:r>
+      <w:r>
+        <w:rPr>
+          <w:rFonts w:hint="eastAsia"/>
+        </w:rPr>
+        <w:t>“</w:t>
+      </w:r>
+      <w:r>
+        <w:rPr>
+          <w:rFonts w:hint="eastAsia"/>
+        </w:rPr>
+        <w:t>Details</w:t>
+      </w:r>
+      <w:r>
+        <w:rPr>
+          <w:rFonts w:hint="eastAsia"/>
+        </w:rPr>
+        <w:t>”</w:t>
+      </w:r>
+      <w:r>
+        <w:rPr>
+          <w:rFonts w:hint="eastAsia"/>
+        </w:rPr>
+        <w:t xml:space="preserve"> field and starts to edit. After he is done editing, he clicks the </w:t>
+      </w:r>
+      <w:r>
+        <w:rPr>
+          <w:rFonts w:hint="eastAsia"/>
+        </w:rPr>
+        <w:t>“</w:t>
+      </w:r>
+      <w:r>
+        <w:rPr>
+          <w:rFonts w:hint="eastAsia"/>
+        </w:rPr>
+        <w:t>update</w:t>
+      </w:r>
+      <w:r>
+        <w:rPr>
+          <w:rFonts w:hint="eastAsia"/>
+        </w:rPr>
+        <w:t>”</w:t>
+      </w:r>
+      <w:r>
+        <w:rPr>
+          <w:rFonts w:hint="eastAsia"/>
+        </w:rPr>
+        <w:t xml:space="preserve"> button to save his changes. Then the information of this CRV is updated.</w:t>
+      </w:r>
+    </w:p>
+    <w:p>
+      <w:pPr>
+        <w:tabs>
+          <w:tab w:val="clear" w:pos="709"/>
+        </w:tabs>
+        <w:ind w:left="1440"/>
+        <w:rPr>
+          <w:rFonts w:hint="eastAsia"/>
+        </w:rPr>
+      </w:pPr>
+      <w:r>
+        <w:rPr>
+          <w:rFonts w:hint="eastAsia"/>
+          <w:b/>
+        </w:rPr>
+        <w:t>Scenario 4: Create a new admin account</w:t>
+      </w:r>
+    </w:p>
+    <w:p>
+      <w:pPr>
+        <w:tabs>
+          <w:tab w:val="clear" w:pos="709"/>
+        </w:tabs>
+        <w:ind w:left="1440"/>
+        <w:rPr>
+          <w:rFonts w:hint="eastAsia"/>
+        </w:rPr>
+      </w:pPr>
+      <w:r>
+        <w:rPr>
+          <w:rFonts w:hint="eastAsia"/>
+        </w:rPr>
+        <w:t xml:space="preserve">Sue is hired as an administrator of Sunshine Online Car Dealer System yesterday. Peter is creating her a new admin account. </w:t>
+      </w:r>
+    </w:p>
+    <w:p>
+      <w:pPr>
+        <w:tabs>
+          <w:tab w:val="clear" w:pos="709"/>
+        </w:tabs>
+        <w:ind w:left="1440"/>
+        <w:rPr>
+          <w:rFonts w:hint="eastAsia"/>
+        </w:rPr>
+      </w:pPr>
+      <w:r>
+        <w:rPr>
+          <w:rFonts w:hint="eastAsia"/>
+        </w:rPr>
+        <w:t xml:space="preserve">He first logs into the system on the admin home page. Then select </w:t>
+      </w:r>
+      <w:r>
+        <w:rPr>
+          <w:rFonts w:hint="eastAsia"/>
+        </w:rPr>
+        <w:t>“</w:t>
+      </w:r>
+      <w:r>
+        <w:rPr>
+          <w:rFonts w:hint="eastAsia"/>
+        </w:rPr>
+        <w:t>Add Admin</w:t>
+      </w:r>
+      <w:r>
+        <w:rPr>
+          <w:rFonts w:hint="eastAsia"/>
+        </w:rPr>
+        <w:t>”</w:t>
+      </w:r>
+      <w:r>
+        <w:rPr>
+          <w:rFonts w:hint="eastAsia"/>
+        </w:rPr>
+        <w:t xml:space="preserve"> button. The system displays the required fields that need to be filled. After he enters all the information needed including the assigned username and password for Sue, he clicks the </w:t>
+      </w:r>
+      <w:r>
+        <w:rPr>
+          <w:rFonts w:hint="eastAsia"/>
+        </w:rPr>
+        <w:t>“</w:t>
+      </w:r>
+      <w:r>
+        <w:rPr>
+          <w:rFonts w:hint="eastAsia"/>
+        </w:rPr>
+        <w:t>Create</w:t>
+      </w:r>
+      <w:r>
+        <w:rPr>
+          <w:rFonts w:hint="eastAsia"/>
+        </w:rPr>
+        <w:t>”</w:t>
+      </w:r>
+      <w:r>
+        <w:rPr>
+          <w:rFonts w:hint="eastAsia"/>
+        </w:rPr>
+        <w:t xml:space="preserve"> button. Now Sue has her own admin account.</w:t>
+      </w:r>
+    </w:p>
+    <w:p>
+      <w:pPr>
+        <w:tabs>
+          <w:tab w:val="clear" w:pos="709"/>
+        </w:tabs>
+        <w:ind w:left="1440"/>
+        <w:rPr>
+          <w:rFonts w:hint="eastAsia"/>
+        </w:rPr>
+      </w:pPr>
+      <w:r>
+        <w:rPr>
+          <w:rFonts w:hint="eastAsia"/>
+          <w:b/>
+        </w:rPr>
+        <w:t xml:space="preserve">Scenario 5: </w:t>
+      </w:r>
+    </w:p>
+    <w:p>
+      <w:pPr>
+        <w:tabs>
+          <w:tab w:val="clear" w:pos="709"/>
+        </w:tabs>
+        <w:ind w:left="1440"/>
+        <w:rPr>
+          <w:rFonts w:hint="eastAsia"/>
+        </w:rPr>
+      </w:pPr>
+      <w:r>
+        <w:rPr>
+          <w:rFonts w:hint="eastAsia"/>
+        </w:rPr>
+        <w:t>Johann receives a phone call from Ms. Yang stating that she</w:t>
+      </w:r>
+      <w:r>
+        <w:rPr>
+          <w:rFonts w:hint="eastAsia"/>
+        </w:rPr>
+        <w:t>’</w:t>
+      </w:r>
+      <w:r>
+        <w:rPr>
+          <w:rFonts w:hint="eastAsia"/>
+        </w:rPr>
+        <w:t xml:space="preserve">s unable to change her Shipping Address in the Online Car Dealer System. Johann logs into the system and selects the </w:t>
+      </w:r>
+      <w:r>
+        <w:rPr>
+          <w:rFonts w:hint="eastAsia"/>
+        </w:rPr>
+        <w:t>“</w:t>
+      </w:r>
+      <w:r>
+        <w:rPr>
+          <w:rFonts w:hint="eastAsia"/>
+        </w:rPr>
+        <w:t>Edit User Profile</w:t>
+      </w:r>
+      <w:r>
+        <w:rPr>
+          <w:rFonts w:hint="eastAsia"/>
+        </w:rPr>
+        <w:t>”</w:t>
+      </w:r>
+      <w:r>
+        <w:rPr>
+          <w:rFonts w:hint="eastAsia"/>
+        </w:rPr>
+        <w:t xml:space="preserve"> function.</w:t>
+      </w:r>
+    </w:p>
+    <w:p>
+      <w:pPr>
+        <w:tabs>
+          <w:tab w:val="clear" w:pos="709"/>
+        </w:tabs>
+        <w:ind w:left="1440"/>
+        <w:rPr>
+          <w:rFonts w:hint="eastAsia"/>
+        </w:rPr>
+      </w:pPr>
+      <w:r>
+        <w:rPr>
+          <w:rFonts w:hint="eastAsia"/>
+        </w:rPr>
+        <w:t>Johann search for Ms. Yang User Profile and updates the Shipping Address with the new one provided by Ms. Yang. He advises her to refresh her browser page and check for the correctness of the new address.</w:t>
+      </w:r>
+    </w:p>
+    <w:p>
+      <w:pPr>
+        <w:tabs>
+          <w:tab w:val="clear" w:pos="709"/>
+        </w:tabs>
+        <w:ind w:left="1440"/>
+        <w:rPr>
+          <w:rFonts w:hint="eastAsia"/>
+        </w:rPr>
+      </w:pPr>
+      <w:r>
+        <w:rPr>
+          <w:rFonts w:hint="eastAsia"/>
+        </w:rPr>
+        <w:t>Ms. Yang is displayed with her User Profile with the correct new Shipping Address.</w:t>
+      </w:r>
+    </w:p>
+    <w:p>
+      <w:pPr>
+        <w:tabs>
+          <w:tab w:val="clear" w:pos="709"/>
+        </w:tabs>
+        <w:ind w:left="1440"/>
+        <w:rPr>
+          <w:rFonts w:hint="eastAsia"/>
+        </w:rPr>
+      </w:pPr>
+      <w:r>
+        <w:rPr>
+          <w:rFonts w:hint="eastAsia"/>
+          <w:b/>
+        </w:rPr>
+        <w:t xml:space="preserve">Scenario 6: </w:t>
+      </w:r>
+    </w:p>
+    <w:p>
+      <w:pPr>
+        <w:tabs>
+          <w:tab w:val="clear" w:pos="709"/>
+        </w:tabs>
+        <w:ind w:left="1440"/>
+        <w:rPr>
+          <w:rFonts w:hint="eastAsia"/>
+        </w:rPr>
+      </w:pPr>
+      <w:r>
+        <w:rPr>
+          <w:rFonts w:hint="eastAsia"/>
+        </w:rPr>
+        <w:t xml:space="preserve">Every week Johann is presented with a list of new cars ready to be sold in the Online Car Dealer System. He logs into the system and select the </w:t>
+      </w:r>
+      <w:r>
+        <w:rPr>
+          <w:rFonts w:hint="eastAsia"/>
+        </w:rPr>
+        <w:t>“</w:t>
+      </w:r>
+      <w:r>
+        <w:rPr>
+          <w:rFonts w:hint="eastAsia"/>
+        </w:rPr>
+        <w:t>Add a Car</w:t>
+      </w:r>
+      <w:r>
+        <w:rPr>
+          <w:rFonts w:hint="eastAsia"/>
+        </w:rPr>
+        <w:t>”</w:t>
+      </w:r>
+      <w:r>
+        <w:rPr>
+          <w:rFonts w:hint="eastAsia"/>
+        </w:rPr>
+        <w:t xml:space="preserve"> function.</w:t>
+      </w:r>
+    </w:p>
+    <w:p>
+      <w:pPr>
+        <w:tabs>
+          <w:tab w:val="clear" w:pos="709"/>
+        </w:tabs>
+        <w:ind w:left="1440"/>
+        <w:rPr>
+          <w:rFonts w:hint="eastAsia"/>
+        </w:rPr>
+      </w:pPr>
+      <w:r>
+        <w:rPr>
+          <w:rFonts w:hint="eastAsia"/>
+        </w:rPr>
+        <w:t xml:space="preserve">Johann enters the information of the new vehicle and creates a folder for the vehicle pictures. He then proceeds to copies the each pictures in the vehicle picture folder. </w:t>
+      </w:r>
+    </w:p>
+    <w:p>
+      <w:pPr>
+        <w:tabs>
+          <w:tab w:val="clear" w:pos="709"/>
+        </w:tabs>
+        <w:ind w:left="1440"/>
+        <w:rPr>
+          <w:rFonts w:hint="eastAsia"/>
+        </w:rPr>
+      </w:pPr>
+      <w:r>
+        <w:rPr>
+          <w:rFonts w:hint="eastAsia"/>
+        </w:rPr>
+        <w:t>After submitting all the vehicles details a confirmation page is displayed stating that a new vehicle has been added to the system.</w:t>
+      </w:r>
+    </w:p>
+    <w:p>
+      <w:pPr>
+        <w:tabs>
+          <w:tab w:val="clear" w:pos="709"/>
+        </w:tabs>
+        <w:ind w:left="1440"/>
+        <w:rPr>
+          <w:rFonts w:hint="eastAsia"/>
+        </w:rPr>
+      </w:pPr>
+      <w:r>
+        <w:rPr>
+          <w:rFonts w:hint="eastAsia"/>
+          <w:b/>
+        </w:rPr>
+        <w:lastRenderedPageBreak/>
+        <w:t xml:space="preserve">Scenario 7: </w:t>
+      </w:r>
+    </w:p>
+    <w:p>
+      <w:pPr>
+        <w:tabs>
+          <w:tab w:val="clear" w:pos="709"/>
+        </w:tabs>
+        <w:ind w:left="1440"/>
+        <w:rPr>
+          <w:rFonts w:hint="eastAsia"/>
+        </w:rPr>
+      </w:pPr>
+      <w:r>
+        <w:rPr>
+          <w:rFonts w:hint="eastAsia"/>
+        </w:rPr>
+        <w:t xml:space="preserve">Johann is notified of a fraudulent user trying to steal from the company with false information. He logs into the system and select the </w:t>
+      </w:r>
+      <w:r>
+        <w:rPr>
+          <w:rFonts w:hint="eastAsia"/>
+        </w:rPr>
+        <w:t>“</w:t>
+      </w:r>
+      <w:r>
+        <w:rPr>
+          <w:rFonts w:hint="eastAsia"/>
+        </w:rPr>
+        <w:t>Remove User</w:t>
+      </w:r>
+      <w:r>
+        <w:rPr>
+          <w:rFonts w:hint="eastAsia"/>
+        </w:rPr>
+        <w:t>”</w:t>
+      </w:r>
+      <w:r>
+        <w:rPr>
+          <w:rFonts w:hint="eastAsia"/>
+        </w:rPr>
+        <w:t xml:space="preserve"> function.</w:t>
+      </w:r>
+    </w:p>
+    <w:p>
+      <w:pPr>
+        <w:tabs>
+          <w:tab w:val="clear" w:pos="709"/>
+        </w:tabs>
+        <w:ind w:left="1440"/>
+        <w:rPr>
+          <w:rFonts w:hint="eastAsia"/>
+        </w:rPr>
+      </w:pPr>
+      <w:r>
+        <w:rPr>
+          <w:rFonts w:hint="eastAsia"/>
+        </w:rPr>
+        <w:t xml:space="preserve">Johann search for the falsified user account and press the remove button. The system asks Johann to reconfirm if this is indeed what he intends to do. </w:t>
+      </w:r>
+    </w:p>
+    <w:p>
+      <w:pPr>
+        <w:tabs>
+          <w:tab w:val="clear" w:pos="709"/>
+        </w:tabs>
+        <w:ind w:left="1440"/>
+        <w:rPr>
+          <w:rFonts w:hint="eastAsia"/>
+        </w:rPr>
+      </w:pPr>
+      <w:r>
+        <w:rPr>
+          <w:rFonts w:hint="eastAsia"/>
+        </w:rPr>
+        <w:t>Johann acknowledges and the user account is deleted from the system.</w:t>
+      </w:r>
+    </w:p>
+    <w:p>
+      <w:pPr>
+        <w:tabs>
+          <w:tab w:val="clear" w:pos="709"/>
+        </w:tabs>
+        <w:ind w:left="1440"/>
+        <w:rPr>
+          <w:rFonts w:hint="eastAsia"/>
+        </w:rPr>
+      </w:pPr>
+      <w:r>
+        <w:rPr>
+          <w:rFonts w:hint="eastAsia"/>
+          <w:b/>
+        </w:rPr>
+        <w:t>Scenario 8:  Search for a Car</w:t>
+      </w:r>
+    </w:p>
+    <w:p>
+      <w:pPr>
+        <w:tabs>
+          <w:tab w:val="clear" w:pos="709"/>
+        </w:tabs>
+        <w:ind w:left="1440"/>
+        <w:rPr>
+          <w:rFonts w:hint="eastAsia"/>
+        </w:rPr>
+      </w:pPr>
+      <w:r>
+        <w:rPr>
+          <w:rFonts w:hint="eastAsia"/>
+        </w:rPr>
+        <w:t xml:space="preserve">Yang opens Internet Explorer on her home computer and goes to the Sunshine Online  Car Dealer website home page.  Yang is interested in new Toyota 4 runners so she clicks on the </w:t>
+      </w:r>
+      <w:r>
+        <w:rPr>
+          <w:rFonts w:hint="eastAsia"/>
+        </w:rPr>
+        <w:t>‘</w:t>
+      </w:r>
+      <w:r>
+        <w:rPr>
+          <w:rFonts w:hint="eastAsia"/>
+        </w:rPr>
+        <w:t>Make</w:t>
+      </w:r>
+      <w:r>
+        <w:rPr>
+          <w:rFonts w:hint="eastAsia"/>
+        </w:rPr>
+        <w:t>’</w:t>
+      </w:r>
+      <w:r>
+        <w:rPr>
+          <w:rFonts w:hint="eastAsia"/>
+        </w:rPr>
+        <w:t xml:space="preserve"> dropdown list in the </w:t>
+      </w:r>
+      <w:r>
+        <w:rPr>
+          <w:rFonts w:hint="eastAsia"/>
+        </w:rPr>
+        <w:t>‘</w:t>
+      </w:r>
+      <w:r>
+        <w:rPr>
+          <w:rFonts w:hint="eastAsia"/>
+        </w:rPr>
+        <w:t>search cars</w:t>
+      </w:r>
+      <w:r>
+        <w:rPr>
+          <w:rFonts w:hint="eastAsia"/>
+        </w:rPr>
+        <w:t>’</w:t>
+      </w:r>
+      <w:r>
+        <w:rPr>
+          <w:rFonts w:hint="eastAsia"/>
+        </w:rPr>
+        <w:t xml:space="preserve"> section and selects Toyota</w:t>
+      </w:r>
+      <w:r>
+        <w:rPr>
+          <w:rFonts w:hint="eastAsia"/>
+        </w:rPr>
+        <w:t>’</w:t>
+      </w:r>
+      <w:r>
+        <w:rPr>
+          <w:rFonts w:hint="eastAsia"/>
+        </w:rPr>
+        <w:t xml:space="preserve">.  Next she clicks on the </w:t>
+      </w:r>
+      <w:r>
+        <w:rPr>
+          <w:rFonts w:hint="eastAsia"/>
+        </w:rPr>
+        <w:t>‘</w:t>
+      </w:r>
+      <w:r>
+        <w:rPr>
+          <w:rFonts w:hint="eastAsia"/>
+        </w:rPr>
+        <w:t>Model</w:t>
+      </w:r>
+      <w:r>
+        <w:rPr>
+          <w:rFonts w:hint="eastAsia"/>
+        </w:rPr>
+        <w:t>’</w:t>
+      </w:r>
+      <w:r>
+        <w:rPr>
+          <w:rFonts w:hint="eastAsia"/>
+        </w:rPr>
+        <w:t xml:space="preserve"> dropdown list and selects 4-runner.   Yang continues to select </w:t>
+      </w:r>
+      <w:r>
+        <w:rPr>
+          <w:rFonts w:hint="eastAsia"/>
+        </w:rPr>
+        <w:t>‘</w:t>
+      </w:r>
+      <w:r>
+        <w:rPr>
+          <w:rFonts w:hint="eastAsia"/>
+        </w:rPr>
+        <w:t>New</w:t>
+      </w:r>
+      <w:r>
+        <w:rPr>
+          <w:rFonts w:hint="eastAsia"/>
+        </w:rPr>
+        <w:t>’</w:t>
+      </w:r>
+      <w:r>
+        <w:rPr>
+          <w:rFonts w:hint="eastAsia"/>
+        </w:rPr>
+        <w:t xml:space="preserve"> on the </w:t>
+      </w:r>
+      <w:r>
+        <w:rPr>
+          <w:rFonts w:hint="eastAsia"/>
+        </w:rPr>
+        <w:t>‘</w:t>
+      </w:r>
+      <w:r>
+        <w:rPr>
+          <w:rFonts w:hint="eastAsia"/>
+        </w:rPr>
+        <w:t>Condition</w:t>
+      </w:r>
+      <w:r>
+        <w:rPr>
+          <w:rFonts w:hint="eastAsia"/>
+        </w:rPr>
+        <w:t>’</w:t>
+      </w:r>
+      <w:r>
+        <w:rPr>
+          <w:rFonts w:hint="eastAsia"/>
+        </w:rPr>
+        <w:t xml:space="preserve"> dropdown list.  Yang then clicks on the submit search button.  The web browser returns a page with a list of all the new Toyota 4-runners that are available for purchase.</w:t>
+      </w:r>
+    </w:p>
+    <w:p>
+      <w:pPr>
+        <w:tabs>
+          <w:tab w:val="clear" w:pos="709"/>
+        </w:tabs>
+        <w:ind w:left="1440"/>
+        <w:rPr>
+          <w:rFonts w:hint="eastAsia"/>
+        </w:rPr>
+      </w:pPr>
+      <w:r>
+        <w:rPr>
+          <w:rFonts w:hint="eastAsia"/>
+          <w:b/>
+        </w:rPr>
+        <w:t>Scenario 9: Register</w:t>
+      </w:r>
+    </w:p>
+    <w:p>
+      <w:pPr>
+        <w:tabs>
+          <w:tab w:val="clear" w:pos="709"/>
+        </w:tabs>
+        <w:ind w:left="1440"/>
+        <w:rPr>
+          <w:rFonts w:hint="eastAsia"/>
+        </w:rPr>
+      </w:pPr>
+      <w:r>
+        <w:rPr>
+          <w:rFonts w:hint="eastAsia"/>
+        </w:rPr>
+        <w:t xml:space="preserve">Roger is a user that is interested on possibly purchasing a car at the Sunshine Online Car Dealer System web site.  Sunshine Online Car Dealer requires users to register in order to be able to purchase cars.  Roger opens up a browser and goes to the Sunshine Online  Car Dealer home page.  There, Roger clicks on the Login/Register button.  Roger is taken to the Login/Register page and there he clicks on </w:t>
+      </w:r>
+      <w:r>
+        <w:rPr>
+          <w:rFonts w:hint="eastAsia"/>
+        </w:rPr>
+        <w:t>‘</w:t>
+      </w:r>
+      <w:r>
+        <w:rPr>
+          <w:rFonts w:hint="eastAsia"/>
+        </w:rPr>
+        <w:t>Register</w:t>
+      </w:r>
+      <w:r>
+        <w:rPr>
+          <w:rFonts w:hint="eastAsia"/>
+        </w:rPr>
+        <w:t>’</w:t>
+      </w:r>
+      <w:r>
+        <w:rPr>
+          <w:rFonts w:hint="eastAsia"/>
+        </w:rPr>
+        <w:t xml:space="preserve">.  Roger is presented with a web form that displays all of the fields that are required to be filled in order to register and obtain a user account.  Once all fields are completed Roger clicks on the </w:t>
+      </w:r>
+      <w:r>
+        <w:rPr>
+          <w:rFonts w:hint="eastAsia"/>
+        </w:rPr>
+        <w:t>‘</w:t>
+      </w:r>
+      <w:r>
+        <w:rPr>
+          <w:rFonts w:hint="eastAsia"/>
+        </w:rPr>
+        <w:t>Submit Registration</w:t>
+      </w:r>
+      <w:r>
+        <w:rPr>
+          <w:rFonts w:hint="eastAsia"/>
+        </w:rPr>
+        <w:t>’</w:t>
+      </w:r>
+      <w:r>
+        <w:rPr>
+          <w:rFonts w:hint="eastAsia"/>
+        </w:rPr>
+        <w:t xml:space="preserve"> request button.  The system checks that the e-mail does not exist on another user</w:t>
+      </w:r>
+      <w:r>
+        <w:rPr>
+          <w:rFonts w:hint="eastAsia"/>
+        </w:rPr>
+        <w:t>’</w:t>
+      </w:r>
+      <w:r>
+        <w:rPr>
+          <w:rFonts w:hint="eastAsia"/>
+        </w:rPr>
+        <w:t>s record in the database.  If the email does not exist the system creates a record on the database and takes Roger back to the home page with a Logged in status.</w:t>
+      </w:r>
+    </w:p>
+    <w:p>
+      <w:pPr>
+        <w:tabs>
+          <w:tab w:val="clear" w:pos="709"/>
+        </w:tabs>
+        <w:ind w:left="1440"/>
+        <w:rPr>
+          <w:rFonts w:hint="eastAsia"/>
+          <w:b/>
+        </w:rPr>
+      </w:pPr>
+      <w:r>
+        <w:rPr>
+          <w:rFonts w:hint="eastAsia"/>
+          <w:b/>
+        </w:rPr>
+        <w:t>Scenario 10: Generate Sales Report</w:t>
+      </w:r>
+    </w:p>
+    <w:p>
+      <w:pPr>
+        <w:tabs>
+          <w:tab w:val="clear" w:pos="709"/>
+        </w:tabs>
+        <w:ind w:left="1440"/>
+        <w:rPr>
+          <w:rFonts w:hint="eastAsia"/>
+        </w:rPr>
+      </w:pPr>
+      <w:r>
+        <w:rPr>
+          <w:rFonts w:hint="eastAsia"/>
+        </w:rPr>
+        <w:t xml:space="preserve">Ariel is an administrator user for Sunshine Online Car Dealer.  Ariel is asked by one of the car dealer managers to print out a sales report for current month.  Ariel opens up a web browser and goes to the Sunshine Online Car Dealer website home page.  There Ariel clicks on login/register.  At the login/register page Ariel enters his administrator login credentials and clicks on login.  The web server receives the request and checks the login credentials against the database server.  After a </w:t>
+      </w:r>
+      <w:r>
+        <w:rPr>
+          <w:rFonts w:hint="eastAsia"/>
+        </w:rPr>
+        <w:lastRenderedPageBreak/>
+        <w:t xml:space="preserve">successful authentication the web server responds by redirecting Ariel to the Administrator home page.  There Ariel clicks on the </w:t>
+      </w:r>
+      <w:r>
+        <w:rPr>
+          <w:rFonts w:hint="eastAsia"/>
+        </w:rPr>
+        <w:t>“</w:t>
+      </w:r>
+      <w:r>
+        <w:rPr>
+          <w:rFonts w:hint="eastAsia"/>
+        </w:rPr>
+        <w:t>Generate Reports</w:t>
+      </w:r>
+      <w:r>
+        <w:rPr>
+          <w:rFonts w:hint="eastAsia"/>
+        </w:rPr>
+        <w:t>”</w:t>
+      </w:r>
+      <w:r>
+        <w:rPr>
+          <w:rFonts w:hint="eastAsia"/>
+        </w:rPr>
+        <w:t xml:space="preserve"> button.  Ariel is taken to the </w:t>
+      </w:r>
+      <w:r>
+        <w:rPr>
+          <w:rFonts w:hint="eastAsia"/>
+        </w:rPr>
+        <w:t>“</w:t>
+      </w:r>
+      <w:r>
+        <w:rPr>
+          <w:rFonts w:hint="eastAsia"/>
+        </w:rPr>
+        <w:t>Reports</w:t>
+      </w:r>
+      <w:r>
+        <w:rPr>
+          <w:rFonts w:hint="eastAsia"/>
+        </w:rPr>
+        <w:t>”</w:t>
+      </w:r>
+      <w:r>
+        <w:rPr>
+          <w:rFonts w:hint="eastAsia"/>
+        </w:rPr>
+        <w:t xml:space="preserve"> page and there he clicks on </w:t>
+      </w:r>
+      <w:r>
+        <w:rPr>
+          <w:rFonts w:hint="eastAsia"/>
+        </w:rPr>
+        <w:t>“</w:t>
+      </w:r>
+      <w:r>
+        <w:rPr>
+          <w:rFonts w:hint="eastAsia"/>
+        </w:rPr>
+        <w:t>Generate Sales Reports</w:t>
+      </w:r>
+      <w:r>
+        <w:rPr>
+          <w:rFonts w:hint="eastAsia"/>
+        </w:rPr>
+        <w:t>”</w:t>
+      </w:r>
+      <w:r>
+        <w:rPr>
+          <w:rFonts w:hint="eastAsia"/>
+        </w:rPr>
+        <w:t xml:space="preserve">.  Ariel is taken to the </w:t>
+      </w:r>
+      <w:r>
+        <w:rPr>
+          <w:rFonts w:hint="eastAsia"/>
+        </w:rPr>
+        <w:t>“</w:t>
+      </w:r>
+      <w:r>
+        <w:rPr>
+          <w:rFonts w:hint="eastAsia"/>
+        </w:rPr>
+        <w:t>Sales Reports</w:t>
+      </w:r>
+      <w:r>
+        <w:rPr>
+          <w:rFonts w:hint="eastAsia"/>
+        </w:rPr>
+        <w:t>”</w:t>
+      </w:r>
+      <w:r>
+        <w:rPr>
+          <w:rFonts w:hint="eastAsia"/>
+        </w:rPr>
+        <w:t xml:space="preserve"> web page and he enters the desired date range and finally clicks on </w:t>
+      </w:r>
+      <w:r>
+        <w:rPr>
+          <w:rFonts w:hint="eastAsia"/>
+        </w:rPr>
+        <w:t>“</w:t>
+      </w:r>
+      <w:r>
+        <w:rPr>
+          <w:rFonts w:hint="eastAsia"/>
+        </w:rPr>
+        <w:t>Generate Report</w:t>
+      </w:r>
+      <w:r>
+        <w:rPr>
+          <w:rFonts w:hint="eastAsia"/>
+        </w:rPr>
+        <w:t>”</w:t>
+      </w:r>
+      <w:r>
+        <w:rPr>
+          <w:rFonts w:hint="eastAsia"/>
+        </w:rPr>
+        <w:t>.  The system responds back with a web page with the sales report information for the date range selected.</w:t>
+      </w:r>
+    </w:p>
+    <w:p>
+      <w:pPr>
+        <w:tabs>
+          <w:tab w:val="clear" w:pos="709"/>
+        </w:tabs>
+        <w:ind w:left="1440"/>
+        <w:rPr>
+          <w:rFonts w:hint="eastAsia"/>
+          <w:b/>
+        </w:rPr>
+      </w:pPr>
+      <w:r>
+        <w:rPr>
+          <w:rFonts w:hint="eastAsia"/>
+          <w:b/>
+        </w:rPr>
+        <w:t>Scenario 11: Reset Forgotten Password</w:t>
+      </w:r>
+    </w:p>
+    <w:p>
+      <w:pPr>
+        <w:tabs>
+          <w:tab w:val="clear" w:pos="709"/>
+        </w:tabs>
+        <w:ind w:left="1440"/>
+      </w:pPr>
+      <w:r>
+        <w:rPr>
+          <w:rFonts w:hint="eastAsia"/>
+        </w:rPr>
+        <w:t xml:space="preserve">Johann is a regular registered user in the Sunshine Online Car Dealer website.  Johann has forgotten his password so he goes to the Sunshine Online Car Dealer website home page and clicks on Login/Register.  At the Login/Register page, Johann clicks on the </w:t>
+      </w:r>
+      <w:r>
+        <w:rPr>
+          <w:rFonts w:hint="eastAsia"/>
+        </w:rPr>
+        <w:t>“</w:t>
+      </w:r>
+      <w:r>
+        <w:rPr>
+          <w:rFonts w:hint="eastAsia"/>
+        </w:rPr>
+        <w:t>Forgot Password</w:t>
+      </w:r>
+      <w:r>
+        <w:rPr>
+          <w:rFonts w:hint="eastAsia"/>
+        </w:rPr>
+        <w:t>”</w:t>
+      </w:r>
+      <w:r>
+        <w:rPr>
+          <w:rFonts w:hint="eastAsia"/>
+        </w:rPr>
+        <w:t xml:space="preserve"> link.  The systems displays to Johann the Forgot Password web page where he can enter his email user id which is the email he registered with and then clicks </w:t>
+      </w:r>
+      <w:r>
+        <w:rPr>
+          <w:rFonts w:hint="eastAsia"/>
+        </w:rPr>
+        <w:t>“</w:t>
+      </w:r>
+      <w:r>
+        <w:rPr>
+          <w:rFonts w:hint="eastAsia"/>
+        </w:rPr>
+        <w:t>Submit Request</w:t>
+      </w:r>
+      <w:r>
+        <w:rPr>
+          <w:rFonts w:hint="eastAsia"/>
+        </w:rPr>
+        <w:t>”</w:t>
+      </w:r>
+      <w:r>
+        <w:rPr>
+          <w:rFonts w:hint="eastAsia"/>
+        </w:rPr>
+        <w:t xml:space="preserve"> button.  The system checks the user id against the records in the database and if the user id exists the system updates the user record with a random password and sends out an email to the address in the database with the random password.  Johann checks his email and sees an email from Sunshine Online Car Dealer Inc. with the new password information.  Johann proceeds to login with his new password and updates his password once logged in by clicking on </w:t>
+      </w:r>
+      <w:r>
+        <w:rPr>
+          <w:rFonts w:hint="eastAsia"/>
+        </w:rPr>
+        <w:t>“</w:t>
+      </w:r>
+      <w:r>
+        <w:rPr>
+          <w:rFonts w:hint="eastAsia"/>
+        </w:rPr>
+        <w:t>Update Profile</w:t>
+      </w:r>
+      <w:r>
+        <w:rPr>
+          <w:rFonts w:hint="eastAsia"/>
+        </w:rPr>
+        <w:t>”</w:t>
+      </w:r>
+      <w:r>
+        <w:rPr>
+          <w:rFonts w:hint="eastAsia"/>
+        </w:rPr>
+        <w:t xml:space="preserve"> on the upper right hand corner of the page.</w:t>
+      </w:r>
+    </w:p>
+    <w:p>
+      <w:pPr>
+        <w:widowControl/>
+        <w:tabs>
+          <w:tab w:val="clear" w:pos="709"/>
+        </w:tabs>
+        <w:suppressAutoHyphens w:val="0"/>
+      </w:pPr>
+      <w:r>
+        <w:br w:type="page"/>
+      </w:r>
+    </w:p>
+    <w:p>
+      <w:pPr>
+        <w:tabs>
+          <w:tab w:val="clear" w:pos="709"/>
+        </w:tabs>
+        <w:ind w:left="1440"/>
+      </w:pPr>
+      <w:r>
+        <w:rPr>
+          <w:rFonts w:hint="eastAsia"/>
+        </w:rPr>
+        <w:lastRenderedPageBreak/>
+        <w:br/>
+      </w:r>
+      <w:bookmarkStart w:id="8" w:name="_Toc380493819"/>
+      <w:r>
+        <w:rPr>
+          <w:rStyle w:val="Heading3Char"/>
+        </w:rPr>
+        <w:t>3.5.2 Use case model</w:t>
+      </w:r>
       <w:bookmarkEnd w:id="8"/>
     </w:p>
-    <w:p>
-      <w:r>
-        <w:tab/>
-      </w:r>
-    </w:p>
-    <w:p>
-      <w:r>
-        <w:rPr>
-          <w:b/>
-        </w:rPr>
-        <w:t>Scenario 1</w:t>
-      </w:r>
-      <w:r>
-        <w:rPr>
-          <w:b/>
-        </w:rPr>
-        <w:t>:</w:t>
-      </w:r>
-      <w:r>
-        <w:rPr>
-          <w:b/>
-        </w:rPr>
-        <w:t xml:space="preserve"> Login to </w:t>
-      </w:r>
-      <w:r>
-        <w:t>Sunshine Online Car Dealer System</w:t>
-      </w:r>
-    </w:p>
-    <w:p>
-      <w:pPr>
-        <w:rPr>
-          <w:b/>
-        </w:rPr>
-      </w:pPr>
-      <w:r>
-        <w:t xml:space="preserve">Bob wants to buy a car from the web site of Sunshine Car Dealer. He goes to the home page of </w:t>
-      </w:r>
-      <w:r>
-        <w:t>Sunshine Online Car Dealer System</w:t>
-      </w:r>
-      <w:r>
-        <w:t xml:space="preserve"> and chooses to log in. He enters his username and password, then click login button. The screen displays the home page with his status as logged in.</w:t>
-      </w:r>
-    </w:p>
-    <w:p>
-      <w:pPr>
-        <w:rPr>
-          <w:b/>
-        </w:rPr>
-      </w:pPr>
-      <w:r>
-        <w:rPr>
-          <w:b/>
-        </w:rPr>
-        <w:t>Scenario 2: Buy a new car</w:t>
-      </w:r>
-    </w:p>
-    <w:p>
-      <w:r>
-        <w:t>Bob found his dream car on the web site of Sunshine Car Dealer. He decides to buy it. After logging in, he selects his dream car and click “check out” button. Then he enters his billing and shipping address, credit card information, and click “purchase” button. After a short time of processing, he sees an order confirmation page with a delivery date.</w:t>
-      </w:r>
-    </w:p>
-    <w:p>
-      <w:r>
-        <w:rPr>
-          <w:b/>
-        </w:rPr>
-        <w:t>Scenario 3: Add more pictures of a car</w:t>
-      </w:r>
-    </w:p>
-    <w:p>
-      <w:r>
-        <w:t xml:space="preserve">Peter is one of the administrators of </w:t>
-      </w:r>
-      <w:r>
-        <w:t>Sunshine Online Car Dealer System</w:t>
-      </w:r>
-      <w:r>
-        <w:t xml:space="preserve">. He received some detailed </w:t>
-      </w:r>
-      <w:r>
-        <w:lastRenderedPageBreak/>
-        <w:t xml:space="preserve">information about a Honda CRV 2012 which is in the car inventory. In order to provide the customers a better view of this car, he decides to add the new information. </w:t>
-      </w:r>
-    </w:p>
-    <w:p>
-      <w:r>
-        <w:t>He logs in to the system to the admin home page. Then he click “Edit” button of this CRV. The system displays the fields can be edited; and he click the “Details” field and starts to edit. After he is done editing, he clicks the “update” button to save his changes. Then the information of this CRV is updated.</w:t>
-      </w:r>
-    </w:p>
-    <w:p>
-      <w:r>
-        <w:rPr>
-          <w:b/>
-        </w:rPr>
-        <w:t>Scenario 4: Create a new admin account</w:t>
-      </w:r>
-    </w:p>
-    <w:p>
-      <w:r>
-        <w:t xml:space="preserve">Sue is hired as an administrator of </w:t>
-      </w:r>
-      <w:r>
-        <w:t>Sunshine Online Car Dealer System</w:t>
-      </w:r>
-      <w:r>
-        <w:t xml:space="preserve"> yesterday. Peter is creating her a new admin account. </w:t>
-      </w:r>
-    </w:p>
-    <w:p>
-      <w:r>
-        <w:t>He first logs into the system on the admin home page. Then select “Add Admin” button. The system displays the required fields that need to be filled. After he enters all the information needed including the assigned username and password for Sue, he clicks the “Create” button. Now Sue has her own admin account.</w:t>
-      </w:r>
-    </w:p>
-    <w:p>
-      <w:pPr>
-        <w:pStyle w:val="Heading3"/>
-      </w:pPr>
-      <w:bookmarkStart w:id="9" w:name="_Toc380456118"/>
-      <w:r>
-        <w:t>Scenario 5</w:t>
-      </w:r>
-      <w:bookmarkEnd w:id="9"/>
-    </w:p>
-    <w:p>
-      <w:pPr>
-        <w:ind w:left="720"/>
-      </w:pPr>
-      <w:r>
-        <w:t>Johann receives a phone call from Ms. Yang stating that she’s unable to change her Shipping Address in the Online Car Dealer System. Johann logs into the system and selects the “Edit User Profile” function.</w:t>
-      </w:r>
-    </w:p>
-    <w:p>
-      <w:pPr>
-        <w:ind w:left="720"/>
-      </w:pPr>
-      <w:r>
-        <w:t>Johann search for Ms. Yang User Profile and updates the Shipping Address with the new one provided by Ms. Yang. He advises her to refresh her browser page and check for the correctness of the new address.</w:t>
-      </w:r>
-    </w:p>
-    <w:p>
-      <w:pPr>
-        <w:ind w:left="720"/>
-      </w:pPr>
-      <w:r>
-        <w:t>Ms. Yang is displayed with her User Profile with the correct new Shipping Address.</w:t>
-      </w:r>
-    </w:p>
-    <w:p>
-      <w:pPr>
-        <w:pStyle w:val="Heading3"/>
-      </w:pPr>
-      <w:bookmarkStart w:id="10" w:name="_Toc380456119"/>
-      <w:r>
-        <w:t>Scenario 6</w:t>
-      </w:r>
-      <w:bookmarkEnd w:id="10"/>
-    </w:p>
-    <w:p>
-      <w:pPr>
-        <w:ind w:left="720"/>
-      </w:pPr>
-      <w:r>
-        <w:t>Every week Johann is presented with a list of new cars ready to be sold in the Online Car Dealer System. He logs into the system and select the “Add a Car” function.</w:t>
-      </w:r>
-    </w:p>
-    <w:p>
-      <w:pPr>
-        <w:ind w:left="720"/>
-      </w:pPr>
-      <w:r>
-        <w:t xml:space="preserve">Johann enters the information of the new vehicle and creates a folder for the vehicle pictures. He then proceeds to copies the each pictures in the vehicle picture folder. </w:t>
-      </w:r>
-    </w:p>
-    <w:p>
-      <w:pPr>
-        <w:ind w:left="720"/>
-      </w:pPr>
-      <w:r>
-        <w:t>After submitting all the vehicles details a confirmation page is displayed stating that a new vehicle has been added to the system.</w:t>
-      </w:r>
-    </w:p>
-    <w:p>
-      <w:pPr>
-        <w:pStyle w:val="Heading3"/>
-      </w:pPr>
-      <w:bookmarkStart w:id="11" w:name="_Toc380456120"/>
-      <w:r>
-        <w:t>Scenario 7</w:t>
-      </w:r>
-      <w:bookmarkEnd w:id="11"/>
-    </w:p>
-    <w:p>
-      <w:pPr>
-        <w:ind w:left="720"/>
-      </w:pPr>
-      <w:r>
-        <w:t>Johann is notified of a fraudulent user trying to steal from the company with false information. He logs into the system and select the “Remove User” function.</w:t>
-      </w:r>
-    </w:p>
-    <w:p>
-      <w:pPr>
-        <w:ind w:left="720"/>
-      </w:pPr>
-      <w:r>
-        <w:lastRenderedPageBreak/>
-        <w:t xml:space="preserve">Johann search for the falsified user account and press the remove button. The system asks Johann to reconfirm if this is indeed what he intends to do. </w:t>
-      </w:r>
-    </w:p>
-    <w:p>
-      <w:pPr>
-        <w:ind w:left="720"/>
-      </w:pPr>
-      <w:r>
-        <w:t>Johann acknowledges and the user account is deleted from the system.</w:t>
-      </w:r>
-    </w:p>
-    <w:p>
-      <w:pPr>
-        <w:pStyle w:val="Heading3"/>
-      </w:pPr>
-      <w:bookmarkStart w:id="12" w:name="_Toc380456121"/>
-      <w:r>
-        <w:t>Scenario 8</w:t>
-      </w:r>
-      <w:bookmarkEnd w:id="12"/>
-    </w:p>
-    <w:p>
-      <w:pPr>
-        <w:ind w:left="720"/>
-      </w:pPr>
-      <w:r>
-        <w:t xml:space="preserve">Yang opens Internet Explorer on her home computer and goes to the Sunshine </w:t>
-      </w:r>
-      <w:proofErr w:type="gramStart"/>
-      <w:r>
-        <w:t>Online  Car</w:t>
-      </w:r>
-      <w:proofErr w:type="gramEnd"/>
-      <w:r>
-        <w:t xml:space="preserve"> Dealer website home page.  Yang is interested in new Toyota 4 runners so she clicks on the ‘Make’ dropdown list in the ‘search cars’ section and selects ‘Toyota’.  Next she clicks on the ‘Model’ dropdown list and selects 4-runner.   Yang continues to select ‘New’ on the ‘Condition’ dropdown list.  Yang then clicks on the submit search button.  </w:t>
-      </w:r>
-      <w:r>
-        <w:t>The web browser returns a page with a list of all the new Toyota 4-runners that are available for purchase.</w:t>
-      </w:r>
-    </w:p>
-    <w:p>
-      <w:pPr>
-        <w:pStyle w:val="Heading3"/>
-      </w:pPr>
-      <w:bookmarkStart w:id="13" w:name="_Toc380456122"/>
-      <w:r>
-        <w:t>Scenario 9</w:t>
-      </w:r>
-      <w:bookmarkEnd w:id="13"/>
-    </w:p>
-    <w:p>
-      <w:pPr>
-        <w:ind w:left="720"/>
-      </w:pPr>
-      <w:r>
-        <w:t xml:space="preserve">Roger is a user that is interested on possibly purchasing a car at the Sunshine Online Car Dealer System.  Sunshine Online Car Dealer requires users to register in order to be able to purchase cars.  Roger opens up a browser and goes to the Sunshine </w:t>
-      </w:r>
-      <w:proofErr w:type="gramStart"/>
-      <w:r>
-        <w:t>Online  Car</w:t>
-      </w:r>
-      <w:proofErr w:type="gramEnd"/>
-      <w:r>
-        <w:t xml:space="preserve"> Dealer home page.  There Roger clicks on the Login/Register button.  Roger is taken to the Login/Register page and there he clicks on ‘Register’.  Roger is presented with a web form that displays all of the fields that are required to be filled in order to register and obtain a user account.  Once all fields are completed </w:t>
-      </w:r>
-      <w:r>
-        <w:t>Roger clicks on the ‘Submit Registration’ request button.  The system checks that the e-mail does not exist on another user’s record in the database.  If the email does not exist the system creates a record on the database and takes Roger back to the home page with a Logged in status.</w:t>
-      </w:r>
-    </w:p>
-    <w:p>
-      <w:pPr>
-        <w:ind w:left="720"/>
-        <w:rPr>
-          <w:b/>
-          <w:color w:val="FF0000"/>
-        </w:rPr>
-      </w:pPr>
-      <w:r>
-        <w:rPr>
-          <w:b/>
-          <w:color w:val="FF0000"/>
-        </w:rPr>
-        <w:t>Scenario 10</w:t>
-      </w:r>
-    </w:p>
-    <w:p>
-      <w:pPr>
-        <w:ind w:left="720"/>
-        <w:rPr>
-          <w:color w:val="FF0000"/>
-        </w:rPr>
-      </w:pPr>
-      <w:r>
-        <w:rPr>
-          <w:b/>
-          <w:color w:val="FF0000"/>
-        </w:rPr>
-        <w:t>Scenario 11</w:t>
-      </w:r>
-    </w:p>
     <w:p/>
     <w:p>
       <w:pPr>
-        <w:pStyle w:val="Heading3"/>
-      </w:pPr>
-      <w:r>
-        <w:tab/>
-      </w:r>
-      <w:r>
-        <w:tab/>
-      </w:r>
-      <w:bookmarkStart w:id="14" w:name="_Toc380456123"/>
-      <w:r>
-        <w:t>3.5.2 Use case model</w:t>
-      </w:r>
-      <w:bookmarkEnd w:id="14"/>
-    </w:p>
-    <w:p/>
-    <w:p>
-      <w:pPr>
         <w:pStyle w:val="Heading4"/>
       </w:pPr>
-      <w:bookmarkStart w:id="15" w:name="_Toc380456124"/>
-      <w:r>
-        <w:lastRenderedPageBreak/>
+      <w:r>
         <w:t>Use case diagram</w:t>
       </w:r>
-      <w:bookmarkEnd w:id="15"/>
     </w:p>
     <w:p>
       <w:r>
@@ -2899,10 +2913,10 @@
                     <pic:cNvPicPr/>
                   </pic:nvPicPr>
                   <pic:blipFill>
-                    <a:blip r:embed="rId15">
+                    <a:blip r:embed="rId14">
                       <a:extLst>
                         <a:ext uri="{28A0092B-C50C-407E-A947-70E740481C1C}">
-                          <a14:useLocalDpi xmlns:a14="http://schemas.microsoft.com/office/drawing/2010/main" val="0"/>
+                          <a14:useLocalDpi xmlns:a14="http://schemas.microsoft.com/office/drawing/2010/main" xmlns:wps="http://schemas.microsoft.com/office/word/2010/wordprocessingShape" xmlns:wpi="http://schemas.microsoft.com/office/word/2010/wordprocessingInk" xmlns:wpg="http://schemas.microsoft.com/office/word/2010/wordprocessingGroup" xmlns:w14="http://schemas.microsoft.com/office/word/2010/wordml" xmlns:w="http://schemas.openxmlformats.org/wordprocessingml/2006/main" xmlns:w10="urn:schemas-microsoft-com:office:word" xmlns:wp14="http://schemas.microsoft.com/office/word/2010/wordprocessingDrawing" xmlns:v="urn:schemas-microsoft-com:vml" xmlns:o="urn:schemas-microsoft-com:office:office" xmlns:mc="http://schemas.openxmlformats.org/markup-compatibility/2006" xmlns:wpc="http://schemas.microsoft.com/office/word/2010/wordprocessingCanvas" xmlns="" val="0"/>
                         </a:ext>
                       </a:extLst>
                     </a:blip>
@@ -2931,14 +2945,12 @@
       <w:pPr>
         <w:pStyle w:val="Heading4"/>
       </w:pPr>
-      <w:bookmarkStart w:id="16" w:name="_Toc380456125"/>
       <w:r>
         <w:t>Use Case</w:t>
       </w:r>
       <w:r>
         <w:t>s</w:t>
       </w:r>
-      <w:bookmarkEnd w:id="16"/>
     </w:p>
     <w:p/>
     <w:p>
@@ -3058,6 +3070,7 @@
         <w:ind w:left="1440" w:firstLine="0"/>
       </w:pPr>
       <w:r>
+        <w:lastRenderedPageBreak/>
         <w:t>User/Admin input username and password into the Login web page.</w:t>
       </w:r>
     </w:p>
@@ -3090,7 +3103,6 @@
         <w:ind w:left="1440" w:firstLine="0"/>
       </w:pPr>
       <w:r>
-        <w:lastRenderedPageBreak/>
         <w:t>Sunshine Online Car Dealer System logs User/Admin into the system.</w:t>
       </w:r>
     </w:p>
@@ -3372,6 +3384,7 @@
         <w:ind w:left="720" w:firstLine="0"/>
       </w:pPr>
       <w:r>
+        <w:lastRenderedPageBreak/>
         <w:t>Exceptions:</w:t>
       </w:r>
     </w:p>
@@ -3417,7 +3430,6 @@
         <w:ind w:left="1440" w:firstLine="0"/>
       </w:pPr>
       <w:r>
-        <w:lastRenderedPageBreak/>
         <w:t>Sold to another faster customer</w:t>
       </w:r>
     </w:p>
@@ -3737,6 +3749,7 @@
         <w:ind w:left="1440" w:firstLine="0"/>
       </w:pPr>
       <w:r>
+        <w:lastRenderedPageBreak/>
         <w:t xml:space="preserve">Admin choose to do the “Add </w:t>
       </w:r>
       <w:r>
@@ -3794,7 +3807,6 @@
         <w:ind w:left="720" w:firstLine="0"/>
       </w:pPr>
       <w:r>
-        <w:lastRenderedPageBreak/>
         <w:t xml:space="preserve">Exit Condition: A new </w:t>
       </w:r>
       <w:r>
@@ -4112,6 +4124,7 @@
         <w:ind w:left="720" w:firstLine="0"/>
       </w:pPr>
       <w:r>
+        <w:lastRenderedPageBreak/>
         <w:t xml:space="preserve">Entry Condition: </w:t>
       </w:r>
     </w:p>
@@ -4160,7 +4173,6 @@
         <w:ind w:left="720" w:firstLine="0"/>
       </w:pPr>
       <w:r>
-        <w:lastRenderedPageBreak/>
         <w:t xml:space="preserve">Event Flow: </w:t>
       </w:r>
     </w:p>
@@ -4480,11 +4492,9 @@
       <w:r>
         <w:t xml:space="preserve"> is </w:t>
       </w:r>
-      <w:proofErr w:type="spellStart"/>
       <w:r>
         <w:t>removedfrom</w:t>
       </w:r>
-      <w:proofErr w:type="spellEnd"/>
       <w:r>
         <w:t xml:space="preserve"> the system.</w:t>
       </w:r>
@@ -4521,6 +4531,7 @@
         <w:pStyle w:val="NoSpacing"/>
       </w:pPr>
       <w:r>
+        <w:lastRenderedPageBreak/>
         <w:t>Use Case 8</w:t>
       </w:r>
     </w:p>
@@ -4566,7 +4577,6 @@
         <w:ind w:left="720" w:firstLine="0"/>
       </w:pPr>
       <w:r>
-        <w:lastRenderedPageBreak/>
         <w:t xml:space="preserve">Entry Condition: </w:t>
       </w:r>
     </w:p>
@@ -4803,13 +4813,7 @@
         <w:t>User</w:t>
       </w:r>
       <w:r>
-        <w:t xml:space="preserve"> has an</w:t>
-      </w:r>
-      <w:r>
-        <w:t xml:space="preserve"> </w:t>
-      </w:r>
-      <w:r>
-        <w:t>email account and residence address</w:t>
+        <w:t xml:space="preserve"> has anemail account and residence address</w:t>
       </w:r>
       <w:r>
         <w:t>.</w:t>
@@ -4959,6 +4963,7 @@
         <w:ind w:left="720" w:firstLine="0"/>
       </w:pPr>
       <w:r>
+        <w:lastRenderedPageBreak/>
         <w:t xml:space="preserve">Exceptions: </w:t>
       </w:r>
     </w:p>
@@ -4985,7 +4990,6 @@
         <w:pStyle w:val="NoSpacing"/>
       </w:pPr>
       <w:r>
-        <w:lastRenderedPageBreak/>
         <w:t>Use Case 10</w:t>
       </w:r>
     </w:p>
@@ -5364,6 +5368,7 @@
         <w:ind w:left="1440"/>
       </w:pPr>
       <w:r>
+        <w:lastRenderedPageBreak/>
         <w:t>Sunshine Online Car Dealer System</w:t>
       </w:r>
       <w:r>
@@ -5399,7 +5404,6 @@
         <w:ind w:left="1440"/>
       </w:pPr>
       <w:r>
-        <w:lastRenderedPageBreak/>
         <w:t>User</w:t>
       </w:r>
       <w:r>
@@ -5475,11 +5479,11 @@
       <w:r>
         <w:tab/>
       </w:r>
-      <w:bookmarkStart w:id="17" w:name="_Toc380456126"/>
+      <w:bookmarkStart w:id="9" w:name="_Toc380493820"/>
       <w:r>
         <w:t>3.5.3 Object model</w:t>
       </w:r>
-      <w:bookmarkEnd w:id="17"/>
+      <w:bookmarkEnd w:id="9"/>
     </w:p>
     <w:p>
       <w:r>
@@ -5758,94 +5762,61 @@
         <w:ind w:left="720"/>
       </w:pPr>
       <w:r>
+        <w:lastRenderedPageBreak/>
         <w:t xml:space="preserve">The </w:t>
       </w:r>
       <w:r>
         <w:rPr>
           <w:b/>
         </w:rPr>
-        <w:t xml:space="preserve">Online Car </w:t>
-      </w:r>
-      <w:proofErr w:type="spellStart"/>
+        <w:t>Online Car System</w:t>
+      </w:r>
+      <w:r>
+        <w:t xml:space="preserve">class will be our system principal class. It will be responsible for providing searches to users and guest or allow guests to register in the scheme. The </w:t>
+      </w:r>
       <w:r>
         <w:rPr>
           <w:b/>
         </w:rPr>
-        <w:t>System</w:t>
-      </w:r>
-      <w:r>
-        <w:t>class</w:t>
-      </w:r>
-      <w:proofErr w:type="spellEnd"/>
-      <w:r>
-        <w:t xml:space="preserve"> will be our system principal class. It will be responsible for providing searches to users and guest or allow guests to register in the scheme. The </w:t>
+        <w:t>Online Car System</w:t>
+      </w:r>
+      <w:r>
+        <w:t xml:space="preserve">class is the entry point to the car dealer since it will handle authentication, either login in or out of the system. </w:t>
+      </w:r>
+    </w:p>
+    <w:p>
+      <w:pPr>
+        <w:ind w:left="720"/>
+      </w:pPr>
+      <w:r>
+        <w:t xml:space="preserve">The principal attributes are </w:t>
       </w:r>
       <w:r>
         <w:rPr>
           <w:b/>
         </w:rPr>
-        <w:t xml:space="preserve">Online Car </w:t>
-      </w:r>
-      <w:proofErr w:type="spellStart"/>
+        <w:t>Inventory</w:t>
+      </w:r>
+      <w:r>
+        <w:t xml:space="preserve"> and </w:t>
+      </w:r>
       <w:r>
         <w:rPr>
           <w:b/>
         </w:rPr>
-        <w:t>System</w:t>
-      </w:r>
-      <w:r>
-        <w:t>class</w:t>
-      </w:r>
-      <w:proofErr w:type="spellEnd"/>
-      <w:r>
-        <w:t xml:space="preserve"> is the entry point to the car dealer since it will handle authentication, either login in or out of the system. </w:t>
-      </w:r>
-    </w:p>
-    <w:p>
-      <w:pPr>
-        <w:ind w:left="720"/>
-      </w:pPr>
-      <w:r>
-        <w:lastRenderedPageBreak/>
-        <w:t xml:space="preserve">The principal attributes are </w:t>
+        <w:t>User</w:t>
+      </w:r>
+      <w:r>
+        <w:t xml:space="preserve">. The </w:t>
       </w:r>
       <w:r>
         <w:rPr>
           <w:b/>
         </w:rPr>
-        <w:t>Inventory</w:t>
-      </w:r>
-      <w:r>
-        <w:t xml:space="preserve"> and </w:t>
-      </w:r>
-      <w:r>
-        <w:rPr>
-          <w:b/>
-        </w:rPr>
-        <w:t>User</w:t>
-      </w:r>
-      <w:r>
-        <w:t xml:space="preserve">. The </w:t>
-      </w:r>
-      <w:r>
-        <w:rPr>
-          <w:b/>
-        </w:rPr>
-        <w:t xml:space="preserve">Online Car </w:t>
-      </w:r>
-      <w:proofErr w:type="spellStart"/>
-      <w:r>
-        <w:rPr>
-          <w:b/>
-        </w:rPr>
-        <w:t>System</w:t>
-      </w:r>
-      <w:r>
-        <w:t>class</w:t>
-      </w:r>
-      <w:proofErr w:type="spellEnd"/>
-      <w:r>
-        <w:t xml:space="preserve"> will contain one     </w:t>
+        <w:t>Online Car System</w:t>
+      </w:r>
+      <w:r>
+        <w:t xml:space="preserve">class will contain one     </w:t>
       </w:r>
       <w:r>
         <w:rPr>
@@ -5888,7 +5859,7 @@
                     </pic:cNvPicPr>
                   </pic:nvPicPr>
                   <pic:blipFill>
-                    <a:blip r:embed="rId16"/>
+                    <a:blip r:embed="rId15"/>
                     <a:srcRect/>
                     <a:stretch>
                       <a:fillRect/>
@@ -6013,7 +5984,7 @@
                     </pic:cNvPicPr>
                   </pic:nvPicPr>
                   <pic:blipFill>
-                    <a:blip r:embed="rId17"/>
+                    <a:blip r:embed="rId16"/>
                     <a:srcRect/>
                     <a:stretch>
                       <a:fillRect/>
@@ -6053,6 +6024,7 @@
         <w:rPr>
           <w:b/>
         </w:rPr>
+        <w:lastRenderedPageBreak/>
         <w:t>Admin User</w:t>
       </w:r>
     </w:p>
@@ -6080,7 +6052,6 @@
         <w:ind w:left="720"/>
       </w:pPr>
       <w:r>
-        <w:lastRenderedPageBreak/>
         <w:t>Add/edit either a Car or a Regular User object</w:t>
       </w:r>
     </w:p>
@@ -6141,7 +6112,7 @@
                     </pic:cNvPicPr>
                   </pic:nvPicPr>
                   <pic:blipFill>
-                    <a:blip r:embed="rId18"/>
+                    <a:blip r:embed="rId17"/>
                     <a:srcRect/>
                     <a:stretch>
                       <a:fillRect/>
@@ -6233,7 +6204,7 @@
                     </pic:cNvPicPr>
                   </pic:nvPicPr>
                   <pic:blipFill>
-                    <a:blip r:embed="rId19"/>
+                    <a:blip r:embed="rId18"/>
                     <a:srcRect/>
                     <a:stretch>
                       <a:fillRect/>
@@ -6317,7 +6288,7 @@
                     </pic:cNvPicPr>
                   </pic:nvPicPr>
                   <pic:blipFill>
-                    <a:blip r:embed="rId20"/>
+                    <a:blip r:embed="rId19"/>
                     <a:srcRect/>
                     <a:stretch>
                       <a:fillRect/>
@@ -6404,7 +6375,7 @@
                     </pic:cNvPicPr>
                   </pic:nvPicPr>
                   <pic:blipFill>
-                    <a:blip r:embed="rId21"/>
+                    <a:blip r:embed="rId20"/>
                     <a:srcRect/>
                     <a:stretch>
                       <a:fillRect/>
@@ -6485,7 +6456,7 @@
                     </pic:cNvPicPr>
                   </pic:nvPicPr>
                   <pic:blipFill>
-                    <a:blip r:embed="rId22"/>
+                    <a:blip r:embed="rId21"/>
                     <a:srcRect/>
                     <a:stretch>
                       <a:fillRect/>
@@ -6569,7 +6540,7 @@
                     </pic:cNvPicPr>
                   </pic:nvPicPr>
                   <pic:blipFill>
-                    <a:blip r:embed="rId23"/>
+                    <a:blip r:embed="rId22"/>
                     <a:srcRect/>
                     <a:stretch>
                       <a:fillRect/>
@@ -6660,7 +6631,7 @@
                     </pic:cNvPicPr>
                   </pic:nvPicPr>
                   <pic:blipFill>
-                    <a:blip r:embed="rId24"/>
+                    <a:blip r:embed="rId23"/>
                     <a:srcRect/>
                     <a:stretch>
                       <a:fillRect/>
@@ -6707,12 +6678,8 @@
       </w:r>
       <w:r>
         <w:tab/>
-      </w:r>
-      <w:bookmarkStart w:id="18" w:name="_Toc380456127"/>
-      <w:r>
         <w:t>3.5.3.1 Data dictionary</w:t>
       </w:r>
-      <w:bookmarkEnd w:id="18"/>
     </w:p>
     <w:p>
       <w:pPr>
@@ -6749,12 +6716,8 @@
       </w:r>
       <w:r>
         <w:tab/>
-      </w:r>
-      <w:bookmarkStart w:id="19" w:name="_Toc380456128"/>
-      <w:r>
         <w:t>3.5.3.2 Class diagrams</w:t>
       </w:r>
-      <w:bookmarkEnd w:id="19"/>
     </w:p>
     <w:p>
       <w:r>
@@ -6793,7 +6756,7 @@
                     </pic:cNvPicPr>
                   </pic:nvPicPr>
                   <pic:blipFill>
-                    <a:blip r:embed="rId25"/>
+                    <a:blip r:embed="rId24"/>
                     <a:srcRect/>
                     <a:stretch>
                       <a:fillRect/>
@@ -6838,22 +6801,23 @@
       <w:r>
         <w:tab/>
       </w:r>
-      <w:bookmarkStart w:id="20" w:name="_Toc380456129"/>
+      <w:bookmarkStart w:id="10" w:name="_Toc380493821"/>
       <w:r>
         <w:t>3.5.4 Dynamic models</w:t>
       </w:r>
-      <w:bookmarkEnd w:id="20"/>
-    </w:p>
-    <w:p>
-      <w:pPr>
+      <w:bookmarkEnd w:id="10"/>
+    </w:p>
+    <w:p>
+      <w:pPr>
+        <w:tabs>
+          <w:tab w:val="clear" w:pos="709"/>
+        </w:tabs>
+        <w:ind w:left="1440"/>
         <w:rPr>
           <w:b/>
         </w:rPr>
       </w:pPr>
       <w:r>
-        <w:tab/>
-      </w:r>
-      <w:r>
         <w:rPr>
           <w:b/>
         </w:rPr>
@@ -6861,12 +6825,19 @@
       </w:r>
     </w:p>
     <w:p>
+      <w:pPr>
+        <w:tabs>
+          <w:tab w:val="clear" w:pos="709"/>
+        </w:tabs>
+        <w:ind w:left="1440"/>
+      </w:pPr>
       <w:r>
         <w:rPr>
           <w:noProof/>
+          <w:lang w:eastAsia="en-US" w:bidi="ar-SA"/>
         </w:rPr>
         <w:drawing>
-          <wp:inline distT="0" distB="0" distL="0" distR="0" wp14:anchorId="59092AC1" wp14:editId="4FBA11D8">
+          <wp:inline distT="0" distB="0" distL="0" distR="0">
             <wp:extent cx="4572000" cy="3200400"/>
             <wp:effectExtent l="0" t="0" r="0" b="0"/>
             <wp:docPr id="7" name="Picture 7" descr="C:\Users\acambas\Desktop\LogIn.GIF"/>
@@ -6879,10 +6850,10 @@
                     <pic:cNvPicPr/>
                   </pic:nvPicPr>
                   <pic:blipFill>
-                    <a:blip r:embed="rId26">
+                    <a:blip r:embed="rId25">
                       <a:extLst>
                         <a:ext uri="{28A0092B-C50C-407E-A947-70E740481C1C}">
-                          <a14:useLocalDpi xmlns:a14="http://schemas.microsoft.com/office/drawing/2010/main" val="0"/>
+                          <a14:useLocalDpi xmlns:a14="http://schemas.microsoft.com/office/drawing/2010/main" xmlns:wps="http://schemas.microsoft.com/office/word/2010/wordprocessingShape" xmlns:wpi="http://schemas.microsoft.com/office/word/2010/wordprocessingInk" xmlns:wpg="http://schemas.microsoft.com/office/word/2010/wordprocessingGroup" xmlns:w14="http://schemas.microsoft.com/office/word/2010/wordml" xmlns:w="http://schemas.openxmlformats.org/wordprocessingml/2006/main" xmlns:w10="urn:schemas-microsoft-com:office:word" xmlns:wp14="http://schemas.microsoft.com/office/word/2010/wordprocessingDrawing" xmlns:v="urn:schemas-microsoft-com:vml" xmlns:o="urn:schemas-microsoft-com:office:office" xmlns:mc="http://schemas.openxmlformats.org/markup-compatibility/2006" xmlns:wpc="http://schemas.microsoft.com/office/word/2010/wordprocessingCanvas" xmlns="" val="0"/>
                         </a:ext>
                       </a:extLst>
                     </a:blip>
@@ -6913,6 +6884,10 @@
     </w:p>
     <w:p>
       <w:pPr>
+        <w:tabs>
+          <w:tab w:val="clear" w:pos="709"/>
+        </w:tabs>
+        <w:ind w:left="1440"/>
         <w:rPr>
           <w:b/>
         </w:rPr>
@@ -6920,6 +6895,10 @@
     </w:p>
     <w:p>
       <w:pPr>
+        <w:tabs>
+          <w:tab w:val="clear" w:pos="709"/>
+        </w:tabs>
+        <w:ind w:left="1440"/>
         <w:rPr>
           <w:b/>
         </w:rPr>
@@ -6932,12 +6911,19 @@
       </w:r>
     </w:p>
     <w:p>
+      <w:pPr>
+        <w:tabs>
+          <w:tab w:val="clear" w:pos="709"/>
+        </w:tabs>
+        <w:ind w:left="1440"/>
+      </w:pPr>
       <w:r>
         <w:rPr>
           <w:noProof/>
+          <w:lang w:eastAsia="en-US" w:bidi="ar-SA"/>
         </w:rPr>
         <w:drawing>
-          <wp:inline distT="0" distB="0" distL="0" distR="0" wp14:anchorId="304B5C3E" wp14:editId="561E8905">
+          <wp:inline distT="0" distB="0" distL="0" distR="0">
             <wp:extent cx="4572000" cy="3245709"/>
             <wp:effectExtent l="0" t="0" r="0" b="0"/>
             <wp:docPr id="8" name="Picture 8" descr="C:\Users\acambas\Desktop\Register.GIF"/>
@@ -6954,10 +6940,10 @@
                     </pic:cNvPicPr>
                   </pic:nvPicPr>
                   <pic:blipFill>
-                    <a:blip r:embed="rId27">
+                    <a:blip r:embed="rId26">
                       <a:extLst>
                         <a:ext uri="{28A0092B-C50C-407E-A947-70E740481C1C}">
-                          <a14:useLocalDpi xmlns:a14="http://schemas.microsoft.com/office/drawing/2010/main" val="0"/>
+                          <a14:useLocalDpi xmlns:a14="http://schemas.microsoft.com/office/drawing/2010/main" xmlns:wps="http://schemas.microsoft.com/office/word/2010/wordprocessingShape" xmlns:wpi="http://schemas.microsoft.com/office/word/2010/wordprocessingInk" xmlns:wpg="http://schemas.microsoft.com/office/word/2010/wordprocessingGroup" xmlns:w14="http://schemas.microsoft.com/office/word/2010/wordml" xmlns:w="http://schemas.openxmlformats.org/wordprocessingml/2006/main" xmlns:w10="urn:schemas-microsoft-com:office:word" xmlns:wp14="http://schemas.microsoft.com/office/word/2010/wordprocessingDrawing" xmlns:v="urn:schemas-microsoft-com:vml" xmlns:o="urn:schemas-microsoft-com:office:office" xmlns:mc="http://schemas.openxmlformats.org/markup-compatibility/2006" xmlns:wpc="http://schemas.microsoft.com/office/word/2010/wordprocessingCanvas" xmlns="" val="0"/>
                         </a:ext>
                       </a:extLst>
                     </a:blip>
@@ -6988,6 +6974,10 @@
     </w:p>
     <w:p>
       <w:pPr>
+        <w:tabs>
+          <w:tab w:val="clear" w:pos="709"/>
+        </w:tabs>
+        <w:ind w:left="1440"/>
         <w:rPr>
           <w:b/>
         </w:rPr>
@@ -6995,6 +6985,10 @@
     </w:p>
     <w:p>
       <w:pPr>
+        <w:tabs>
+          <w:tab w:val="clear" w:pos="709"/>
+        </w:tabs>
+        <w:ind w:left="1440"/>
         <w:rPr>
           <w:b/>
         </w:rPr>
@@ -7002,6 +6996,10 @@
     </w:p>
     <w:p>
       <w:pPr>
+        <w:tabs>
+          <w:tab w:val="clear" w:pos="709"/>
+        </w:tabs>
+        <w:ind w:left="1440"/>
         <w:rPr>
           <w:b/>
         </w:rPr>
@@ -7014,12 +7012,19 @@
       </w:r>
     </w:p>
     <w:p>
+      <w:pPr>
+        <w:tabs>
+          <w:tab w:val="clear" w:pos="709"/>
+        </w:tabs>
+        <w:ind w:left="1440"/>
+      </w:pPr>
       <w:r>
         <w:rPr>
           <w:noProof/>
+          <w:lang w:eastAsia="en-US" w:bidi="ar-SA"/>
         </w:rPr>
         <w:drawing>
-          <wp:inline distT="0" distB="0" distL="0" distR="0" wp14:anchorId="6C7B5E21" wp14:editId="53D7059C">
+          <wp:inline distT="0" distB="0" distL="0" distR="0">
             <wp:extent cx="4572000" cy="3202157"/>
             <wp:effectExtent l="0" t="0" r="0" b="0"/>
             <wp:docPr id="14" name="Picture 14" descr="C:\Users\acambas\Desktop\SearchCars.GIF"/>
@@ -7036,10 +7041,10 @@
                     </pic:cNvPicPr>
                   </pic:nvPicPr>
                   <pic:blipFill>
-                    <a:blip r:embed="rId28">
+                    <a:blip r:embed="rId27">
                       <a:extLst>
                         <a:ext uri="{28A0092B-C50C-407E-A947-70E740481C1C}">
-                          <a14:useLocalDpi xmlns:a14="http://schemas.microsoft.com/office/drawing/2010/main" val="0"/>
+                          <a14:useLocalDpi xmlns:a14="http://schemas.microsoft.com/office/drawing/2010/main" xmlns:wps="http://schemas.microsoft.com/office/word/2010/wordprocessingShape" xmlns:wpi="http://schemas.microsoft.com/office/word/2010/wordprocessingInk" xmlns:wpg="http://schemas.microsoft.com/office/word/2010/wordprocessingGroup" xmlns:w14="http://schemas.microsoft.com/office/word/2010/wordml" xmlns:w="http://schemas.openxmlformats.org/wordprocessingml/2006/main" xmlns:w10="urn:schemas-microsoft-com:office:word" xmlns:wp14="http://schemas.microsoft.com/office/word/2010/wordprocessingDrawing" xmlns:v="urn:schemas-microsoft-com:vml" xmlns:o="urn:schemas-microsoft-com:office:office" xmlns:mc="http://schemas.openxmlformats.org/markup-compatibility/2006" xmlns:wpc="http://schemas.microsoft.com/office/word/2010/wordprocessingCanvas" xmlns="" val="0"/>
                         </a:ext>
                       </a:extLst>
                     </a:blip>
@@ -7070,6 +7075,10 @@
     </w:p>
     <w:p>
       <w:pPr>
+        <w:tabs>
+          <w:tab w:val="clear" w:pos="709"/>
+        </w:tabs>
+        <w:ind w:left="1440"/>
         <w:rPr>
           <w:b/>
         </w:rPr>
@@ -7077,6 +7086,10 @@
     </w:p>
     <w:p>
       <w:pPr>
+        <w:tabs>
+          <w:tab w:val="clear" w:pos="709"/>
+        </w:tabs>
+        <w:ind w:left="1440"/>
         <w:rPr>
           <w:b/>
         </w:rPr>
@@ -7089,12 +7102,19 @@
       </w:r>
     </w:p>
     <w:p>
+      <w:pPr>
+        <w:tabs>
+          <w:tab w:val="clear" w:pos="709"/>
+        </w:tabs>
+        <w:ind w:left="1440"/>
+      </w:pPr>
       <w:r>
         <w:rPr>
           <w:noProof/>
+          <w:lang w:eastAsia="en-US" w:bidi="ar-SA"/>
         </w:rPr>
         <w:drawing>
-          <wp:inline distT="0" distB="0" distL="0" distR="0" wp14:anchorId="7AFF019E" wp14:editId="23EE0356">
+          <wp:inline distT="0" distB="0" distL="0" distR="0">
             <wp:extent cx="4572000" cy="3203372"/>
             <wp:effectExtent l="0" t="0" r="0" b="0"/>
             <wp:docPr id="15" name="Picture 15" descr="C:\Users\acambas\Desktop\Purchase.GIF"/>
@@ -7111,10 +7131,10 @@
                     </pic:cNvPicPr>
                   </pic:nvPicPr>
                   <pic:blipFill>
-                    <a:blip r:embed="rId29">
+                    <a:blip r:embed="rId28">
                       <a:extLst>
                         <a:ext uri="{28A0092B-C50C-407E-A947-70E740481C1C}">
-                          <a14:useLocalDpi xmlns:a14="http://schemas.microsoft.com/office/drawing/2010/main" val="0"/>
+                          <a14:useLocalDpi xmlns:a14="http://schemas.microsoft.com/office/drawing/2010/main" xmlns:wps="http://schemas.microsoft.com/office/word/2010/wordprocessingShape" xmlns:wpi="http://schemas.microsoft.com/office/word/2010/wordprocessingInk" xmlns:wpg="http://schemas.microsoft.com/office/word/2010/wordprocessingGroup" xmlns:w14="http://schemas.microsoft.com/office/word/2010/wordml" xmlns:w="http://schemas.openxmlformats.org/wordprocessingml/2006/main" xmlns:w10="urn:schemas-microsoft-com:office:word" xmlns:wp14="http://schemas.microsoft.com/office/word/2010/wordprocessingDrawing" xmlns:v="urn:schemas-microsoft-com:vml" xmlns:o="urn:schemas-microsoft-com:office:office" xmlns:mc="http://schemas.openxmlformats.org/markup-compatibility/2006" xmlns:wpc="http://schemas.microsoft.com/office/word/2010/wordprocessingCanvas" xmlns="" val="0"/>
                         </a:ext>
                       </a:extLst>
                     </a:blip>
@@ -7143,10 +7163,28 @@
         </w:drawing>
       </w:r>
     </w:p>
-    <w:p/>
-    <w:p/>
-    <w:p>
-      <w:pPr>
+    <w:p>
+      <w:pPr>
+        <w:tabs>
+          <w:tab w:val="clear" w:pos="709"/>
+        </w:tabs>
+        <w:ind w:left="1440"/>
+      </w:pPr>
+    </w:p>
+    <w:p>
+      <w:pPr>
+        <w:tabs>
+          <w:tab w:val="clear" w:pos="709"/>
+        </w:tabs>
+        <w:ind w:left="1440"/>
+      </w:pPr>
+    </w:p>
+    <w:p>
+      <w:pPr>
+        <w:tabs>
+          <w:tab w:val="clear" w:pos="709"/>
+        </w:tabs>
+        <w:ind w:left="1440"/>
         <w:rPr>
           <w:b/>
         </w:rPr>
@@ -7159,12 +7197,19 @@
       </w:r>
     </w:p>
     <w:p>
+      <w:pPr>
+        <w:tabs>
+          <w:tab w:val="clear" w:pos="709"/>
+        </w:tabs>
+        <w:ind w:left="1440"/>
+      </w:pPr>
       <w:r>
         <w:rPr>
           <w:noProof/>
+          <w:lang w:eastAsia="en-US" w:bidi="ar-SA"/>
         </w:rPr>
         <w:drawing>
-          <wp:inline distT="0" distB="0" distL="0" distR="0" wp14:anchorId="7D02B44F" wp14:editId="6BCC3222">
+          <wp:inline distT="0" distB="0" distL="0" distR="0">
             <wp:extent cx="4572000" cy="3410465"/>
             <wp:effectExtent l="0" t="0" r="0" b="0"/>
             <wp:docPr id="16" name="Picture 16" descr="C:\Users\acambas\Desktop\UserProfile.GIF"/>
@@ -7181,10 +7226,10 @@
                     </pic:cNvPicPr>
                   </pic:nvPicPr>
                   <pic:blipFill>
-                    <a:blip r:embed="rId30">
+                    <a:blip r:embed="rId29">
                       <a:extLst>
                         <a:ext uri="{28A0092B-C50C-407E-A947-70E740481C1C}">
-                          <a14:useLocalDpi xmlns:a14="http://schemas.microsoft.com/office/drawing/2010/main" val="0"/>
+                          <a14:useLocalDpi xmlns:a14="http://schemas.microsoft.com/office/drawing/2010/main" xmlns:wps="http://schemas.microsoft.com/office/word/2010/wordprocessingShape" xmlns:wpi="http://schemas.microsoft.com/office/word/2010/wordprocessingInk" xmlns:wpg="http://schemas.microsoft.com/office/word/2010/wordprocessingGroup" xmlns:w14="http://schemas.microsoft.com/office/word/2010/wordml" xmlns:w="http://schemas.openxmlformats.org/wordprocessingml/2006/main" xmlns:w10="urn:schemas-microsoft-com:office:word" xmlns:wp14="http://schemas.microsoft.com/office/word/2010/wordprocessingDrawing" xmlns:v="urn:schemas-microsoft-com:vml" xmlns:o="urn:schemas-microsoft-com:office:office" xmlns:mc="http://schemas.openxmlformats.org/markup-compatibility/2006" xmlns:wpc="http://schemas.microsoft.com/office/word/2010/wordprocessingCanvas" xmlns="" val="0"/>
                         </a:ext>
                       </a:extLst>
                     </a:blip>
@@ -7215,6 +7260,10 @@
     </w:p>
     <w:p>
       <w:pPr>
+        <w:tabs>
+          <w:tab w:val="clear" w:pos="709"/>
+        </w:tabs>
+        <w:ind w:left="1440"/>
         <w:rPr>
           <w:b/>
         </w:rPr>
@@ -7222,6 +7271,10 @@
     </w:p>
     <w:p>
       <w:pPr>
+        <w:tabs>
+          <w:tab w:val="clear" w:pos="709"/>
+        </w:tabs>
+        <w:ind w:left="1440"/>
         <w:rPr>
           <w:b/>
         </w:rPr>
@@ -7234,12 +7287,19 @@
       </w:r>
     </w:p>
     <w:p>
+      <w:pPr>
+        <w:tabs>
+          <w:tab w:val="clear" w:pos="709"/>
+        </w:tabs>
+        <w:ind w:left="1440"/>
+      </w:pPr>
       <w:r>
         <w:rPr>
           <w:noProof/>
+          <w:lang w:eastAsia="en-US" w:bidi="ar-SA"/>
         </w:rPr>
         <w:drawing>
-          <wp:inline distT="0" distB="0" distL="0" distR="0" wp14:anchorId="13AC30E0" wp14:editId="4FDBB1DA">
+          <wp:inline distT="0" distB="0" distL="0" distR="0">
             <wp:extent cx="4572000" cy="3286897"/>
             <wp:effectExtent l="0" t="0" r="0" b="8890"/>
             <wp:docPr id="17" name="Picture 17" descr="C:\Users\acambas\Desktop\AddAdmin.GIF"/>
@@ -7256,10 +7316,10 @@
                     </pic:cNvPicPr>
                   </pic:nvPicPr>
                   <pic:blipFill>
-                    <a:blip r:embed="rId31">
+                    <a:blip r:embed="rId30">
                       <a:extLst>
                         <a:ext uri="{28A0092B-C50C-407E-A947-70E740481C1C}">
-                          <a14:useLocalDpi xmlns:a14="http://schemas.microsoft.com/office/drawing/2010/main" val="0"/>
+                          <a14:useLocalDpi xmlns:a14="http://schemas.microsoft.com/office/drawing/2010/main" xmlns:wps="http://schemas.microsoft.com/office/word/2010/wordprocessingShape" xmlns:wpi="http://schemas.microsoft.com/office/word/2010/wordprocessingInk" xmlns:wpg="http://schemas.microsoft.com/office/word/2010/wordprocessingGroup" xmlns:w14="http://schemas.microsoft.com/office/word/2010/wordml" xmlns:w="http://schemas.openxmlformats.org/wordprocessingml/2006/main" xmlns:w10="urn:schemas-microsoft-com:office:word" xmlns:wp14="http://schemas.microsoft.com/office/word/2010/wordprocessingDrawing" xmlns:v="urn:schemas-microsoft-com:vml" xmlns:o="urn:schemas-microsoft-com:office:office" xmlns:mc="http://schemas.openxmlformats.org/markup-compatibility/2006" xmlns:wpc="http://schemas.microsoft.com/office/word/2010/wordprocessingCanvas" xmlns="" val="0"/>
                         </a:ext>
                       </a:extLst>
                     </a:blip>
@@ -7288,9 +7348,20 @@
         </w:drawing>
       </w:r>
     </w:p>
-    <w:p/>
-    <w:p>
-      <w:pPr>
+    <w:p>
+      <w:pPr>
+        <w:tabs>
+          <w:tab w:val="clear" w:pos="709"/>
+        </w:tabs>
+        <w:ind w:left="1440"/>
+      </w:pPr>
+    </w:p>
+    <w:p>
+      <w:pPr>
+        <w:tabs>
+          <w:tab w:val="clear" w:pos="709"/>
+        </w:tabs>
+        <w:ind w:left="1440"/>
         <w:rPr>
           <w:b/>
         </w:rPr>
@@ -7303,12 +7374,19 @@
       </w:r>
     </w:p>
     <w:p>
+      <w:pPr>
+        <w:tabs>
+          <w:tab w:val="clear" w:pos="709"/>
+        </w:tabs>
+        <w:ind w:left="1440"/>
+      </w:pPr>
       <w:r>
         <w:rPr>
           <w:noProof/>
+          <w:lang w:eastAsia="en-US" w:bidi="ar-SA"/>
         </w:rPr>
         <w:drawing>
-          <wp:inline distT="0" distB="0" distL="0" distR="0" wp14:anchorId="3A42E60A" wp14:editId="337FF26A">
+          <wp:inline distT="0" distB="0" distL="0" distR="0">
             <wp:extent cx="4580238" cy="3583326"/>
             <wp:effectExtent l="0" t="0" r="0" b="0"/>
             <wp:docPr id="18" name="Picture 18" descr="C:\Users\acambas\Desktop\AdminReport.GIF"/>
@@ -7325,10 +7403,10 @@
                     </pic:cNvPicPr>
                   </pic:nvPicPr>
                   <pic:blipFill>
-                    <a:blip r:embed="rId32">
+                    <a:blip r:embed="rId31">
                       <a:extLst>
                         <a:ext uri="{28A0092B-C50C-407E-A947-70E740481C1C}">
-                          <a14:useLocalDpi xmlns:a14="http://schemas.microsoft.com/office/drawing/2010/main" val="0"/>
+                          <a14:useLocalDpi xmlns:a14="http://schemas.microsoft.com/office/drawing/2010/main" xmlns:wps="http://schemas.microsoft.com/office/word/2010/wordprocessingShape" xmlns:wpi="http://schemas.microsoft.com/office/word/2010/wordprocessingInk" xmlns:wpg="http://schemas.microsoft.com/office/word/2010/wordprocessingGroup" xmlns:w14="http://schemas.microsoft.com/office/word/2010/wordml" xmlns:w="http://schemas.openxmlformats.org/wordprocessingml/2006/main" xmlns:w10="urn:schemas-microsoft-com:office:word" xmlns:wp14="http://schemas.microsoft.com/office/word/2010/wordprocessingDrawing" xmlns:v="urn:schemas-microsoft-com:vml" xmlns:o="urn:schemas-microsoft-com:office:office" xmlns:mc="http://schemas.openxmlformats.org/markup-compatibility/2006" xmlns:wpc="http://schemas.microsoft.com/office/word/2010/wordprocessingCanvas" xmlns="" val="0"/>
                         </a:ext>
                       </a:extLst>
                     </a:blip>
@@ -7359,6 +7437,10 @@
     </w:p>
     <w:p>
       <w:pPr>
+        <w:tabs>
+          <w:tab w:val="clear" w:pos="709"/>
+        </w:tabs>
+        <w:ind w:left="1440"/>
         <w:rPr>
           <w:b/>
         </w:rPr>
@@ -7366,6 +7448,10 @@
     </w:p>
     <w:p>
       <w:pPr>
+        <w:tabs>
+          <w:tab w:val="clear" w:pos="709"/>
+        </w:tabs>
+        <w:ind w:left="1440"/>
         <w:rPr>
           <w:b/>
         </w:rPr>
@@ -7378,12 +7464,19 @@
       </w:r>
     </w:p>
     <w:p>
+      <w:pPr>
+        <w:tabs>
+          <w:tab w:val="clear" w:pos="709"/>
+        </w:tabs>
+        <w:ind w:left="1440"/>
+      </w:pPr>
       <w:r>
         <w:rPr>
           <w:noProof/>
+          <w:lang w:eastAsia="en-US" w:bidi="ar-SA"/>
         </w:rPr>
         <w:drawing>
-          <wp:inline distT="0" distB="0" distL="0" distR="0" wp14:anchorId="4E838BBF" wp14:editId="279503EB">
+          <wp:inline distT="0" distB="0" distL="0" distR="0">
             <wp:extent cx="4580238" cy="3443416"/>
             <wp:effectExtent l="0" t="0" r="0" b="5080"/>
             <wp:docPr id="19" name="Picture 19" descr="C:\Users\acambas\Desktop\AddRemoveRecords.GIF"/>
@@ -7400,10 +7493,10 @@
                     </pic:cNvPicPr>
                   </pic:nvPicPr>
                   <pic:blipFill>
-                    <a:blip r:embed="rId33">
+                    <a:blip r:embed="rId32">
                       <a:extLst>
                         <a:ext uri="{28A0092B-C50C-407E-A947-70E740481C1C}">
-                          <a14:useLocalDpi xmlns:a14="http://schemas.microsoft.com/office/drawing/2010/main" val="0"/>
+                          <a14:useLocalDpi xmlns:a14="http://schemas.microsoft.com/office/drawing/2010/main" xmlns:wps="http://schemas.microsoft.com/office/word/2010/wordprocessingShape" xmlns:wpi="http://schemas.microsoft.com/office/word/2010/wordprocessingInk" xmlns:wpg="http://schemas.microsoft.com/office/word/2010/wordprocessingGroup" xmlns:w14="http://schemas.microsoft.com/office/word/2010/wordml" xmlns:w="http://schemas.openxmlformats.org/wordprocessingml/2006/main" xmlns:w10="urn:schemas-microsoft-com:office:word" xmlns:wp14="http://schemas.microsoft.com/office/word/2010/wordprocessingDrawing" xmlns:v="urn:schemas-microsoft-com:vml" xmlns:o="urn:schemas-microsoft-com:office:office" xmlns:mc="http://schemas.openxmlformats.org/markup-compatibility/2006" xmlns:wpc="http://schemas.microsoft.com/office/word/2010/wordprocessingCanvas" xmlns="" val="0"/>
                         </a:ext>
                       </a:extLst>
                     </a:blip>
@@ -7433,17 +7526,20 @@
       </w:r>
     </w:p>
     <w:p>
-      <w:bookmarkStart w:id="21" w:name="_GoBack"/>
-      <w:bookmarkEnd w:id="21"/>
+      <w:pPr>
+        <w:tabs>
+          <w:tab w:val="clear" w:pos="709"/>
+        </w:tabs>
+        <w:ind w:left="1440"/>
+      </w:pPr>
+      <w:bookmarkStart w:id="11" w:name="_GoBack"/>
+      <w:bookmarkEnd w:id="11"/>
       <w:r>
         <w:lastRenderedPageBreak/>
         <w:tab/>
       </w:r>
       <w:r>
         <w:tab/>
-      </w:r>
-      <w:bookmarkStart w:id="22" w:name="_Toc380456130"/>
-      <w:r>
         <w:t>3.5.5 User interfa</w:t>
       </w:r>
       <w:r>
@@ -7452,10 +7548,13 @@
       <w:r>
         <w:t>e</w:t>
       </w:r>
-      <w:bookmarkEnd w:id="22"/>
-    </w:p>
-    <w:p>
-      <w:pPr>
+    </w:p>
+    <w:p>
+      <w:pPr>
+        <w:tabs>
+          <w:tab w:val="clear" w:pos="709"/>
+        </w:tabs>
+        <w:ind w:left="1440"/>
         <w:rPr>
           <w:color w:val="FF0000"/>
         </w:rPr>
@@ -7470,20 +7569,42 @@
         <w:t xml:space="preserve">(Roger)  </w:t>
       </w:r>
     </w:p>
-    <w:p/>
-    <w:p/>
+    <w:p>
+      <w:pPr>
+        <w:tabs>
+          <w:tab w:val="clear" w:pos="709"/>
+        </w:tabs>
+        <w:ind w:left="1440"/>
+      </w:pPr>
+    </w:p>
+    <w:p>
+      <w:pPr>
+        <w:tabs>
+          <w:tab w:val="clear" w:pos="709"/>
+        </w:tabs>
+        <w:ind w:left="1440"/>
+      </w:pPr>
+    </w:p>
     <w:p>
       <w:pPr>
         <w:pStyle w:val="Heading1"/>
-      </w:pPr>
-      <w:bookmarkStart w:id="23" w:name="_Toc380456131"/>
+        <w:tabs>
+          <w:tab w:val="clear" w:pos="709"/>
+        </w:tabs>
+        <w:ind w:left="1440"/>
+      </w:pPr>
+      <w:bookmarkStart w:id="12" w:name="_Toc380493822"/>
       <w:r>
         <w:t>4. Glossary</w:t>
       </w:r>
-      <w:bookmarkEnd w:id="23"/>
-    </w:p>
-    <w:p>
-      <w:pPr>
+      <w:bookmarkEnd w:id="12"/>
+    </w:p>
+    <w:p>
+      <w:pPr>
+        <w:tabs>
+          <w:tab w:val="clear" w:pos="709"/>
+        </w:tabs>
+        <w:ind w:left="1440"/>
         <w:rPr>
           <w:color w:val="FF0000"/>
         </w:rPr>
@@ -7496,7 +7617,7 @@
       </w:r>
     </w:p>
     <w:sectPr>
-      <w:footerReference w:type="default" r:id="rId34"/>
+      <w:footerReference w:type="default" r:id="rId33"/>
       <w:pgSz w:w="12240" w:h="15840"/>
       <w:pgMar w:top="1134" w:right="1134" w:bottom="1134" w:left="1134" w:header="0" w:footer="0" w:gutter="0"/>
       <w:cols w:space="720"/>
@@ -7507,7 +7628,7 @@
 </file>
 
 <file path=word/endnotes.xml><?xml version="1.0" encoding="utf-8"?>
-<w:endnotes xmlns:wpc="http://schemas.microsoft.com/office/word/2010/wordprocessingCanvas" xmlns:mc="http://schemas.openxmlformats.org/markup-compatibility/2006" xmlns:o="urn:schemas-microsoft-com:office:office" xmlns:r="http://schemas.openxmlformats.org/officeDocument/2006/relationships" xmlns:m="http://schemas.openxmlformats.org/officeDocument/2006/math" xmlns:v="urn:schemas-microsoft-com:vml" xmlns:wp14="http://schemas.microsoft.com/office/word/2010/wordprocessingDrawing" xmlns:wp="http://schemas.openxmlformats.org/drawingml/2006/wordprocessingDrawing" xmlns:w10="urn:schemas-microsoft-com:office:word" xmlns:w="http://schemas.openxmlformats.org/wordprocessingml/2006/main" xmlns:w14="http://schemas.microsoft.com/office/word/2010/wordml" xmlns:wpg="http://schemas.microsoft.com/office/word/2010/wordprocessingGroup" xmlns:wpi="http://schemas.microsoft.com/office/word/2010/wordprocessingInk" xmlns:wne="http://schemas.microsoft.com/office/word/2006/wordml" xmlns:wps="http://schemas.microsoft.com/office/word/2010/wordprocessingShape" mc:Ignorable="w14 wp14">
+<w:endnotes xmlns:ve="http://schemas.openxmlformats.org/markup-compatibility/2006" xmlns:o="urn:schemas-microsoft-com:office:office" xmlns:r="http://schemas.openxmlformats.org/officeDocument/2006/relationships" xmlns:m="http://schemas.openxmlformats.org/officeDocument/2006/math" xmlns:v="urn:schemas-microsoft-com:vml" xmlns:wp="http://schemas.openxmlformats.org/drawingml/2006/wordprocessingDrawing" xmlns:w10="urn:schemas-microsoft-com:office:word" xmlns:w="http://schemas.openxmlformats.org/wordprocessingml/2006/main" xmlns:wne="http://schemas.microsoft.com/office/word/2006/wordml">
   <w:endnote w:type="separator" w:id="-1">
     <w:p>
       <w:pPr>
@@ -7532,7 +7653,7 @@
 </file>
 
 <file path=word/footer1.xml><?xml version="1.0" encoding="utf-8"?>
-<w:ftr xmlns:wpc="http://schemas.microsoft.com/office/word/2010/wordprocessingCanvas" xmlns:mc="http://schemas.openxmlformats.org/markup-compatibility/2006" xmlns:o="urn:schemas-microsoft-com:office:office" xmlns:r="http://schemas.openxmlformats.org/officeDocument/2006/relationships" xmlns:m="http://schemas.openxmlformats.org/officeDocument/2006/math" xmlns:v="urn:schemas-microsoft-com:vml" xmlns:wp14="http://schemas.microsoft.com/office/word/2010/wordprocessingDrawing" xmlns:wp="http://schemas.openxmlformats.org/drawingml/2006/wordprocessingDrawing" xmlns:w10="urn:schemas-microsoft-com:office:word" xmlns:w="http://schemas.openxmlformats.org/wordprocessingml/2006/main" xmlns:w14="http://schemas.microsoft.com/office/word/2010/wordml" xmlns:wpg="http://schemas.microsoft.com/office/word/2010/wordprocessingGroup" xmlns:wpi="http://schemas.microsoft.com/office/word/2010/wordprocessingInk" xmlns:wne="http://schemas.microsoft.com/office/word/2006/wordml" xmlns:wps="http://schemas.microsoft.com/office/word/2010/wordprocessingShape" mc:Ignorable="w14 wp14">
+<w:ftr xmlns:ve="http://schemas.openxmlformats.org/markup-compatibility/2006" xmlns:o="urn:schemas-microsoft-com:office:office" xmlns:r="http://schemas.openxmlformats.org/officeDocument/2006/relationships" xmlns:m="http://schemas.openxmlformats.org/officeDocument/2006/math" xmlns:v="urn:schemas-microsoft-com:vml" xmlns:wp="http://schemas.openxmlformats.org/drawingml/2006/wordprocessingDrawing" xmlns:w10="urn:schemas-microsoft-com:office:word" xmlns:w="http://schemas.openxmlformats.org/wordprocessingml/2006/main" xmlns:wne="http://schemas.microsoft.com/office/word/2006/wordml">
   <w:sdt>
     <w:sdtPr>
       <w:id w:val="493841485"/>
@@ -7565,7 +7686,7 @@
           <w:rPr>
             <w:noProof/>
           </w:rPr>
-          <w:t>31</w:t>
+          <w:t>2</w:t>
         </w:r>
         <w:r>
           <w:rPr>
@@ -7585,7 +7706,7 @@
 </file>
 
 <file path=word/footnotes.xml><?xml version="1.0" encoding="utf-8"?>
-<w:footnotes xmlns:wpc="http://schemas.microsoft.com/office/word/2010/wordprocessingCanvas" xmlns:mc="http://schemas.openxmlformats.org/markup-compatibility/2006" xmlns:o="urn:schemas-microsoft-com:office:office" xmlns:r="http://schemas.openxmlformats.org/officeDocument/2006/relationships" xmlns:m="http://schemas.openxmlformats.org/officeDocument/2006/math" xmlns:v="urn:schemas-microsoft-com:vml" xmlns:wp14="http://schemas.microsoft.com/office/word/2010/wordprocessingDrawing" xmlns:wp="http://schemas.openxmlformats.org/drawingml/2006/wordprocessingDrawing" xmlns:w10="urn:schemas-microsoft-com:office:word" xmlns:w="http://schemas.openxmlformats.org/wordprocessingml/2006/main" xmlns:w14="http://schemas.microsoft.com/office/word/2010/wordml" xmlns:wpg="http://schemas.microsoft.com/office/word/2010/wordprocessingGroup" xmlns:wpi="http://schemas.microsoft.com/office/word/2010/wordprocessingInk" xmlns:wne="http://schemas.microsoft.com/office/word/2006/wordml" xmlns:wps="http://schemas.microsoft.com/office/word/2010/wordprocessingShape" mc:Ignorable="w14 wp14">
+<w:footnotes xmlns:ve="http://schemas.openxmlformats.org/markup-compatibility/2006" xmlns:o="urn:schemas-microsoft-com:office:office" xmlns:r="http://schemas.openxmlformats.org/officeDocument/2006/relationships" xmlns:m="http://schemas.openxmlformats.org/officeDocument/2006/math" xmlns:v="urn:schemas-microsoft-com:vml" xmlns:wp="http://schemas.openxmlformats.org/drawingml/2006/wordprocessingDrawing" xmlns:w10="urn:schemas-microsoft-com:office:word" xmlns:w="http://schemas.openxmlformats.org/wordprocessingml/2006/main" xmlns:wne="http://schemas.microsoft.com/office/word/2006/wordml">
   <w:footnote w:type="separator" w:id="-1">
     <w:p>
       <w:pPr>
@@ -7610,7 +7731,7 @@
 </file>
 
 <file path=word/numbering.xml><?xml version="1.0" encoding="utf-8"?>
-<w:numbering xmlns:wpc="http://schemas.microsoft.com/office/word/2010/wordprocessingCanvas" xmlns:mc="http://schemas.openxmlformats.org/markup-compatibility/2006" xmlns:o="urn:schemas-microsoft-com:office:office" xmlns:r="http://schemas.openxmlformats.org/officeDocument/2006/relationships" xmlns:m="http://schemas.openxmlformats.org/officeDocument/2006/math" xmlns:v="urn:schemas-microsoft-com:vml" xmlns:wp14="http://schemas.microsoft.com/office/word/2010/wordprocessingDrawing" xmlns:wp="http://schemas.openxmlformats.org/drawingml/2006/wordprocessingDrawing" xmlns:w10="urn:schemas-microsoft-com:office:word" xmlns:w="http://schemas.openxmlformats.org/wordprocessingml/2006/main" xmlns:w14="http://schemas.microsoft.com/office/word/2010/wordml" xmlns:wpg="http://schemas.microsoft.com/office/word/2010/wordprocessingGroup" xmlns:wpi="http://schemas.microsoft.com/office/word/2010/wordprocessingInk" xmlns:wne="http://schemas.microsoft.com/office/word/2006/wordml" xmlns:wps="http://schemas.microsoft.com/office/word/2010/wordprocessingShape" mc:Ignorable="w14 wp14">
+<w:numbering xmlns:ve="http://schemas.openxmlformats.org/markup-compatibility/2006" xmlns:o="urn:schemas-microsoft-com:office:office" xmlns:r="http://schemas.openxmlformats.org/officeDocument/2006/relationships" xmlns:m="http://schemas.openxmlformats.org/officeDocument/2006/math" xmlns:v="urn:schemas-microsoft-com:vml" xmlns:wp="http://schemas.openxmlformats.org/drawingml/2006/wordprocessingDrawing" xmlns:w10="urn:schemas-microsoft-com:office:word" xmlns:w="http://schemas.openxmlformats.org/wordprocessingml/2006/main" xmlns:wne="http://schemas.microsoft.com/office/word/2006/wordml">
   <w:abstractNum w:abstractNumId="0">
     <w:nsid w:val="0099189B"/>
     <w:multiLevelType w:val="hybridMultilevel"/>
@@ -8821,7 +8942,7 @@
 </file>
 
 <file path=word/styles.xml><?xml version="1.0" encoding="utf-8"?>
-<w:styles xmlns:mc="http://schemas.openxmlformats.org/markup-compatibility/2006" xmlns:r="http://schemas.openxmlformats.org/officeDocument/2006/relationships" xmlns:w="http://schemas.openxmlformats.org/wordprocessingml/2006/main" xmlns:w14="http://schemas.microsoft.com/office/word/2010/wordml" mc:Ignorable="w14">
+<w:styles xmlns:r="http://schemas.openxmlformats.org/officeDocument/2006/relationships" xmlns:w="http://schemas.openxmlformats.org/wordprocessingml/2006/main">
   <w:docDefaults>
     <w:rPrDefault>
       <w:rPr>
@@ -9100,6 +9221,7 @@
     <w:uiPriority w:val="99"/>
     <w:semiHidden/>
     <w:unhideWhenUsed/>
+    <w:qFormat/>
     <w:tblPr>
       <w:tblInd w:w="0" w:type="dxa"/>
       <w:tblCellMar>
@@ -10338,7 +10460,7 @@
 </file>
 
 <file path=customXml/itemProps1.xml><?xml version="1.0" encoding="utf-8"?>
-<ds:datastoreItem xmlns:ds="http://schemas.openxmlformats.org/officeDocument/2006/customXml" ds:itemID="{9B03B550-7761-4B42-82A4-B6528C993B0A}">
+<ds:datastoreItem xmlns:ds="http://schemas.openxmlformats.org/officeDocument/2006/customXml" ds:itemID="{99F827C9-97A1-4D0D-B274-3CEA5B1004DC}">
   <ds:schemaRefs>
     <ds:schemaRef ds:uri="http://schemas.openxmlformats.org/officeDocument/2006/bibliography"/>
   </ds:schemaRefs>

</xml_diff>